<commit_message>
updated 12 week programme
</commit_message>
<xml_diff>
--- a/12 Week Programme - Leetcode.docx
+++ b/12 Week Programme - Leetcode.docx
@@ -1130,6 +1130,17 @@
           <w:t xml:space="preserve">Fibonacci Heaps</w:t>
         </w:r>
       </w:hyperlink>
+      <w:r>
+        <w:rPr>
+          <w:rFonts w:ascii="Arial" w:hAnsi="Arial" w:cs="Arial" w:eastAsia="Arial"/>
+          <w:color w:val="auto"/>
+          <w:spacing w:val="0"/>
+          <w:position w:val="0"/>
+          <w:sz w:val="22"/>
+          <w:shd w:fill="auto" w:val="clear"/>
+        </w:rPr>
+        <w:t xml:space="preserve"> (todo)</w:t>
+      </w:r>
     </w:p>
     <w:p>
       <w:pPr>
@@ -1193,6 +1204,17 @@
           <w:t xml:space="preserve">Review of two popular approaches, Disjoint Sets and DFS</w:t>
         </w:r>
       </w:hyperlink>
+      <w:r>
+        <w:rPr>
+          <w:rFonts w:ascii="Arial" w:hAnsi="Arial" w:cs="Arial" w:eastAsia="Arial"/>
+          <w:color w:val="auto"/>
+          <w:spacing w:val="0"/>
+          <w:position w:val="0"/>
+          <w:sz w:val="22"/>
+          <w:shd w:fill="auto" w:val="clear"/>
+        </w:rPr>
+        <w:t xml:space="preserve"> (reviewed)</w:t>
+      </w:r>
     </w:p>
     <w:p>
       <w:pPr>
@@ -1328,7 +1350,7 @@
           <w:sz w:val="22"/>
           <w:shd w:fill="auto" w:val="clear"/>
         </w:rPr>
-        <w:t xml:space="preserve">Interval Trees/Segment Tree</w:t>
+        <w:t xml:space="preserve">Interval Trees/Segment Tree (read, but further clarification is required)</w:t>
       </w:r>
     </w:p>
     <w:p>

</xml_diff>

<commit_message>
147. Insertion Sort List 700. SearchBST 1122. Relative Sort Array
</commit_message>
<xml_diff>
--- a/12 Week Programme - Leetcode.docx
+++ b/12 Week Programme - Leetcode.docx
@@ -1799,7 +1799,775 @@
             <w:u w:val="single"/>
             <w:shd w:fill="auto" w:val="clear"/>
           </w:rPr>
+          <w:t xml:space="preserve"> HYPERLINK "https://leetcode.com/articles/a-recursive-approach-to-segment-trees-range-sum-queries-lazy-propagation/"</w:t>
+        </w:r>
+        <w:r>
+          <w:rPr>
+            <w:rFonts w:ascii="Trebuchet MS" w:hAnsi="Trebuchet MS" w:cs="Trebuchet MS" w:eastAsia="Trebuchet MS"/>
+            <w:color w:val="1155CC"/>
+            <w:spacing w:val="0"/>
+            <w:position w:val="0"/>
+            <w:sz w:val="22"/>
+            <w:u w:val="single"/>
+            <w:shd w:fill="auto" w:val="clear"/>
+          </w:rPr>
+          <w:t xml:space="preserve"> HYPERLINK "https://leetcode.com/articles/a-recursive-approach-to-segment-trees-range-sum-queries-lazy-propagation/"</w:t>
+        </w:r>
+        <w:r>
+          <w:rPr>
+            <w:rFonts w:ascii="Trebuchet MS" w:hAnsi="Trebuchet MS" w:cs="Trebuchet MS" w:eastAsia="Trebuchet MS"/>
+            <w:color w:val="1155CC"/>
+            <w:spacing w:val="0"/>
+            <w:position w:val="0"/>
+            <w:sz w:val="22"/>
+            <w:u w:val="single"/>
+            <w:shd w:fill="auto" w:val="clear"/>
+          </w:rPr>
+          <w:t xml:space="preserve"> HYPERLINK "https://leetcode.com/articles/a-recursive-approach-to-segment-trees-range-sum-queries-lazy-propagation/"</w:t>
+        </w:r>
+        <w:r>
+          <w:rPr>
+            <w:rFonts w:ascii="Trebuchet MS" w:hAnsi="Trebuchet MS" w:cs="Trebuchet MS" w:eastAsia="Trebuchet MS"/>
+            <w:color w:val="1155CC"/>
+            <w:spacing w:val="0"/>
+            <w:position w:val="0"/>
+            <w:sz w:val="22"/>
+            <w:u w:val="single"/>
+            <w:shd w:fill="auto" w:val="clear"/>
+          </w:rPr>
+          <w:t xml:space="preserve"> HYPERLINK "https://leetcode.com/articles/a-recursive-approach-to-segment-trees-range-sum-queries-lazy-propagation/"</w:t>
+        </w:r>
+        <w:r>
+          <w:rPr>
+            <w:rFonts w:ascii="Trebuchet MS" w:hAnsi="Trebuchet MS" w:cs="Trebuchet MS" w:eastAsia="Trebuchet MS"/>
+            <w:color w:val="1155CC"/>
+            <w:spacing w:val="0"/>
+            <w:position w:val="0"/>
+            <w:sz w:val="22"/>
+            <w:u w:val="single"/>
+            <w:shd w:fill="auto" w:val="clear"/>
+          </w:rPr>
+          <w:t xml:space="preserve"> HYPERLINK "https://leetcode.com/articles/a-recursive-approach-to-segment-trees-range-sum-queries-lazy-propagation/"</w:t>
+        </w:r>
+        <w:r>
+          <w:rPr>
+            <w:rFonts w:ascii="Trebuchet MS" w:hAnsi="Trebuchet MS" w:cs="Trebuchet MS" w:eastAsia="Trebuchet MS"/>
+            <w:color w:val="1155CC"/>
+            <w:spacing w:val="0"/>
+            <w:position w:val="0"/>
+            <w:sz w:val="22"/>
+            <w:u w:val="single"/>
+            <w:shd w:fill="auto" w:val="clear"/>
+          </w:rPr>
+          <w:t xml:space="preserve"> HYPERLINK "https://leetcode.com/articles/a-recursive-approach-to-segment-trees-range-sum-queries-lazy-propagation/"</w:t>
+        </w:r>
+        <w:r>
+          <w:rPr>
+            <w:rFonts w:ascii="Trebuchet MS" w:hAnsi="Trebuchet MS" w:cs="Trebuchet MS" w:eastAsia="Trebuchet MS"/>
+            <w:color w:val="1155CC"/>
+            <w:spacing w:val="0"/>
+            <w:position w:val="0"/>
+            <w:sz w:val="22"/>
+            <w:u w:val="single"/>
+            <w:shd w:fill="auto" w:val="clear"/>
+          </w:rPr>
+          <w:t xml:space="preserve"> HYPERLINK "https://leetcode.com/articles/a-recursive-approach-to-segment-trees-range-sum-queries-lazy-propagation/"</w:t>
+        </w:r>
+        <w:r>
+          <w:rPr>
+            <w:rFonts w:ascii="Trebuchet MS" w:hAnsi="Trebuchet MS" w:cs="Trebuchet MS" w:eastAsia="Trebuchet MS"/>
+            <w:color w:val="1155CC"/>
+            <w:spacing w:val="0"/>
+            <w:position w:val="0"/>
+            <w:sz w:val="22"/>
+            <w:u w:val="single"/>
+            <w:shd w:fill="auto" w:val="clear"/>
+          </w:rPr>
+          <w:t xml:space="preserve"> HYPERLINK "https://leetcode.com/articles/a-recursive-approach-to-segment-trees-range-sum-queries-lazy-propagation/"</w:t>
+        </w:r>
+        <w:r>
+          <w:rPr>
+            <w:rFonts w:ascii="Trebuchet MS" w:hAnsi="Trebuchet MS" w:cs="Trebuchet MS" w:eastAsia="Trebuchet MS"/>
+            <w:color w:val="1155CC"/>
+            <w:spacing w:val="0"/>
+            <w:position w:val="0"/>
+            <w:sz w:val="22"/>
+            <w:u w:val="single"/>
+            <w:shd w:fill="auto" w:val="clear"/>
+          </w:rPr>
+          <w:t xml:space="preserve"> HYPERLINK "https://leetcode.com/articles/a-recursive-approach-to-segment-trees-range-sum-queries-lazy-propagation/"</w:t>
+        </w:r>
+        <w:r>
+          <w:rPr>
+            <w:rFonts w:ascii="Trebuchet MS" w:hAnsi="Trebuchet MS" w:cs="Trebuchet MS" w:eastAsia="Trebuchet MS"/>
+            <w:color w:val="1155CC"/>
+            <w:spacing w:val="0"/>
+            <w:position w:val="0"/>
+            <w:sz w:val="22"/>
+            <w:u w:val="single"/>
+            <w:shd w:fill="auto" w:val="clear"/>
+          </w:rPr>
+          <w:t xml:space="preserve"> HYPERLINK "https://leetcode.com/articles/a-recursive-approach-to-segment-trees-range-sum-queries-lazy-propagation/"</w:t>
+        </w:r>
+        <w:r>
+          <w:rPr>
+            <w:rFonts w:ascii="Trebuchet MS" w:hAnsi="Trebuchet MS" w:cs="Trebuchet MS" w:eastAsia="Trebuchet MS"/>
+            <w:color w:val="1155CC"/>
+            <w:spacing w:val="0"/>
+            <w:position w:val="0"/>
+            <w:sz w:val="22"/>
+            <w:u w:val="single"/>
+            <w:shd w:fill="auto" w:val="clear"/>
+          </w:rPr>
+          <w:t xml:space="preserve"> HYPERLINK "https://leetcode.com/articles/a-recursive-approach-to-segment-trees-range-sum-queries-lazy-propagation/"</w:t>
+        </w:r>
+        <w:r>
+          <w:rPr>
+            <w:rFonts w:ascii="Trebuchet MS" w:hAnsi="Trebuchet MS" w:cs="Trebuchet MS" w:eastAsia="Trebuchet MS"/>
+            <w:color w:val="1155CC"/>
+            <w:spacing w:val="0"/>
+            <w:position w:val="0"/>
+            <w:sz w:val="22"/>
+            <w:u w:val="single"/>
+            <w:shd w:fill="auto" w:val="clear"/>
+          </w:rPr>
+          <w:t xml:space="preserve"> HYPERLINK "https://leetcode.com/articles/a-recursive-approach-to-segment-trees-range-sum-queries-lazy-propagation/"</w:t>
+        </w:r>
+        <w:r>
+          <w:rPr>
+            <w:rFonts w:ascii="Trebuchet MS" w:hAnsi="Trebuchet MS" w:cs="Trebuchet MS" w:eastAsia="Trebuchet MS"/>
+            <w:color w:val="1155CC"/>
+            <w:spacing w:val="0"/>
+            <w:position w:val="0"/>
+            <w:sz w:val="22"/>
+            <w:u w:val="single"/>
+            <w:shd w:fill="auto" w:val="clear"/>
+          </w:rPr>
+          <w:t xml:space="preserve"> HYPERLINK "https://leetcode.com/articles/a-recursive-approach-to-segment-trees-range-sum-queries-lazy-propagation/"</w:t>
+        </w:r>
+        <w:r>
+          <w:rPr>
+            <w:rFonts w:ascii="Trebuchet MS" w:hAnsi="Trebuchet MS" w:cs="Trebuchet MS" w:eastAsia="Trebuchet MS"/>
+            <w:color w:val="1155CC"/>
+            <w:spacing w:val="0"/>
+            <w:position w:val="0"/>
+            <w:sz w:val="22"/>
+            <w:u w:val="single"/>
+            <w:shd w:fill="auto" w:val="clear"/>
+          </w:rPr>
+          <w:t xml:space="preserve"> HYPERLINK "https://leetcode.com/articles/a-recursive-approach-to-segment-trees-range-sum-queries-lazy-propagation/"</w:t>
+        </w:r>
+        <w:r>
+          <w:rPr>
+            <w:rFonts w:ascii="Trebuchet MS" w:hAnsi="Trebuchet MS" w:cs="Trebuchet MS" w:eastAsia="Trebuchet MS"/>
+            <w:color w:val="1155CC"/>
+            <w:spacing w:val="0"/>
+            <w:position w:val="0"/>
+            <w:sz w:val="22"/>
+            <w:u w:val="single"/>
+            <w:shd w:fill="auto" w:val="clear"/>
+          </w:rPr>
+          <w:t xml:space="preserve"> HYPERLINK "https://leetcode.com/articles/a-recursive-approach-to-segment-trees-range-sum-queries-lazy-propagation/"</w:t>
+        </w:r>
+        <w:r>
+          <w:rPr>
+            <w:rFonts w:ascii="Trebuchet MS" w:hAnsi="Trebuchet MS" w:cs="Trebuchet MS" w:eastAsia="Trebuchet MS"/>
+            <w:color w:val="1155CC"/>
+            <w:spacing w:val="0"/>
+            <w:position w:val="0"/>
+            <w:sz w:val="22"/>
+            <w:u w:val="single"/>
+            <w:shd w:fill="auto" w:val="clear"/>
+          </w:rPr>
+          <w:t xml:space="preserve"> HYPERLINK "https://leetcode.com/articles/a-recursive-approach-to-segment-trees-range-sum-queries-lazy-propagation/"</w:t>
+        </w:r>
+        <w:r>
+          <w:rPr>
+            <w:rFonts w:ascii="Trebuchet MS" w:hAnsi="Trebuchet MS" w:cs="Trebuchet MS" w:eastAsia="Trebuchet MS"/>
+            <w:color w:val="1155CC"/>
+            <w:spacing w:val="0"/>
+            <w:position w:val="0"/>
+            <w:sz w:val="22"/>
+            <w:u w:val="single"/>
+            <w:shd w:fill="auto" w:val="clear"/>
+          </w:rPr>
+          <w:t xml:space="preserve"> HYPERLINK "https://leetcode.com/articles/a-recursive-approach-to-segment-trees-range-sum-queries-lazy-propagation/"</w:t>
+        </w:r>
+        <w:r>
+          <w:rPr>
+            <w:rFonts w:ascii="Trebuchet MS" w:hAnsi="Trebuchet MS" w:cs="Trebuchet MS" w:eastAsia="Trebuchet MS"/>
+            <w:color w:val="1155CC"/>
+            <w:spacing w:val="0"/>
+            <w:position w:val="0"/>
+            <w:sz w:val="22"/>
+            <w:u w:val="single"/>
+            <w:shd w:fill="auto" w:val="clear"/>
+          </w:rPr>
+          <w:t xml:space="preserve"> HYPERLINK "https://leetcode.com/articles/a-recursive-approach-to-segment-trees-range-sum-queries-lazy-propagation/"</w:t>
+        </w:r>
+        <w:r>
+          <w:rPr>
+            <w:rFonts w:ascii="Trebuchet MS" w:hAnsi="Trebuchet MS" w:cs="Trebuchet MS" w:eastAsia="Trebuchet MS"/>
+            <w:color w:val="1155CC"/>
+            <w:spacing w:val="0"/>
+            <w:position w:val="0"/>
+            <w:sz w:val="22"/>
+            <w:u w:val="single"/>
+            <w:shd w:fill="auto" w:val="clear"/>
+          </w:rPr>
+          <w:t xml:space="preserve"> HYPERLINK "https://leetcode.com/articles/a-recursive-approach-to-segment-trees-range-sum-queries-lazy-propagation/"</w:t>
+        </w:r>
+        <w:r>
+          <w:rPr>
+            <w:rFonts w:ascii="Trebuchet MS" w:hAnsi="Trebuchet MS" w:cs="Trebuchet MS" w:eastAsia="Trebuchet MS"/>
+            <w:color w:val="1155CC"/>
+            <w:spacing w:val="0"/>
+            <w:position w:val="0"/>
+            <w:sz w:val="22"/>
+            <w:u w:val="single"/>
+            <w:shd w:fill="auto" w:val="clear"/>
+          </w:rPr>
+          <w:t xml:space="preserve"> HYPERLINK "https://leetcode.com/articles/a-recursive-approach-to-segment-trees-range-sum-queries-lazy-propagation/"</w:t>
+        </w:r>
+        <w:r>
+          <w:rPr>
+            <w:rFonts w:ascii="Trebuchet MS" w:hAnsi="Trebuchet MS" w:cs="Trebuchet MS" w:eastAsia="Trebuchet MS"/>
+            <w:color w:val="1155CC"/>
+            <w:spacing w:val="0"/>
+            <w:position w:val="0"/>
+            <w:sz w:val="22"/>
+            <w:u w:val="single"/>
+            <w:shd w:fill="auto" w:val="clear"/>
+          </w:rPr>
+          <w:t xml:space="preserve"> HYPERLINK "https://leetcode.com/articles/a-recursive-approach-to-segment-trees-range-sum-queries-lazy-propagation/"</w:t>
+        </w:r>
+        <w:r>
+          <w:rPr>
+            <w:rFonts w:ascii="Trebuchet MS" w:hAnsi="Trebuchet MS" w:cs="Trebuchet MS" w:eastAsia="Trebuchet MS"/>
+            <w:color w:val="1155CC"/>
+            <w:spacing w:val="0"/>
+            <w:position w:val="0"/>
+            <w:sz w:val="22"/>
+            <w:u w:val="single"/>
+            <w:shd w:fill="auto" w:val="clear"/>
+          </w:rPr>
+          <w:t xml:space="preserve"> HYPERLINK "https://leetcode.com/articles/a-recursive-approach-to-segment-trees-range-sum-queries-lazy-propagation/"</w:t>
+        </w:r>
+        <w:r>
+          <w:rPr>
+            <w:rFonts w:ascii="Trebuchet MS" w:hAnsi="Trebuchet MS" w:cs="Trebuchet MS" w:eastAsia="Trebuchet MS"/>
+            <w:color w:val="1155CC"/>
+            <w:spacing w:val="0"/>
+            <w:position w:val="0"/>
+            <w:sz w:val="22"/>
+            <w:u w:val="single"/>
+            <w:shd w:fill="auto" w:val="clear"/>
+          </w:rPr>
+          <w:t xml:space="preserve"> HYPERLINK "https://leetcode.com/articles/a-recursive-approach-to-segment-trees-range-sum-queries-lazy-propagation/"</w:t>
+        </w:r>
+        <w:r>
+          <w:rPr>
+            <w:rFonts w:ascii="Trebuchet MS" w:hAnsi="Trebuchet MS" w:cs="Trebuchet MS" w:eastAsia="Trebuchet MS"/>
+            <w:color w:val="1155CC"/>
+            <w:spacing w:val="0"/>
+            <w:position w:val="0"/>
+            <w:sz w:val="22"/>
+            <w:u w:val="single"/>
+            <w:shd w:fill="auto" w:val="clear"/>
+          </w:rPr>
+          <w:t xml:space="preserve"> HYPERLINK "https://leetcode.com/articles/a-recursive-approach-to-segment-trees-range-sum-queries-lazy-propagation/"</w:t>
+        </w:r>
+        <w:r>
+          <w:rPr>
+            <w:rFonts w:ascii="Trebuchet MS" w:hAnsi="Trebuchet MS" w:cs="Trebuchet MS" w:eastAsia="Trebuchet MS"/>
+            <w:color w:val="1155CC"/>
+            <w:spacing w:val="0"/>
+            <w:position w:val="0"/>
+            <w:sz w:val="22"/>
+            <w:u w:val="single"/>
+            <w:shd w:fill="auto" w:val="clear"/>
+          </w:rPr>
+          <w:t xml:space="preserve"> HYPERLINK "https://leetcode.com/articles/a-recursive-approach-to-segment-trees-range-sum-queries-lazy-propagation/"</w:t>
+        </w:r>
+        <w:r>
+          <w:rPr>
+            <w:rFonts w:ascii="Trebuchet MS" w:hAnsi="Trebuchet MS" w:cs="Trebuchet MS" w:eastAsia="Trebuchet MS"/>
+            <w:color w:val="1155CC"/>
+            <w:spacing w:val="0"/>
+            <w:position w:val="0"/>
+            <w:sz w:val="22"/>
+            <w:u w:val="single"/>
+            <w:shd w:fill="auto" w:val="clear"/>
+          </w:rPr>
+          <w:t xml:space="preserve"> HYPERLINK "https://leetcode.com/articles/a-recursive-approach-to-segment-trees-range-sum-queries-lazy-propagation/"</w:t>
+        </w:r>
+        <w:r>
+          <w:rPr>
+            <w:rFonts w:ascii="Trebuchet MS" w:hAnsi="Trebuchet MS" w:cs="Trebuchet MS" w:eastAsia="Trebuchet MS"/>
+            <w:color w:val="1155CC"/>
+            <w:spacing w:val="0"/>
+            <w:position w:val="0"/>
+            <w:sz w:val="22"/>
+            <w:u w:val="single"/>
+            <w:shd w:fill="auto" w:val="clear"/>
+          </w:rPr>
+          <w:t xml:space="preserve"> HYPERLINK "https://leetcode.com/articles/a-recursive-approach-to-segment-trees-range-sum-queries-lazy-propagation/"</w:t>
+        </w:r>
+        <w:r>
+          <w:rPr>
+            <w:rFonts w:ascii="Trebuchet MS" w:hAnsi="Trebuchet MS" w:cs="Trebuchet MS" w:eastAsia="Trebuchet MS"/>
+            <w:color w:val="1155CC"/>
+            <w:spacing w:val="0"/>
+            <w:position w:val="0"/>
+            <w:sz w:val="22"/>
+            <w:u w:val="single"/>
+            <w:shd w:fill="auto" w:val="clear"/>
+          </w:rPr>
+          <w:t xml:space="preserve"> HYPERLINK "https://leetcode.com/articles/a-recursive-approach-to-segment-trees-range-sum-queries-lazy-propagation/"</w:t>
+        </w:r>
+        <w:r>
+          <w:rPr>
+            <w:rFonts w:ascii="Trebuchet MS" w:hAnsi="Trebuchet MS" w:cs="Trebuchet MS" w:eastAsia="Trebuchet MS"/>
+            <w:color w:val="1155CC"/>
+            <w:spacing w:val="0"/>
+            <w:position w:val="0"/>
+            <w:sz w:val="22"/>
+            <w:u w:val="single"/>
+            <w:shd w:fill="auto" w:val="clear"/>
+          </w:rPr>
+          <w:t xml:space="preserve"> HYPERLINK "https://leetcode.com/articles/a-recursive-approach-to-segment-trees-range-sum-queries-lazy-propagation/"</w:t>
+        </w:r>
+        <w:r>
+          <w:rPr>
+            <w:rFonts w:ascii="Trebuchet MS" w:hAnsi="Trebuchet MS" w:cs="Trebuchet MS" w:eastAsia="Trebuchet MS"/>
+            <w:color w:val="1155CC"/>
+            <w:spacing w:val="0"/>
+            <w:position w:val="0"/>
+            <w:sz w:val="22"/>
+            <w:u w:val="single"/>
+            <w:shd w:fill="auto" w:val="clear"/>
+          </w:rPr>
+          <w:t xml:space="preserve"> HYPERLINK "https://leetcode.com/articles/a-recursive-approach-to-segment-trees-range-sum-queries-lazy-propagation/"</w:t>
+        </w:r>
+        <w:r>
+          <w:rPr>
+            <w:rFonts w:ascii="Trebuchet MS" w:hAnsi="Trebuchet MS" w:cs="Trebuchet MS" w:eastAsia="Trebuchet MS"/>
+            <w:color w:val="1155CC"/>
+            <w:spacing w:val="0"/>
+            <w:position w:val="0"/>
+            <w:sz w:val="22"/>
+            <w:u w:val="single"/>
+            <w:shd w:fill="auto" w:val="clear"/>
+          </w:rPr>
+          <w:t xml:space="preserve"> HYPERLINK "https://leetcode.com/articles/a-recursive-approach-to-segment-trees-range-sum-queries-lazy-propagation/"</w:t>
+        </w:r>
+        <w:r>
+          <w:rPr>
+            <w:rFonts w:ascii="Trebuchet MS" w:hAnsi="Trebuchet MS" w:cs="Trebuchet MS" w:eastAsia="Trebuchet MS"/>
+            <w:color w:val="1155CC"/>
+            <w:spacing w:val="0"/>
+            <w:position w:val="0"/>
+            <w:sz w:val="22"/>
+            <w:u w:val="single"/>
+            <w:shd w:fill="auto" w:val="clear"/>
+          </w:rPr>
+          <w:t xml:space="preserve"> HYPERLINK "https://leetcode.com/articles/a-recursive-approach-to-segment-trees-range-sum-queries-lazy-propagation/"</w:t>
+        </w:r>
+        <w:r>
+          <w:rPr>
+            <w:rFonts w:ascii="Trebuchet MS" w:hAnsi="Trebuchet MS" w:cs="Trebuchet MS" w:eastAsia="Trebuchet MS"/>
+            <w:color w:val="1155CC"/>
+            <w:spacing w:val="0"/>
+            <w:position w:val="0"/>
+            <w:sz w:val="22"/>
+            <w:u w:val="single"/>
+            <w:shd w:fill="auto" w:val="clear"/>
+          </w:rPr>
           <w:t xml:space="preserve">&amp;</w:t>
+        </w:r>
+        <w:r>
+          <w:rPr>
+            <w:rFonts w:ascii="Trebuchet MS" w:hAnsi="Trebuchet MS" w:cs="Trebuchet MS" w:eastAsia="Trebuchet MS"/>
+            <w:color w:val="1155CC"/>
+            <w:spacing w:val="0"/>
+            <w:position w:val="0"/>
+            <w:sz w:val="22"/>
+            <w:u w:val="single"/>
+            <w:shd w:fill="auto" w:val="clear"/>
+          </w:rPr>
+          <w:t xml:space="preserve"> HYPERLINK "https://leetcode.com/articles/a-recursive-approach-to-segment-trees-range-sum-queries-lazy-propagation/"</w:t>
+        </w:r>
+        <w:r>
+          <w:rPr>
+            <w:rFonts w:ascii="Trebuchet MS" w:hAnsi="Trebuchet MS" w:cs="Trebuchet MS" w:eastAsia="Trebuchet MS"/>
+            <w:color w:val="1155CC"/>
+            <w:spacing w:val="0"/>
+            <w:position w:val="0"/>
+            <w:sz w:val="22"/>
+            <w:u w:val="single"/>
+            <w:shd w:fill="auto" w:val="clear"/>
+          </w:rPr>
+          <w:t xml:space="preserve"> HYPERLINK "https://leetcode.com/articles/a-recursive-approach-to-segment-trees-range-sum-queries-lazy-propagation/"</w:t>
+        </w:r>
+        <w:r>
+          <w:rPr>
+            <w:rFonts w:ascii="Trebuchet MS" w:hAnsi="Trebuchet MS" w:cs="Trebuchet MS" w:eastAsia="Trebuchet MS"/>
+            <w:color w:val="1155CC"/>
+            <w:spacing w:val="0"/>
+            <w:position w:val="0"/>
+            <w:sz w:val="22"/>
+            <w:u w:val="single"/>
+            <w:shd w:fill="auto" w:val="clear"/>
+          </w:rPr>
+          <w:t xml:space="preserve"> HYPERLINK "https://leetcode.com/articles/a-recursive-approach-to-segment-trees-range-sum-queries-lazy-propagation/"</w:t>
+        </w:r>
+        <w:r>
+          <w:rPr>
+            <w:rFonts w:ascii="Trebuchet MS" w:hAnsi="Trebuchet MS" w:cs="Trebuchet MS" w:eastAsia="Trebuchet MS"/>
+            <w:color w:val="1155CC"/>
+            <w:spacing w:val="0"/>
+            <w:position w:val="0"/>
+            <w:sz w:val="22"/>
+            <w:u w:val="single"/>
+            <w:shd w:fill="auto" w:val="clear"/>
+          </w:rPr>
+          <w:t xml:space="preserve"> HYPERLINK "https://leetcode.com/articles/a-recursive-approach-to-segment-trees-range-sum-queries-lazy-propagation/"</w:t>
+        </w:r>
+        <w:r>
+          <w:rPr>
+            <w:rFonts w:ascii="Trebuchet MS" w:hAnsi="Trebuchet MS" w:cs="Trebuchet MS" w:eastAsia="Trebuchet MS"/>
+            <w:color w:val="1155CC"/>
+            <w:spacing w:val="0"/>
+            <w:position w:val="0"/>
+            <w:sz w:val="22"/>
+            <w:u w:val="single"/>
+            <w:shd w:fill="auto" w:val="clear"/>
+          </w:rPr>
+          <w:t xml:space="preserve"> HYPERLINK "https://leetcode.com/articles/a-recursive-approach-to-segment-trees-range-sum-queries-lazy-propagation/"</w:t>
+        </w:r>
+        <w:r>
+          <w:rPr>
+            <w:rFonts w:ascii="Trebuchet MS" w:hAnsi="Trebuchet MS" w:cs="Trebuchet MS" w:eastAsia="Trebuchet MS"/>
+            <w:color w:val="1155CC"/>
+            <w:spacing w:val="0"/>
+            <w:position w:val="0"/>
+            <w:sz w:val="22"/>
+            <w:u w:val="single"/>
+            <w:shd w:fill="auto" w:val="clear"/>
+          </w:rPr>
+          <w:t xml:space="preserve"> HYPERLINK "https://leetcode.com/articles/a-recursive-approach-to-segment-trees-range-sum-queries-lazy-propagation/"</w:t>
+        </w:r>
+        <w:r>
+          <w:rPr>
+            <w:rFonts w:ascii="Trebuchet MS" w:hAnsi="Trebuchet MS" w:cs="Trebuchet MS" w:eastAsia="Trebuchet MS"/>
+            <w:color w:val="1155CC"/>
+            <w:spacing w:val="0"/>
+            <w:position w:val="0"/>
+            <w:sz w:val="22"/>
+            <w:u w:val="single"/>
+            <w:shd w:fill="auto" w:val="clear"/>
+          </w:rPr>
+          <w:t xml:space="preserve"> HYPERLINK "https://leetcode.com/articles/a-recursive-approach-to-segment-trees-range-sum-queries-lazy-propagation/"</w:t>
+        </w:r>
+        <w:r>
+          <w:rPr>
+            <w:rFonts w:ascii="Trebuchet MS" w:hAnsi="Trebuchet MS" w:cs="Trebuchet MS" w:eastAsia="Trebuchet MS"/>
+            <w:color w:val="1155CC"/>
+            <w:spacing w:val="0"/>
+            <w:position w:val="0"/>
+            <w:sz w:val="22"/>
+            <w:u w:val="single"/>
+            <w:shd w:fill="auto" w:val="clear"/>
+          </w:rPr>
+          <w:t xml:space="preserve"> HYPERLINK "https://leetcode.com/articles/a-recursive-approach-to-segment-trees-range-sum-queries-lazy-propagation/"</w:t>
+        </w:r>
+        <w:r>
+          <w:rPr>
+            <w:rFonts w:ascii="Trebuchet MS" w:hAnsi="Trebuchet MS" w:cs="Trebuchet MS" w:eastAsia="Trebuchet MS"/>
+            <w:color w:val="1155CC"/>
+            <w:spacing w:val="0"/>
+            <w:position w:val="0"/>
+            <w:sz w:val="22"/>
+            <w:u w:val="single"/>
+            <w:shd w:fill="auto" w:val="clear"/>
+          </w:rPr>
+          <w:t xml:space="preserve"> HYPERLINK "https://leetcode.com/articles/a-recursive-approach-to-segment-trees-range-sum-queries-lazy-propagation/"</w:t>
+        </w:r>
+        <w:r>
+          <w:rPr>
+            <w:rFonts w:ascii="Trebuchet MS" w:hAnsi="Trebuchet MS" w:cs="Trebuchet MS" w:eastAsia="Trebuchet MS"/>
+            <w:color w:val="1155CC"/>
+            <w:spacing w:val="0"/>
+            <w:position w:val="0"/>
+            <w:sz w:val="22"/>
+            <w:u w:val="single"/>
+            <w:shd w:fill="auto" w:val="clear"/>
+          </w:rPr>
+          <w:t xml:space="preserve"> HYPERLINK "https://leetcode.com/articles/a-recursive-approach-to-segment-trees-range-sum-queries-lazy-propagation/"</w:t>
+        </w:r>
+        <w:r>
+          <w:rPr>
+            <w:rFonts w:ascii="Trebuchet MS" w:hAnsi="Trebuchet MS" w:cs="Trebuchet MS" w:eastAsia="Trebuchet MS"/>
+            <w:color w:val="1155CC"/>
+            <w:spacing w:val="0"/>
+            <w:position w:val="0"/>
+            <w:sz w:val="22"/>
+            <w:u w:val="single"/>
+            <w:shd w:fill="auto" w:val="clear"/>
+          </w:rPr>
+          <w:t xml:space="preserve"> HYPERLINK "https://leetcode.com/articles/a-recursive-approach-to-segment-trees-range-sum-queries-lazy-propagation/"</w:t>
+        </w:r>
+        <w:r>
+          <w:rPr>
+            <w:rFonts w:ascii="Trebuchet MS" w:hAnsi="Trebuchet MS" w:cs="Trebuchet MS" w:eastAsia="Trebuchet MS"/>
+            <w:color w:val="1155CC"/>
+            <w:spacing w:val="0"/>
+            <w:position w:val="0"/>
+            <w:sz w:val="22"/>
+            <w:u w:val="single"/>
+            <w:shd w:fill="auto" w:val="clear"/>
+          </w:rPr>
+          <w:t xml:space="preserve"> HYPERLINK "https://leetcode.com/articles/a-recursive-approach-to-segment-trees-range-sum-queries-lazy-propagation/"</w:t>
+        </w:r>
+        <w:r>
+          <w:rPr>
+            <w:rFonts w:ascii="Trebuchet MS" w:hAnsi="Trebuchet MS" w:cs="Trebuchet MS" w:eastAsia="Trebuchet MS"/>
+            <w:color w:val="1155CC"/>
+            <w:spacing w:val="0"/>
+            <w:position w:val="0"/>
+            <w:sz w:val="22"/>
+            <w:u w:val="single"/>
+            <w:shd w:fill="auto" w:val="clear"/>
+          </w:rPr>
+          <w:t xml:space="preserve"> HYPERLINK "https://leetcode.com/articles/a-recursive-approach-to-segment-trees-range-sum-queries-lazy-propagation/"</w:t>
+        </w:r>
+        <w:r>
+          <w:rPr>
+            <w:rFonts w:ascii="Trebuchet MS" w:hAnsi="Trebuchet MS" w:cs="Trebuchet MS" w:eastAsia="Trebuchet MS"/>
+            <w:color w:val="1155CC"/>
+            <w:spacing w:val="0"/>
+            <w:position w:val="0"/>
+            <w:sz w:val="22"/>
+            <w:u w:val="single"/>
+            <w:shd w:fill="auto" w:val="clear"/>
+          </w:rPr>
+          <w:t xml:space="preserve"> HYPERLINK "https://leetcode.com/articles/a-recursive-approach-to-segment-trees-range-sum-queries-lazy-propagation/"</w:t>
+        </w:r>
+        <w:r>
+          <w:rPr>
+            <w:rFonts w:ascii="Trebuchet MS" w:hAnsi="Trebuchet MS" w:cs="Trebuchet MS" w:eastAsia="Trebuchet MS"/>
+            <w:color w:val="1155CC"/>
+            <w:spacing w:val="0"/>
+            <w:position w:val="0"/>
+            <w:sz w:val="22"/>
+            <w:u w:val="single"/>
+            <w:shd w:fill="auto" w:val="clear"/>
+          </w:rPr>
+          <w:t xml:space="preserve"> HYPERLINK "https://leetcode.com/articles/a-recursive-approach-to-segment-trees-range-sum-queries-lazy-propagation/"</w:t>
+        </w:r>
+        <w:r>
+          <w:rPr>
+            <w:rFonts w:ascii="Trebuchet MS" w:hAnsi="Trebuchet MS" w:cs="Trebuchet MS" w:eastAsia="Trebuchet MS"/>
+            <w:color w:val="1155CC"/>
+            <w:spacing w:val="0"/>
+            <w:position w:val="0"/>
+            <w:sz w:val="22"/>
+            <w:u w:val="single"/>
+            <w:shd w:fill="auto" w:val="clear"/>
+          </w:rPr>
+          <w:t xml:space="preserve"> HYPERLINK "https://leetcode.com/articles/a-recursive-approach-to-segment-trees-range-sum-queries-lazy-propagation/"</w:t>
+        </w:r>
+        <w:r>
+          <w:rPr>
+            <w:rFonts w:ascii="Trebuchet MS" w:hAnsi="Trebuchet MS" w:cs="Trebuchet MS" w:eastAsia="Trebuchet MS"/>
+            <w:color w:val="1155CC"/>
+            <w:spacing w:val="0"/>
+            <w:position w:val="0"/>
+            <w:sz w:val="22"/>
+            <w:u w:val="single"/>
+            <w:shd w:fill="auto" w:val="clear"/>
+          </w:rPr>
+          <w:t xml:space="preserve"> HYPERLINK "https://leetcode.com/articles/a-recursive-approach-to-segment-trees-range-sum-queries-lazy-propagation/"</w:t>
+        </w:r>
+        <w:r>
+          <w:rPr>
+            <w:rFonts w:ascii="Trebuchet MS" w:hAnsi="Trebuchet MS" w:cs="Trebuchet MS" w:eastAsia="Trebuchet MS"/>
+            <w:color w:val="1155CC"/>
+            <w:spacing w:val="0"/>
+            <w:position w:val="0"/>
+            <w:sz w:val="22"/>
+            <w:u w:val="single"/>
+            <w:shd w:fill="auto" w:val="clear"/>
+          </w:rPr>
+          <w:t xml:space="preserve"> HYPERLINK "https://leetcode.com/articles/a-recursive-approach-to-segment-trees-range-sum-queries-lazy-propagation/"</w:t>
+        </w:r>
+        <w:r>
+          <w:rPr>
+            <w:rFonts w:ascii="Trebuchet MS" w:hAnsi="Trebuchet MS" w:cs="Trebuchet MS" w:eastAsia="Trebuchet MS"/>
+            <w:color w:val="1155CC"/>
+            <w:spacing w:val="0"/>
+            <w:position w:val="0"/>
+            <w:sz w:val="22"/>
+            <w:u w:val="single"/>
+            <w:shd w:fill="auto" w:val="clear"/>
+          </w:rPr>
+          <w:t xml:space="preserve"> HYPERLINK "https://leetcode.com/articles/a-recursive-approach-to-segment-trees-range-sum-queries-lazy-propagation/"</w:t>
+        </w:r>
+        <w:r>
+          <w:rPr>
+            <w:rFonts w:ascii="Trebuchet MS" w:hAnsi="Trebuchet MS" w:cs="Trebuchet MS" w:eastAsia="Trebuchet MS"/>
+            <w:color w:val="1155CC"/>
+            <w:spacing w:val="0"/>
+            <w:position w:val="0"/>
+            <w:sz w:val="22"/>
+            <w:u w:val="single"/>
+            <w:shd w:fill="auto" w:val="clear"/>
+          </w:rPr>
+          <w:t xml:space="preserve"> HYPERLINK "https://leetcode.com/articles/a-recursive-approach-to-segment-trees-range-sum-queries-lazy-propagation/"</w:t>
+        </w:r>
+        <w:r>
+          <w:rPr>
+            <w:rFonts w:ascii="Trebuchet MS" w:hAnsi="Trebuchet MS" w:cs="Trebuchet MS" w:eastAsia="Trebuchet MS"/>
+            <w:color w:val="1155CC"/>
+            <w:spacing w:val="0"/>
+            <w:position w:val="0"/>
+            <w:sz w:val="22"/>
+            <w:u w:val="single"/>
+            <w:shd w:fill="auto" w:val="clear"/>
+          </w:rPr>
+          <w:t xml:space="preserve"> HYPERLINK "https://leetcode.com/articles/a-recursive-approach-to-segment-trees-range-sum-queries-lazy-propagation/"</w:t>
+        </w:r>
+        <w:r>
+          <w:rPr>
+            <w:rFonts w:ascii="Trebuchet MS" w:hAnsi="Trebuchet MS" w:cs="Trebuchet MS" w:eastAsia="Trebuchet MS"/>
+            <w:color w:val="1155CC"/>
+            <w:spacing w:val="0"/>
+            <w:position w:val="0"/>
+            <w:sz w:val="22"/>
+            <w:u w:val="single"/>
+            <w:shd w:fill="auto" w:val="clear"/>
+          </w:rPr>
+          <w:t xml:space="preserve"> HYPERLINK "https://leetcode.com/articles/a-recursive-approach-to-segment-trees-range-sum-queries-lazy-propagation/"</w:t>
+        </w:r>
+        <w:r>
+          <w:rPr>
+            <w:rFonts w:ascii="Trebuchet MS" w:hAnsi="Trebuchet MS" w:cs="Trebuchet MS" w:eastAsia="Trebuchet MS"/>
+            <w:color w:val="1155CC"/>
+            <w:spacing w:val="0"/>
+            <w:position w:val="0"/>
+            <w:sz w:val="22"/>
+            <w:u w:val="single"/>
+            <w:shd w:fill="auto" w:val="clear"/>
+          </w:rPr>
+          <w:t xml:space="preserve"> HYPERLINK "https://leetcode.com/articles/a-recursive-approach-to-segment-trees-range-sum-queries-lazy-propagation/"</w:t>
+        </w:r>
+        <w:r>
+          <w:rPr>
+            <w:rFonts w:ascii="Trebuchet MS" w:hAnsi="Trebuchet MS" w:cs="Trebuchet MS" w:eastAsia="Trebuchet MS"/>
+            <w:color w:val="1155CC"/>
+            <w:spacing w:val="0"/>
+            <w:position w:val="0"/>
+            <w:sz w:val="22"/>
+            <w:u w:val="single"/>
+            <w:shd w:fill="auto" w:val="clear"/>
+          </w:rPr>
+          <w:t xml:space="preserve"> HYPERLINK "https://leetcode.com/articles/a-recursive-approach-to-segment-trees-range-sum-queries-lazy-propagation/"</w:t>
+        </w:r>
+        <w:r>
+          <w:rPr>
+            <w:rFonts w:ascii="Trebuchet MS" w:hAnsi="Trebuchet MS" w:cs="Trebuchet MS" w:eastAsia="Trebuchet MS"/>
+            <w:color w:val="1155CC"/>
+            <w:spacing w:val="0"/>
+            <w:position w:val="0"/>
+            <w:sz w:val="22"/>
+            <w:u w:val="single"/>
+            <w:shd w:fill="auto" w:val="clear"/>
+          </w:rPr>
+          <w:t xml:space="preserve"> HYPERLINK "https://leetcode.com/articles/a-recursive-approach-to-segment-trees-range-sum-queries-lazy-propagation/"</w:t>
+        </w:r>
+        <w:r>
+          <w:rPr>
+            <w:rFonts w:ascii="Trebuchet MS" w:hAnsi="Trebuchet MS" w:cs="Trebuchet MS" w:eastAsia="Trebuchet MS"/>
+            <w:color w:val="1155CC"/>
+            <w:spacing w:val="0"/>
+            <w:position w:val="0"/>
+            <w:sz w:val="22"/>
+            <w:u w:val="single"/>
+            <w:shd w:fill="auto" w:val="clear"/>
+          </w:rPr>
+          <w:t xml:space="preserve"> HYPERLINK "https://leetcode.com/articles/a-recursive-approach-to-segment-trees-range-sum-queries-lazy-propagation/"</w:t>
+        </w:r>
+        <w:r>
+          <w:rPr>
+            <w:rFonts w:ascii="Trebuchet MS" w:hAnsi="Trebuchet MS" w:cs="Trebuchet MS" w:eastAsia="Trebuchet MS"/>
+            <w:color w:val="1155CC"/>
+            <w:spacing w:val="0"/>
+            <w:position w:val="0"/>
+            <w:sz w:val="22"/>
+            <w:u w:val="single"/>
+            <w:shd w:fill="auto" w:val="clear"/>
+          </w:rPr>
+          <w:t xml:space="preserve"> HYPERLINK "https://leetcode.com/articles/a-recursive-approach-to-segment-trees-range-sum-queries-lazy-propagation/"</w:t>
+        </w:r>
+        <w:r>
+          <w:rPr>
+            <w:rFonts w:ascii="Trebuchet MS" w:hAnsi="Trebuchet MS" w:cs="Trebuchet MS" w:eastAsia="Trebuchet MS"/>
+            <w:color w:val="1155CC"/>
+            <w:spacing w:val="0"/>
+            <w:position w:val="0"/>
+            <w:sz w:val="22"/>
+            <w:u w:val="single"/>
+            <w:shd w:fill="auto" w:val="clear"/>
+          </w:rPr>
+          <w:t xml:space="preserve"> HYPERLINK "https://leetcode.com/articles/a-recursive-approach-to-segment-trees-range-sum-queries-lazy-propagation/"</w:t>
+        </w:r>
+        <w:r>
+          <w:rPr>
+            <w:rFonts w:ascii="Trebuchet MS" w:hAnsi="Trebuchet MS" w:cs="Trebuchet MS" w:eastAsia="Trebuchet MS"/>
+            <w:color w:val="1155CC"/>
+            <w:spacing w:val="0"/>
+            <w:position w:val="0"/>
+            <w:sz w:val="22"/>
+            <w:u w:val="single"/>
+            <w:shd w:fill="auto" w:val="clear"/>
+          </w:rPr>
+          <w:t xml:space="preserve"> HYPERLINK "https://leetcode.com/articles/a-recursive-approach-to-segment-trees-range-sum-queries-lazy-propagation/"</w:t>
+        </w:r>
+        <w:r>
+          <w:rPr>
+            <w:rFonts w:ascii="Trebuchet MS" w:hAnsi="Trebuchet MS" w:cs="Trebuchet MS" w:eastAsia="Trebuchet MS"/>
+            <w:color w:val="1155CC"/>
+            <w:spacing w:val="0"/>
+            <w:position w:val="0"/>
+            <w:sz w:val="22"/>
+            <w:u w:val="single"/>
+            <w:shd w:fill="auto" w:val="clear"/>
+          </w:rPr>
+          <w:t xml:space="preserve"> HYPERLINK "https://leetcode.com/articles/a-recursive-approach-to-segment-trees-range-sum-queries-lazy-propagation/"</w:t>
+        </w:r>
+        <w:r>
+          <w:rPr>
+            <w:rFonts w:ascii="Trebuchet MS" w:hAnsi="Trebuchet MS" w:cs="Trebuchet MS" w:eastAsia="Trebuchet MS"/>
+            <w:color w:val="1155CC"/>
+            <w:spacing w:val="0"/>
+            <w:position w:val="0"/>
+            <w:sz w:val="22"/>
+            <w:u w:val="single"/>
+            <w:shd w:fill="auto" w:val="clear"/>
+          </w:rPr>
+          <w:t xml:space="preserve"> HYPERLINK "https://leetcode.com/articles/a-recursive-approach-to-segment-trees-range-sum-queries-lazy-propagation/"</w:t>
+        </w:r>
+        <w:r>
+          <w:rPr>
+            <w:rFonts w:ascii="Trebuchet MS" w:hAnsi="Trebuchet MS" w:cs="Trebuchet MS" w:eastAsia="Trebuchet MS"/>
+            <w:color w:val="1155CC"/>
+            <w:spacing w:val="0"/>
+            <w:position w:val="0"/>
+            <w:sz w:val="22"/>
+            <w:u w:val="single"/>
+            <w:shd w:fill="auto" w:val="clear"/>
+          </w:rPr>
+          <w:t xml:space="preserve"> HYPERLINK "https://leetcode.com/articles/a-recursive-approach-to-segment-trees-range-sum-queries-lazy-propagation/"</w:t>
         </w:r>
         <w:r>
           <w:rPr>
@@ -2558,6 +3326,17 @@
           <w:t xml:space="preserve">Insertion Sort List</w:t>
         </w:r>
       </w:hyperlink>
+      <w:r>
+        <w:rPr>
+          <w:rFonts w:ascii="Arial" w:hAnsi="Arial" w:cs="Arial" w:eastAsia="Arial"/>
+          <w:color w:val="auto"/>
+          <w:spacing w:val="0"/>
+          <w:position w:val="0"/>
+          <w:sz w:val="22"/>
+          <w:shd w:fill="auto" w:val="clear"/>
+        </w:rPr>
+        <w:t xml:space="preserve"> (solved)</w:t>
+      </w:r>
     </w:p>
     <w:p>
       <w:pPr>
@@ -2757,6 +3536,17 @@
           <w:t xml:space="preserve">Relative Sort Array</w:t>
         </w:r>
       </w:hyperlink>
+      <w:r>
+        <w:rPr>
+          <w:rFonts w:ascii="Arial" w:hAnsi="Arial" w:cs="Arial" w:eastAsia="Arial"/>
+          <w:color w:val="auto"/>
+          <w:spacing w:val="0"/>
+          <w:position w:val="0"/>
+          <w:sz w:val="22"/>
+          <w:shd w:fill="auto" w:val="clear"/>
+        </w:rPr>
+        <w:t xml:space="preserve"> (solved)</w:t>
+      </w:r>
     </w:p>
     <w:p>
       <w:pPr>
@@ -3464,7 +4254,775 @@
             <w:u w:val="single"/>
             <w:shd w:fill="auto" w:val="clear"/>
           </w:rPr>
+          <w:t xml:space="preserve"> HYPERLINK "https://www.geeksforgeeks.org/strassens-matrix-multiplication/"</w:t>
+        </w:r>
+        <w:r>
+          <w:rPr>
+            <w:rFonts w:ascii="Trebuchet MS" w:hAnsi="Trebuchet MS" w:cs="Trebuchet MS" w:eastAsia="Trebuchet MS"/>
+            <w:color w:val="1155CC"/>
+            <w:spacing w:val="0"/>
+            <w:position w:val="0"/>
+            <w:sz w:val="22"/>
+            <w:u w:val="single"/>
+            <w:shd w:fill="auto" w:val="clear"/>
+          </w:rPr>
+          <w:t xml:space="preserve"> HYPERLINK "https://www.geeksforgeeks.org/strassens-matrix-multiplication/"</w:t>
+        </w:r>
+        <w:r>
+          <w:rPr>
+            <w:rFonts w:ascii="Trebuchet MS" w:hAnsi="Trebuchet MS" w:cs="Trebuchet MS" w:eastAsia="Trebuchet MS"/>
+            <w:color w:val="1155CC"/>
+            <w:spacing w:val="0"/>
+            <w:position w:val="0"/>
+            <w:sz w:val="22"/>
+            <w:u w:val="single"/>
+            <w:shd w:fill="auto" w:val="clear"/>
+          </w:rPr>
+          <w:t xml:space="preserve"> HYPERLINK "https://www.geeksforgeeks.org/strassens-matrix-multiplication/"</w:t>
+        </w:r>
+        <w:r>
+          <w:rPr>
+            <w:rFonts w:ascii="Trebuchet MS" w:hAnsi="Trebuchet MS" w:cs="Trebuchet MS" w:eastAsia="Trebuchet MS"/>
+            <w:color w:val="1155CC"/>
+            <w:spacing w:val="0"/>
+            <w:position w:val="0"/>
+            <w:sz w:val="22"/>
+            <w:u w:val="single"/>
+            <w:shd w:fill="auto" w:val="clear"/>
+          </w:rPr>
+          <w:t xml:space="preserve"> HYPERLINK "https://www.geeksforgeeks.org/strassens-matrix-multiplication/"</w:t>
+        </w:r>
+        <w:r>
+          <w:rPr>
+            <w:rFonts w:ascii="Trebuchet MS" w:hAnsi="Trebuchet MS" w:cs="Trebuchet MS" w:eastAsia="Trebuchet MS"/>
+            <w:color w:val="1155CC"/>
+            <w:spacing w:val="0"/>
+            <w:position w:val="0"/>
+            <w:sz w:val="22"/>
+            <w:u w:val="single"/>
+            <w:shd w:fill="auto" w:val="clear"/>
+          </w:rPr>
+          <w:t xml:space="preserve"> HYPERLINK "https://www.geeksforgeeks.org/strassens-matrix-multiplication/"</w:t>
+        </w:r>
+        <w:r>
+          <w:rPr>
+            <w:rFonts w:ascii="Trebuchet MS" w:hAnsi="Trebuchet MS" w:cs="Trebuchet MS" w:eastAsia="Trebuchet MS"/>
+            <w:color w:val="1155CC"/>
+            <w:spacing w:val="0"/>
+            <w:position w:val="0"/>
+            <w:sz w:val="22"/>
+            <w:u w:val="single"/>
+            <w:shd w:fill="auto" w:val="clear"/>
+          </w:rPr>
+          <w:t xml:space="preserve"> HYPERLINK "https://www.geeksforgeeks.org/strassens-matrix-multiplication/"</w:t>
+        </w:r>
+        <w:r>
+          <w:rPr>
+            <w:rFonts w:ascii="Trebuchet MS" w:hAnsi="Trebuchet MS" w:cs="Trebuchet MS" w:eastAsia="Trebuchet MS"/>
+            <w:color w:val="1155CC"/>
+            <w:spacing w:val="0"/>
+            <w:position w:val="0"/>
+            <w:sz w:val="22"/>
+            <w:u w:val="single"/>
+            <w:shd w:fill="auto" w:val="clear"/>
+          </w:rPr>
+          <w:t xml:space="preserve"> HYPERLINK "https://www.geeksforgeeks.org/strassens-matrix-multiplication/"</w:t>
+        </w:r>
+        <w:r>
+          <w:rPr>
+            <w:rFonts w:ascii="Trebuchet MS" w:hAnsi="Trebuchet MS" w:cs="Trebuchet MS" w:eastAsia="Trebuchet MS"/>
+            <w:color w:val="1155CC"/>
+            <w:spacing w:val="0"/>
+            <w:position w:val="0"/>
+            <w:sz w:val="22"/>
+            <w:u w:val="single"/>
+            <w:shd w:fill="auto" w:val="clear"/>
+          </w:rPr>
+          <w:t xml:space="preserve"> HYPERLINK "https://www.geeksforgeeks.org/strassens-matrix-multiplication/"</w:t>
+        </w:r>
+        <w:r>
+          <w:rPr>
+            <w:rFonts w:ascii="Trebuchet MS" w:hAnsi="Trebuchet MS" w:cs="Trebuchet MS" w:eastAsia="Trebuchet MS"/>
+            <w:color w:val="1155CC"/>
+            <w:spacing w:val="0"/>
+            <w:position w:val="0"/>
+            <w:sz w:val="22"/>
+            <w:u w:val="single"/>
+            <w:shd w:fill="auto" w:val="clear"/>
+          </w:rPr>
+          <w:t xml:space="preserve"> HYPERLINK "https://www.geeksforgeeks.org/strassens-matrix-multiplication/"</w:t>
+        </w:r>
+        <w:r>
+          <w:rPr>
+            <w:rFonts w:ascii="Trebuchet MS" w:hAnsi="Trebuchet MS" w:cs="Trebuchet MS" w:eastAsia="Trebuchet MS"/>
+            <w:color w:val="1155CC"/>
+            <w:spacing w:val="0"/>
+            <w:position w:val="0"/>
+            <w:sz w:val="22"/>
+            <w:u w:val="single"/>
+            <w:shd w:fill="auto" w:val="clear"/>
+          </w:rPr>
+          <w:t xml:space="preserve"> HYPERLINK "https://www.geeksforgeeks.org/strassens-matrix-multiplication/"</w:t>
+        </w:r>
+        <w:r>
+          <w:rPr>
+            <w:rFonts w:ascii="Trebuchet MS" w:hAnsi="Trebuchet MS" w:cs="Trebuchet MS" w:eastAsia="Trebuchet MS"/>
+            <w:color w:val="1155CC"/>
+            <w:spacing w:val="0"/>
+            <w:position w:val="0"/>
+            <w:sz w:val="22"/>
+            <w:u w:val="single"/>
+            <w:shd w:fill="auto" w:val="clear"/>
+          </w:rPr>
+          <w:t xml:space="preserve"> HYPERLINK "https://www.geeksforgeeks.org/strassens-matrix-multiplication/"</w:t>
+        </w:r>
+        <w:r>
+          <w:rPr>
+            <w:rFonts w:ascii="Trebuchet MS" w:hAnsi="Trebuchet MS" w:cs="Trebuchet MS" w:eastAsia="Trebuchet MS"/>
+            <w:color w:val="1155CC"/>
+            <w:spacing w:val="0"/>
+            <w:position w:val="0"/>
+            <w:sz w:val="22"/>
+            <w:u w:val="single"/>
+            <w:shd w:fill="auto" w:val="clear"/>
+          </w:rPr>
+          <w:t xml:space="preserve"> HYPERLINK "https://www.geeksforgeeks.org/strassens-matrix-multiplication/"</w:t>
+        </w:r>
+        <w:r>
+          <w:rPr>
+            <w:rFonts w:ascii="Trebuchet MS" w:hAnsi="Trebuchet MS" w:cs="Trebuchet MS" w:eastAsia="Trebuchet MS"/>
+            <w:color w:val="1155CC"/>
+            <w:spacing w:val="0"/>
+            <w:position w:val="0"/>
+            <w:sz w:val="22"/>
+            <w:u w:val="single"/>
+            <w:shd w:fill="auto" w:val="clear"/>
+          </w:rPr>
+          <w:t xml:space="preserve"> HYPERLINK "https://www.geeksforgeeks.org/strassens-matrix-multiplication/"</w:t>
+        </w:r>
+        <w:r>
+          <w:rPr>
+            <w:rFonts w:ascii="Trebuchet MS" w:hAnsi="Trebuchet MS" w:cs="Trebuchet MS" w:eastAsia="Trebuchet MS"/>
+            <w:color w:val="1155CC"/>
+            <w:spacing w:val="0"/>
+            <w:position w:val="0"/>
+            <w:sz w:val="22"/>
+            <w:u w:val="single"/>
+            <w:shd w:fill="auto" w:val="clear"/>
+          </w:rPr>
+          <w:t xml:space="preserve"> HYPERLINK "https://www.geeksforgeeks.org/strassens-matrix-multiplication/"</w:t>
+        </w:r>
+        <w:r>
+          <w:rPr>
+            <w:rFonts w:ascii="Trebuchet MS" w:hAnsi="Trebuchet MS" w:cs="Trebuchet MS" w:eastAsia="Trebuchet MS"/>
+            <w:color w:val="1155CC"/>
+            <w:spacing w:val="0"/>
+            <w:position w:val="0"/>
+            <w:sz w:val="22"/>
+            <w:u w:val="single"/>
+            <w:shd w:fill="auto" w:val="clear"/>
+          </w:rPr>
+          <w:t xml:space="preserve"> HYPERLINK "https://www.geeksforgeeks.org/strassens-matrix-multiplication/"</w:t>
+        </w:r>
+        <w:r>
+          <w:rPr>
+            <w:rFonts w:ascii="Trebuchet MS" w:hAnsi="Trebuchet MS" w:cs="Trebuchet MS" w:eastAsia="Trebuchet MS"/>
+            <w:color w:val="1155CC"/>
+            <w:spacing w:val="0"/>
+            <w:position w:val="0"/>
+            <w:sz w:val="22"/>
+            <w:u w:val="single"/>
+            <w:shd w:fill="auto" w:val="clear"/>
+          </w:rPr>
+          <w:t xml:space="preserve"> HYPERLINK "https://www.geeksforgeeks.org/strassens-matrix-multiplication/"</w:t>
+        </w:r>
+        <w:r>
+          <w:rPr>
+            <w:rFonts w:ascii="Trebuchet MS" w:hAnsi="Trebuchet MS" w:cs="Trebuchet MS" w:eastAsia="Trebuchet MS"/>
+            <w:color w:val="1155CC"/>
+            <w:spacing w:val="0"/>
+            <w:position w:val="0"/>
+            <w:sz w:val="22"/>
+            <w:u w:val="single"/>
+            <w:shd w:fill="auto" w:val="clear"/>
+          </w:rPr>
+          <w:t xml:space="preserve"> HYPERLINK "https://www.geeksforgeeks.org/strassens-matrix-multiplication/"</w:t>
+        </w:r>
+        <w:r>
+          <w:rPr>
+            <w:rFonts w:ascii="Trebuchet MS" w:hAnsi="Trebuchet MS" w:cs="Trebuchet MS" w:eastAsia="Trebuchet MS"/>
+            <w:color w:val="1155CC"/>
+            <w:spacing w:val="0"/>
+            <w:position w:val="0"/>
+            <w:sz w:val="22"/>
+            <w:u w:val="single"/>
+            <w:shd w:fill="auto" w:val="clear"/>
+          </w:rPr>
+          <w:t xml:space="preserve"> HYPERLINK "https://www.geeksforgeeks.org/strassens-matrix-multiplication/"</w:t>
+        </w:r>
+        <w:r>
+          <w:rPr>
+            <w:rFonts w:ascii="Trebuchet MS" w:hAnsi="Trebuchet MS" w:cs="Trebuchet MS" w:eastAsia="Trebuchet MS"/>
+            <w:color w:val="1155CC"/>
+            <w:spacing w:val="0"/>
+            <w:position w:val="0"/>
+            <w:sz w:val="22"/>
+            <w:u w:val="single"/>
+            <w:shd w:fill="auto" w:val="clear"/>
+          </w:rPr>
+          <w:t xml:space="preserve"> HYPERLINK "https://www.geeksforgeeks.org/strassens-matrix-multiplication/"</w:t>
+        </w:r>
+        <w:r>
+          <w:rPr>
+            <w:rFonts w:ascii="Trebuchet MS" w:hAnsi="Trebuchet MS" w:cs="Trebuchet MS" w:eastAsia="Trebuchet MS"/>
+            <w:color w:val="1155CC"/>
+            <w:spacing w:val="0"/>
+            <w:position w:val="0"/>
+            <w:sz w:val="22"/>
+            <w:u w:val="single"/>
+            <w:shd w:fill="auto" w:val="clear"/>
+          </w:rPr>
+          <w:t xml:space="preserve"> HYPERLINK "https://www.geeksforgeeks.org/strassens-matrix-multiplication/"</w:t>
+        </w:r>
+        <w:r>
+          <w:rPr>
+            <w:rFonts w:ascii="Trebuchet MS" w:hAnsi="Trebuchet MS" w:cs="Trebuchet MS" w:eastAsia="Trebuchet MS"/>
+            <w:color w:val="1155CC"/>
+            <w:spacing w:val="0"/>
+            <w:position w:val="0"/>
+            <w:sz w:val="22"/>
+            <w:u w:val="single"/>
+            <w:shd w:fill="auto" w:val="clear"/>
+          </w:rPr>
+          <w:t xml:space="preserve"> HYPERLINK "https://www.geeksforgeeks.org/strassens-matrix-multiplication/"</w:t>
+        </w:r>
+        <w:r>
+          <w:rPr>
+            <w:rFonts w:ascii="Trebuchet MS" w:hAnsi="Trebuchet MS" w:cs="Trebuchet MS" w:eastAsia="Trebuchet MS"/>
+            <w:color w:val="1155CC"/>
+            <w:spacing w:val="0"/>
+            <w:position w:val="0"/>
+            <w:sz w:val="22"/>
+            <w:u w:val="single"/>
+            <w:shd w:fill="auto" w:val="clear"/>
+          </w:rPr>
+          <w:t xml:space="preserve"> HYPERLINK "https://www.geeksforgeeks.org/strassens-matrix-multiplication/"</w:t>
+        </w:r>
+        <w:r>
+          <w:rPr>
+            <w:rFonts w:ascii="Trebuchet MS" w:hAnsi="Trebuchet MS" w:cs="Trebuchet MS" w:eastAsia="Trebuchet MS"/>
+            <w:color w:val="1155CC"/>
+            <w:spacing w:val="0"/>
+            <w:position w:val="0"/>
+            <w:sz w:val="22"/>
+            <w:u w:val="single"/>
+            <w:shd w:fill="auto" w:val="clear"/>
+          </w:rPr>
+          <w:t xml:space="preserve"> HYPERLINK "https://www.geeksforgeeks.org/strassens-matrix-multiplication/"</w:t>
+        </w:r>
+        <w:r>
+          <w:rPr>
+            <w:rFonts w:ascii="Trebuchet MS" w:hAnsi="Trebuchet MS" w:cs="Trebuchet MS" w:eastAsia="Trebuchet MS"/>
+            <w:color w:val="1155CC"/>
+            <w:spacing w:val="0"/>
+            <w:position w:val="0"/>
+            <w:sz w:val="22"/>
+            <w:u w:val="single"/>
+            <w:shd w:fill="auto" w:val="clear"/>
+          </w:rPr>
+          <w:t xml:space="preserve"> HYPERLINK "https://www.geeksforgeeks.org/strassens-matrix-multiplication/"</w:t>
+        </w:r>
+        <w:r>
+          <w:rPr>
+            <w:rFonts w:ascii="Trebuchet MS" w:hAnsi="Trebuchet MS" w:cs="Trebuchet MS" w:eastAsia="Trebuchet MS"/>
+            <w:color w:val="1155CC"/>
+            <w:spacing w:val="0"/>
+            <w:position w:val="0"/>
+            <w:sz w:val="22"/>
+            <w:u w:val="single"/>
+            <w:shd w:fill="auto" w:val="clear"/>
+          </w:rPr>
+          <w:t xml:space="preserve"> HYPERLINK "https://www.geeksforgeeks.org/strassens-matrix-multiplication/"</w:t>
+        </w:r>
+        <w:r>
+          <w:rPr>
+            <w:rFonts w:ascii="Trebuchet MS" w:hAnsi="Trebuchet MS" w:cs="Trebuchet MS" w:eastAsia="Trebuchet MS"/>
+            <w:color w:val="1155CC"/>
+            <w:spacing w:val="0"/>
+            <w:position w:val="0"/>
+            <w:sz w:val="22"/>
+            <w:u w:val="single"/>
+            <w:shd w:fill="auto" w:val="clear"/>
+          </w:rPr>
+          <w:t xml:space="preserve"> HYPERLINK "https://www.geeksforgeeks.org/strassens-matrix-multiplication/"</w:t>
+        </w:r>
+        <w:r>
+          <w:rPr>
+            <w:rFonts w:ascii="Trebuchet MS" w:hAnsi="Trebuchet MS" w:cs="Trebuchet MS" w:eastAsia="Trebuchet MS"/>
+            <w:color w:val="1155CC"/>
+            <w:spacing w:val="0"/>
+            <w:position w:val="0"/>
+            <w:sz w:val="22"/>
+            <w:u w:val="single"/>
+            <w:shd w:fill="auto" w:val="clear"/>
+          </w:rPr>
+          <w:t xml:space="preserve"> HYPERLINK "https://www.geeksforgeeks.org/strassens-matrix-multiplication/"</w:t>
+        </w:r>
+        <w:r>
+          <w:rPr>
+            <w:rFonts w:ascii="Trebuchet MS" w:hAnsi="Trebuchet MS" w:cs="Trebuchet MS" w:eastAsia="Trebuchet MS"/>
+            <w:color w:val="1155CC"/>
+            <w:spacing w:val="0"/>
+            <w:position w:val="0"/>
+            <w:sz w:val="22"/>
+            <w:u w:val="single"/>
+            <w:shd w:fill="auto" w:val="clear"/>
+          </w:rPr>
+          <w:t xml:space="preserve"> HYPERLINK "https://www.geeksforgeeks.org/strassens-matrix-multiplication/"</w:t>
+        </w:r>
+        <w:r>
+          <w:rPr>
+            <w:rFonts w:ascii="Trebuchet MS" w:hAnsi="Trebuchet MS" w:cs="Trebuchet MS" w:eastAsia="Trebuchet MS"/>
+            <w:color w:val="1155CC"/>
+            <w:spacing w:val="0"/>
+            <w:position w:val="0"/>
+            <w:sz w:val="22"/>
+            <w:u w:val="single"/>
+            <w:shd w:fill="auto" w:val="clear"/>
+          </w:rPr>
+          <w:t xml:space="preserve"> HYPERLINK "https://www.geeksforgeeks.org/strassens-matrix-multiplication/"</w:t>
+        </w:r>
+        <w:r>
+          <w:rPr>
+            <w:rFonts w:ascii="Trebuchet MS" w:hAnsi="Trebuchet MS" w:cs="Trebuchet MS" w:eastAsia="Trebuchet MS"/>
+            <w:color w:val="1155CC"/>
+            <w:spacing w:val="0"/>
+            <w:position w:val="0"/>
+            <w:sz w:val="22"/>
+            <w:u w:val="single"/>
+            <w:shd w:fill="auto" w:val="clear"/>
+          </w:rPr>
+          <w:t xml:space="preserve"> HYPERLINK "https://www.geeksforgeeks.org/strassens-matrix-multiplication/"</w:t>
+        </w:r>
+        <w:r>
+          <w:rPr>
+            <w:rFonts w:ascii="Trebuchet MS" w:hAnsi="Trebuchet MS" w:cs="Trebuchet MS" w:eastAsia="Trebuchet MS"/>
+            <w:color w:val="1155CC"/>
+            <w:spacing w:val="0"/>
+            <w:position w:val="0"/>
+            <w:sz w:val="22"/>
+            <w:u w:val="single"/>
+            <w:shd w:fill="auto" w:val="clear"/>
+          </w:rPr>
+          <w:t xml:space="preserve"> HYPERLINK "https://www.geeksforgeeks.org/strassens-matrix-multiplication/"</w:t>
+        </w:r>
+        <w:r>
+          <w:rPr>
+            <w:rFonts w:ascii="Trebuchet MS" w:hAnsi="Trebuchet MS" w:cs="Trebuchet MS" w:eastAsia="Trebuchet MS"/>
+            <w:color w:val="1155CC"/>
+            <w:spacing w:val="0"/>
+            <w:position w:val="0"/>
+            <w:sz w:val="22"/>
+            <w:u w:val="single"/>
+            <w:shd w:fill="auto" w:val="clear"/>
+          </w:rPr>
+          <w:t xml:space="preserve"> HYPERLINK "https://www.geeksforgeeks.org/strassens-matrix-multiplication/"</w:t>
+        </w:r>
+        <w:r>
+          <w:rPr>
+            <w:rFonts w:ascii="Trebuchet MS" w:hAnsi="Trebuchet MS" w:cs="Trebuchet MS" w:eastAsia="Trebuchet MS"/>
+            <w:color w:val="1155CC"/>
+            <w:spacing w:val="0"/>
+            <w:position w:val="0"/>
+            <w:sz w:val="22"/>
+            <w:u w:val="single"/>
+            <w:shd w:fill="auto" w:val="clear"/>
+          </w:rPr>
           <w:t xml:space="preserve">'</w:t>
+        </w:r>
+        <w:r>
+          <w:rPr>
+            <w:rFonts w:ascii="Trebuchet MS" w:hAnsi="Trebuchet MS" w:cs="Trebuchet MS" w:eastAsia="Trebuchet MS"/>
+            <w:color w:val="1155CC"/>
+            <w:spacing w:val="0"/>
+            <w:position w:val="0"/>
+            <w:sz w:val="22"/>
+            <w:u w:val="single"/>
+            <w:shd w:fill="auto" w:val="clear"/>
+          </w:rPr>
+          <w:t xml:space="preserve"> HYPERLINK "https://www.geeksforgeeks.org/strassens-matrix-multiplication/"</w:t>
+        </w:r>
+        <w:r>
+          <w:rPr>
+            <w:rFonts w:ascii="Trebuchet MS" w:hAnsi="Trebuchet MS" w:cs="Trebuchet MS" w:eastAsia="Trebuchet MS"/>
+            <w:color w:val="1155CC"/>
+            <w:spacing w:val="0"/>
+            <w:position w:val="0"/>
+            <w:sz w:val="22"/>
+            <w:u w:val="single"/>
+            <w:shd w:fill="auto" w:val="clear"/>
+          </w:rPr>
+          <w:t xml:space="preserve"> HYPERLINK "https://www.geeksforgeeks.org/strassens-matrix-multiplication/"</w:t>
+        </w:r>
+        <w:r>
+          <w:rPr>
+            <w:rFonts w:ascii="Trebuchet MS" w:hAnsi="Trebuchet MS" w:cs="Trebuchet MS" w:eastAsia="Trebuchet MS"/>
+            <w:color w:val="1155CC"/>
+            <w:spacing w:val="0"/>
+            <w:position w:val="0"/>
+            <w:sz w:val="22"/>
+            <w:u w:val="single"/>
+            <w:shd w:fill="auto" w:val="clear"/>
+          </w:rPr>
+          <w:t xml:space="preserve"> HYPERLINK "https://www.geeksforgeeks.org/strassens-matrix-multiplication/"</w:t>
+        </w:r>
+        <w:r>
+          <w:rPr>
+            <w:rFonts w:ascii="Trebuchet MS" w:hAnsi="Trebuchet MS" w:cs="Trebuchet MS" w:eastAsia="Trebuchet MS"/>
+            <w:color w:val="1155CC"/>
+            <w:spacing w:val="0"/>
+            <w:position w:val="0"/>
+            <w:sz w:val="22"/>
+            <w:u w:val="single"/>
+            <w:shd w:fill="auto" w:val="clear"/>
+          </w:rPr>
+          <w:t xml:space="preserve"> HYPERLINK "https://www.geeksforgeeks.org/strassens-matrix-multiplication/"</w:t>
+        </w:r>
+        <w:r>
+          <w:rPr>
+            <w:rFonts w:ascii="Trebuchet MS" w:hAnsi="Trebuchet MS" w:cs="Trebuchet MS" w:eastAsia="Trebuchet MS"/>
+            <w:color w:val="1155CC"/>
+            <w:spacing w:val="0"/>
+            <w:position w:val="0"/>
+            <w:sz w:val="22"/>
+            <w:u w:val="single"/>
+            <w:shd w:fill="auto" w:val="clear"/>
+          </w:rPr>
+          <w:t xml:space="preserve"> HYPERLINK "https://www.geeksforgeeks.org/strassens-matrix-multiplication/"</w:t>
+        </w:r>
+        <w:r>
+          <w:rPr>
+            <w:rFonts w:ascii="Trebuchet MS" w:hAnsi="Trebuchet MS" w:cs="Trebuchet MS" w:eastAsia="Trebuchet MS"/>
+            <w:color w:val="1155CC"/>
+            <w:spacing w:val="0"/>
+            <w:position w:val="0"/>
+            <w:sz w:val="22"/>
+            <w:u w:val="single"/>
+            <w:shd w:fill="auto" w:val="clear"/>
+          </w:rPr>
+          <w:t xml:space="preserve"> HYPERLINK "https://www.geeksforgeeks.org/strassens-matrix-multiplication/"</w:t>
+        </w:r>
+        <w:r>
+          <w:rPr>
+            <w:rFonts w:ascii="Trebuchet MS" w:hAnsi="Trebuchet MS" w:cs="Trebuchet MS" w:eastAsia="Trebuchet MS"/>
+            <w:color w:val="1155CC"/>
+            <w:spacing w:val="0"/>
+            <w:position w:val="0"/>
+            <w:sz w:val="22"/>
+            <w:u w:val="single"/>
+            <w:shd w:fill="auto" w:val="clear"/>
+          </w:rPr>
+          <w:t xml:space="preserve"> HYPERLINK "https://www.geeksforgeeks.org/strassens-matrix-multiplication/"</w:t>
+        </w:r>
+        <w:r>
+          <w:rPr>
+            <w:rFonts w:ascii="Trebuchet MS" w:hAnsi="Trebuchet MS" w:cs="Trebuchet MS" w:eastAsia="Trebuchet MS"/>
+            <w:color w:val="1155CC"/>
+            <w:spacing w:val="0"/>
+            <w:position w:val="0"/>
+            <w:sz w:val="22"/>
+            <w:u w:val="single"/>
+            <w:shd w:fill="auto" w:val="clear"/>
+          </w:rPr>
+          <w:t xml:space="preserve"> HYPERLINK "https://www.geeksforgeeks.org/strassens-matrix-multiplication/"</w:t>
+        </w:r>
+        <w:r>
+          <w:rPr>
+            <w:rFonts w:ascii="Trebuchet MS" w:hAnsi="Trebuchet MS" w:cs="Trebuchet MS" w:eastAsia="Trebuchet MS"/>
+            <w:color w:val="1155CC"/>
+            <w:spacing w:val="0"/>
+            <w:position w:val="0"/>
+            <w:sz w:val="22"/>
+            <w:u w:val="single"/>
+            <w:shd w:fill="auto" w:val="clear"/>
+          </w:rPr>
+          <w:t xml:space="preserve"> HYPERLINK "https://www.geeksforgeeks.org/strassens-matrix-multiplication/"</w:t>
+        </w:r>
+        <w:r>
+          <w:rPr>
+            <w:rFonts w:ascii="Trebuchet MS" w:hAnsi="Trebuchet MS" w:cs="Trebuchet MS" w:eastAsia="Trebuchet MS"/>
+            <w:color w:val="1155CC"/>
+            <w:spacing w:val="0"/>
+            <w:position w:val="0"/>
+            <w:sz w:val="22"/>
+            <w:u w:val="single"/>
+            <w:shd w:fill="auto" w:val="clear"/>
+          </w:rPr>
+          <w:t xml:space="preserve"> HYPERLINK "https://www.geeksforgeeks.org/strassens-matrix-multiplication/"</w:t>
+        </w:r>
+        <w:r>
+          <w:rPr>
+            <w:rFonts w:ascii="Trebuchet MS" w:hAnsi="Trebuchet MS" w:cs="Trebuchet MS" w:eastAsia="Trebuchet MS"/>
+            <w:color w:val="1155CC"/>
+            <w:spacing w:val="0"/>
+            <w:position w:val="0"/>
+            <w:sz w:val="22"/>
+            <w:u w:val="single"/>
+            <w:shd w:fill="auto" w:val="clear"/>
+          </w:rPr>
+          <w:t xml:space="preserve"> HYPERLINK "https://www.geeksforgeeks.org/strassens-matrix-multiplication/"</w:t>
+        </w:r>
+        <w:r>
+          <w:rPr>
+            <w:rFonts w:ascii="Trebuchet MS" w:hAnsi="Trebuchet MS" w:cs="Trebuchet MS" w:eastAsia="Trebuchet MS"/>
+            <w:color w:val="1155CC"/>
+            <w:spacing w:val="0"/>
+            <w:position w:val="0"/>
+            <w:sz w:val="22"/>
+            <w:u w:val="single"/>
+            <w:shd w:fill="auto" w:val="clear"/>
+          </w:rPr>
+          <w:t xml:space="preserve"> HYPERLINK "https://www.geeksforgeeks.org/strassens-matrix-multiplication/"</w:t>
+        </w:r>
+        <w:r>
+          <w:rPr>
+            <w:rFonts w:ascii="Trebuchet MS" w:hAnsi="Trebuchet MS" w:cs="Trebuchet MS" w:eastAsia="Trebuchet MS"/>
+            <w:color w:val="1155CC"/>
+            <w:spacing w:val="0"/>
+            <w:position w:val="0"/>
+            <w:sz w:val="22"/>
+            <w:u w:val="single"/>
+            <w:shd w:fill="auto" w:val="clear"/>
+          </w:rPr>
+          <w:t xml:space="preserve"> HYPERLINK "https://www.geeksforgeeks.org/strassens-matrix-multiplication/"</w:t>
+        </w:r>
+        <w:r>
+          <w:rPr>
+            <w:rFonts w:ascii="Trebuchet MS" w:hAnsi="Trebuchet MS" w:cs="Trebuchet MS" w:eastAsia="Trebuchet MS"/>
+            <w:color w:val="1155CC"/>
+            <w:spacing w:val="0"/>
+            <w:position w:val="0"/>
+            <w:sz w:val="22"/>
+            <w:u w:val="single"/>
+            <w:shd w:fill="auto" w:val="clear"/>
+          </w:rPr>
+          <w:t xml:space="preserve"> HYPERLINK "https://www.geeksforgeeks.org/strassens-matrix-multiplication/"</w:t>
+        </w:r>
+        <w:r>
+          <w:rPr>
+            <w:rFonts w:ascii="Trebuchet MS" w:hAnsi="Trebuchet MS" w:cs="Trebuchet MS" w:eastAsia="Trebuchet MS"/>
+            <w:color w:val="1155CC"/>
+            <w:spacing w:val="0"/>
+            <w:position w:val="0"/>
+            <w:sz w:val="22"/>
+            <w:u w:val="single"/>
+            <w:shd w:fill="auto" w:val="clear"/>
+          </w:rPr>
+          <w:t xml:space="preserve"> HYPERLINK "https://www.geeksforgeeks.org/strassens-matrix-multiplication/"</w:t>
+        </w:r>
+        <w:r>
+          <w:rPr>
+            <w:rFonts w:ascii="Trebuchet MS" w:hAnsi="Trebuchet MS" w:cs="Trebuchet MS" w:eastAsia="Trebuchet MS"/>
+            <w:color w:val="1155CC"/>
+            <w:spacing w:val="0"/>
+            <w:position w:val="0"/>
+            <w:sz w:val="22"/>
+            <w:u w:val="single"/>
+            <w:shd w:fill="auto" w:val="clear"/>
+          </w:rPr>
+          <w:t xml:space="preserve"> HYPERLINK "https://www.geeksforgeeks.org/strassens-matrix-multiplication/"</w:t>
+        </w:r>
+        <w:r>
+          <w:rPr>
+            <w:rFonts w:ascii="Trebuchet MS" w:hAnsi="Trebuchet MS" w:cs="Trebuchet MS" w:eastAsia="Trebuchet MS"/>
+            <w:color w:val="1155CC"/>
+            <w:spacing w:val="0"/>
+            <w:position w:val="0"/>
+            <w:sz w:val="22"/>
+            <w:u w:val="single"/>
+            <w:shd w:fill="auto" w:val="clear"/>
+          </w:rPr>
+          <w:t xml:space="preserve"> HYPERLINK "https://www.geeksforgeeks.org/strassens-matrix-multiplication/"</w:t>
+        </w:r>
+        <w:r>
+          <w:rPr>
+            <w:rFonts w:ascii="Trebuchet MS" w:hAnsi="Trebuchet MS" w:cs="Trebuchet MS" w:eastAsia="Trebuchet MS"/>
+            <w:color w:val="1155CC"/>
+            <w:spacing w:val="0"/>
+            <w:position w:val="0"/>
+            <w:sz w:val="22"/>
+            <w:u w:val="single"/>
+            <w:shd w:fill="auto" w:val="clear"/>
+          </w:rPr>
+          <w:t xml:space="preserve"> HYPERLINK "https://www.geeksforgeeks.org/strassens-matrix-multiplication/"</w:t>
+        </w:r>
+        <w:r>
+          <w:rPr>
+            <w:rFonts w:ascii="Trebuchet MS" w:hAnsi="Trebuchet MS" w:cs="Trebuchet MS" w:eastAsia="Trebuchet MS"/>
+            <w:color w:val="1155CC"/>
+            <w:spacing w:val="0"/>
+            <w:position w:val="0"/>
+            <w:sz w:val="22"/>
+            <w:u w:val="single"/>
+            <w:shd w:fill="auto" w:val="clear"/>
+          </w:rPr>
+          <w:t xml:space="preserve"> HYPERLINK "https://www.geeksforgeeks.org/strassens-matrix-multiplication/"</w:t>
+        </w:r>
+        <w:r>
+          <w:rPr>
+            <w:rFonts w:ascii="Trebuchet MS" w:hAnsi="Trebuchet MS" w:cs="Trebuchet MS" w:eastAsia="Trebuchet MS"/>
+            <w:color w:val="1155CC"/>
+            <w:spacing w:val="0"/>
+            <w:position w:val="0"/>
+            <w:sz w:val="22"/>
+            <w:u w:val="single"/>
+            <w:shd w:fill="auto" w:val="clear"/>
+          </w:rPr>
+          <w:t xml:space="preserve"> HYPERLINK "https://www.geeksforgeeks.org/strassens-matrix-multiplication/"</w:t>
+        </w:r>
+        <w:r>
+          <w:rPr>
+            <w:rFonts w:ascii="Trebuchet MS" w:hAnsi="Trebuchet MS" w:cs="Trebuchet MS" w:eastAsia="Trebuchet MS"/>
+            <w:color w:val="1155CC"/>
+            <w:spacing w:val="0"/>
+            <w:position w:val="0"/>
+            <w:sz w:val="22"/>
+            <w:u w:val="single"/>
+            <w:shd w:fill="auto" w:val="clear"/>
+          </w:rPr>
+          <w:t xml:space="preserve"> HYPERLINK "https://www.geeksforgeeks.org/strassens-matrix-multiplication/"</w:t>
+        </w:r>
+        <w:r>
+          <w:rPr>
+            <w:rFonts w:ascii="Trebuchet MS" w:hAnsi="Trebuchet MS" w:cs="Trebuchet MS" w:eastAsia="Trebuchet MS"/>
+            <w:color w:val="1155CC"/>
+            <w:spacing w:val="0"/>
+            <w:position w:val="0"/>
+            <w:sz w:val="22"/>
+            <w:u w:val="single"/>
+            <w:shd w:fill="auto" w:val="clear"/>
+          </w:rPr>
+          <w:t xml:space="preserve"> HYPERLINK "https://www.geeksforgeeks.org/strassens-matrix-multiplication/"</w:t>
+        </w:r>
+        <w:r>
+          <w:rPr>
+            <w:rFonts w:ascii="Trebuchet MS" w:hAnsi="Trebuchet MS" w:cs="Trebuchet MS" w:eastAsia="Trebuchet MS"/>
+            <w:color w:val="1155CC"/>
+            <w:spacing w:val="0"/>
+            <w:position w:val="0"/>
+            <w:sz w:val="22"/>
+            <w:u w:val="single"/>
+            <w:shd w:fill="auto" w:val="clear"/>
+          </w:rPr>
+          <w:t xml:space="preserve"> HYPERLINK "https://www.geeksforgeeks.org/strassens-matrix-multiplication/"</w:t>
+        </w:r>
+        <w:r>
+          <w:rPr>
+            <w:rFonts w:ascii="Trebuchet MS" w:hAnsi="Trebuchet MS" w:cs="Trebuchet MS" w:eastAsia="Trebuchet MS"/>
+            <w:color w:val="1155CC"/>
+            <w:spacing w:val="0"/>
+            <w:position w:val="0"/>
+            <w:sz w:val="22"/>
+            <w:u w:val="single"/>
+            <w:shd w:fill="auto" w:val="clear"/>
+          </w:rPr>
+          <w:t xml:space="preserve"> HYPERLINK "https://www.geeksforgeeks.org/strassens-matrix-multiplication/"</w:t>
+        </w:r>
+        <w:r>
+          <w:rPr>
+            <w:rFonts w:ascii="Trebuchet MS" w:hAnsi="Trebuchet MS" w:cs="Trebuchet MS" w:eastAsia="Trebuchet MS"/>
+            <w:color w:val="1155CC"/>
+            <w:spacing w:val="0"/>
+            <w:position w:val="0"/>
+            <w:sz w:val="22"/>
+            <w:u w:val="single"/>
+            <w:shd w:fill="auto" w:val="clear"/>
+          </w:rPr>
+          <w:t xml:space="preserve"> HYPERLINK "https://www.geeksforgeeks.org/strassens-matrix-multiplication/"</w:t>
+        </w:r>
+        <w:r>
+          <w:rPr>
+            <w:rFonts w:ascii="Trebuchet MS" w:hAnsi="Trebuchet MS" w:cs="Trebuchet MS" w:eastAsia="Trebuchet MS"/>
+            <w:color w:val="1155CC"/>
+            <w:spacing w:val="0"/>
+            <w:position w:val="0"/>
+            <w:sz w:val="22"/>
+            <w:u w:val="single"/>
+            <w:shd w:fill="auto" w:val="clear"/>
+          </w:rPr>
+          <w:t xml:space="preserve"> HYPERLINK "https://www.geeksforgeeks.org/strassens-matrix-multiplication/"</w:t>
+        </w:r>
+        <w:r>
+          <w:rPr>
+            <w:rFonts w:ascii="Trebuchet MS" w:hAnsi="Trebuchet MS" w:cs="Trebuchet MS" w:eastAsia="Trebuchet MS"/>
+            <w:color w:val="1155CC"/>
+            <w:spacing w:val="0"/>
+            <w:position w:val="0"/>
+            <w:sz w:val="22"/>
+            <w:u w:val="single"/>
+            <w:shd w:fill="auto" w:val="clear"/>
+          </w:rPr>
+          <w:t xml:space="preserve"> HYPERLINK "https://www.geeksforgeeks.org/strassens-matrix-multiplication/"</w:t>
+        </w:r>
+        <w:r>
+          <w:rPr>
+            <w:rFonts w:ascii="Trebuchet MS" w:hAnsi="Trebuchet MS" w:cs="Trebuchet MS" w:eastAsia="Trebuchet MS"/>
+            <w:color w:val="1155CC"/>
+            <w:spacing w:val="0"/>
+            <w:position w:val="0"/>
+            <w:sz w:val="22"/>
+            <w:u w:val="single"/>
+            <w:shd w:fill="auto" w:val="clear"/>
+          </w:rPr>
+          <w:t xml:space="preserve"> HYPERLINK "https://www.geeksforgeeks.org/strassens-matrix-multiplication/"</w:t>
+        </w:r>
+        <w:r>
+          <w:rPr>
+            <w:rFonts w:ascii="Trebuchet MS" w:hAnsi="Trebuchet MS" w:cs="Trebuchet MS" w:eastAsia="Trebuchet MS"/>
+            <w:color w:val="1155CC"/>
+            <w:spacing w:val="0"/>
+            <w:position w:val="0"/>
+            <w:sz w:val="22"/>
+            <w:u w:val="single"/>
+            <w:shd w:fill="auto" w:val="clear"/>
+          </w:rPr>
+          <w:t xml:space="preserve"> HYPERLINK "https://www.geeksforgeeks.org/strassens-matrix-multiplication/"</w:t>
+        </w:r>
+        <w:r>
+          <w:rPr>
+            <w:rFonts w:ascii="Trebuchet MS" w:hAnsi="Trebuchet MS" w:cs="Trebuchet MS" w:eastAsia="Trebuchet MS"/>
+            <w:color w:val="1155CC"/>
+            <w:spacing w:val="0"/>
+            <w:position w:val="0"/>
+            <w:sz w:val="22"/>
+            <w:u w:val="single"/>
+            <w:shd w:fill="auto" w:val="clear"/>
+          </w:rPr>
+          <w:t xml:space="preserve"> HYPERLINK "https://www.geeksforgeeks.org/strassens-matrix-multiplication/"</w:t>
+        </w:r>
+        <w:r>
+          <w:rPr>
+            <w:rFonts w:ascii="Trebuchet MS" w:hAnsi="Trebuchet MS" w:cs="Trebuchet MS" w:eastAsia="Trebuchet MS"/>
+            <w:color w:val="1155CC"/>
+            <w:spacing w:val="0"/>
+            <w:position w:val="0"/>
+            <w:sz w:val="22"/>
+            <w:u w:val="single"/>
+            <w:shd w:fill="auto" w:val="clear"/>
+          </w:rPr>
+          <w:t xml:space="preserve"> HYPERLINK "https://www.geeksforgeeks.org/strassens-matrix-multiplication/"</w:t>
+        </w:r>
+        <w:r>
+          <w:rPr>
+            <w:rFonts w:ascii="Trebuchet MS" w:hAnsi="Trebuchet MS" w:cs="Trebuchet MS" w:eastAsia="Trebuchet MS"/>
+            <w:color w:val="1155CC"/>
+            <w:spacing w:val="0"/>
+            <w:position w:val="0"/>
+            <w:sz w:val="22"/>
+            <w:u w:val="single"/>
+            <w:shd w:fill="auto" w:val="clear"/>
+          </w:rPr>
+          <w:t xml:space="preserve"> HYPERLINK "https://www.geeksforgeeks.org/strassens-matrix-multiplication/"</w:t>
         </w:r>
         <w:r>
           <w:rPr>
@@ -6367,6 +7925,390 @@
             <w:u w:val="single"/>
             <w:shd w:fill="auto" w:val="clear"/>
           </w:rPr>
+          <w:t xml:space="preserve"> HYPERLINK "https://massivealgorithms.blogspot.com/2014/09/johnsons-algorithm-for-all-pairs.html"</w:t>
+        </w:r>
+        <w:r>
+          <w:rPr>
+            <w:rFonts w:ascii="Trebuchet MS" w:hAnsi="Trebuchet MS" w:cs="Trebuchet MS" w:eastAsia="Trebuchet MS"/>
+            <w:color w:val="1155CC"/>
+            <w:spacing w:val="0"/>
+            <w:position w:val="0"/>
+            <w:sz w:val="22"/>
+            <w:u w:val="single"/>
+            <w:shd w:fill="auto" w:val="clear"/>
+          </w:rPr>
+          <w:t xml:space="preserve"> HYPERLINK "https://massivealgorithms.blogspot.com/2014/09/johnsons-algorithm-for-all-pairs.html"</w:t>
+        </w:r>
+        <w:r>
+          <w:rPr>
+            <w:rFonts w:ascii="Trebuchet MS" w:hAnsi="Trebuchet MS" w:cs="Trebuchet MS" w:eastAsia="Trebuchet MS"/>
+            <w:color w:val="1155CC"/>
+            <w:spacing w:val="0"/>
+            <w:position w:val="0"/>
+            <w:sz w:val="22"/>
+            <w:u w:val="single"/>
+            <w:shd w:fill="auto" w:val="clear"/>
+          </w:rPr>
+          <w:t xml:space="preserve"> HYPERLINK "https://massivealgorithms.blogspot.com/2014/09/johnsons-algorithm-for-all-pairs.html"</w:t>
+        </w:r>
+        <w:r>
+          <w:rPr>
+            <w:rFonts w:ascii="Trebuchet MS" w:hAnsi="Trebuchet MS" w:cs="Trebuchet MS" w:eastAsia="Trebuchet MS"/>
+            <w:color w:val="1155CC"/>
+            <w:spacing w:val="0"/>
+            <w:position w:val="0"/>
+            <w:sz w:val="22"/>
+            <w:u w:val="single"/>
+            <w:shd w:fill="auto" w:val="clear"/>
+          </w:rPr>
+          <w:t xml:space="preserve"> HYPERLINK "https://massivealgorithms.blogspot.com/2014/09/johnsons-algorithm-for-all-pairs.html"</w:t>
+        </w:r>
+        <w:r>
+          <w:rPr>
+            <w:rFonts w:ascii="Trebuchet MS" w:hAnsi="Trebuchet MS" w:cs="Trebuchet MS" w:eastAsia="Trebuchet MS"/>
+            <w:color w:val="1155CC"/>
+            <w:spacing w:val="0"/>
+            <w:position w:val="0"/>
+            <w:sz w:val="22"/>
+            <w:u w:val="single"/>
+            <w:shd w:fill="auto" w:val="clear"/>
+          </w:rPr>
+          <w:t xml:space="preserve"> HYPERLINK "https://massivealgorithms.blogspot.com/2014/09/johnsons-algorithm-for-all-pairs.html"</w:t>
+        </w:r>
+        <w:r>
+          <w:rPr>
+            <w:rFonts w:ascii="Trebuchet MS" w:hAnsi="Trebuchet MS" w:cs="Trebuchet MS" w:eastAsia="Trebuchet MS"/>
+            <w:color w:val="1155CC"/>
+            <w:spacing w:val="0"/>
+            <w:position w:val="0"/>
+            <w:sz w:val="22"/>
+            <w:u w:val="single"/>
+            <w:shd w:fill="auto" w:val="clear"/>
+          </w:rPr>
+          <w:t xml:space="preserve"> HYPERLINK "https://massivealgorithms.blogspot.com/2014/09/johnsons-algorithm-for-all-pairs.html"</w:t>
+        </w:r>
+        <w:r>
+          <w:rPr>
+            <w:rFonts w:ascii="Trebuchet MS" w:hAnsi="Trebuchet MS" w:cs="Trebuchet MS" w:eastAsia="Trebuchet MS"/>
+            <w:color w:val="1155CC"/>
+            <w:spacing w:val="0"/>
+            <w:position w:val="0"/>
+            <w:sz w:val="22"/>
+            <w:u w:val="single"/>
+            <w:shd w:fill="auto" w:val="clear"/>
+          </w:rPr>
+          <w:t xml:space="preserve"> HYPERLINK "https://massivealgorithms.blogspot.com/2014/09/johnsons-algorithm-for-all-pairs.html"</w:t>
+        </w:r>
+        <w:r>
+          <w:rPr>
+            <w:rFonts w:ascii="Trebuchet MS" w:hAnsi="Trebuchet MS" w:cs="Trebuchet MS" w:eastAsia="Trebuchet MS"/>
+            <w:color w:val="1155CC"/>
+            <w:spacing w:val="0"/>
+            <w:position w:val="0"/>
+            <w:sz w:val="22"/>
+            <w:u w:val="single"/>
+            <w:shd w:fill="auto" w:val="clear"/>
+          </w:rPr>
+          <w:t xml:space="preserve"> HYPERLINK "https://massivealgorithms.blogspot.com/2014/09/johnsons-algorithm-for-all-pairs.html"</w:t>
+        </w:r>
+        <w:r>
+          <w:rPr>
+            <w:rFonts w:ascii="Trebuchet MS" w:hAnsi="Trebuchet MS" w:cs="Trebuchet MS" w:eastAsia="Trebuchet MS"/>
+            <w:color w:val="1155CC"/>
+            <w:spacing w:val="0"/>
+            <w:position w:val="0"/>
+            <w:sz w:val="22"/>
+            <w:u w:val="single"/>
+            <w:shd w:fill="auto" w:val="clear"/>
+          </w:rPr>
+          <w:t xml:space="preserve"> HYPERLINK "https://massivealgorithms.blogspot.com/2014/09/johnsons-algorithm-for-all-pairs.html"</w:t>
+        </w:r>
+        <w:r>
+          <w:rPr>
+            <w:rFonts w:ascii="Trebuchet MS" w:hAnsi="Trebuchet MS" w:cs="Trebuchet MS" w:eastAsia="Trebuchet MS"/>
+            <w:color w:val="1155CC"/>
+            <w:spacing w:val="0"/>
+            <w:position w:val="0"/>
+            <w:sz w:val="22"/>
+            <w:u w:val="single"/>
+            <w:shd w:fill="auto" w:val="clear"/>
+          </w:rPr>
+          <w:t xml:space="preserve"> HYPERLINK "https://massivealgorithms.blogspot.com/2014/09/johnsons-algorithm-for-all-pairs.html"</w:t>
+        </w:r>
+        <w:r>
+          <w:rPr>
+            <w:rFonts w:ascii="Trebuchet MS" w:hAnsi="Trebuchet MS" w:cs="Trebuchet MS" w:eastAsia="Trebuchet MS"/>
+            <w:color w:val="1155CC"/>
+            <w:spacing w:val="0"/>
+            <w:position w:val="0"/>
+            <w:sz w:val="22"/>
+            <w:u w:val="single"/>
+            <w:shd w:fill="auto" w:val="clear"/>
+          </w:rPr>
+          <w:t xml:space="preserve"> HYPERLINK "https://massivealgorithms.blogspot.com/2014/09/johnsons-algorithm-for-all-pairs.html"</w:t>
+        </w:r>
+        <w:r>
+          <w:rPr>
+            <w:rFonts w:ascii="Trebuchet MS" w:hAnsi="Trebuchet MS" w:cs="Trebuchet MS" w:eastAsia="Trebuchet MS"/>
+            <w:color w:val="1155CC"/>
+            <w:spacing w:val="0"/>
+            <w:position w:val="0"/>
+            <w:sz w:val="22"/>
+            <w:u w:val="single"/>
+            <w:shd w:fill="auto" w:val="clear"/>
+          </w:rPr>
+          <w:t xml:space="preserve"> HYPERLINK "https://massivealgorithms.blogspot.com/2014/09/johnsons-algorithm-for-all-pairs.html"</w:t>
+        </w:r>
+        <w:r>
+          <w:rPr>
+            <w:rFonts w:ascii="Trebuchet MS" w:hAnsi="Trebuchet MS" w:cs="Trebuchet MS" w:eastAsia="Trebuchet MS"/>
+            <w:color w:val="1155CC"/>
+            <w:spacing w:val="0"/>
+            <w:position w:val="0"/>
+            <w:sz w:val="22"/>
+            <w:u w:val="single"/>
+            <w:shd w:fill="auto" w:val="clear"/>
+          </w:rPr>
+          <w:t xml:space="preserve"> HYPERLINK "https://massivealgorithms.blogspot.com/2014/09/johnsons-algorithm-for-all-pairs.html"</w:t>
+        </w:r>
+        <w:r>
+          <w:rPr>
+            <w:rFonts w:ascii="Trebuchet MS" w:hAnsi="Trebuchet MS" w:cs="Trebuchet MS" w:eastAsia="Trebuchet MS"/>
+            <w:color w:val="1155CC"/>
+            <w:spacing w:val="0"/>
+            <w:position w:val="0"/>
+            <w:sz w:val="22"/>
+            <w:u w:val="single"/>
+            <w:shd w:fill="auto" w:val="clear"/>
+          </w:rPr>
+          <w:t xml:space="preserve"> HYPERLINK "https://massivealgorithms.blogspot.com/2014/09/johnsons-algorithm-for-all-pairs.html"</w:t>
+        </w:r>
+        <w:r>
+          <w:rPr>
+            <w:rFonts w:ascii="Trebuchet MS" w:hAnsi="Trebuchet MS" w:cs="Trebuchet MS" w:eastAsia="Trebuchet MS"/>
+            <w:color w:val="1155CC"/>
+            <w:spacing w:val="0"/>
+            <w:position w:val="0"/>
+            <w:sz w:val="22"/>
+            <w:u w:val="single"/>
+            <w:shd w:fill="auto" w:val="clear"/>
+          </w:rPr>
+          <w:t xml:space="preserve"> HYPERLINK "https://massivealgorithms.blogspot.com/2014/09/johnsons-algorithm-for-all-pairs.html"</w:t>
+        </w:r>
+        <w:r>
+          <w:rPr>
+            <w:rFonts w:ascii="Trebuchet MS" w:hAnsi="Trebuchet MS" w:cs="Trebuchet MS" w:eastAsia="Trebuchet MS"/>
+            <w:color w:val="1155CC"/>
+            <w:spacing w:val="0"/>
+            <w:position w:val="0"/>
+            <w:sz w:val="22"/>
+            <w:u w:val="single"/>
+            <w:shd w:fill="auto" w:val="clear"/>
+          </w:rPr>
+          <w:t xml:space="preserve"> HYPERLINK "https://massivealgorithms.blogspot.com/2014/09/johnsons-algorithm-for-all-pairs.html"</w:t>
+        </w:r>
+        <w:r>
+          <w:rPr>
+            <w:rFonts w:ascii="Trebuchet MS" w:hAnsi="Trebuchet MS" w:cs="Trebuchet MS" w:eastAsia="Trebuchet MS"/>
+            <w:color w:val="1155CC"/>
+            <w:spacing w:val="0"/>
+            <w:position w:val="0"/>
+            <w:sz w:val="22"/>
+            <w:u w:val="single"/>
+            <w:shd w:fill="auto" w:val="clear"/>
+          </w:rPr>
+          <w:t xml:space="preserve"> HYPERLINK "https://massivealgorithms.blogspot.com/2014/09/johnsons-algorithm-for-all-pairs.html"</w:t>
+        </w:r>
+        <w:r>
+          <w:rPr>
+            <w:rFonts w:ascii="Trebuchet MS" w:hAnsi="Trebuchet MS" w:cs="Trebuchet MS" w:eastAsia="Trebuchet MS"/>
+            <w:color w:val="1155CC"/>
+            <w:spacing w:val="0"/>
+            <w:position w:val="0"/>
+            <w:sz w:val="22"/>
+            <w:u w:val="single"/>
+            <w:shd w:fill="auto" w:val="clear"/>
+          </w:rPr>
+          <w:t xml:space="preserve"> HYPERLINK "https://massivealgorithms.blogspot.com/2014/09/johnsons-algorithm-for-all-pairs.html"</w:t>
+        </w:r>
+        <w:r>
+          <w:rPr>
+            <w:rFonts w:ascii="Trebuchet MS" w:hAnsi="Trebuchet MS" w:cs="Trebuchet MS" w:eastAsia="Trebuchet MS"/>
+            <w:color w:val="1155CC"/>
+            <w:spacing w:val="0"/>
+            <w:position w:val="0"/>
+            <w:sz w:val="22"/>
+            <w:u w:val="single"/>
+            <w:shd w:fill="auto" w:val="clear"/>
+          </w:rPr>
+          <w:t xml:space="preserve"> HYPERLINK "https://massivealgorithms.blogspot.com/2014/09/johnsons-algorithm-for-all-pairs.html"</w:t>
+        </w:r>
+        <w:r>
+          <w:rPr>
+            <w:rFonts w:ascii="Trebuchet MS" w:hAnsi="Trebuchet MS" w:cs="Trebuchet MS" w:eastAsia="Trebuchet MS"/>
+            <w:color w:val="1155CC"/>
+            <w:spacing w:val="0"/>
+            <w:position w:val="0"/>
+            <w:sz w:val="22"/>
+            <w:u w:val="single"/>
+            <w:shd w:fill="auto" w:val="clear"/>
+          </w:rPr>
+          <w:t xml:space="preserve"> HYPERLINK "https://massivealgorithms.blogspot.com/2014/09/johnsons-algorithm-for-all-pairs.html"</w:t>
+        </w:r>
+        <w:r>
+          <w:rPr>
+            <w:rFonts w:ascii="Trebuchet MS" w:hAnsi="Trebuchet MS" w:cs="Trebuchet MS" w:eastAsia="Trebuchet MS"/>
+            <w:color w:val="1155CC"/>
+            <w:spacing w:val="0"/>
+            <w:position w:val="0"/>
+            <w:sz w:val="22"/>
+            <w:u w:val="single"/>
+            <w:shd w:fill="auto" w:val="clear"/>
+          </w:rPr>
+          <w:t xml:space="preserve"> HYPERLINK "https://massivealgorithms.blogspot.com/2014/09/johnsons-algorithm-for-all-pairs.html"</w:t>
+        </w:r>
+        <w:r>
+          <w:rPr>
+            <w:rFonts w:ascii="Trebuchet MS" w:hAnsi="Trebuchet MS" w:cs="Trebuchet MS" w:eastAsia="Trebuchet MS"/>
+            <w:color w:val="1155CC"/>
+            <w:spacing w:val="0"/>
+            <w:position w:val="0"/>
+            <w:sz w:val="22"/>
+            <w:u w:val="single"/>
+            <w:shd w:fill="auto" w:val="clear"/>
+          </w:rPr>
+          <w:t xml:space="preserve"> HYPERLINK "https://massivealgorithms.blogspot.com/2014/09/johnsons-algorithm-for-all-pairs.html"</w:t>
+        </w:r>
+        <w:r>
+          <w:rPr>
+            <w:rFonts w:ascii="Trebuchet MS" w:hAnsi="Trebuchet MS" w:cs="Trebuchet MS" w:eastAsia="Trebuchet MS"/>
+            <w:color w:val="1155CC"/>
+            <w:spacing w:val="0"/>
+            <w:position w:val="0"/>
+            <w:sz w:val="22"/>
+            <w:u w:val="single"/>
+            <w:shd w:fill="auto" w:val="clear"/>
+          </w:rPr>
+          <w:t xml:space="preserve"> HYPERLINK "https://massivealgorithms.blogspot.com/2014/09/johnsons-algorithm-for-all-pairs.html"</w:t>
+        </w:r>
+        <w:r>
+          <w:rPr>
+            <w:rFonts w:ascii="Trebuchet MS" w:hAnsi="Trebuchet MS" w:cs="Trebuchet MS" w:eastAsia="Trebuchet MS"/>
+            <w:color w:val="1155CC"/>
+            <w:spacing w:val="0"/>
+            <w:position w:val="0"/>
+            <w:sz w:val="22"/>
+            <w:u w:val="single"/>
+            <w:shd w:fill="auto" w:val="clear"/>
+          </w:rPr>
+          <w:t xml:space="preserve"> HYPERLINK "https://massivealgorithms.blogspot.com/2014/09/johnsons-algorithm-for-all-pairs.html"</w:t>
+        </w:r>
+        <w:r>
+          <w:rPr>
+            <w:rFonts w:ascii="Trebuchet MS" w:hAnsi="Trebuchet MS" w:cs="Trebuchet MS" w:eastAsia="Trebuchet MS"/>
+            <w:color w:val="1155CC"/>
+            <w:spacing w:val="0"/>
+            <w:position w:val="0"/>
+            <w:sz w:val="22"/>
+            <w:u w:val="single"/>
+            <w:shd w:fill="auto" w:val="clear"/>
+          </w:rPr>
+          <w:t xml:space="preserve"> HYPERLINK "https://massivealgorithms.blogspot.com/2014/09/johnsons-algorithm-for-all-pairs.html"</w:t>
+        </w:r>
+        <w:r>
+          <w:rPr>
+            <w:rFonts w:ascii="Trebuchet MS" w:hAnsi="Trebuchet MS" w:cs="Trebuchet MS" w:eastAsia="Trebuchet MS"/>
+            <w:color w:val="1155CC"/>
+            <w:spacing w:val="0"/>
+            <w:position w:val="0"/>
+            <w:sz w:val="22"/>
+            <w:u w:val="single"/>
+            <w:shd w:fill="auto" w:val="clear"/>
+          </w:rPr>
+          <w:t xml:space="preserve"> HYPERLINK "https://massivealgorithms.blogspot.com/2014/09/johnsons-algorithm-for-all-pairs.html"</w:t>
+        </w:r>
+        <w:r>
+          <w:rPr>
+            <w:rFonts w:ascii="Trebuchet MS" w:hAnsi="Trebuchet MS" w:cs="Trebuchet MS" w:eastAsia="Trebuchet MS"/>
+            <w:color w:val="1155CC"/>
+            <w:spacing w:val="0"/>
+            <w:position w:val="0"/>
+            <w:sz w:val="22"/>
+            <w:u w:val="single"/>
+            <w:shd w:fill="auto" w:val="clear"/>
+          </w:rPr>
+          <w:t xml:space="preserve"> HYPERLINK "https://massivealgorithms.blogspot.com/2014/09/johnsons-algorithm-for-all-pairs.html"</w:t>
+        </w:r>
+        <w:r>
+          <w:rPr>
+            <w:rFonts w:ascii="Trebuchet MS" w:hAnsi="Trebuchet MS" w:cs="Trebuchet MS" w:eastAsia="Trebuchet MS"/>
+            <w:color w:val="1155CC"/>
+            <w:spacing w:val="0"/>
+            <w:position w:val="0"/>
+            <w:sz w:val="22"/>
+            <w:u w:val="single"/>
+            <w:shd w:fill="auto" w:val="clear"/>
+          </w:rPr>
+          <w:t xml:space="preserve"> HYPERLINK "https://massivealgorithms.blogspot.com/2014/09/johnsons-algorithm-for-all-pairs.html"</w:t>
+        </w:r>
+        <w:r>
+          <w:rPr>
+            <w:rFonts w:ascii="Trebuchet MS" w:hAnsi="Trebuchet MS" w:cs="Trebuchet MS" w:eastAsia="Trebuchet MS"/>
+            <w:color w:val="1155CC"/>
+            <w:spacing w:val="0"/>
+            <w:position w:val="0"/>
+            <w:sz w:val="22"/>
+            <w:u w:val="single"/>
+            <w:shd w:fill="auto" w:val="clear"/>
+          </w:rPr>
+          <w:t xml:space="preserve"> HYPERLINK "https://massivealgorithms.blogspot.com/2014/09/johnsons-algorithm-for-all-pairs.html"</w:t>
+        </w:r>
+        <w:r>
+          <w:rPr>
+            <w:rFonts w:ascii="Trebuchet MS" w:hAnsi="Trebuchet MS" w:cs="Trebuchet MS" w:eastAsia="Trebuchet MS"/>
+            <w:color w:val="1155CC"/>
+            <w:spacing w:val="0"/>
+            <w:position w:val="0"/>
+            <w:sz w:val="22"/>
+            <w:u w:val="single"/>
+            <w:shd w:fill="auto" w:val="clear"/>
+          </w:rPr>
+          <w:t xml:space="preserve"> HYPERLINK "https://massivealgorithms.blogspot.com/2014/09/johnsons-algorithm-for-all-pairs.html"</w:t>
+        </w:r>
+        <w:r>
+          <w:rPr>
+            <w:rFonts w:ascii="Trebuchet MS" w:hAnsi="Trebuchet MS" w:cs="Trebuchet MS" w:eastAsia="Trebuchet MS"/>
+            <w:color w:val="1155CC"/>
+            <w:spacing w:val="0"/>
+            <w:position w:val="0"/>
+            <w:sz w:val="22"/>
+            <w:u w:val="single"/>
+            <w:shd w:fill="auto" w:val="clear"/>
+          </w:rPr>
+          <w:t xml:space="preserve"> HYPERLINK "https://massivealgorithms.blogspot.com/2014/09/johnsons-algorithm-for-all-pairs.html"</w:t>
+        </w:r>
+        <w:r>
+          <w:rPr>
+            <w:rFonts w:ascii="Trebuchet MS" w:hAnsi="Trebuchet MS" w:cs="Trebuchet MS" w:eastAsia="Trebuchet MS"/>
+            <w:color w:val="1155CC"/>
+            <w:spacing w:val="0"/>
+            <w:position w:val="0"/>
+            <w:sz w:val="22"/>
+            <w:u w:val="single"/>
+            <w:shd w:fill="auto" w:val="clear"/>
+          </w:rPr>
+          <w:t xml:space="preserve"> HYPERLINK "https://massivealgorithms.blogspot.com/2014/09/johnsons-algorithm-for-all-pairs.html"</w:t>
+        </w:r>
+        <w:r>
+          <w:rPr>
+            <w:rFonts w:ascii="Trebuchet MS" w:hAnsi="Trebuchet MS" w:cs="Trebuchet MS" w:eastAsia="Trebuchet MS"/>
+            <w:color w:val="1155CC"/>
+            <w:spacing w:val="0"/>
+            <w:position w:val="0"/>
+            <w:sz w:val="22"/>
+            <w:u w:val="single"/>
+            <w:shd w:fill="auto" w:val="clear"/>
+          </w:rPr>
           <w:t xml:space="preserve">'</w:t>
         </w:r>
         <w:r>
@@ -6751,6 +8693,390 @@
             <w:u w:val="single"/>
             <w:shd w:fill="auto" w:val="clear"/>
           </w:rPr>
+          <w:t xml:space="preserve"> HYPERLINK "https://massivealgorithms.blogspot.com/2014/09/johnsons-algorithm-for-all-pairs.html"</w:t>
+        </w:r>
+        <w:r>
+          <w:rPr>
+            <w:rFonts w:ascii="Trebuchet MS" w:hAnsi="Trebuchet MS" w:cs="Trebuchet MS" w:eastAsia="Trebuchet MS"/>
+            <w:color w:val="1155CC"/>
+            <w:spacing w:val="0"/>
+            <w:position w:val="0"/>
+            <w:sz w:val="22"/>
+            <w:u w:val="single"/>
+            <w:shd w:fill="auto" w:val="clear"/>
+          </w:rPr>
+          <w:t xml:space="preserve"> HYPERLINK "https://massivealgorithms.blogspot.com/2014/09/johnsons-algorithm-for-all-pairs.html"</w:t>
+        </w:r>
+        <w:r>
+          <w:rPr>
+            <w:rFonts w:ascii="Trebuchet MS" w:hAnsi="Trebuchet MS" w:cs="Trebuchet MS" w:eastAsia="Trebuchet MS"/>
+            <w:color w:val="1155CC"/>
+            <w:spacing w:val="0"/>
+            <w:position w:val="0"/>
+            <w:sz w:val="22"/>
+            <w:u w:val="single"/>
+            <w:shd w:fill="auto" w:val="clear"/>
+          </w:rPr>
+          <w:t xml:space="preserve"> HYPERLINK "https://massivealgorithms.blogspot.com/2014/09/johnsons-algorithm-for-all-pairs.html"</w:t>
+        </w:r>
+        <w:r>
+          <w:rPr>
+            <w:rFonts w:ascii="Trebuchet MS" w:hAnsi="Trebuchet MS" w:cs="Trebuchet MS" w:eastAsia="Trebuchet MS"/>
+            <w:color w:val="1155CC"/>
+            <w:spacing w:val="0"/>
+            <w:position w:val="0"/>
+            <w:sz w:val="22"/>
+            <w:u w:val="single"/>
+            <w:shd w:fill="auto" w:val="clear"/>
+          </w:rPr>
+          <w:t xml:space="preserve"> HYPERLINK "https://massivealgorithms.blogspot.com/2014/09/johnsons-algorithm-for-all-pairs.html"</w:t>
+        </w:r>
+        <w:r>
+          <w:rPr>
+            <w:rFonts w:ascii="Trebuchet MS" w:hAnsi="Trebuchet MS" w:cs="Trebuchet MS" w:eastAsia="Trebuchet MS"/>
+            <w:color w:val="1155CC"/>
+            <w:spacing w:val="0"/>
+            <w:position w:val="0"/>
+            <w:sz w:val="22"/>
+            <w:u w:val="single"/>
+            <w:shd w:fill="auto" w:val="clear"/>
+          </w:rPr>
+          <w:t xml:space="preserve"> HYPERLINK "https://massivealgorithms.blogspot.com/2014/09/johnsons-algorithm-for-all-pairs.html"</w:t>
+        </w:r>
+        <w:r>
+          <w:rPr>
+            <w:rFonts w:ascii="Trebuchet MS" w:hAnsi="Trebuchet MS" w:cs="Trebuchet MS" w:eastAsia="Trebuchet MS"/>
+            <w:color w:val="1155CC"/>
+            <w:spacing w:val="0"/>
+            <w:position w:val="0"/>
+            <w:sz w:val="22"/>
+            <w:u w:val="single"/>
+            <w:shd w:fill="auto" w:val="clear"/>
+          </w:rPr>
+          <w:t xml:space="preserve"> HYPERLINK "https://massivealgorithms.blogspot.com/2014/09/johnsons-algorithm-for-all-pairs.html"</w:t>
+        </w:r>
+        <w:r>
+          <w:rPr>
+            <w:rFonts w:ascii="Trebuchet MS" w:hAnsi="Trebuchet MS" w:cs="Trebuchet MS" w:eastAsia="Trebuchet MS"/>
+            <w:color w:val="1155CC"/>
+            <w:spacing w:val="0"/>
+            <w:position w:val="0"/>
+            <w:sz w:val="22"/>
+            <w:u w:val="single"/>
+            <w:shd w:fill="auto" w:val="clear"/>
+          </w:rPr>
+          <w:t xml:space="preserve"> HYPERLINK "https://massivealgorithms.blogspot.com/2014/09/johnsons-algorithm-for-all-pairs.html"</w:t>
+        </w:r>
+        <w:r>
+          <w:rPr>
+            <w:rFonts w:ascii="Trebuchet MS" w:hAnsi="Trebuchet MS" w:cs="Trebuchet MS" w:eastAsia="Trebuchet MS"/>
+            <w:color w:val="1155CC"/>
+            <w:spacing w:val="0"/>
+            <w:position w:val="0"/>
+            <w:sz w:val="22"/>
+            <w:u w:val="single"/>
+            <w:shd w:fill="auto" w:val="clear"/>
+          </w:rPr>
+          <w:t xml:space="preserve"> HYPERLINK "https://massivealgorithms.blogspot.com/2014/09/johnsons-algorithm-for-all-pairs.html"</w:t>
+        </w:r>
+        <w:r>
+          <w:rPr>
+            <w:rFonts w:ascii="Trebuchet MS" w:hAnsi="Trebuchet MS" w:cs="Trebuchet MS" w:eastAsia="Trebuchet MS"/>
+            <w:color w:val="1155CC"/>
+            <w:spacing w:val="0"/>
+            <w:position w:val="0"/>
+            <w:sz w:val="22"/>
+            <w:u w:val="single"/>
+            <w:shd w:fill="auto" w:val="clear"/>
+          </w:rPr>
+          <w:t xml:space="preserve"> HYPERLINK "https://massivealgorithms.blogspot.com/2014/09/johnsons-algorithm-for-all-pairs.html"</w:t>
+        </w:r>
+        <w:r>
+          <w:rPr>
+            <w:rFonts w:ascii="Trebuchet MS" w:hAnsi="Trebuchet MS" w:cs="Trebuchet MS" w:eastAsia="Trebuchet MS"/>
+            <w:color w:val="1155CC"/>
+            <w:spacing w:val="0"/>
+            <w:position w:val="0"/>
+            <w:sz w:val="22"/>
+            <w:u w:val="single"/>
+            <w:shd w:fill="auto" w:val="clear"/>
+          </w:rPr>
+          <w:t xml:space="preserve"> HYPERLINK "https://massivealgorithms.blogspot.com/2014/09/johnsons-algorithm-for-all-pairs.html"</w:t>
+        </w:r>
+        <w:r>
+          <w:rPr>
+            <w:rFonts w:ascii="Trebuchet MS" w:hAnsi="Trebuchet MS" w:cs="Trebuchet MS" w:eastAsia="Trebuchet MS"/>
+            <w:color w:val="1155CC"/>
+            <w:spacing w:val="0"/>
+            <w:position w:val="0"/>
+            <w:sz w:val="22"/>
+            <w:u w:val="single"/>
+            <w:shd w:fill="auto" w:val="clear"/>
+          </w:rPr>
+          <w:t xml:space="preserve"> HYPERLINK "https://massivealgorithms.blogspot.com/2014/09/johnsons-algorithm-for-all-pairs.html"</w:t>
+        </w:r>
+        <w:r>
+          <w:rPr>
+            <w:rFonts w:ascii="Trebuchet MS" w:hAnsi="Trebuchet MS" w:cs="Trebuchet MS" w:eastAsia="Trebuchet MS"/>
+            <w:color w:val="1155CC"/>
+            <w:spacing w:val="0"/>
+            <w:position w:val="0"/>
+            <w:sz w:val="22"/>
+            <w:u w:val="single"/>
+            <w:shd w:fill="auto" w:val="clear"/>
+          </w:rPr>
+          <w:t xml:space="preserve"> HYPERLINK "https://massivealgorithms.blogspot.com/2014/09/johnsons-algorithm-for-all-pairs.html"</w:t>
+        </w:r>
+        <w:r>
+          <w:rPr>
+            <w:rFonts w:ascii="Trebuchet MS" w:hAnsi="Trebuchet MS" w:cs="Trebuchet MS" w:eastAsia="Trebuchet MS"/>
+            <w:color w:val="1155CC"/>
+            <w:spacing w:val="0"/>
+            <w:position w:val="0"/>
+            <w:sz w:val="22"/>
+            <w:u w:val="single"/>
+            <w:shd w:fill="auto" w:val="clear"/>
+          </w:rPr>
+          <w:t xml:space="preserve"> HYPERLINK "https://massivealgorithms.blogspot.com/2014/09/johnsons-algorithm-for-all-pairs.html"</w:t>
+        </w:r>
+        <w:r>
+          <w:rPr>
+            <w:rFonts w:ascii="Trebuchet MS" w:hAnsi="Trebuchet MS" w:cs="Trebuchet MS" w:eastAsia="Trebuchet MS"/>
+            <w:color w:val="1155CC"/>
+            <w:spacing w:val="0"/>
+            <w:position w:val="0"/>
+            <w:sz w:val="22"/>
+            <w:u w:val="single"/>
+            <w:shd w:fill="auto" w:val="clear"/>
+          </w:rPr>
+          <w:t xml:space="preserve"> HYPERLINK "https://massivealgorithms.blogspot.com/2014/09/johnsons-algorithm-for-all-pairs.html"</w:t>
+        </w:r>
+        <w:r>
+          <w:rPr>
+            <w:rFonts w:ascii="Trebuchet MS" w:hAnsi="Trebuchet MS" w:cs="Trebuchet MS" w:eastAsia="Trebuchet MS"/>
+            <w:color w:val="1155CC"/>
+            <w:spacing w:val="0"/>
+            <w:position w:val="0"/>
+            <w:sz w:val="22"/>
+            <w:u w:val="single"/>
+            <w:shd w:fill="auto" w:val="clear"/>
+          </w:rPr>
+          <w:t xml:space="preserve"> HYPERLINK "https://massivealgorithms.blogspot.com/2014/09/johnsons-algorithm-for-all-pairs.html"</w:t>
+        </w:r>
+        <w:r>
+          <w:rPr>
+            <w:rFonts w:ascii="Trebuchet MS" w:hAnsi="Trebuchet MS" w:cs="Trebuchet MS" w:eastAsia="Trebuchet MS"/>
+            <w:color w:val="1155CC"/>
+            <w:spacing w:val="0"/>
+            <w:position w:val="0"/>
+            <w:sz w:val="22"/>
+            <w:u w:val="single"/>
+            <w:shd w:fill="auto" w:val="clear"/>
+          </w:rPr>
+          <w:t xml:space="preserve"> HYPERLINK "https://massivealgorithms.blogspot.com/2014/09/johnsons-algorithm-for-all-pairs.html"</w:t>
+        </w:r>
+        <w:r>
+          <w:rPr>
+            <w:rFonts w:ascii="Trebuchet MS" w:hAnsi="Trebuchet MS" w:cs="Trebuchet MS" w:eastAsia="Trebuchet MS"/>
+            <w:color w:val="1155CC"/>
+            <w:spacing w:val="0"/>
+            <w:position w:val="0"/>
+            <w:sz w:val="22"/>
+            <w:u w:val="single"/>
+            <w:shd w:fill="auto" w:val="clear"/>
+          </w:rPr>
+          <w:t xml:space="preserve"> HYPERLINK "https://massivealgorithms.blogspot.com/2014/09/johnsons-algorithm-for-all-pairs.html"</w:t>
+        </w:r>
+        <w:r>
+          <w:rPr>
+            <w:rFonts w:ascii="Trebuchet MS" w:hAnsi="Trebuchet MS" w:cs="Trebuchet MS" w:eastAsia="Trebuchet MS"/>
+            <w:color w:val="1155CC"/>
+            <w:spacing w:val="0"/>
+            <w:position w:val="0"/>
+            <w:sz w:val="22"/>
+            <w:u w:val="single"/>
+            <w:shd w:fill="auto" w:val="clear"/>
+          </w:rPr>
+          <w:t xml:space="preserve"> HYPERLINK "https://massivealgorithms.blogspot.com/2014/09/johnsons-algorithm-for-all-pairs.html"</w:t>
+        </w:r>
+        <w:r>
+          <w:rPr>
+            <w:rFonts w:ascii="Trebuchet MS" w:hAnsi="Trebuchet MS" w:cs="Trebuchet MS" w:eastAsia="Trebuchet MS"/>
+            <w:color w:val="1155CC"/>
+            <w:spacing w:val="0"/>
+            <w:position w:val="0"/>
+            <w:sz w:val="22"/>
+            <w:u w:val="single"/>
+            <w:shd w:fill="auto" w:val="clear"/>
+          </w:rPr>
+          <w:t xml:space="preserve"> HYPERLINK "https://massivealgorithms.blogspot.com/2014/09/johnsons-algorithm-for-all-pairs.html"</w:t>
+        </w:r>
+        <w:r>
+          <w:rPr>
+            <w:rFonts w:ascii="Trebuchet MS" w:hAnsi="Trebuchet MS" w:cs="Trebuchet MS" w:eastAsia="Trebuchet MS"/>
+            <w:color w:val="1155CC"/>
+            <w:spacing w:val="0"/>
+            <w:position w:val="0"/>
+            <w:sz w:val="22"/>
+            <w:u w:val="single"/>
+            <w:shd w:fill="auto" w:val="clear"/>
+          </w:rPr>
+          <w:t xml:space="preserve"> HYPERLINK "https://massivealgorithms.blogspot.com/2014/09/johnsons-algorithm-for-all-pairs.html"</w:t>
+        </w:r>
+        <w:r>
+          <w:rPr>
+            <w:rFonts w:ascii="Trebuchet MS" w:hAnsi="Trebuchet MS" w:cs="Trebuchet MS" w:eastAsia="Trebuchet MS"/>
+            <w:color w:val="1155CC"/>
+            <w:spacing w:val="0"/>
+            <w:position w:val="0"/>
+            <w:sz w:val="22"/>
+            <w:u w:val="single"/>
+            <w:shd w:fill="auto" w:val="clear"/>
+          </w:rPr>
+          <w:t xml:space="preserve"> HYPERLINK "https://massivealgorithms.blogspot.com/2014/09/johnsons-algorithm-for-all-pairs.html"</w:t>
+        </w:r>
+        <w:r>
+          <w:rPr>
+            <w:rFonts w:ascii="Trebuchet MS" w:hAnsi="Trebuchet MS" w:cs="Trebuchet MS" w:eastAsia="Trebuchet MS"/>
+            <w:color w:val="1155CC"/>
+            <w:spacing w:val="0"/>
+            <w:position w:val="0"/>
+            <w:sz w:val="22"/>
+            <w:u w:val="single"/>
+            <w:shd w:fill="auto" w:val="clear"/>
+          </w:rPr>
+          <w:t xml:space="preserve"> HYPERLINK "https://massivealgorithms.blogspot.com/2014/09/johnsons-algorithm-for-all-pairs.html"</w:t>
+        </w:r>
+        <w:r>
+          <w:rPr>
+            <w:rFonts w:ascii="Trebuchet MS" w:hAnsi="Trebuchet MS" w:cs="Trebuchet MS" w:eastAsia="Trebuchet MS"/>
+            <w:color w:val="1155CC"/>
+            <w:spacing w:val="0"/>
+            <w:position w:val="0"/>
+            <w:sz w:val="22"/>
+            <w:u w:val="single"/>
+            <w:shd w:fill="auto" w:val="clear"/>
+          </w:rPr>
+          <w:t xml:space="preserve"> HYPERLINK "https://massivealgorithms.blogspot.com/2014/09/johnsons-algorithm-for-all-pairs.html"</w:t>
+        </w:r>
+        <w:r>
+          <w:rPr>
+            <w:rFonts w:ascii="Trebuchet MS" w:hAnsi="Trebuchet MS" w:cs="Trebuchet MS" w:eastAsia="Trebuchet MS"/>
+            <w:color w:val="1155CC"/>
+            <w:spacing w:val="0"/>
+            <w:position w:val="0"/>
+            <w:sz w:val="22"/>
+            <w:u w:val="single"/>
+            <w:shd w:fill="auto" w:val="clear"/>
+          </w:rPr>
+          <w:t xml:space="preserve"> HYPERLINK "https://massivealgorithms.blogspot.com/2014/09/johnsons-algorithm-for-all-pairs.html"</w:t>
+        </w:r>
+        <w:r>
+          <w:rPr>
+            <w:rFonts w:ascii="Trebuchet MS" w:hAnsi="Trebuchet MS" w:cs="Trebuchet MS" w:eastAsia="Trebuchet MS"/>
+            <w:color w:val="1155CC"/>
+            <w:spacing w:val="0"/>
+            <w:position w:val="0"/>
+            <w:sz w:val="22"/>
+            <w:u w:val="single"/>
+            <w:shd w:fill="auto" w:val="clear"/>
+          </w:rPr>
+          <w:t xml:space="preserve"> HYPERLINK "https://massivealgorithms.blogspot.com/2014/09/johnsons-algorithm-for-all-pairs.html"</w:t>
+        </w:r>
+        <w:r>
+          <w:rPr>
+            <w:rFonts w:ascii="Trebuchet MS" w:hAnsi="Trebuchet MS" w:cs="Trebuchet MS" w:eastAsia="Trebuchet MS"/>
+            <w:color w:val="1155CC"/>
+            <w:spacing w:val="0"/>
+            <w:position w:val="0"/>
+            <w:sz w:val="22"/>
+            <w:u w:val="single"/>
+            <w:shd w:fill="auto" w:val="clear"/>
+          </w:rPr>
+          <w:t xml:space="preserve"> HYPERLINK "https://massivealgorithms.blogspot.com/2014/09/johnsons-algorithm-for-all-pairs.html"</w:t>
+        </w:r>
+        <w:r>
+          <w:rPr>
+            <w:rFonts w:ascii="Trebuchet MS" w:hAnsi="Trebuchet MS" w:cs="Trebuchet MS" w:eastAsia="Trebuchet MS"/>
+            <w:color w:val="1155CC"/>
+            <w:spacing w:val="0"/>
+            <w:position w:val="0"/>
+            <w:sz w:val="22"/>
+            <w:u w:val="single"/>
+            <w:shd w:fill="auto" w:val="clear"/>
+          </w:rPr>
+          <w:t xml:space="preserve"> HYPERLINK "https://massivealgorithms.blogspot.com/2014/09/johnsons-algorithm-for-all-pairs.html"</w:t>
+        </w:r>
+        <w:r>
+          <w:rPr>
+            <w:rFonts w:ascii="Trebuchet MS" w:hAnsi="Trebuchet MS" w:cs="Trebuchet MS" w:eastAsia="Trebuchet MS"/>
+            <w:color w:val="1155CC"/>
+            <w:spacing w:val="0"/>
+            <w:position w:val="0"/>
+            <w:sz w:val="22"/>
+            <w:u w:val="single"/>
+            <w:shd w:fill="auto" w:val="clear"/>
+          </w:rPr>
+          <w:t xml:space="preserve"> HYPERLINK "https://massivealgorithms.blogspot.com/2014/09/johnsons-algorithm-for-all-pairs.html"</w:t>
+        </w:r>
+        <w:r>
+          <w:rPr>
+            <w:rFonts w:ascii="Trebuchet MS" w:hAnsi="Trebuchet MS" w:cs="Trebuchet MS" w:eastAsia="Trebuchet MS"/>
+            <w:color w:val="1155CC"/>
+            <w:spacing w:val="0"/>
+            <w:position w:val="0"/>
+            <w:sz w:val="22"/>
+            <w:u w:val="single"/>
+            <w:shd w:fill="auto" w:val="clear"/>
+          </w:rPr>
+          <w:t xml:space="preserve"> HYPERLINK "https://massivealgorithms.blogspot.com/2014/09/johnsons-algorithm-for-all-pairs.html"</w:t>
+        </w:r>
+        <w:r>
+          <w:rPr>
+            <w:rFonts w:ascii="Trebuchet MS" w:hAnsi="Trebuchet MS" w:cs="Trebuchet MS" w:eastAsia="Trebuchet MS"/>
+            <w:color w:val="1155CC"/>
+            <w:spacing w:val="0"/>
+            <w:position w:val="0"/>
+            <w:sz w:val="22"/>
+            <w:u w:val="single"/>
+            <w:shd w:fill="auto" w:val="clear"/>
+          </w:rPr>
+          <w:t xml:space="preserve"> HYPERLINK "https://massivealgorithms.blogspot.com/2014/09/johnsons-algorithm-for-all-pairs.html"</w:t>
+        </w:r>
+        <w:r>
+          <w:rPr>
+            <w:rFonts w:ascii="Trebuchet MS" w:hAnsi="Trebuchet MS" w:cs="Trebuchet MS" w:eastAsia="Trebuchet MS"/>
+            <w:color w:val="1155CC"/>
+            <w:spacing w:val="0"/>
+            <w:position w:val="0"/>
+            <w:sz w:val="22"/>
+            <w:u w:val="single"/>
+            <w:shd w:fill="auto" w:val="clear"/>
+          </w:rPr>
+          <w:t xml:space="preserve"> HYPERLINK "https://massivealgorithms.blogspot.com/2014/09/johnsons-algorithm-for-all-pairs.html"</w:t>
+        </w:r>
+        <w:r>
+          <w:rPr>
+            <w:rFonts w:ascii="Trebuchet MS" w:hAnsi="Trebuchet MS" w:cs="Trebuchet MS" w:eastAsia="Trebuchet MS"/>
+            <w:color w:val="1155CC"/>
+            <w:spacing w:val="0"/>
+            <w:position w:val="0"/>
+            <w:sz w:val="22"/>
+            <w:u w:val="single"/>
+            <w:shd w:fill="auto" w:val="clear"/>
+          </w:rPr>
+          <w:t xml:space="preserve"> HYPERLINK "https://massivealgorithms.blogspot.com/2014/09/johnsons-algorithm-for-all-pairs.html"</w:t>
+        </w:r>
+        <w:r>
+          <w:rPr>
+            <w:rFonts w:ascii="Trebuchet MS" w:hAnsi="Trebuchet MS" w:cs="Trebuchet MS" w:eastAsia="Trebuchet MS"/>
+            <w:color w:val="1155CC"/>
+            <w:spacing w:val="0"/>
+            <w:position w:val="0"/>
+            <w:sz w:val="22"/>
+            <w:u w:val="single"/>
+            <w:shd w:fill="auto" w:val="clear"/>
+          </w:rPr>
           <w:t xml:space="preserve">s algorithm for sparse graphs - GeeksforGeeks</w:t>
         </w:r>
       </w:hyperlink>
@@ -7168,7 +9494,775 @@
             <w:u w:val="single"/>
             <w:shd w:fill="auto" w:val="clear"/>
           </w:rPr>
+          <w:t xml:space="preserve"> HYPERLINK "https://en.wikipedia.org/wiki/Johnson's_algorithm"</w:t>
+        </w:r>
+        <w:r>
+          <w:rPr>
+            <w:rFonts w:ascii="Trebuchet MS" w:hAnsi="Trebuchet MS" w:cs="Trebuchet MS" w:eastAsia="Trebuchet MS"/>
+            <w:color w:val="1155CC"/>
+            <w:spacing w:val="0"/>
+            <w:position w:val="0"/>
+            <w:sz w:val="22"/>
+            <w:u w:val="single"/>
+            <w:shd w:fill="auto" w:val="clear"/>
+          </w:rPr>
+          <w:t xml:space="preserve"> HYPERLINK "https://en.wikipedia.org/wiki/Johnson's_algorithm"</w:t>
+        </w:r>
+        <w:r>
+          <w:rPr>
+            <w:rFonts w:ascii="Trebuchet MS" w:hAnsi="Trebuchet MS" w:cs="Trebuchet MS" w:eastAsia="Trebuchet MS"/>
+            <w:color w:val="1155CC"/>
+            <w:spacing w:val="0"/>
+            <w:position w:val="0"/>
+            <w:sz w:val="22"/>
+            <w:u w:val="single"/>
+            <w:shd w:fill="auto" w:val="clear"/>
+          </w:rPr>
+          <w:t xml:space="preserve"> HYPERLINK "https://en.wikipedia.org/wiki/Johnson's_algorithm"</w:t>
+        </w:r>
+        <w:r>
+          <w:rPr>
+            <w:rFonts w:ascii="Trebuchet MS" w:hAnsi="Trebuchet MS" w:cs="Trebuchet MS" w:eastAsia="Trebuchet MS"/>
+            <w:color w:val="1155CC"/>
+            <w:spacing w:val="0"/>
+            <w:position w:val="0"/>
+            <w:sz w:val="22"/>
+            <w:u w:val="single"/>
+            <w:shd w:fill="auto" w:val="clear"/>
+          </w:rPr>
+          <w:t xml:space="preserve"> HYPERLINK "https://en.wikipedia.org/wiki/Johnson's_algorithm"</w:t>
+        </w:r>
+        <w:r>
+          <w:rPr>
+            <w:rFonts w:ascii="Trebuchet MS" w:hAnsi="Trebuchet MS" w:cs="Trebuchet MS" w:eastAsia="Trebuchet MS"/>
+            <w:color w:val="1155CC"/>
+            <w:spacing w:val="0"/>
+            <w:position w:val="0"/>
+            <w:sz w:val="22"/>
+            <w:u w:val="single"/>
+            <w:shd w:fill="auto" w:val="clear"/>
+          </w:rPr>
+          <w:t xml:space="preserve"> HYPERLINK "https://en.wikipedia.org/wiki/Johnson's_algorithm"</w:t>
+        </w:r>
+        <w:r>
+          <w:rPr>
+            <w:rFonts w:ascii="Trebuchet MS" w:hAnsi="Trebuchet MS" w:cs="Trebuchet MS" w:eastAsia="Trebuchet MS"/>
+            <w:color w:val="1155CC"/>
+            <w:spacing w:val="0"/>
+            <w:position w:val="0"/>
+            <w:sz w:val="22"/>
+            <w:u w:val="single"/>
+            <w:shd w:fill="auto" w:val="clear"/>
+          </w:rPr>
+          <w:t xml:space="preserve"> HYPERLINK "https://en.wikipedia.org/wiki/Johnson's_algorithm"</w:t>
+        </w:r>
+        <w:r>
+          <w:rPr>
+            <w:rFonts w:ascii="Trebuchet MS" w:hAnsi="Trebuchet MS" w:cs="Trebuchet MS" w:eastAsia="Trebuchet MS"/>
+            <w:color w:val="1155CC"/>
+            <w:spacing w:val="0"/>
+            <w:position w:val="0"/>
+            <w:sz w:val="22"/>
+            <w:u w:val="single"/>
+            <w:shd w:fill="auto" w:val="clear"/>
+          </w:rPr>
+          <w:t xml:space="preserve"> HYPERLINK "https://en.wikipedia.org/wiki/Johnson's_algorithm"</w:t>
+        </w:r>
+        <w:r>
+          <w:rPr>
+            <w:rFonts w:ascii="Trebuchet MS" w:hAnsi="Trebuchet MS" w:cs="Trebuchet MS" w:eastAsia="Trebuchet MS"/>
+            <w:color w:val="1155CC"/>
+            <w:spacing w:val="0"/>
+            <w:position w:val="0"/>
+            <w:sz w:val="22"/>
+            <w:u w:val="single"/>
+            <w:shd w:fill="auto" w:val="clear"/>
+          </w:rPr>
+          <w:t xml:space="preserve"> HYPERLINK "https://en.wikipedia.org/wiki/Johnson's_algorithm"</w:t>
+        </w:r>
+        <w:r>
+          <w:rPr>
+            <w:rFonts w:ascii="Trebuchet MS" w:hAnsi="Trebuchet MS" w:cs="Trebuchet MS" w:eastAsia="Trebuchet MS"/>
+            <w:color w:val="1155CC"/>
+            <w:spacing w:val="0"/>
+            <w:position w:val="0"/>
+            <w:sz w:val="22"/>
+            <w:u w:val="single"/>
+            <w:shd w:fill="auto" w:val="clear"/>
+          </w:rPr>
+          <w:t xml:space="preserve"> HYPERLINK "https://en.wikipedia.org/wiki/Johnson's_algorithm"</w:t>
+        </w:r>
+        <w:r>
+          <w:rPr>
+            <w:rFonts w:ascii="Trebuchet MS" w:hAnsi="Trebuchet MS" w:cs="Trebuchet MS" w:eastAsia="Trebuchet MS"/>
+            <w:color w:val="1155CC"/>
+            <w:spacing w:val="0"/>
+            <w:position w:val="0"/>
+            <w:sz w:val="22"/>
+            <w:u w:val="single"/>
+            <w:shd w:fill="auto" w:val="clear"/>
+          </w:rPr>
+          <w:t xml:space="preserve"> HYPERLINK "https://en.wikipedia.org/wiki/Johnson's_algorithm"</w:t>
+        </w:r>
+        <w:r>
+          <w:rPr>
+            <w:rFonts w:ascii="Trebuchet MS" w:hAnsi="Trebuchet MS" w:cs="Trebuchet MS" w:eastAsia="Trebuchet MS"/>
+            <w:color w:val="1155CC"/>
+            <w:spacing w:val="0"/>
+            <w:position w:val="0"/>
+            <w:sz w:val="22"/>
+            <w:u w:val="single"/>
+            <w:shd w:fill="auto" w:val="clear"/>
+          </w:rPr>
+          <w:t xml:space="preserve"> HYPERLINK "https://en.wikipedia.org/wiki/Johnson's_algorithm"</w:t>
+        </w:r>
+        <w:r>
+          <w:rPr>
+            <w:rFonts w:ascii="Trebuchet MS" w:hAnsi="Trebuchet MS" w:cs="Trebuchet MS" w:eastAsia="Trebuchet MS"/>
+            <w:color w:val="1155CC"/>
+            <w:spacing w:val="0"/>
+            <w:position w:val="0"/>
+            <w:sz w:val="22"/>
+            <w:u w:val="single"/>
+            <w:shd w:fill="auto" w:val="clear"/>
+          </w:rPr>
+          <w:t xml:space="preserve"> HYPERLINK "https://en.wikipedia.org/wiki/Johnson's_algorithm"</w:t>
+        </w:r>
+        <w:r>
+          <w:rPr>
+            <w:rFonts w:ascii="Trebuchet MS" w:hAnsi="Trebuchet MS" w:cs="Trebuchet MS" w:eastAsia="Trebuchet MS"/>
+            <w:color w:val="1155CC"/>
+            <w:spacing w:val="0"/>
+            <w:position w:val="0"/>
+            <w:sz w:val="22"/>
+            <w:u w:val="single"/>
+            <w:shd w:fill="auto" w:val="clear"/>
+          </w:rPr>
+          <w:t xml:space="preserve"> HYPERLINK "https://en.wikipedia.org/wiki/Johnson's_algorithm"</w:t>
+        </w:r>
+        <w:r>
+          <w:rPr>
+            <w:rFonts w:ascii="Trebuchet MS" w:hAnsi="Trebuchet MS" w:cs="Trebuchet MS" w:eastAsia="Trebuchet MS"/>
+            <w:color w:val="1155CC"/>
+            <w:spacing w:val="0"/>
+            <w:position w:val="0"/>
+            <w:sz w:val="22"/>
+            <w:u w:val="single"/>
+            <w:shd w:fill="auto" w:val="clear"/>
+          </w:rPr>
+          <w:t xml:space="preserve"> HYPERLINK "https://en.wikipedia.org/wiki/Johnson's_algorithm"</w:t>
+        </w:r>
+        <w:r>
+          <w:rPr>
+            <w:rFonts w:ascii="Trebuchet MS" w:hAnsi="Trebuchet MS" w:cs="Trebuchet MS" w:eastAsia="Trebuchet MS"/>
+            <w:color w:val="1155CC"/>
+            <w:spacing w:val="0"/>
+            <w:position w:val="0"/>
+            <w:sz w:val="22"/>
+            <w:u w:val="single"/>
+            <w:shd w:fill="auto" w:val="clear"/>
+          </w:rPr>
+          <w:t xml:space="preserve"> HYPERLINK "https://en.wikipedia.org/wiki/Johnson's_algorithm"</w:t>
+        </w:r>
+        <w:r>
+          <w:rPr>
+            <w:rFonts w:ascii="Trebuchet MS" w:hAnsi="Trebuchet MS" w:cs="Trebuchet MS" w:eastAsia="Trebuchet MS"/>
+            <w:color w:val="1155CC"/>
+            <w:spacing w:val="0"/>
+            <w:position w:val="0"/>
+            <w:sz w:val="22"/>
+            <w:u w:val="single"/>
+            <w:shd w:fill="auto" w:val="clear"/>
+          </w:rPr>
+          <w:t xml:space="preserve"> HYPERLINK "https://en.wikipedia.org/wiki/Johnson's_algorithm"</w:t>
+        </w:r>
+        <w:r>
+          <w:rPr>
+            <w:rFonts w:ascii="Trebuchet MS" w:hAnsi="Trebuchet MS" w:cs="Trebuchet MS" w:eastAsia="Trebuchet MS"/>
+            <w:color w:val="1155CC"/>
+            <w:spacing w:val="0"/>
+            <w:position w:val="0"/>
+            <w:sz w:val="22"/>
+            <w:u w:val="single"/>
+            <w:shd w:fill="auto" w:val="clear"/>
+          </w:rPr>
+          <w:t xml:space="preserve"> HYPERLINK "https://en.wikipedia.org/wiki/Johnson's_algorithm"</w:t>
+        </w:r>
+        <w:r>
+          <w:rPr>
+            <w:rFonts w:ascii="Trebuchet MS" w:hAnsi="Trebuchet MS" w:cs="Trebuchet MS" w:eastAsia="Trebuchet MS"/>
+            <w:color w:val="1155CC"/>
+            <w:spacing w:val="0"/>
+            <w:position w:val="0"/>
+            <w:sz w:val="22"/>
+            <w:u w:val="single"/>
+            <w:shd w:fill="auto" w:val="clear"/>
+          </w:rPr>
+          <w:t xml:space="preserve"> HYPERLINK "https://en.wikipedia.org/wiki/Johnson's_algorithm"</w:t>
+        </w:r>
+        <w:r>
+          <w:rPr>
+            <w:rFonts w:ascii="Trebuchet MS" w:hAnsi="Trebuchet MS" w:cs="Trebuchet MS" w:eastAsia="Trebuchet MS"/>
+            <w:color w:val="1155CC"/>
+            <w:spacing w:val="0"/>
+            <w:position w:val="0"/>
+            <w:sz w:val="22"/>
+            <w:u w:val="single"/>
+            <w:shd w:fill="auto" w:val="clear"/>
+          </w:rPr>
+          <w:t xml:space="preserve"> HYPERLINK "https://en.wikipedia.org/wiki/Johnson's_algorithm"</w:t>
+        </w:r>
+        <w:r>
+          <w:rPr>
+            <w:rFonts w:ascii="Trebuchet MS" w:hAnsi="Trebuchet MS" w:cs="Trebuchet MS" w:eastAsia="Trebuchet MS"/>
+            <w:color w:val="1155CC"/>
+            <w:spacing w:val="0"/>
+            <w:position w:val="0"/>
+            <w:sz w:val="22"/>
+            <w:u w:val="single"/>
+            <w:shd w:fill="auto" w:val="clear"/>
+          </w:rPr>
+          <w:t xml:space="preserve"> HYPERLINK "https://en.wikipedia.org/wiki/Johnson's_algorithm"</w:t>
+        </w:r>
+        <w:r>
+          <w:rPr>
+            <w:rFonts w:ascii="Trebuchet MS" w:hAnsi="Trebuchet MS" w:cs="Trebuchet MS" w:eastAsia="Trebuchet MS"/>
+            <w:color w:val="1155CC"/>
+            <w:spacing w:val="0"/>
+            <w:position w:val="0"/>
+            <w:sz w:val="22"/>
+            <w:u w:val="single"/>
+            <w:shd w:fill="auto" w:val="clear"/>
+          </w:rPr>
+          <w:t xml:space="preserve"> HYPERLINK "https://en.wikipedia.org/wiki/Johnson's_algorithm"</w:t>
+        </w:r>
+        <w:r>
+          <w:rPr>
+            <w:rFonts w:ascii="Trebuchet MS" w:hAnsi="Trebuchet MS" w:cs="Trebuchet MS" w:eastAsia="Trebuchet MS"/>
+            <w:color w:val="1155CC"/>
+            <w:spacing w:val="0"/>
+            <w:position w:val="0"/>
+            <w:sz w:val="22"/>
+            <w:u w:val="single"/>
+            <w:shd w:fill="auto" w:val="clear"/>
+          </w:rPr>
+          <w:t xml:space="preserve"> HYPERLINK "https://en.wikipedia.org/wiki/Johnson's_algorithm"</w:t>
+        </w:r>
+        <w:r>
+          <w:rPr>
+            <w:rFonts w:ascii="Trebuchet MS" w:hAnsi="Trebuchet MS" w:cs="Trebuchet MS" w:eastAsia="Trebuchet MS"/>
+            <w:color w:val="1155CC"/>
+            <w:spacing w:val="0"/>
+            <w:position w:val="0"/>
+            <w:sz w:val="22"/>
+            <w:u w:val="single"/>
+            <w:shd w:fill="auto" w:val="clear"/>
+          </w:rPr>
+          <w:t xml:space="preserve"> HYPERLINK "https://en.wikipedia.org/wiki/Johnson's_algorithm"</w:t>
+        </w:r>
+        <w:r>
+          <w:rPr>
+            <w:rFonts w:ascii="Trebuchet MS" w:hAnsi="Trebuchet MS" w:cs="Trebuchet MS" w:eastAsia="Trebuchet MS"/>
+            <w:color w:val="1155CC"/>
+            <w:spacing w:val="0"/>
+            <w:position w:val="0"/>
+            <w:sz w:val="22"/>
+            <w:u w:val="single"/>
+            <w:shd w:fill="auto" w:val="clear"/>
+          </w:rPr>
+          <w:t xml:space="preserve"> HYPERLINK "https://en.wikipedia.org/wiki/Johnson's_algorithm"</w:t>
+        </w:r>
+        <w:r>
+          <w:rPr>
+            <w:rFonts w:ascii="Trebuchet MS" w:hAnsi="Trebuchet MS" w:cs="Trebuchet MS" w:eastAsia="Trebuchet MS"/>
+            <w:color w:val="1155CC"/>
+            <w:spacing w:val="0"/>
+            <w:position w:val="0"/>
+            <w:sz w:val="22"/>
+            <w:u w:val="single"/>
+            <w:shd w:fill="auto" w:val="clear"/>
+          </w:rPr>
+          <w:t xml:space="preserve"> HYPERLINK "https://en.wikipedia.org/wiki/Johnson's_algorithm"</w:t>
+        </w:r>
+        <w:r>
+          <w:rPr>
+            <w:rFonts w:ascii="Trebuchet MS" w:hAnsi="Trebuchet MS" w:cs="Trebuchet MS" w:eastAsia="Trebuchet MS"/>
+            <w:color w:val="1155CC"/>
+            <w:spacing w:val="0"/>
+            <w:position w:val="0"/>
+            <w:sz w:val="22"/>
+            <w:u w:val="single"/>
+            <w:shd w:fill="auto" w:val="clear"/>
+          </w:rPr>
+          <w:t xml:space="preserve"> HYPERLINK "https://en.wikipedia.org/wiki/Johnson's_algorithm"</w:t>
+        </w:r>
+        <w:r>
+          <w:rPr>
+            <w:rFonts w:ascii="Trebuchet MS" w:hAnsi="Trebuchet MS" w:cs="Trebuchet MS" w:eastAsia="Trebuchet MS"/>
+            <w:color w:val="1155CC"/>
+            <w:spacing w:val="0"/>
+            <w:position w:val="0"/>
+            <w:sz w:val="22"/>
+            <w:u w:val="single"/>
+            <w:shd w:fill="auto" w:val="clear"/>
+          </w:rPr>
+          <w:t xml:space="preserve"> HYPERLINK "https://en.wikipedia.org/wiki/Johnson's_algorithm"</w:t>
+        </w:r>
+        <w:r>
+          <w:rPr>
+            <w:rFonts w:ascii="Trebuchet MS" w:hAnsi="Trebuchet MS" w:cs="Trebuchet MS" w:eastAsia="Trebuchet MS"/>
+            <w:color w:val="1155CC"/>
+            <w:spacing w:val="0"/>
+            <w:position w:val="0"/>
+            <w:sz w:val="22"/>
+            <w:u w:val="single"/>
+            <w:shd w:fill="auto" w:val="clear"/>
+          </w:rPr>
+          <w:t xml:space="preserve"> HYPERLINK "https://en.wikipedia.org/wiki/Johnson's_algorithm"</w:t>
+        </w:r>
+        <w:r>
+          <w:rPr>
+            <w:rFonts w:ascii="Trebuchet MS" w:hAnsi="Trebuchet MS" w:cs="Trebuchet MS" w:eastAsia="Trebuchet MS"/>
+            <w:color w:val="1155CC"/>
+            <w:spacing w:val="0"/>
+            <w:position w:val="0"/>
+            <w:sz w:val="22"/>
+            <w:u w:val="single"/>
+            <w:shd w:fill="auto" w:val="clear"/>
+          </w:rPr>
+          <w:t xml:space="preserve"> HYPERLINK "https://en.wikipedia.org/wiki/Johnson's_algorithm"</w:t>
+        </w:r>
+        <w:r>
+          <w:rPr>
+            <w:rFonts w:ascii="Trebuchet MS" w:hAnsi="Trebuchet MS" w:cs="Trebuchet MS" w:eastAsia="Trebuchet MS"/>
+            <w:color w:val="1155CC"/>
+            <w:spacing w:val="0"/>
+            <w:position w:val="0"/>
+            <w:sz w:val="22"/>
+            <w:u w:val="single"/>
+            <w:shd w:fill="auto" w:val="clear"/>
+          </w:rPr>
+          <w:t xml:space="preserve"> HYPERLINK "https://en.wikipedia.org/wiki/Johnson's_algorithm"</w:t>
+        </w:r>
+        <w:r>
+          <w:rPr>
+            <w:rFonts w:ascii="Trebuchet MS" w:hAnsi="Trebuchet MS" w:cs="Trebuchet MS" w:eastAsia="Trebuchet MS"/>
+            <w:color w:val="1155CC"/>
+            <w:spacing w:val="0"/>
+            <w:position w:val="0"/>
+            <w:sz w:val="22"/>
+            <w:u w:val="single"/>
+            <w:shd w:fill="auto" w:val="clear"/>
+          </w:rPr>
+          <w:t xml:space="preserve"> HYPERLINK "https://en.wikipedia.org/wiki/Johnson's_algorithm"</w:t>
+        </w:r>
+        <w:r>
+          <w:rPr>
+            <w:rFonts w:ascii="Trebuchet MS" w:hAnsi="Trebuchet MS" w:cs="Trebuchet MS" w:eastAsia="Trebuchet MS"/>
+            <w:color w:val="1155CC"/>
+            <w:spacing w:val="0"/>
+            <w:position w:val="0"/>
+            <w:sz w:val="22"/>
+            <w:u w:val="single"/>
+            <w:shd w:fill="auto" w:val="clear"/>
+          </w:rPr>
+          <w:t xml:space="preserve"> HYPERLINK "https://en.wikipedia.org/wiki/Johnson's_algorithm"</w:t>
+        </w:r>
+        <w:r>
+          <w:rPr>
+            <w:rFonts w:ascii="Trebuchet MS" w:hAnsi="Trebuchet MS" w:cs="Trebuchet MS" w:eastAsia="Trebuchet MS"/>
+            <w:color w:val="1155CC"/>
+            <w:spacing w:val="0"/>
+            <w:position w:val="0"/>
+            <w:sz w:val="22"/>
+            <w:u w:val="single"/>
+            <w:shd w:fill="auto" w:val="clear"/>
+          </w:rPr>
           <w:t xml:space="preserve">'</w:t>
+        </w:r>
+        <w:r>
+          <w:rPr>
+            <w:rFonts w:ascii="Trebuchet MS" w:hAnsi="Trebuchet MS" w:cs="Trebuchet MS" w:eastAsia="Trebuchet MS"/>
+            <w:color w:val="1155CC"/>
+            <w:spacing w:val="0"/>
+            <w:position w:val="0"/>
+            <w:sz w:val="22"/>
+            <w:u w:val="single"/>
+            <w:shd w:fill="auto" w:val="clear"/>
+          </w:rPr>
+          <w:t xml:space="preserve"> HYPERLINK "https://en.wikipedia.org/wiki/Johnson's_algorithm"</w:t>
+        </w:r>
+        <w:r>
+          <w:rPr>
+            <w:rFonts w:ascii="Trebuchet MS" w:hAnsi="Trebuchet MS" w:cs="Trebuchet MS" w:eastAsia="Trebuchet MS"/>
+            <w:color w:val="1155CC"/>
+            <w:spacing w:val="0"/>
+            <w:position w:val="0"/>
+            <w:sz w:val="22"/>
+            <w:u w:val="single"/>
+            <w:shd w:fill="auto" w:val="clear"/>
+          </w:rPr>
+          <w:t xml:space="preserve"> HYPERLINK "https://en.wikipedia.org/wiki/Johnson's_algorithm"</w:t>
+        </w:r>
+        <w:r>
+          <w:rPr>
+            <w:rFonts w:ascii="Trebuchet MS" w:hAnsi="Trebuchet MS" w:cs="Trebuchet MS" w:eastAsia="Trebuchet MS"/>
+            <w:color w:val="1155CC"/>
+            <w:spacing w:val="0"/>
+            <w:position w:val="0"/>
+            <w:sz w:val="22"/>
+            <w:u w:val="single"/>
+            <w:shd w:fill="auto" w:val="clear"/>
+          </w:rPr>
+          <w:t xml:space="preserve"> HYPERLINK "https://en.wikipedia.org/wiki/Johnson's_algorithm"</w:t>
+        </w:r>
+        <w:r>
+          <w:rPr>
+            <w:rFonts w:ascii="Trebuchet MS" w:hAnsi="Trebuchet MS" w:cs="Trebuchet MS" w:eastAsia="Trebuchet MS"/>
+            <w:color w:val="1155CC"/>
+            <w:spacing w:val="0"/>
+            <w:position w:val="0"/>
+            <w:sz w:val="22"/>
+            <w:u w:val="single"/>
+            <w:shd w:fill="auto" w:val="clear"/>
+          </w:rPr>
+          <w:t xml:space="preserve"> HYPERLINK "https://en.wikipedia.org/wiki/Johnson's_algorithm"</w:t>
+        </w:r>
+        <w:r>
+          <w:rPr>
+            <w:rFonts w:ascii="Trebuchet MS" w:hAnsi="Trebuchet MS" w:cs="Trebuchet MS" w:eastAsia="Trebuchet MS"/>
+            <w:color w:val="1155CC"/>
+            <w:spacing w:val="0"/>
+            <w:position w:val="0"/>
+            <w:sz w:val="22"/>
+            <w:u w:val="single"/>
+            <w:shd w:fill="auto" w:val="clear"/>
+          </w:rPr>
+          <w:t xml:space="preserve"> HYPERLINK "https://en.wikipedia.org/wiki/Johnson's_algorithm"</w:t>
+        </w:r>
+        <w:r>
+          <w:rPr>
+            <w:rFonts w:ascii="Trebuchet MS" w:hAnsi="Trebuchet MS" w:cs="Trebuchet MS" w:eastAsia="Trebuchet MS"/>
+            <w:color w:val="1155CC"/>
+            <w:spacing w:val="0"/>
+            <w:position w:val="0"/>
+            <w:sz w:val="22"/>
+            <w:u w:val="single"/>
+            <w:shd w:fill="auto" w:val="clear"/>
+          </w:rPr>
+          <w:t xml:space="preserve"> HYPERLINK "https://en.wikipedia.org/wiki/Johnson's_algorithm"</w:t>
+        </w:r>
+        <w:r>
+          <w:rPr>
+            <w:rFonts w:ascii="Trebuchet MS" w:hAnsi="Trebuchet MS" w:cs="Trebuchet MS" w:eastAsia="Trebuchet MS"/>
+            <w:color w:val="1155CC"/>
+            <w:spacing w:val="0"/>
+            <w:position w:val="0"/>
+            <w:sz w:val="22"/>
+            <w:u w:val="single"/>
+            <w:shd w:fill="auto" w:val="clear"/>
+          </w:rPr>
+          <w:t xml:space="preserve"> HYPERLINK "https://en.wikipedia.org/wiki/Johnson's_algorithm"</w:t>
+        </w:r>
+        <w:r>
+          <w:rPr>
+            <w:rFonts w:ascii="Trebuchet MS" w:hAnsi="Trebuchet MS" w:cs="Trebuchet MS" w:eastAsia="Trebuchet MS"/>
+            <w:color w:val="1155CC"/>
+            <w:spacing w:val="0"/>
+            <w:position w:val="0"/>
+            <w:sz w:val="22"/>
+            <w:u w:val="single"/>
+            <w:shd w:fill="auto" w:val="clear"/>
+          </w:rPr>
+          <w:t xml:space="preserve"> HYPERLINK "https://en.wikipedia.org/wiki/Johnson's_algorithm"</w:t>
+        </w:r>
+        <w:r>
+          <w:rPr>
+            <w:rFonts w:ascii="Trebuchet MS" w:hAnsi="Trebuchet MS" w:cs="Trebuchet MS" w:eastAsia="Trebuchet MS"/>
+            <w:color w:val="1155CC"/>
+            <w:spacing w:val="0"/>
+            <w:position w:val="0"/>
+            <w:sz w:val="22"/>
+            <w:u w:val="single"/>
+            <w:shd w:fill="auto" w:val="clear"/>
+          </w:rPr>
+          <w:t xml:space="preserve"> HYPERLINK "https://en.wikipedia.org/wiki/Johnson's_algorithm"</w:t>
+        </w:r>
+        <w:r>
+          <w:rPr>
+            <w:rFonts w:ascii="Trebuchet MS" w:hAnsi="Trebuchet MS" w:cs="Trebuchet MS" w:eastAsia="Trebuchet MS"/>
+            <w:color w:val="1155CC"/>
+            <w:spacing w:val="0"/>
+            <w:position w:val="0"/>
+            <w:sz w:val="22"/>
+            <w:u w:val="single"/>
+            <w:shd w:fill="auto" w:val="clear"/>
+          </w:rPr>
+          <w:t xml:space="preserve"> HYPERLINK "https://en.wikipedia.org/wiki/Johnson's_algorithm"</w:t>
+        </w:r>
+        <w:r>
+          <w:rPr>
+            <w:rFonts w:ascii="Trebuchet MS" w:hAnsi="Trebuchet MS" w:cs="Trebuchet MS" w:eastAsia="Trebuchet MS"/>
+            <w:color w:val="1155CC"/>
+            <w:spacing w:val="0"/>
+            <w:position w:val="0"/>
+            <w:sz w:val="22"/>
+            <w:u w:val="single"/>
+            <w:shd w:fill="auto" w:val="clear"/>
+          </w:rPr>
+          <w:t xml:space="preserve"> HYPERLINK "https://en.wikipedia.org/wiki/Johnson's_algorithm"</w:t>
+        </w:r>
+        <w:r>
+          <w:rPr>
+            <w:rFonts w:ascii="Trebuchet MS" w:hAnsi="Trebuchet MS" w:cs="Trebuchet MS" w:eastAsia="Trebuchet MS"/>
+            <w:color w:val="1155CC"/>
+            <w:spacing w:val="0"/>
+            <w:position w:val="0"/>
+            <w:sz w:val="22"/>
+            <w:u w:val="single"/>
+            <w:shd w:fill="auto" w:val="clear"/>
+          </w:rPr>
+          <w:t xml:space="preserve"> HYPERLINK "https://en.wikipedia.org/wiki/Johnson's_algorithm"</w:t>
+        </w:r>
+        <w:r>
+          <w:rPr>
+            <w:rFonts w:ascii="Trebuchet MS" w:hAnsi="Trebuchet MS" w:cs="Trebuchet MS" w:eastAsia="Trebuchet MS"/>
+            <w:color w:val="1155CC"/>
+            <w:spacing w:val="0"/>
+            <w:position w:val="0"/>
+            <w:sz w:val="22"/>
+            <w:u w:val="single"/>
+            <w:shd w:fill="auto" w:val="clear"/>
+          </w:rPr>
+          <w:t xml:space="preserve"> HYPERLINK "https://en.wikipedia.org/wiki/Johnson's_algorithm"</w:t>
+        </w:r>
+        <w:r>
+          <w:rPr>
+            <w:rFonts w:ascii="Trebuchet MS" w:hAnsi="Trebuchet MS" w:cs="Trebuchet MS" w:eastAsia="Trebuchet MS"/>
+            <w:color w:val="1155CC"/>
+            <w:spacing w:val="0"/>
+            <w:position w:val="0"/>
+            <w:sz w:val="22"/>
+            <w:u w:val="single"/>
+            <w:shd w:fill="auto" w:val="clear"/>
+          </w:rPr>
+          <w:t xml:space="preserve"> HYPERLINK "https://en.wikipedia.org/wiki/Johnson's_algorithm"</w:t>
+        </w:r>
+        <w:r>
+          <w:rPr>
+            <w:rFonts w:ascii="Trebuchet MS" w:hAnsi="Trebuchet MS" w:cs="Trebuchet MS" w:eastAsia="Trebuchet MS"/>
+            <w:color w:val="1155CC"/>
+            <w:spacing w:val="0"/>
+            <w:position w:val="0"/>
+            <w:sz w:val="22"/>
+            <w:u w:val="single"/>
+            <w:shd w:fill="auto" w:val="clear"/>
+          </w:rPr>
+          <w:t xml:space="preserve"> HYPERLINK "https://en.wikipedia.org/wiki/Johnson's_algorithm"</w:t>
+        </w:r>
+        <w:r>
+          <w:rPr>
+            <w:rFonts w:ascii="Trebuchet MS" w:hAnsi="Trebuchet MS" w:cs="Trebuchet MS" w:eastAsia="Trebuchet MS"/>
+            <w:color w:val="1155CC"/>
+            <w:spacing w:val="0"/>
+            <w:position w:val="0"/>
+            <w:sz w:val="22"/>
+            <w:u w:val="single"/>
+            <w:shd w:fill="auto" w:val="clear"/>
+          </w:rPr>
+          <w:t xml:space="preserve"> HYPERLINK "https://en.wikipedia.org/wiki/Johnson's_algorithm"</w:t>
+        </w:r>
+        <w:r>
+          <w:rPr>
+            <w:rFonts w:ascii="Trebuchet MS" w:hAnsi="Trebuchet MS" w:cs="Trebuchet MS" w:eastAsia="Trebuchet MS"/>
+            <w:color w:val="1155CC"/>
+            <w:spacing w:val="0"/>
+            <w:position w:val="0"/>
+            <w:sz w:val="22"/>
+            <w:u w:val="single"/>
+            <w:shd w:fill="auto" w:val="clear"/>
+          </w:rPr>
+          <w:t xml:space="preserve"> HYPERLINK "https://en.wikipedia.org/wiki/Johnson's_algorithm"</w:t>
+        </w:r>
+        <w:r>
+          <w:rPr>
+            <w:rFonts w:ascii="Trebuchet MS" w:hAnsi="Trebuchet MS" w:cs="Trebuchet MS" w:eastAsia="Trebuchet MS"/>
+            <w:color w:val="1155CC"/>
+            <w:spacing w:val="0"/>
+            <w:position w:val="0"/>
+            <w:sz w:val="22"/>
+            <w:u w:val="single"/>
+            <w:shd w:fill="auto" w:val="clear"/>
+          </w:rPr>
+          <w:t xml:space="preserve"> HYPERLINK "https://en.wikipedia.org/wiki/Johnson's_algorithm"</w:t>
+        </w:r>
+        <w:r>
+          <w:rPr>
+            <w:rFonts w:ascii="Trebuchet MS" w:hAnsi="Trebuchet MS" w:cs="Trebuchet MS" w:eastAsia="Trebuchet MS"/>
+            <w:color w:val="1155CC"/>
+            <w:spacing w:val="0"/>
+            <w:position w:val="0"/>
+            <w:sz w:val="22"/>
+            <w:u w:val="single"/>
+            <w:shd w:fill="auto" w:val="clear"/>
+          </w:rPr>
+          <w:t xml:space="preserve"> HYPERLINK "https://en.wikipedia.org/wiki/Johnson's_algorithm"</w:t>
+        </w:r>
+        <w:r>
+          <w:rPr>
+            <w:rFonts w:ascii="Trebuchet MS" w:hAnsi="Trebuchet MS" w:cs="Trebuchet MS" w:eastAsia="Trebuchet MS"/>
+            <w:color w:val="1155CC"/>
+            <w:spacing w:val="0"/>
+            <w:position w:val="0"/>
+            <w:sz w:val="22"/>
+            <w:u w:val="single"/>
+            <w:shd w:fill="auto" w:val="clear"/>
+          </w:rPr>
+          <w:t xml:space="preserve"> HYPERLINK "https://en.wikipedia.org/wiki/Johnson's_algorithm"</w:t>
+        </w:r>
+        <w:r>
+          <w:rPr>
+            <w:rFonts w:ascii="Trebuchet MS" w:hAnsi="Trebuchet MS" w:cs="Trebuchet MS" w:eastAsia="Trebuchet MS"/>
+            <w:color w:val="1155CC"/>
+            <w:spacing w:val="0"/>
+            <w:position w:val="0"/>
+            <w:sz w:val="22"/>
+            <w:u w:val="single"/>
+            <w:shd w:fill="auto" w:val="clear"/>
+          </w:rPr>
+          <w:t xml:space="preserve"> HYPERLINK "https://en.wikipedia.org/wiki/Johnson's_algorithm"</w:t>
+        </w:r>
+        <w:r>
+          <w:rPr>
+            <w:rFonts w:ascii="Trebuchet MS" w:hAnsi="Trebuchet MS" w:cs="Trebuchet MS" w:eastAsia="Trebuchet MS"/>
+            <w:color w:val="1155CC"/>
+            <w:spacing w:val="0"/>
+            <w:position w:val="0"/>
+            <w:sz w:val="22"/>
+            <w:u w:val="single"/>
+            <w:shd w:fill="auto" w:val="clear"/>
+          </w:rPr>
+          <w:t xml:space="preserve"> HYPERLINK "https://en.wikipedia.org/wiki/Johnson's_algorithm"</w:t>
+        </w:r>
+        <w:r>
+          <w:rPr>
+            <w:rFonts w:ascii="Trebuchet MS" w:hAnsi="Trebuchet MS" w:cs="Trebuchet MS" w:eastAsia="Trebuchet MS"/>
+            <w:color w:val="1155CC"/>
+            <w:spacing w:val="0"/>
+            <w:position w:val="0"/>
+            <w:sz w:val="22"/>
+            <w:u w:val="single"/>
+            <w:shd w:fill="auto" w:val="clear"/>
+          </w:rPr>
+          <w:t xml:space="preserve"> HYPERLINK "https://en.wikipedia.org/wiki/Johnson's_algorithm"</w:t>
+        </w:r>
+        <w:r>
+          <w:rPr>
+            <w:rFonts w:ascii="Trebuchet MS" w:hAnsi="Trebuchet MS" w:cs="Trebuchet MS" w:eastAsia="Trebuchet MS"/>
+            <w:color w:val="1155CC"/>
+            <w:spacing w:val="0"/>
+            <w:position w:val="0"/>
+            <w:sz w:val="22"/>
+            <w:u w:val="single"/>
+            <w:shd w:fill="auto" w:val="clear"/>
+          </w:rPr>
+          <w:t xml:space="preserve"> HYPERLINK "https://en.wikipedia.org/wiki/Johnson's_algorithm"</w:t>
+        </w:r>
+        <w:r>
+          <w:rPr>
+            <w:rFonts w:ascii="Trebuchet MS" w:hAnsi="Trebuchet MS" w:cs="Trebuchet MS" w:eastAsia="Trebuchet MS"/>
+            <w:color w:val="1155CC"/>
+            <w:spacing w:val="0"/>
+            <w:position w:val="0"/>
+            <w:sz w:val="22"/>
+            <w:u w:val="single"/>
+            <w:shd w:fill="auto" w:val="clear"/>
+          </w:rPr>
+          <w:t xml:space="preserve"> HYPERLINK "https://en.wikipedia.org/wiki/Johnson's_algorithm"</w:t>
+        </w:r>
+        <w:r>
+          <w:rPr>
+            <w:rFonts w:ascii="Trebuchet MS" w:hAnsi="Trebuchet MS" w:cs="Trebuchet MS" w:eastAsia="Trebuchet MS"/>
+            <w:color w:val="1155CC"/>
+            <w:spacing w:val="0"/>
+            <w:position w:val="0"/>
+            <w:sz w:val="22"/>
+            <w:u w:val="single"/>
+            <w:shd w:fill="auto" w:val="clear"/>
+          </w:rPr>
+          <w:t xml:space="preserve"> HYPERLINK "https://en.wikipedia.org/wiki/Johnson's_algorithm"</w:t>
+        </w:r>
+        <w:r>
+          <w:rPr>
+            <w:rFonts w:ascii="Trebuchet MS" w:hAnsi="Trebuchet MS" w:cs="Trebuchet MS" w:eastAsia="Trebuchet MS"/>
+            <w:color w:val="1155CC"/>
+            <w:spacing w:val="0"/>
+            <w:position w:val="0"/>
+            <w:sz w:val="22"/>
+            <w:u w:val="single"/>
+            <w:shd w:fill="auto" w:val="clear"/>
+          </w:rPr>
+          <w:t xml:space="preserve"> HYPERLINK "https://en.wikipedia.org/wiki/Johnson's_algorithm"</w:t>
+        </w:r>
+        <w:r>
+          <w:rPr>
+            <w:rFonts w:ascii="Trebuchet MS" w:hAnsi="Trebuchet MS" w:cs="Trebuchet MS" w:eastAsia="Trebuchet MS"/>
+            <w:color w:val="1155CC"/>
+            <w:spacing w:val="0"/>
+            <w:position w:val="0"/>
+            <w:sz w:val="22"/>
+            <w:u w:val="single"/>
+            <w:shd w:fill="auto" w:val="clear"/>
+          </w:rPr>
+          <w:t xml:space="preserve"> HYPERLINK "https://en.wikipedia.org/wiki/Johnson's_algorithm"</w:t>
+        </w:r>
+        <w:r>
+          <w:rPr>
+            <w:rFonts w:ascii="Trebuchet MS" w:hAnsi="Trebuchet MS" w:cs="Trebuchet MS" w:eastAsia="Trebuchet MS"/>
+            <w:color w:val="1155CC"/>
+            <w:spacing w:val="0"/>
+            <w:position w:val="0"/>
+            <w:sz w:val="22"/>
+            <w:u w:val="single"/>
+            <w:shd w:fill="auto" w:val="clear"/>
+          </w:rPr>
+          <w:t xml:space="preserve"> HYPERLINK "https://en.wikipedia.org/wiki/Johnson's_algorithm"</w:t>
+        </w:r>
+        <w:r>
+          <w:rPr>
+            <w:rFonts w:ascii="Trebuchet MS" w:hAnsi="Trebuchet MS" w:cs="Trebuchet MS" w:eastAsia="Trebuchet MS"/>
+            <w:color w:val="1155CC"/>
+            <w:spacing w:val="0"/>
+            <w:position w:val="0"/>
+            <w:sz w:val="22"/>
+            <w:u w:val="single"/>
+            <w:shd w:fill="auto" w:val="clear"/>
+          </w:rPr>
+          <w:t xml:space="preserve"> HYPERLINK "https://en.wikipedia.org/wiki/Johnson's_algorithm"</w:t>
+        </w:r>
+        <w:r>
+          <w:rPr>
+            <w:rFonts w:ascii="Trebuchet MS" w:hAnsi="Trebuchet MS" w:cs="Trebuchet MS" w:eastAsia="Trebuchet MS"/>
+            <w:color w:val="1155CC"/>
+            <w:spacing w:val="0"/>
+            <w:position w:val="0"/>
+            <w:sz w:val="22"/>
+            <w:u w:val="single"/>
+            <w:shd w:fill="auto" w:val="clear"/>
+          </w:rPr>
+          <w:t xml:space="preserve"> HYPERLINK "https://en.wikipedia.org/wiki/Johnson's_algorithm"</w:t>
+        </w:r>
+        <w:r>
+          <w:rPr>
+            <w:rFonts w:ascii="Trebuchet MS" w:hAnsi="Trebuchet MS" w:cs="Trebuchet MS" w:eastAsia="Trebuchet MS"/>
+            <w:color w:val="1155CC"/>
+            <w:spacing w:val="0"/>
+            <w:position w:val="0"/>
+            <w:sz w:val="22"/>
+            <w:u w:val="single"/>
+            <w:shd w:fill="auto" w:val="clear"/>
+          </w:rPr>
+          <w:t xml:space="preserve"> HYPERLINK "https://en.wikipedia.org/wiki/Johnson's_algorithm"</w:t>
         </w:r>
         <w:r>
           <w:rPr>
@@ -11862,6 +14956,214 @@
         </w:r>
         <w:r>
           <w:rPr>
+            <w:rFonts w:ascii="Calibri" w:hAnsi="Calibri" w:cs="Calibri" w:eastAsia="Calibri"/>
+            <w:b/>
+            <w:color w:val="1155CC"/>
+            <w:spacing w:val="0"/>
+            <w:position w:val="0"/>
+            <w:sz w:val="22"/>
+            <w:u w:val="single"/>
+            <w:shd w:fill="auto" w:val="clear"/>
+          </w:rPr>
+          <w:t xml:space="preserve"> HYPERLINK "https://medium.com/platform-engineer/microservices-design-guide-eca0b799a7e8"</w:t>
+        </w:r>
+        <w:r>
+          <w:rPr>
+            <w:rFonts w:ascii="Calibri" w:hAnsi="Calibri" w:cs="Calibri" w:eastAsia="Calibri"/>
+            <w:b/>
+            <w:color w:val="1155CC"/>
+            <w:spacing w:val="0"/>
+            <w:position w:val="0"/>
+            <w:sz w:val="22"/>
+            <w:u w:val="single"/>
+            <w:shd w:fill="auto" w:val="clear"/>
+          </w:rPr>
+          <w:t xml:space="preserve"> HYPERLINK "https://medium.com/platform-engineer/microservices-design-guide-eca0b799a7e8"</w:t>
+        </w:r>
+        <w:r>
+          <w:rPr>
+            <w:rFonts w:ascii="Calibri" w:hAnsi="Calibri" w:cs="Calibri" w:eastAsia="Calibri"/>
+            <w:b/>
+            <w:color w:val="1155CC"/>
+            <w:spacing w:val="0"/>
+            <w:position w:val="0"/>
+            <w:sz w:val="22"/>
+            <w:u w:val="single"/>
+            <w:shd w:fill="auto" w:val="clear"/>
+          </w:rPr>
+          <w:t xml:space="preserve"> HYPERLINK "https://medium.com/platform-engineer/microservices-design-guide-eca0b799a7e8"</w:t>
+        </w:r>
+        <w:r>
+          <w:rPr>
+            <w:rFonts w:ascii="Calibri" w:hAnsi="Calibri" w:cs="Calibri" w:eastAsia="Calibri"/>
+            <w:b/>
+            <w:color w:val="1155CC"/>
+            <w:spacing w:val="0"/>
+            <w:position w:val="0"/>
+            <w:sz w:val="22"/>
+            <w:u w:val="single"/>
+            <w:shd w:fill="auto" w:val="clear"/>
+          </w:rPr>
+          <w:t xml:space="preserve"> HYPERLINK "https://medium.com/platform-engineer/microservices-design-guide-eca0b799a7e8"</w:t>
+        </w:r>
+        <w:r>
+          <w:rPr>
+            <w:rFonts w:ascii="Calibri" w:hAnsi="Calibri" w:cs="Calibri" w:eastAsia="Calibri"/>
+            <w:b/>
+            <w:color w:val="1155CC"/>
+            <w:spacing w:val="0"/>
+            <w:position w:val="0"/>
+            <w:sz w:val="22"/>
+            <w:u w:val="single"/>
+            <w:shd w:fill="auto" w:val="clear"/>
+          </w:rPr>
+          <w:t xml:space="preserve"> HYPERLINK "https://medium.com/platform-engineer/microservices-design-guide-eca0b799a7e8"</w:t>
+        </w:r>
+        <w:r>
+          <w:rPr>
+            <w:rFonts w:ascii="Calibri" w:hAnsi="Calibri" w:cs="Calibri" w:eastAsia="Calibri"/>
+            <w:b/>
+            <w:color w:val="1155CC"/>
+            <w:spacing w:val="0"/>
+            <w:position w:val="0"/>
+            <w:sz w:val="22"/>
+            <w:u w:val="single"/>
+            <w:shd w:fill="auto" w:val="clear"/>
+          </w:rPr>
+          <w:t xml:space="preserve"> HYPERLINK "https://medium.com/platform-engineer/microservices-design-guide-eca0b799a7e8"</w:t>
+        </w:r>
+        <w:r>
+          <w:rPr>
+            <w:rFonts w:ascii="Calibri" w:hAnsi="Calibri" w:cs="Calibri" w:eastAsia="Calibri"/>
+            <w:b/>
+            <w:color w:val="1155CC"/>
+            <w:spacing w:val="0"/>
+            <w:position w:val="0"/>
+            <w:sz w:val="22"/>
+            <w:u w:val="single"/>
+            <w:shd w:fill="auto" w:val="clear"/>
+          </w:rPr>
+          <w:t xml:space="preserve"> HYPERLINK "https://medium.com/platform-engineer/microservices-design-guide-eca0b799a7e8"</w:t>
+        </w:r>
+        <w:r>
+          <w:rPr>
+            <w:rFonts w:ascii="Calibri" w:hAnsi="Calibri" w:cs="Calibri" w:eastAsia="Calibri"/>
+            <w:b/>
+            <w:color w:val="1155CC"/>
+            <w:spacing w:val="0"/>
+            <w:position w:val="0"/>
+            <w:sz w:val="22"/>
+            <w:u w:val="single"/>
+            <w:shd w:fill="auto" w:val="clear"/>
+          </w:rPr>
+          <w:t xml:space="preserve"> HYPERLINK "https://medium.com/platform-engineer/microservices-design-guide-eca0b799a7e8"</w:t>
+        </w:r>
+        <w:r>
+          <w:rPr>
+            <w:rFonts w:ascii="Calibri" w:hAnsi="Calibri" w:cs="Calibri" w:eastAsia="Calibri"/>
+            <w:b/>
+            <w:color w:val="1155CC"/>
+            <w:spacing w:val="0"/>
+            <w:position w:val="0"/>
+            <w:sz w:val="22"/>
+            <w:u w:val="single"/>
+            <w:shd w:fill="auto" w:val="clear"/>
+          </w:rPr>
+          <w:t xml:space="preserve"> HYPERLINK "https://medium.com/platform-engineer/microservices-design-guide-eca0b799a7e8"</w:t>
+        </w:r>
+        <w:r>
+          <w:rPr>
+            <w:rFonts w:ascii="Calibri" w:hAnsi="Calibri" w:cs="Calibri" w:eastAsia="Calibri"/>
+            <w:b/>
+            <w:color w:val="1155CC"/>
+            <w:spacing w:val="0"/>
+            <w:position w:val="0"/>
+            <w:sz w:val="22"/>
+            <w:u w:val="single"/>
+            <w:shd w:fill="auto" w:val="clear"/>
+          </w:rPr>
+          <w:t xml:space="preserve"> HYPERLINK "https://medium.com/platform-engineer/microservices-design-guide-eca0b799a7e8"</w:t>
+        </w:r>
+        <w:r>
+          <w:rPr>
+            <w:rFonts w:ascii="Calibri" w:hAnsi="Calibri" w:cs="Calibri" w:eastAsia="Calibri"/>
+            <w:b/>
+            <w:color w:val="1155CC"/>
+            <w:spacing w:val="0"/>
+            <w:position w:val="0"/>
+            <w:sz w:val="22"/>
+            <w:u w:val="single"/>
+            <w:shd w:fill="auto" w:val="clear"/>
+          </w:rPr>
+          <w:t xml:space="preserve"> HYPERLINK "https://medium.com/platform-engineer/microservices-design-guide-eca0b799a7e8"</w:t>
+        </w:r>
+        <w:r>
+          <w:rPr>
+            <w:rFonts w:ascii="Calibri" w:hAnsi="Calibri" w:cs="Calibri" w:eastAsia="Calibri"/>
+            <w:b/>
+            <w:color w:val="1155CC"/>
+            <w:spacing w:val="0"/>
+            <w:position w:val="0"/>
+            <w:sz w:val="22"/>
+            <w:u w:val="single"/>
+            <w:shd w:fill="auto" w:val="clear"/>
+          </w:rPr>
+          <w:t xml:space="preserve"> HYPERLINK "https://medium.com/platform-engineer/microservices-design-guide-eca0b799a7e8"</w:t>
+        </w:r>
+        <w:r>
+          <w:rPr>
+            <w:rFonts w:ascii="Calibri" w:hAnsi="Calibri" w:cs="Calibri" w:eastAsia="Calibri"/>
+            <w:b/>
+            <w:color w:val="1155CC"/>
+            <w:spacing w:val="0"/>
+            <w:position w:val="0"/>
+            <w:sz w:val="22"/>
+            <w:u w:val="single"/>
+            <w:shd w:fill="auto" w:val="clear"/>
+          </w:rPr>
+          <w:t xml:space="preserve"> HYPERLINK "https://medium.com/platform-engineer/microservices-design-guide-eca0b799a7e8"</w:t>
+        </w:r>
+        <w:r>
+          <w:rPr>
+            <w:rFonts w:ascii="Calibri" w:hAnsi="Calibri" w:cs="Calibri" w:eastAsia="Calibri"/>
+            <w:b/>
+            <w:color w:val="1155CC"/>
+            <w:spacing w:val="0"/>
+            <w:position w:val="0"/>
+            <w:sz w:val="22"/>
+            <w:u w:val="single"/>
+            <w:shd w:fill="auto" w:val="clear"/>
+          </w:rPr>
+          <w:t xml:space="preserve"> HYPERLINK "https://medium.com/platform-engineer/microservices-design-guide-eca0b799a7e8"</w:t>
+        </w:r>
+        <w:r>
+          <w:rPr>
+            <w:rFonts w:ascii="Calibri" w:hAnsi="Calibri" w:cs="Calibri" w:eastAsia="Calibri"/>
+            <w:b/>
+            <w:color w:val="1155CC"/>
+            <w:spacing w:val="0"/>
+            <w:position w:val="0"/>
+            <w:sz w:val="22"/>
+            <w:u w:val="single"/>
+            <w:shd w:fill="auto" w:val="clear"/>
+          </w:rPr>
+          <w:t xml:space="preserve"> HYPERLINK "https://medium.com/platform-engineer/microservices-design-guide-eca0b799a7e8"</w:t>
+        </w:r>
+        <w:r>
+          <w:rPr>
+            <w:rFonts w:ascii="Calibri" w:hAnsi="Calibri" w:cs="Calibri" w:eastAsia="Calibri"/>
+            <w:b/>
+            <w:color w:val="1155CC"/>
+            <w:spacing w:val="0"/>
+            <w:position w:val="0"/>
+            <w:sz w:val="22"/>
+            <w:u w:val="single"/>
+            <w:shd w:fill="auto" w:val="clear"/>
+          </w:rPr>
+          <w:t xml:space="preserve"> HYPERLINK "https://medium.com/platform-engineer/microservices-design-guide-eca0b799a7e8"</w:t>
+        </w:r>
+        <w:r>
+          <w:rPr>
             <w:rFonts w:ascii="Segoe UI Symbol" w:hAnsi="Segoe UI Symbol" w:cs="Segoe UI Symbol" w:eastAsia="Segoe UI Symbol"/>
             <w:b/>
             <w:color w:val="1155CC"/>
@@ -11872,6 +15174,214 @@
             <w:shd w:fill="auto" w:val="clear"/>
           </w:rPr>
           <w:t xml:space="preserve">👨‍🏫</w:t>
+        </w:r>
+        <w:r>
+          <w:rPr>
+            <w:rFonts w:ascii="Trebuchet MS" w:hAnsi="Trebuchet MS" w:cs="Trebuchet MS" w:eastAsia="Trebuchet MS"/>
+            <w:b/>
+            <w:color w:val="1155CC"/>
+            <w:spacing w:val="0"/>
+            <w:position w:val="0"/>
+            <w:sz w:val="22"/>
+            <w:u w:val="single"/>
+            <w:shd w:fill="auto" w:val="clear"/>
+          </w:rPr>
+          <w:t xml:space="preserve"> HYPERLINK "https://medium.com/platform-engineer/microservices-design-guide-eca0b799a7e8"</w:t>
+        </w:r>
+        <w:r>
+          <w:rPr>
+            <w:rFonts w:ascii="Trebuchet MS" w:hAnsi="Trebuchet MS" w:cs="Trebuchet MS" w:eastAsia="Trebuchet MS"/>
+            <w:b/>
+            <w:color w:val="1155CC"/>
+            <w:spacing w:val="0"/>
+            <w:position w:val="0"/>
+            <w:sz w:val="22"/>
+            <w:u w:val="single"/>
+            <w:shd w:fill="auto" w:val="clear"/>
+          </w:rPr>
+          <w:t xml:space="preserve"> HYPERLINK "https://medium.com/platform-engineer/microservices-design-guide-eca0b799a7e8"</w:t>
+        </w:r>
+        <w:r>
+          <w:rPr>
+            <w:rFonts w:ascii="Trebuchet MS" w:hAnsi="Trebuchet MS" w:cs="Trebuchet MS" w:eastAsia="Trebuchet MS"/>
+            <w:b/>
+            <w:color w:val="1155CC"/>
+            <w:spacing w:val="0"/>
+            <w:position w:val="0"/>
+            <w:sz w:val="22"/>
+            <w:u w:val="single"/>
+            <w:shd w:fill="auto" w:val="clear"/>
+          </w:rPr>
+          <w:t xml:space="preserve"> HYPERLINK "https://medium.com/platform-engineer/microservices-design-guide-eca0b799a7e8"</w:t>
+        </w:r>
+        <w:r>
+          <w:rPr>
+            <w:rFonts w:ascii="Trebuchet MS" w:hAnsi="Trebuchet MS" w:cs="Trebuchet MS" w:eastAsia="Trebuchet MS"/>
+            <w:b/>
+            <w:color w:val="1155CC"/>
+            <w:spacing w:val="0"/>
+            <w:position w:val="0"/>
+            <w:sz w:val="22"/>
+            <w:u w:val="single"/>
+            <w:shd w:fill="auto" w:val="clear"/>
+          </w:rPr>
+          <w:t xml:space="preserve"> HYPERLINK "https://medium.com/platform-engineer/microservices-design-guide-eca0b799a7e8"</w:t>
+        </w:r>
+        <w:r>
+          <w:rPr>
+            <w:rFonts w:ascii="Trebuchet MS" w:hAnsi="Trebuchet MS" w:cs="Trebuchet MS" w:eastAsia="Trebuchet MS"/>
+            <w:b/>
+            <w:color w:val="1155CC"/>
+            <w:spacing w:val="0"/>
+            <w:position w:val="0"/>
+            <w:sz w:val="22"/>
+            <w:u w:val="single"/>
+            <w:shd w:fill="auto" w:val="clear"/>
+          </w:rPr>
+          <w:t xml:space="preserve"> HYPERLINK "https://medium.com/platform-engineer/microservices-design-guide-eca0b799a7e8"</w:t>
+        </w:r>
+        <w:r>
+          <w:rPr>
+            <w:rFonts w:ascii="Trebuchet MS" w:hAnsi="Trebuchet MS" w:cs="Trebuchet MS" w:eastAsia="Trebuchet MS"/>
+            <w:b/>
+            <w:color w:val="1155CC"/>
+            <w:spacing w:val="0"/>
+            <w:position w:val="0"/>
+            <w:sz w:val="22"/>
+            <w:u w:val="single"/>
+            <w:shd w:fill="auto" w:val="clear"/>
+          </w:rPr>
+          <w:t xml:space="preserve"> HYPERLINK "https://medium.com/platform-engineer/microservices-design-guide-eca0b799a7e8"</w:t>
+        </w:r>
+        <w:r>
+          <w:rPr>
+            <w:rFonts w:ascii="Trebuchet MS" w:hAnsi="Trebuchet MS" w:cs="Trebuchet MS" w:eastAsia="Trebuchet MS"/>
+            <w:b/>
+            <w:color w:val="1155CC"/>
+            <w:spacing w:val="0"/>
+            <w:position w:val="0"/>
+            <w:sz w:val="22"/>
+            <w:u w:val="single"/>
+            <w:shd w:fill="auto" w:val="clear"/>
+          </w:rPr>
+          <w:t xml:space="preserve"> HYPERLINK "https://medium.com/platform-engineer/microservices-design-guide-eca0b799a7e8"</w:t>
+        </w:r>
+        <w:r>
+          <w:rPr>
+            <w:rFonts w:ascii="Trebuchet MS" w:hAnsi="Trebuchet MS" w:cs="Trebuchet MS" w:eastAsia="Trebuchet MS"/>
+            <w:b/>
+            <w:color w:val="1155CC"/>
+            <w:spacing w:val="0"/>
+            <w:position w:val="0"/>
+            <w:sz w:val="22"/>
+            <w:u w:val="single"/>
+            <w:shd w:fill="auto" w:val="clear"/>
+          </w:rPr>
+          <w:t xml:space="preserve"> HYPERLINK "https://medium.com/platform-engineer/microservices-design-guide-eca0b799a7e8"</w:t>
+        </w:r>
+        <w:r>
+          <w:rPr>
+            <w:rFonts w:ascii="Trebuchet MS" w:hAnsi="Trebuchet MS" w:cs="Trebuchet MS" w:eastAsia="Trebuchet MS"/>
+            <w:b/>
+            <w:color w:val="1155CC"/>
+            <w:spacing w:val="0"/>
+            <w:position w:val="0"/>
+            <w:sz w:val="22"/>
+            <w:u w:val="single"/>
+            <w:shd w:fill="auto" w:val="clear"/>
+          </w:rPr>
+          <w:t xml:space="preserve"> HYPERLINK "https://medium.com/platform-engineer/microservices-design-guide-eca0b799a7e8"</w:t>
+        </w:r>
+        <w:r>
+          <w:rPr>
+            <w:rFonts w:ascii="Trebuchet MS" w:hAnsi="Trebuchet MS" w:cs="Trebuchet MS" w:eastAsia="Trebuchet MS"/>
+            <w:b/>
+            <w:color w:val="1155CC"/>
+            <w:spacing w:val="0"/>
+            <w:position w:val="0"/>
+            <w:sz w:val="22"/>
+            <w:u w:val="single"/>
+            <w:shd w:fill="auto" w:val="clear"/>
+          </w:rPr>
+          <w:t xml:space="preserve"> HYPERLINK "https://medium.com/platform-engineer/microservices-design-guide-eca0b799a7e8"</w:t>
+        </w:r>
+        <w:r>
+          <w:rPr>
+            <w:rFonts w:ascii="Trebuchet MS" w:hAnsi="Trebuchet MS" w:cs="Trebuchet MS" w:eastAsia="Trebuchet MS"/>
+            <w:b/>
+            <w:color w:val="1155CC"/>
+            <w:spacing w:val="0"/>
+            <w:position w:val="0"/>
+            <w:sz w:val="22"/>
+            <w:u w:val="single"/>
+            <w:shd w:fill="auto" w:val="clear"/>
+          </w:rPr>
+          <w:t xml:space="preserve"> HYPERLINK "https://medium.com/platform-engineer/microservices-design-guide-eca0b799a7e8"</w:t>
+        </w:r>
+        <w:r>
+          <w:rPr>
+            <w:rFonts w:ascii="Trebuchet MS" w:hAnsi="Trebuchet MS" w:cs="Trebuchet MS" w:eastAsia="Trebuchet MS"/>
+            <w:b/>
+            <w:color w:val="1155CC"/>
+            <w:spacing w:val="0"/>
+            <w:position w:val="0"/>
+            <w:sz w:val="22"/>
+            <w:u w:val="single"/>
+            <w:shd w:fill="auto" w:val="clear"/>
+          </w:rPr>
+          <w:t xml:space="preserve"> HYPERLINK "https://medium.com/platform-engineer/microservices-design-guide-eca0b799a7e8"</w:t>
+        </w:r>
+        <w:r>
+          <w:rPr>
+            <w:rFonts w:ascii="Trebuchet MS" w:hAnsi="Trebuchet MS" w:cs="Trebuchet MS" w:eastAsia="Trebuchet MS"/>
+            <w:b/>
+            <w:color w:val="1155CC"/>
+            <w:spacing w:val="0"/>
+            <w:position w:val="0"/>
+            <w:sz w:val="22"/>
+            <w:u w:val="single"/>
+            <w:shd w:fill="auto" w:val="clear"/>
+          </w:rPr>
+          <w:t xml:space="preserve"> HYPERLINK "https://medium.com/platform-engineer/microservices-design-guide-eca0b799a7e8"</w:t>
+        </w:r>
+        <w:r>
+          <w:rPr>
+            <w:rFonts w:ascii="Trebuchet MS" w:hAnsi="Trebuchet MS" w:cs="Trebuchet MS" w:eastAsia="Trebuchet MS"/>
+            <w:b/>
+            <w:color w:val="1155CC"/>
+            <w:spacing w:val="0"/>
+            <w:position w:val="0"/>
+            <w:sz w:val="22"/>
+            <w:u w:val="single"/>
+            <w:shd w:fill="auto" w:val="clear"/>
+          </w:rPr>
+          <w:t xml:space="preserve"> HYPERLINK "https://medium.com/platform-engineer/microservices-design-guide-eca0b799a7e8"</w:t>
+        </w:r>
+        <w:r>
+          <w:rPr>
+            <w:rFonts w:ascii="Trebuchet MS" w:hAnsi="Trebuchet MS" w:cs="Trebuchet MS" w:eastAsia="Trebuchet MS"/>
+            <w:b/>
+            <w:color w:val="1155CC"/>
+            <w:spacing w:val="0"/>
+            <w:position w:val="0"/>
+            <w:sz w:val="22"/>
+            <w:u w:val="single"/>
+            <w:shd w:fill="auto" w:val="clear"/>
+          </w:rPr>
+          <w:t xml:space="preserve"> HYPERLINK "https://medium.com/platform-engineer/microservices-design-guide-eca0b799a7e8"</w:t>
+        </w:r>
+        <w:r>
+          <w:rPr>
+            <w:rFonts w:ascii="Trebuchet MS" w:hAnsi="Trebuchet MS" w:cs="Trebuchet MS" w:eastAsia="Trebuchet MS"/>
+            <w:b/>
+            <w:color w:val="1155CC"/>
+            <w:spacing w:val="0"/>
+            <w:position w:val="0"/>
+            <w:sz w:val="22"/>
+            <w:u w:val="single"/>
+            <w:shd w:fill="auto" w:val="clear"/>
+          </w:rPr>
+          <w:t xml:space="preserve"> HYPERLINK "https://medium.com/platform-engineer/microservices-design-guide-eca0b799a7e8"</w:t>
         </w:r>
         <w:r>
           <w:rPr>

</xml_diff>

<commit_message>
5658. Maximum Absolute Sum of Any Subarray
</commit_message>
<xml_diff>
--- a/12 Week Programme - Leetcode.docx
+++ b/12 Week Programme - Leetcode.docx
@@ -1958,6 +1958,17 @@
           <w:t xml:space="preserve">Kth Largest Element in an Array</w:t>
         </w:r>
       </w:hyperlink>
+      <w:r>
+        <w:rPr>
+          <w:rFonts w:ascii="Arial" w:hAnsi="Arial" w:cs="Arial" w:eastAsia="Arial"/>
+          <w:color w:val="auto"/>
+          <w:spacing w:val="0"/>
+          <w:position w:val="0"/>
+          <w:sz w:val="22"/>
+          <w:shd w:fill="auto" w:val="clear"/>
+        </w:rPr>
+        <w:t xml:space="preserve"> (solved)</w:t>
+      </w:r>
     </w:p>
     <w:p>
       <w:pPr>
@@ -2134,6 +2145,17 @@
           <w:t xml:space="preserve">Top K Frequent Elements</w:t>
         </w:r>
       </w:hyperlink>
+      <w:r>
+        <w:rPr>
+          <w:rFonts w:ascii="Arial" w:hAnsi="Arial" w:cs="Arial" w:eastAsia="Arial"/>
+          <w:color w:val="auto"/>
+          <w:spacing w:val="0"/>
+          <w:position w:val="0"/>
+          <w:sz w:val="22"/>
+          <w:shd w:fill="auto" w:val="clear"/>
+        </w:rPr>
+        <w:t xml:space="preserve"> (solved)</w:t>
+      </w:r>
     </w:p>
     <w:p>
       <w:pPr>
@@ -5017,6 +5039,17 @@
           <w:t xml:space="preserve">Pow(x, n)</w:t>
         </w:r>
       </w:hyperlink>
+      <w:r>
+        <w:rPr>
+          <w:rFonts w:ascii="Arial" w:hAnsi="Arial" w:cs="Arial" w:eastAsia="Arial"/>
+          <w:color w:val="auto"/>
+          <w:spacing w:val="0"/>
+          <w:position w:val="0"/>
+          <w:sz w:val="22"/>
+          <w:shd w:fill="auto" w:val="clear"/>
+        </w:rPr>
+        <w:t xml:space="preserve"> - solved</w:t>
+      </w:r>
     </w:p>
     <w:p>
       <w:pPr>
@@ -5447,6 +5480,17 @@
           <w:t xml:space="preserve">Implement strStr()</w:t>
         </w:r>
       </w:hyperlink>
+      <w:r>
+        <w:rPr>
+          <w:rFonts w:ascii="Arial" w:hAnsi="Arial" w:cs="Arial" w:eastAsia="Arial"/>
+          <w:color w:val="auto"/>
+          <w:spacing w:val="0"/>
+          <w:position w:val="0"/>
+          <w:sz w:val="22"/>
+          <w:shd w:fill="auto" w:val="clear"/>
+        </w:rPr>
+        <w:t xml:space="preserve"> (SOLVED)</w:t>
+      </w:r>
     </w:p>
     <w:p>
       <w:pPr>

</xml_diff>

<commit_message>
590. N-ary Tree Postorder Traversal 429. N-ary Tree Level Order Traversal
</commit_message>
<xml_diff>
--- a/12 Week Programme - Leetcode.docx
+++ b/12 Week Programme - Leetcode.docx
@@ -1427,6 +1427,30 @@
             <w:shd w:fill="auto" w:val="clear"/>
           </w:rPr>
           <w:t xml:space="preserve">A Recursive approach to Segment Trees, Range Sum Queries </w:t>
+        </w:r>
+        <w:r>
+          <w:rPr>
+            <w:rFonts w:ascii="Trebuchet MS" w:hAnsi="Trebuchet MS" w:cs="Trebuchet MS" w:eastAsia="Trebuchet MS"/>
+            <w:color w:val="1155CC"/>
+            <w:spacing w:val="0"/>
+            <w:position w:val="0"/>
+            <w:sz w:val="22"/>
+            <w:u w:val="single"/>
+            <w:shd w:fill="auto" w:val="clear"/>
+          </w:rPr>
+          <w:t xml:space="preserve"> HYPERLINK "https://leetcode.com/articles/a-recursive-approach-to-segment-trees-range-sum-queries-lazy-propagation/"</w:t>
+        </w:r>
+        <w:r>
+          <w:rPr>
+            <w:rFonts w:ascii="Trebuchet MS" w:hAnsi="Trebuchet MS" w:cs="Trebuchet MS" w:eastAsia="Trebuchet MS"/>
+            <w:color w:val="1155CC"/>
+            <w:spacing w:val="0"/>
+            <w:position w:val="0"/>
+            <w:sz w:val="22"/>
+            <w:u w:val="single"/>
+            <w:shd w:fill="auto" w:val="clear"/>
+          </w:rPr>
+          <w:t xml:space="preserve"> HYPERLINK "https://leetcode.com/articles/a-recursive-approach-to-segment-trees-range-sum-queries-lazy-propagation/"</w:t>
         </w:r>
         <w:r>
           <w:rPr>
@@ -2452,6 +2476,54 @@
           </w:rPr>
           <w:t xml:space="preserve"> HYPERLINK "https://www.geeksforgeeks.org/strassens-matrix-multiplication/"</w:t>
         </w:r>
+        <w:r>
+          <w:rPr>
+            <w:rFonts w:ascii="Trebuchet MS" w:hAnsi="Trebuchet MS" w:cs="Trebuchet MS" w:eastAsia="Trebuchet MS"/>
+            <w:color w:val="1155CC"/>
+            <w:spacing w:val="0"/>
+            <w:position w:val="0"/>
+            <w:sz w:val="22"/>
+            <w:u w:val="single"/>
+            <w:shd w:fill="auto" w:val="clear"/>
+          </w:rPr>
+          <w:t xml:space="preserve"> HYPERLINK "https://www.geeksforgeeks.org/strassens-matrix-multiplication/"</w:t>
+        </w:r>
+        <w:r>
+          <w:rPr>
+            <w:rFonts w:ascii="Trebuchet MS" w:hAnsi="Trebuchet MS" w:cs="Trebuchet MS" w:eastAsia="Trebuchet MS"/>
+            <w:color w:val="1155CC"/>
+            <w:spacing w:val="0"/>
+            <w:position w:val="0"/>
+            <w:sz w:val="22"/>
+            <w:u w:val="single"/>
+            <w:shd w:fill="auto" w:val="clear"/>
+          </w:rPr>
+          <w:t xml:space="preserve"> HYPERLINK "https://www.geeksforgeeks.org/strassens-matrix-multiplication/"</w:t>
+        </w:r>
+        <w:r>
+          <w:rPr>
+            <w:rFonts w:ascii="Trebuchet MS" w:hAnsi="Trebuchet MS" w:cs="Trebuchet MS" w:eastAsia="Trebuchet MS"/>
+            <w:color w:val="1155CC"/>
+            <w:spacing w:val="0"/>
+            <w:position w:val="0"/>
+            <w:sz w:val="22"/>
+            <w:u w:val="single"/>
+            <w:shd w:fill="auto" w:val="clear"/>
+          </w:rPr>
+          <w:t xml:space="preserve"> HYPERLINK "https://www.geeksforgeeks.org/strassens-matrix-multiplication/"</w:t>
+        </w:r>
+        <w:r>
+          <w:rPr>
+            <w:rFonts w:ascii="Trebuchet MS" w:hAnsi="Trebuchet MS" w:cs="Trebuchet MS" w:eastAsia="Trebuchet MS"/>
+            <w:color w:val="1155CC"/>
+            <w:spacing w:val="0"/>
+            <w:position w:val="0"/>
+            <w:sz w:val="22"/>
+            <w:u w:val="single"/>
+            <w:shd w:fill="auto" w:val="clear"/>
+          </w:rPr>
+          <w:t xml:space="preserve"> HYPERLINK "https://www.geeksforgeeks.org/strassens-matrix-multiplication/"</w:t>
+        </w:r>
       </w:hyperlink>
     </w:p>
     <w:p>
@@ -3343,6 +3415,17 @@
           <w:t xml:space="preserve">Leetcode Pattern 1 | DFS + BFS == 25% of the problems</w:t>
         </w:r>
       </w:hyperlink>
+      <w:r>
+        <w:rPr>
+          <w:rFonts w:ascii="Arial" w:hAnsi="Arial" w:cs="Arial" w:eastAsia="Arial"/>
+          <w:color w:val="auto"/>
+          <w:spacing w:val="0"/>
+          <w:position w:val="0"/>
+          <w:sz w:val="22"/>
+          <w:shd w:fill="auto" w:val="clear"/>
+        </w:rPr>
+        <w:t xml:space="preserve"> (read)</w:t>
+      </w:r>
     </w:p>
     <w:p>
       <w:pPr>
@@ -3429,7 +3512,7 @@
           <w:sz w:val="22"/>
           <w:shd w:fill="auto" w:val="clear"/>
         </w:rPr>
-        <w:t xml:space="preserve">  </w:t>
+        <w:t xml:space="preserve">  (solved)</w:t>
       </w:r>
     </w:p>
     <w:p>
@@ -3464,6 +3547,17 @@
           <w:t xml:space="preserve">N-ary Tree Level Order Traversal</w:t>
         </w:r>
       </w:hyperlink>
+      <w:r>
+        <w:rPr>
+          <w:rFonts w:ascii="Arial" w:hAnsi="Arial" w:cs="Arial" w:eastAsia="Arial"/>
+          <w:color w:val="auto"/>
+          <w:spacing w:val="0"/>
+          <w:position w:val="0"/>
+          <w:sz w:val="22"/>
+          <w:shd w:fill="auto" w:val="clear"/>
+        </w:rPr>
+        <w:t xml:space="preserve"> (solved)</w:t>
+      </w:r>
     </w:p>
     <w:p>
       <w:pPr>
@@ -3527,6 +3621,17 @@
           <w:t xml:space="preserve">Binary Tree Level Order Traversal</w:t>
         </w:r>
       </w:hyperlink>
+      <w:r>
+        <w:rPr>
+          <w:rFonts w:ascii="Arial" w:hAnsi="Arial" w:cs="Arial" w:eastAsia="Arial"/>
+          <w:color w:val="auto"/>
+          <w:spacing w:val="0"/>
+          <w:position w:val="0"/>
+          <w:sz w:val="22"/>
+          <w:shd w:fill="auto" w:val="clear"/>
+        </w:rPr>
+        <w:t xml:space="preserve"> (solved)</w:t>
+      </w:r>
     </w:p>
     <w:p>
       <w:pPr>
@@ -3755,6 +3860,17 @@
           <w:t xml:space="preserve">Binary Tree Postorder Traversal</w:t>
         </w:r>
       </w:hyperlink>
+      <w:r>
+        <w:rPr>
+          <w:rFonts w:ascii="Arial" w:hAnsi="Arial" w:cs="Arial" w:eastAsia="Arial"/>
+          <w:color w:val="auto"/>
+          <w:spacing w:val="0"/>
+          <w:position w:val="0"/>
+          <w:sz w:val="22"/>
+          <w:shd w:fill="auto" w:val="clear"/>
+        </w:rPr>
+        <w:t xml:space="preserve"> (solved)</w:t>
+      </w:r>
     </w:p>
     <w:p>
       <w:pPr>
@@ -3788,6 +3904,17 @@
           <w:t xml:space="preserve">Binary Tree Preorder Traversal</w:t>
         </w:r>
       </w:hyperlink>
+      <w:r>
+        <w:rPr>
+          <w:rFonts w:ascii="Arial" w:hAnsi="Arial" w:cs="Arial" w:eastAsia="Arial"/>
+          <w:color w:val="auto"/>
+          <w:spacing w:val="0"/>
+          <w:position w:val="0"/>
+          <w:sz w:val="22"/>
+          <w:shd w:fill="auto" w:val="clear"/>
+        </w:rPr>
+        <w:t xml:space="preserve"> (solved)</w:t>
+      </w:r>
     </w:p>
     <w:p>
       <w:pPr>
@@ -3821,6 +3948,17 @@
           <w:t xml:space="preserve">Binary Tree Inorder Traversal</w:t>
         </w:r>
       </w:hyperlink>
+      <w:r>
+        <w:rPr>
+          <w:rFonts w:ascii="Arial" w:hAnsi="Arial" w:cs="Arial" w:eastAsia="Arial"/>
+          <w:color w:val="auto"/>
+          <w:spacing w:val="0"/>
+          <w:position w:val="0"/>
+          <w:sz w:val="22"/>
+          <w:shd w:fill="auto" w:val="clear"/>
+        </w:rPr>
+        <w:t xml:space="preserve"> (solved)</w:t>
+      </w:r>
     </w:p>
     <w:p>
       <w:pPr>
@@ -3920,6 +4058,17 @@
           <w:t xml:space="preserve">Construct Binary Tree from Preorder and Inorder Traversal</w:t>
         </w:r>
       </w:hyperlink>
+      <w:r>
+        <w:rPr>
+          <w:rFonts w:ascii="Arial" w:hAnsi="Arial" w:cs="Arial" w:eastAsia="Arial"/>
+          <w:color w:val="auto"/>
+          <w:spacing w:val="0"/>
+          <w:position w:val="0"/>
+          <w:sz w:val="22"/>
+          <w:shd w:fill="auto" w:val="clear"/>
+        </w:rPr>
+        <w:t xml:space="preserve"> (solved)</w:t>
+      </w:r>
     </w:p>
     <w:p>
       <w:pPr>
@@ -4328,18 +4477,7 @@
           <w:sz w:val="22"/>
           <w:shd w:fill="auto" w:val="clear"/>
         </w:rPr>
-        <w:t xml:space="preserve"> (solved)</w:t>
-      </w:r>
-      <w:r>
-        <w:rPr>
-          <w:rFonts w:ascii="Trebuchet MS" w:hAnsi="Trebuchet MS" w:cs="Trebuchet MS" w:eastAsia="Trebuchet MS"/>
-          <w:color w:val="auto"/>
-          <w:spacing w:val="0"/>
-          <w:position w:val="0"/>
-          <w:sz w:val="22"/>
-          <w:shd w:fill="auto" w:val="clear"/>
-        </w:rPr>
-        <w:t xml:space="preserve"> </w:t>
+        <w:t xml:space="preserve"> (solved) </w:t>
       </w:r>
       <w:hyperlink xmlns:r="http://schemas.openxmlformats.org/officeDocument/2006/relationships" r:id="docRId78">
         <w:r>
@@ -4608,6 +4746,30 @@
             <w:shd w:fill="auto" w:val="clear"/>
           </w:rPr>
           <w:t xml:space="preserve">All-pairs shortest paths - Johnson</w:t>
+        </w:r>
+        <w:r>
+          <w:rPr>
+            <w:rFonts w:ascii="Trebuchet MS" w:hAnsi="Trebuchet MS" w:cs="Trebuchet MS" w:eastAsia="Trebuchet MS"/>
+            <w:color w:val="1155CC"/>
+            <w:spacing w:val="0"/>
+            <w:position w:val="0"/>
+            <w:sz w:val="22"/>
+            <w:u w:val="single"/>
+            <w:shd w:fill="auto" w:val="clear"/>
+          </w:rPr>
+          <w:t xml:space="preserve"> HYPERLINK "https://massivealgorithms.blogspot.com/2014/09/johnsons-algorithm-for-all-pairs.html"</w:t>
+        </w:r>
+        <w:r>
+          <w:rPr>
+            <w:rFonts w:ascii="Trebuchet MS" w:hAnsi="Trebuchet MS" w:cs="Trebuchet MS" w:eastAsia="Trebuchet MS"/>
+            <w:color w:val="1155CC"/>
+            <w:spacing w:val="0"/>
+            <w:position w:val="0"/>
+            <w:sz w:val="22"/>
+            <w:u w:val="single"/>
+            <w:shd w:fill="auto" w:val="clear"/>
+          </w:rPr>
+          <w:t xml:space="preserve"> HYPERLINK "https://massivealgorithms.blogspot.com/2014/09/johnsons-algorithm-for-all-pairs.html"</w:t>
         </w:r>
         <w:r>
           <w:rPr>
@@ -8769,6 +8931,32 @@
         <w:r>
           <w:rPr>
             <w:rFonts w:ascii="Calibri" w:hAnsi="Calibri" w:cs="Calibri" w:eastAsia="Calibri"/>
+            <w:b/>
+            <w:color w:val="1155CC"/>
+            <w:spacing w:val="0"/>
+            <w:position w:val="0"/>
+            <w:sz w:val="22"/>
+            <w:u w:val="single"/>
+            <w:shd w:fill="auto" w:val="clear"/>
+          </w:rPr>
+          <w:t xml:space="preserve"> HYPERLINK "https://medium.com/platform-engineer/microservices-design-guide-eca0b799a7e8"</w:t>
+        </w:r>
+        <w:r>
+          <w:rPr>
+            <w:rFonts w:ascii="Calibri" w:hAnsi="Calibri" w:cs="Calibri" w:eastAsia="Calibri"/>
+            <w:b/>
+            <w:color w:val="1155CC"/>
+            <w:spacing w:val="0"/>
+            <w:position w:val="0"/>
+            <w:sz w:val="22"/>
+            <w:u w:val="single"/>
+            <w:shd w:fill="auto" w:val="clear"/>
+          </w:rPr>
+          <w:t xml:space="preserve"> HYPERLINK "https://medium.com/platform-engineer/microservices-design-guide-eca0b799a7e8"</w:t>
+        </w:r>
+        <w:r>
+          <w:rPr>
+            <w:rFonts w:ascii="Trebuchet MS" w:hAnsi="Trebuchet MS" w:cs="Trebuchet MS" w:eastAsia="Trebuchet MS"/>
             <w:b/>
             <w:color w:val="1155CC"/>
             <w:spacing w:val="0"/>

</xml_diff>

<commit_message>
707. Design Linked List
</commit_message>
<xml_diff>
--- a/12 Week Programme - Leetcode.docx
+++ b/12 Week Programme - Leetcode.docx
@@ -214,6 +214,964 @@
           <w:sz w:val="22"/>
           <w:shd w:fill="auto" w:val="clear"/>
         </w:rPr>
+        <w:t xml:space="preserve"> (</w:t>
+      </w:r>
+      <w:r>
+        <w:rPr>
+          <w:rFonts w:ascii="Arial" w:hAnsi="Arial" w:cs="Arial" w:eastAsia="Arial"/>
+          <w:color w:val="auto"/>
+          <w:spacing w:val="0"/>
+          <w:position w:val="0"/>
+          <w:sz w:val="22"/>
+          <w:shd w:fill="auto" w:val="clear"/>
+        </w:rPr>
+        <w:t xml:space="preserve">solved</w:t>
+      </w:r>
+      <w:r>
+        <w:rPr>
+          <w:rFonts w:ascii="Arial" w:hAnsi="Arial" w:cs="Arial" w:eastAsia="Arial"/>
+          <w:color w:val="auto"/>
+          <w:spacing w:val="0"/>
+          <w:position w:val="0"/>
+          <w:sz w:val="22"/>
+          <w:shd w:fill="auto" w:val="clear"/>
+        </w:rPr>
+        <w:t xml:space="preserve">)</w:t>
+      </w:r>
+    </w:p>
+    <w:p>
+      <w:pPr>
+        <w:numPr>
+          <w:ilvl w:val="0"/>
+          <w:numId w:val="6"/>
+        </w:numPr>
+        <w:spacing w:before="0" w:after="0" w:line="276"/>
+        <w:ind w:right="0" w:left="1440" w:hanging="360"/>
+        <w:jc w:val="left"/>
+        <w:rPr>
+          <w:rFonts w:ascii="Arial" w:hAnsi="Arial" w:cs="Arial" w:eastAsia="Arial"/>
+          <w:color w:val="auto"/>
+          <w:spacing w:val="0"/>
+          <w:position w:val="0"/>
+          <w:sz w:val="22"/>
+          <w:shd w:fill="auto" w:val="clear"/>
+        </w:rPr>
+      </w:pPr>
+      <w:hyperlink xmlns:r="http://schemas.openxmlformats.org/officeDocument/2006/relationships" r:id="docRId3">
+        <w:r>
+          <w:rPr>
+            <w:rFonts w:ascii="Trebuchet MS" w:hAnsi="Trebuchet MS" w:cs="Trebuchet MS" w:eastAsia="Trebuchet MS"/>
+            <w:color w:val="1155CC"/>
+            <w:spacing w:val="0"/>
+            <w:position w:val="0"/>
+            <w:sz w:val="22"/>
+            <w:u w:val="single"/>
+            <w:shd w:fill="auto" w:val="clear"/>
+          </w:rPr>
+          <w:t xml:space="preserve">Design Skiplist</w:t>
+        </w:r>
+      </w:hyperlink>
+    </w:p>
+    <w:p>
+      <w:pPr>
+        <w:numPr>
+          <w:ilvl w:val="0"/>
+          <w:numId w:val="6"/>
+        </w:numPr>
+        <w:spacing w:before="0" w:after="0" w:line="276"/>
+        <w:ind w:right="0" w:left="720" w:hanging="360"/>
+        <w:jc w:val="left"/>
+        <w:rPr>
+          <w:rFonts w:ascii="Trebuchet MS" w:hAnsi="Trebuchet MS" w:cs="Trebuchet MS" w:eastAsia="Trebuchet MS"/>
+          <w:color w:val="auto"/>
+          <w:spacing w:val="0"/>
+          <w:position w:val="0"/>
+          <w:sz w:val="22"/>
+          <w:shd w:fill="auto" w:val="clear"/>
+        </w:rPr>
+      </w:pPr>
+      <w:r>
+        <w:rPr>
+          <w:rFonts w:ascii="Trebuchet MS" w:hAnsi="Trebuchet MS" w:cs="Trebuchet MS" w:eastAsia="Trebuchet MS"/>
+          <w:color w:val="auto"/>
+          <w:spacing w:val="0"/>
+          <w:position w:val="0"/>
+          <w:sz w:val="22"/>
+          <w:shd w:fill="auto" w:val="clear"/>
+        </w:rPr>
+        <w:t xml:space="preserve">Stacks</w:t>
+      </w:r>
+    </w:p>
+    <w:p>
+      <w:pPr>
+        <w:numPr>
+          <w:ilvl w:val="0"/>
+          <w:numId w:val="6"/>
+        </w:numPr>
+        <w:spacing w:before="0" w:after="0" w:line="276"/>
+        <w:ind w:right="0" w:left="1440" w:hanging="360"/>
+        <w:jc w:val="left"/>
+        <w:rPr>
+          <w:rFonts w:ascii="Arial" w:hAnsi="Arial" w:cs="Arial" w:eastAsia="Arial"/>
+          <w:color w:val="auto"/>
+          <w:spacing w:val="0"/>
+          <w:position w:val="0"/>
+          <w:sz w:val="22"/>
+          <w:shd w:fill="auto" w:val="clear"/>
+        </w:rPr>
+      </w:pPr>
+      <w:hyperlink xmlns:r="http://schemas.openxmlformats.org/officeDocument/2006/relationships" r:id="docRId4">
+        <w:r>
+          <w:rPr>
+            <w:rFonts w:ascii="Trebuchet MS" w:hAnsi="Trebuchet MS" w:cs="Trebuchet MS" w:eastAsia="Trebuchet MS"/>
+            <w:color w:val="1155CC"/>
+            <w:spacing w:val="0"/>
+            <w:position w:val="0"/>
+            <w:sz w:val="22"/>
+            <w:u w:val="single"/>
+            <w:shd w:fill="auto" w:val="clear"/>
+          </w:rPr>
+          <w:t xml:space="preserve">Implement Stack using Queues</w:t>
+        </w:r>
+      </w:hyperlink>
+      <w:r>
+        <w:rPr>
+          <w:rFonts w:ascii="Arial" w:hAnsi="Arial" w:cs="Arial" w:eastAsia="Arial"/>
+          <w:color w:val="auto"/>
+          <w:spacing w:val="0"/>
+          <w:position w:val="0"/>
+          <w:sz w:val="22"/>
+          <w:shd w:fill="auto" w:val="clear"/>
+        </w:rPr>
+        <w:t xml:space="preserve"> (solved)</w:t>
+      </w:r>
+    </w:p>
+    <w:p>
+      <w:pPr>
+        <w:numPr>
+          <w:ilvl w:val="0"/>
+          <w:numId w:val="6"/>
+        </w:numPr>
+        <w:spacing w:before="0" w:after="0" w:line="276"/>
+        <w:ind w:right="0" w:left="1440" w:hanging="360"/>
+        <w:jc w:val="left"/>
+        <w:rPr>
+          <w:rFonts w:ascii="Arial" w:hAnsi="Arial" w:cs="Arial" w:eastAsia="Arial"/>
+          <w:color w:val="auto"/>
+          <w:spacing w:val="0"/>
+          <w:position w:val="0"/>
+          <w:sz w:val="22"/>
+          <w:shd w:fill="auto" w:val="clear"/>
+        </w:rPr>
+      </w:pPr>
+      <w:hyperlink xmlns:r="http://schemas.openxmlformats.org/officeDocument/2006/relationships" r:id="docRId5">
+        <w:r>
+          <w:rPr>
+            <w:rFonts w:ascii="Trebuchet MS" w:hAnsi="Trebuchet MS" w:cs="Trebuchet MS" w:eastAsia="Trebuchet MS"/>
+            <w:color w:val="1155CC"/>
+            <w:spacing w:val="0"/>
+            <w:position w:val="0"/>
+            <w:sz w:val="22"/>
+            <w:u w:val="single"/>
+            <w:shd w:fill="auto" w:val="clear"/>
+          </w:rPr>
+          <w:t xml:space="preserve">Design a Stack With Increment Operation</w:t>
+        </w:r>
+      </w:hyperlink>
+      <w:r>
+        <w:rPr>
+          <w:rFonts w:ascii="Arial" w:hAnsi="Arial" w:cs="Arial" w:eastAsia="Arial"/>
+          <w:color w:val="auto"/>
+          <w:spacing w:val="0"/>
+          <w:position w:val="0"/>
+          <w:sz w:val="22"/>
+          <w:shd w:fill="auto" w:val="clear"/>
+        </w:rPr>
+        <w:t xml:space="preserve"> (solved)</w:t>
+      </w:r>
+    </w:p>
+    <w:p>
+      <w:pPr>
+        <w:numPr>
+          <w:ilvl w:val="0"/>
+          <w:numId w:val="6"/>
+        </w:numPr>
+        <w:spacing w:before="0" w:after="0" w:line="276"/>
+        <w:ind w:right="0" w:left="1440" w:hanging="360"/>
+        <w:jc w:val="left"/>
+        <w:rPr>
+          <w:rFonts w:ascii="Arial" w:hAnsi="Arial" w:cs="Arial" w:eastAsia="Arial"/>
+          <w:color w:val="auto"/>
+          <w:spacing w:val="0"/>
+          <w:position w:val="0"/>
+          <w:sz w:val="22"/>
+          <w:shd w:fill="auto" w:val="clear"/>
+        </w:rPr>
+      </w:pPr>
+      <w:hyperlink xmlns:r="http://schemas.openxmlformats.org/officeDocument/2006/relationships" r:id="docRId6">
+        <w:r>
+          <w:rPr>
+            <w:rFonts w:ascii="Trebuchet MS" w:hAnsi="Trebuchet MS" w:cs="Trebuchet MS" w:eastAsia="Trebuchet MS"/>
+            <w:color w:val="1155CC"/>
+            <w:spacing w:val="0"/>
+            <w:position w:val="0"/>
+            <w:sz w:val="22"/>
+            <w:u w:val="single"/>
+            <w:shd w:fill="auto" w:val="clear"/>
+          </w:rPr>
+          <w:t xml:space="preserve">LRU Cache</w:t>
+        </w:r>
+      </w:hyperlink>
+      <w:r>
+        <w:rPr>
+          <w:rFonts w:ascii="Arial" w:hAnsi="Arial" w:cs="Arial" w:eastAsia="Arial"/>
+          <w:color w:val="auto"/>
+          <w:spacing w:val="0"/>
+          <w:position w:val="0"/>
+          <w:sz w:val="22"/>
+          <w:shd w:fill="auto" w:val="clear"/>
+        </w:rPr>
+        <w:t xml:space="preserve"> (Solved)</w:t>
+      </w:r>
+    </w:p>
+    <w:p>
+      <w:pPr>
+        <w:numPr>
+          <w:ilvl w:val="0"/>
+          <w:numId w:val="6"/>
+        </w:numPr>
+        <w:spacing w:before="0" w:after="0" w:line="276"/>
+        <w:ind w:right="0" w:left="1440" w:hanging="360"/>
+        <w:jc w:val="left"/>
+        <w:rPr>
+          <w:rFonts w:ascii="Arial" w:hAnsi="Arial" w:cs="Arial" w:eastAsia="Arial"/>
+          <w:color w:val="auto"/>
+          <w:spacing w:val="0"/>
+          <w:position w:val="0"/>
+          <w:sz w:val="22"/>
+          <w:shd w:fill="auto" w:val="clear"/>
+        </w:rPr>
+      </w:pPr>
+      <w:hyperlink xmlns:r="http://schemas.openxmlformats.org/officeDocument/2006/relationships" r:id="docRId7">
+        <w:r>
+          <w:rPr>
+            <w:rFonts w:ascii="Trebuchet MS" w:hAnsi="Trebuchet MS" w:cs="Trebuchet MS" w:eastAsia="Trebuchet MS"/>
+            <w:color w:val="1155CC"/>
+            <w:spacing w:val="0"/>
+            <w:position w:val="0"/>
+            <w:sz w:val="22"/>
+            <w:u w:val="single"/>
+            <w:shd w:fill="auto" w:val="clear"/>
+          </w:rPr>
+          <w:t xml:space="preserve">Min Stack</w:t>
+        </w:r>
+      </w:hyperlink>
+      <w:r>
+        <w:rPr>
+          <w:rFonts w:ascii="Arial" w:hAnsi="Arial" w:cs="Arial" w:eastAsia="Arial"/>
+          <w:color w:val="auto"/>
+          <w:spacing w:val="0"/>
+          <w:position w:val="0"/>
+          <w:sz w:val="22"/>
+          <w:shd w:fill="auto" w:val="clear"/>
+        </w:rPr>
+        <w:t xml:space="preserve"> (Solved)</w:t>
+      </w:r>
+    </w:p>
+    <w:p>
+      <w:pPr>
+        <w:numPr>
+          <w:ilvl w:val="0"/>
+          <w:numId w:val="6"/>
+        </w:numPr>
+        <w:spacing w:before="0" w:after="0" w:line="276"/>
+        <w:ind w:right="0" w:left="1440" w:hanging="360"/>
+        <w:jc w:val="left"/>
+        <w:rPr>
+          <w:rFonts w:ascii="Arial" w:hAnsi="Arial" w:cs="Arial" w:eastAsia="Arial"/>
+          <w:color w:val="auto"/>
+          <w:spacing w:val="0"/>
+          <w:position w:val="0"/>
+          <w:sz w:val="22"/>
+          <w:shd w:fill="auto" w:val="clear"/>
+        </w:rPr>
+      </w:pPr>
+      <w:hyperlink xmlns:r="http://schemas.openxmlformats.org/officeDocument/2006/relationships" r:id="docRId8">
+        <w:r>
+          <w:rPr>
+            <w:rFonts w:ascii="Trebuchet MS" w:hAnsi="Trebuchet MS" w:cs="Trebuchet MS" w:eastAsia="Trebuchet MS"/>
+            <w:color w:val="1155CC"/>
+            <w:spacing w:val="0"/>
+            <w:position w:val="0"/>
+            <w:sz w:val="22"/>
+            <w:u w:val="single"/>
+            <w:shd w:fill="auto" w:val="clear"/>
+          </w:rPr>
+          <w:t xml:space="preserve">Max Stack</w:t>
+        </w:r>
+      </w:hyperlink>
+      <w:r>
+        <w:rPr>
+          <w:rFonts w:ascii="Arial" w:hAnsi="Arial" w:cs="Arial" w:eastAsia="Arial"/>
+          <w:color w:val="auto"/>
+          <w:spacing w:val="0"/>
+          <w:position w:val="0"/>
+          <w:sz w:val="22"/>
+          <w:shd w:fill="auto" w:val="clear"/>
+        </w:rPr>
+        <w:t xml:space="preserve"> (Solved)</w:t>
+      </w:r>
+    </w:p>
+    <w:p>
+      <w:pPr>
+        <w:numPr>
+          <w:ilvl w:val="0"/>
+          <w:numId w:val="6"/>
+        </w:numPr>
+        <w:spacing w:before="0" w:after="0" w:line="276"/>
+        <w:ind w:right="0" w:left="1440" w:hanging="360"/>
+        <w:jc w:val="left"/>
+        <w:rPr>
+          <w:rFonts w:ascii="Arial" w:hAnsi="Arial" w:cs="Arial" w:eastAsia="Arial"/>
+          <w:color w:val="auto"/>
+          <w:spacing w:val="0"/>
+          <w:position w:val="0"/>
+          <w:sz w:val="22"/>
+          <w:shd w:fill="auto" w:val="clear"/>
+        </w:rPr>
+      </w:pPr>
+      <w:hyperlink xmlns:r="http://schemas.openxmlformats.org/officeDocument/2006/relationships" r:id="docRId9">
+        <w:r>
+          <w:rPr>
+            <w:rFonts w:ascii="Trebuchet MS" w:hAnsi="Trebuchet MS" w:cs="Trebuchet MS" w:eastAsia="Trebuchet MS"/>
+            <w:color w:val="1155CC"/>
+            <w:spacing w:val="0"/>
+            <w:position w:val="0"/>
+            <w:sz w:val="22"/>
+            <w:u w:val="single"/>
+            <w:shd w:fill="auto" w:val="clear"/>
+          </w:rPr>
+          <w:t xml:space="preserve">Dinner Plate Stacks</w:t>
+        </w:r>
+      </w:hyperlink>
+    </w:p>
+    <w:p>
+      <w:pPr>
+        <w:numPr>
+          <w:ilvl w:val="0"/>
+          <w:numId w:val="6"/>
+        </w:numPr>
+        <w:spacing w:before="0" w:after="0" w:line="276"/>
+        <w:ind w:right="0" w:left="1440" w:hanging="360"/>
+        <w:jc w:val="left"/>
+        <w:rPr>
+          <w:rFonts w:ascii="Arial" w:hAnsi="Arial" w:cs="Arial" w:eastAsia="Arial"/>
+          <w:color w:val="auto"/>
+          <w:spacing w:val="0"/>
+          <w:position w:val="0"/>
+          <w:sz w:val="22"/>
+          <w:shd w:fill="auto" w:val="clear"/>
+        </w:rPr>
+      </w:pPr>
+      <w:hyperlink xmlns:r="http://schemas.openxmlformats.org/officeDocument/2006/relationships" r:id="docRId10">
+        <w:r>
+          <w:rPr>
+            <w:rFonts w:ascii="Trebuchet MS" w:hAnsi="Trebuchet MS" w:cs="Trebuchet MS" w:eastAsia="Trebuchet MS"/>
+            <w:color w:val="1155CC"/>
+            <w:spacing w:val="0"/>
+            <w:position w:val="0"/>
+            <w:sz w:val="22"/>
+            <w:u w:val="single"/>
+            <w:shd w:fill="auto" w:val="clear"/>
+          </w:rPr>
+          <w:t xml:space="preserve">Implement Queue using Stacks</w:t>
+        </w:r>
+      </w:hyperlink>
+      <w:r>
+        <w:rPr>
+          <w:rFonts w:ascii="Arial" w:hAnsi="Arial" w:cs="Arial" w:eastAsia="Arial"/>
+          <w:color w:val="auto"/>
+          <w:spacing w:val="0"/>
+          <w:position w:val="0"/>
+          <w:sz w:val="22"/>
+          <w:shd w:fill="auto" w:val="clear"/>
+        </w:rPr>
+        <w:t xml:space="preserve"> (solved)</w:t>
+      </w:r>
+    </w:p>
+    <w:p>
+      <w:pPr>
+        <w:numPr>
+          <w:ilvl w:val="0"/>
+          <w:numId w:val="6"/>
+        </w:numPr>
+        <w:spacing w:before="0" w:after="0" w:line="276"/>
+        <w:ind w:right="0" w:left="720" w:hanging="360"/>
+        <w:jc w:val="left"/>
+        <w:rPr>
+          <w:rFonts w:ascii="Trebuchet MS" w:hAnsi="Trebuchet MS" w:cs="Trebuchet MS" w:eastAsia="Trebuchet MS"/>
+          <w:color w:val="auto"/>
+          <w:spacing w:val="0"/>
+          <w:position w:val="0"/>
+          <w:sz w:val="22"/>
+          <w:shd w:fill="auto" w:val="clear"/>
+        </w:rPr>
+      </w:pPr>
+      <w:r>
+        <w:rPr>
+          <w:rFonts w:ascii="Trebuchet MS" w:hAnsi="Trebuchet MS" w:cs="Trebuchet MS" w:eastAsia="Trebuchet MS"/>
+          <w:color w:val="auto"/>
+          <w:spacing w:val="0"/>
+          <w:position w:val="0"/>
+          <w:sz w:val="22"/>
+          <w:shd w:fill="auto" w:val="clear"/>
+        </w:rPr>
+        <w:t xml:space="preserve">Queue</w:t>
+      </w:r>
+    </w:p>
+    <w:p>
+      <w:pPr>
+        <w:numPr>
+          <w:ilvl w:val="0"/>
+          <w:numId w:val="6"/>
+        </w:numPr>
+        <w:spacing w:before="0" w:after="0" w:line="276"/>
+        <w:ind w:right="0" w:left="1440" w:hanging="360"/>
+        <w:jc w:val="left"/>
+        <w:rPr>
+          <w:rFonts w:ascii="Arial" w:hAnsi="Arial" w:cs="Arial" w:eastAsia="Arial"/>
+          <w:color w:val="auto"/>
+          <w:spacing w:val="0"/>
+          <w:position w:val="0"/>
+          <w:sz w:val="22"/>
+          <w:shd w:fill="auto" w:val="clear"/>
+        </w:rPr>
+      </w:pPr>
+      <w:hyperlink xmlns:r="http://schemas.openxmlformats.org/officeDocument/2006/relationships" r:id="docRId11">
+        <w:r>
+          <w:rPr>
+            <w:rFonts w:ascii="Trebuchet MS" w:hAnsi="Trebuchet MS" w:cs="Trebuchet MS" w:eastAsia="Trebuchet MS"/>
+            <w:color w:val="1155CC"/>
+            <w:spacing w:val="0"/>
+            <w:position w:val="0"/>
+            <w:sz w:val="22"/>
+            <w:u w:val="single"/>
+            <w:shd w:fill="auto" w:val="clear"/>
+          </w:rPr>
+          <w:t xml:space="preserve">Design Circular Queue</w:t>
+        </w:r>
+      </w:hyperlink>
+    </w:p>
+    <w:p>
+      <w:pPr>
+        <w:numPr>
+          <w:ilvl w:val="0"/>
+          <w:numId w:val="6"/>
+        </w:numPr>
+        <w:spacing w:before="0" w:after="0" w:line="276"/>
+        <w:ind w:right="0" w:left="720" w:hanging="360"/>
+        <w:jc w:val="left"/>
+        <w:rPr>
+          <w:rFonts w:ascii="Trebuchet MS" w:hAnsi="Trebuchet MS" w:cs="Trebuchet MS" w:eastAsia="Trebuchet MS"/>
+          <w:color w:val="auto"/>
+          <w:spacing w:val="0"/>
+          <w:position w:val="0"/>
+          <w:sz w:val="22"/>
+          <w:shd w:fill="auto" w:val="clear"/>
+        </w:rPr>
+      </w:pPr>
+      <w:r>
+        <w:rPr>
+          <w:rFonts w:ascii="Trebuchet MS" w:hAnsi="Trebuchet MS" w:cs="Trebuchet MS" w:eastAsia="Trebuchet MS"/>
+          <w:color w:val="auto"/>
+          <w:spacing w:val="0"/>
+          <w:position w:val="0"/>
+          <w:sz w:val="22"/>
+          <w:shd w:fill="auto" w:val="clear"/>
+        </w:rPr>
+        <w:t xml:space="preserve">Hashtable</w:t>
+      </w:r>
+    </w:p>
+    <w:p>
+      <w:pPr>
+        <w:numPr>
+          <w:ilvl w:val="0"/>
+          <w:numId w:val="6"/>
+        </w:numPr>
+        <w:spacing w:before="0" w:after="0" w:line="276"/>
+        <w:ind w:right="0" w:left="1440" w:hanging="360"/>
+        <w:jc w:val="left"/>
+        <w:rPr>
+          <w:rFonts w:ascii="Arial" w:hAnsi="Arial" w:cs="Arial" w:eastAsia="Arial"/>
+          <w:color w:val="auto"/>
+          <w:spacing w:val="0"/>
+          <w:position w:val="0"/>
+          <w:sz w:val="22"/>
+          <w:shd w:fill="auto" w:val="clear"/>
+        </w:rPr>
+      </w:pPr>
+      <w:hyperlink xmlns:r="http://schemas.openxmlformats.org/officeDocument/2006/relationships" r:id="docRId12">
+        <w:r>
+          <w:rPr>
+            <w:rFonts w:ascii="Trebuchet MS" w:hAnsi="Trebuchet MS" w:cs="Trebuchet MS" w:eastAsia="Trebuchet MS"/>
+            <w:color w:val="1155CC"/>
+            <w:spacing w:val="0"/>
+            <w:position w:val="0"/>
+            <w:sz w:val="22"/>
+            <w:u w:val="single"/>
+            <w:shd w:fill="auto" w:val="clear"/>
+          </w:rPr>
+          <w:t xml:space="preserve">Design HashMap</w:t>
+        </w:r>
+      </w:hyperlink>
+      <w:r>
+        <w:rPr>
+          <w:rFonts w:ascii="Arial" w:hAnsi="Arial" w:cs="Arial" w:eastAsia="Arial"/>
+          <w:color w:val="auto"/>
+          <w:spacing w:val="0"/>
+          <w:position w:val="0"/>
+          <w:sz w:val="22"/>
+          <w:shd w:fill="auto" w:val="clear"/>
+        </w:rPr>
+        <w:t xml:space="preserve"> (solved)</w:t>
+      </w:r>
+    </w:p>
+    <w:p>
+      <w:pPr>
+        <w:numPr>
+          <w:ilvl w:val="0"/>
+          <w:numId w:val="6"/>
+        </w:numPr>
+        <w:spacing w:before="0" w:after="0" w:line="276"/>
+        <w:ind w:right="0" w:left="1440" w:hanging="360"/>
+        <w:jc w:val="left"/>
+        <w:rPr>
+          <w:rFonts w:ascii="Arial" w:hAnsi="Arial" w:cs="Arial" w:eastAsia="Arial"/>
+          <w:color w:val="auto"/>
+          <w:spacing w:val="0"/>
+          <w:position w:val="0"/>
+          <w:sz w:val="22"/>
+          <w:shd w:fill="auto" w:val="clear"/>
+        </w:rPr>
+      </w:pPr>
+      <w:hyperlink xmlns:r="http://schemas.openxmlformats.org/officeDocument/2006/relationships" r:id="docRId13">
+        <w:r>
+          <w:rPr>
+            <w:rFonts w:ascii="Trebuchet MS" w:hAnsi="Trebuchet MS" w:cs="Trebuchet MS" w:eastAsia="Trebuchet MS"/>
+            <w:color w:val="1155CC"/>
+            <w:spacing w:val="0"/>
+            <w:position w:val="0"/>
+            <w:sz w:val="22"/>
+            <w:u w:val="single"/>
+            <w:shd w:fill="auto" w:val="clear"/>
+          </w:rPr>
+          <w:t xml:space="preserve">Design HashSet</w:t>
+        </w:r>
+      </w:hyperlink>
+      <w:r>
+        <w:rPr>
+          <w:rFonts w:ascii="Arial" w:hAnsi="Arial" w:cs="Arial" w:eastAsia="Arial"/>
+          <w:color w:val="auto"/>
+          <w:spacing w:val="0"/>
+          <w:position w:val="0"/>
+          <w:sz w:val="22"/>
+          <w:shd w:fill="auto" w:val="clear"/>
+        </w:rPr>
+        <w:t xml:space="preserve"> (solved)</w:t>
+      </w:r>
+    </w:p>
+    <w:p>
+      <w:pPr>
+        <w:numPr>
+          <w:ilvl w:val="0"/>
+          <w:numId w:val="6"/>
+        </w:numPr>
+        <w:spacing w:before="0" w:after="0" w:line="276"/>
+        <w:ind w:right="0" w:left="720" w:hanging="360"/>
+        <w:jc w:val="left"/>
+        <w:rPr>
+          <w:rFonts w:ascii="Trebuchet MS" w:hAnsi="Trebuchet MS" w:cs="Trebuchet MS" w:eastAsia="Trebuchet MS"/>
+          <w:color w:val="auto"/>
+          <w:spacing w:val="0"/>
+          <w:position w:val="0"/>
+          <w:sz w:val="22"/>
+          <w:shd w:fill="auto" w:val="clear"/>
+        </w:rPr>
+      </w:pPr>
+      <w:r>
+        <w:rPr>
+          <w:rFonts w:ascii="Trebuchet MS" w:hAnsi="Trebuchet MS" w:cs="Trebuchet MS" w:eastAsia="Trebuchet MS"/>
+          <w:color w:val="auto"/>
+          <w:spacing w:val="0"/>
+          <w:position w:val="0"/>
+          <w:sz w:val="22"/>
+          <w:shd w:fill="auto" w:val="clear"/>
+        </w:rPr>
+        <w:t xml:space="preserve">BST </w:t>
+      </w:r>
+    </w:p>
+    <w:p>
+      <w:pPr>
+        <w:numPr>
+          <w:ilvl w:val="0"/>
+          <w:numId w:val="6"/>
+        </w:numPr>
+        <w:spacing w:before="0" w:after="0" w:line="276"/>
+        <w:ind w:right="0" w:left="1440" w:hanging="360"/>
+        <w:jc w:val="left"/>
+        <w:rPr>
+          <w:rFonts w:ascii="Arial" w:hAnsi="Arial" w:cs="Arial" w:eastAsia="Arial"/>
+          <w:color w:val="auto"/>
+          <w:spacing w:val="0"/>
+          <w:position w:val="0"/>
+          <w:sz w:val="22"/>
+          <w:shd w:fill="auto" w:val="clear"/>
+        </w:rPr>
+      </w:pPr>
+      <w:hyperlink xmlns:r="http://schemas.openxmlformats.org/officeDocument/2006/relationships" r:id="docRId14">
+        <w:r>
+          <w:rPr>
+            <w:rFonts w:ascii="Trebuchet MS" w:hAnsi="Trebuchet MS" w:cs="Trebuchet MS" w:eastAsia="Trebuchet MS"/>
+            <w:color w:val="1155CC"/>
+            <w:spacing w:val="0"/>
+            <w:position w:val="0"/>
+            <w:sz w:val="22"/>
+            <w:u w:val="single"/>
+            <w:shd w:fill="auto" w:val="clear"/>
+          </w:rPr>
+          <w:t xml:space="preserve">Binary Search Tree Iterator</w:t>
+        </w:r>
+      </w:hyperlink>
+      <w:r>
+        <w:rPr>
+          <w:rFonts w:ascii="Arial" w:hAnsi="Arial" w:cs="Arial" w:eastAsia="Arial"/>
+          <w:color w:val="auto"/>
+          <w:spacing w:val="0"/>
+          <w:position w:val="0"/>
+          <w:sz w:val="22"/>
+          <w:shd w:fill="auto" w:val="clear"/>
+        </w:rPr>
+        <w:t xml:space="preserve"> (solved)</w:t>
+      </w:r>
+    </w:p>
+    <w:p>
+      <w:pPr>
+        <w:numPr>
+          <w:ilvl w:val="0"/>
+          <w:numId w:val="6"/>
+        </w:numPr>
+        <w:spacing w:before="0" w:after="0" w:line="276"/>
+        <w:ind w:right="0" w:left="1440" w:hanging="360"/>
+        <w:jc w:val="left"/>
+        <w:rPr>
+          <w:rFonts w:ascii="Arial" w:hAnsi="Arial" w:cs="Arial" w:eastAsia="Arial"/>
+          <w:color w:val="auto"/>
+          <w:spacing w:val="0"/>
+          <w:position w:val="0"/>
+          <w:sz w:val="22"/>
+          <w:shd w:fill="auto" w:val="clear"/>
+        </w:rPr>
+      </w:pPr>
+      <w:hyperlink xmlns:r="http://schemas.openxmlformats.org/officeDocument/2006/relationships" r:id="docRId15">
+        <w:r>
+          <w:rPr>
+            <w:rFonts w:ascii="Trebuchet MS" w:hAnsi="Trebuchet MS" w:cs="Trebuchet MS" w:eastAsia="Trebuchet MS"/>
+            <w:color w:val="1155CC"/>
+            <w:spacing w:val="0"/>
+            <w:position w:val="0"/>
+            <w:sz w:val="22"/>
+            <w:u w:val="single"/>
+            <w:shd w:fill="auto" w:val="clear"/>
+          </w:rPr>
+          <w:t xml:space="preserve">Serialize and Deserialize BST</w:t>
+        </w:r>
+      </w:hyperlink>
+    </w:p>
+    <w:p>
+      <w:pPr>
+        <w:numPr>
+          <w:ilvl w:val="0"/>
+          <w:numId w:val="6"/>
+        </w:numPr>
+        <w:spacing w:before="0" w:after="0" w:line="276"/>
+        <w:ind w:right="0" w:left="720" w:hanging="360"/>
+        <w:jc w:val="left"/>
+        <w:rPr>
+          <w:rFonts w:ascii="Trebuchet MS" w:hAnsi="Trebuchet MS" w:cs="Trebuchet MS" w:eastAsia="Trebuchet MS"/>
+          <w:color w:val="auto"/>
+          <w:spacing w:val="0"/>
+          <w:position w:val="0"/>
+          <w:sz w:val="22"/>
+          <w:shd w:fill="auto" w:val="clear"/>
+        </w:rPr>
+      </w:pPr>
+      <w:r>
+        <w:rPr>
+          <w:rFonts w:ascii="Trebuchet MS" w:hAnsi="Trebuchet MS" w:cs="Trebuchet MS" w:eastAsia="Trebuchet MS"/>
+          <w:color w:val="auto"/>
+          <w:spacing w:val="0"/>
+          <w:position w:val="0"/>
+          <w:sz w:val="22"/>
+          <w:shd w:fill="auto" w:val="clear"/>
+        </w:rPr>
+        <w:t xml:space="preserve">Red Black Tree</w:t>
+      </w:r>
+    </w:p>
+    <w:p>
+      <w:pPr>
+        <w:numPr>
+          <w:ilvl w:val="0"/>
+          <w:numId w:val="6"/>
+        </w:numPr>
+        <w:spacing w:before="0" w:after="0" w:line="276"/>
+        <w:ind w:right="0" w:left="1440" w:hanging="360"/>
+        <w:jc w:val="left"/>
+        <w:rPr>
+          <w:rFonts w:ascii="Arial" w:hAnsi="Arial" w:cs="Arial" w:eastAsia="Arial"/>
+          <w:color w:val="auto"/>
+          <w:spacing w:val="0"/>
+          <w:position w:val="0"/>
+          <w:sz w:val="22"/>
+          <w:shd w:fill="auto" w:val="clear"/>
+        </w:rPr>
+      </w:pPr>
+      <w:hyperlink xmlns:r="http://schemas.openxmlformats.org/officeDocument/2006/relationships" r:id="docRId16">
+        <w:r>
+          <w:rPr>
+            <w:rFonts w:ascii="Trebuchet MS" w:hAnsi="Trebuchet MS" w:cs="Trebuchet MS" w:eastAsia="Trebuchet MS"/>
+            <w:color w:val="1155CC"/>
+            <w:spacing w:val="0"/>
+            <w:position w:val="0"/>
+            <w:sz w:val="22"/>
+            <w:u w:val="single"/>
+            <w:shd w:fill="auto" w:val="clear"/>
+          </w:rPr>
+          <w:t xml:space="preserve">Find Median from Data Stream</w:t>
+        </w:r>
+      </w:hyperlink>
+    </w:p>
+    <w:p>
+      <w:pPr>
+        <w:numPr>
+          <w:ilvl w:val="0"/>
+          <w:numId w:val="6"/>
+        </w:numPr>
+        <w:spacing w:before="0" w:after="0" w:line="276"/>
+        <w:ind w:right="0" w:left="1440" w:hanging="360"/>
+        <w:jc w:val="left"/>
+        <w:rPr>
+          <w:rFonts w:ascii="Arial" w:hAnsi="Arial" w:cs="Arial" w:eastAsia="Arial"/>
+          <w:color w:val="auto"/>
+          <w:spacing w:val="0"/>
+          <w:position w:val="0"/>
+          <w:sz w:val="22"/>
+          <w:shd w:fill="auto" w:val="clear"/>
+        </w:rPr>
+      </w:pPr>
+      <w:hyperlink xmlns:r="http://schemas.openxmlformats.org/officeDocument/2006/relationships" r:id="docRId17">
+        <w:r>
+          <w:rPr>
+            <w:rFonts w:ascii="Trebuchet MS" w:hAnsi="Trebuchet MS" w:cs="Trebuchet MS" w:eastAsia="Trebuchet MS"/>
+            <w:color w:val="1155CC"/>
+            <w:spacing w:val="0"/>
+            <w:position w:val="0"/>
+            <w:sz w:val="22"/>
+            <w:u w:val="single"/>
+            <w:shd w:fill="auto" w:val="clear"/>
+          </w:rPr>
+          <w:t xml:space="preserve">Count of Range Sum</w:t>
+        </w:r>
+      </w:hyperlink>
+    </w:p>
+    <w:p>
+      <w:pPr>
+        <w:numPr>
+          <w:ilvl w:val="0"/>
+          <w:numId w:val="6"/>
+        </w:numPr>
+        <w:spacing w:before="0" w:after="0" w:line="276"/>
+        <w:ind w:right="0" w:left="720" w:hanging="360"/>
+        <w:jc w:val="left"/>
+        <w:rPr>
+          <w:rFonts w:ascii="Trebuchet MS" w:hAnsi="Trebuchet MS" w:cs="Trebuchet MS" w:eastAsia="Trebuchet MS"/>
+          <w:color w:val="auto"/>
+          <w:spacing w:val="0"/>
+          <w:position w:val="0"/>
+          <w:sz w:val="22"/>
+          <w:shd w:fill="auto" w:val="clear"/>
+        </w:rPr>
+      </w:pPr>
+      <w:r>
+        <w:rPr>
+          <w:rFonts w:ascii="Trebuchet MS" w:hAnsi="Trebuchet MS" w:cs="Trebuchet MS" w:eastAsia="Trebuchet MS"/>
+          <w:color w:val="auto"/>
+          <w:spacing w:val="0"/>
+          <w:position w:val="0"/>
+          <w:sz w:val="22"/>
+          <w:shd w:fill="auto" w:val="clear"/>
+        </w:rPr>
+        <w:t xml:space="preserve">Heaps </w:t>
+      </w:r>
+    </w:p>
+    <w:p>
+      <w:pPr>
+        <w:numPr>
+          <w:ilvl w:val="0"/>
+          <w:numId w:val="6"/>
+        </w:numPr>
+        <w:spacing w:before="0" w:after="0" w:line="276"/>
+        <w:ind w:right="0" w:left="1440" w:hanging="360"/>
+        <w:jc w:val="left"/>
+        <w:rPr>
+          <w:rFonts w:ascii="Arial" w:hAnsi="Arial" w:cs="Arial" w:eastAsia="Arial"/>
+          <w:color w:val="auto"/>
+          <w:spacing w:val="0"/>
+          <w:position w:val="0"/>
+          <w:sz w:val="22"/>
+          <w:shd w:fill="auto" w:val="clear"/>
+        </w:rPr>
+      </w:pPr>
+      <w:hyperlink xmlns:r="http://schemas.openxmlformats.org/officeDocument/2006/relationships" r:id="docRId18">
+        <w:r>
+          <w:rPr>
+            <w:rFonts w:ascii="Trebuchet MS" w:hAnsi="Trebuchet MS" w:cs="Trebuchet MS" w:eastAsia="Trebuchet MS"/>
+            <w:color w:val="1155CC"/>
+            <w:spacing w:val="0"/>
+            <w:position w:val="0"/>
+            <w:sz w:val="22"/>
+            <w:u w:val="single"/>
+            <w:shd w:fill="auto" w:val="clear"/>
+          </w:rPr>
+          <w:t xml:space="preserve">Design Twitter</w:t>
+        </w:r>
+      </w:hyperlink>
+      <w:r>
+        <w:rPr>
+          <w:rFonts w:ascii="Arial" w:hAnsi="Arial" w:cs="Arial" w:eastAsia="Arial"/>
+          <w:color w:val="auto"/>
+          <w:spacing w:val="0"/>
+          <w:position w:val="0"/>
+          <w:sz w:val="22"/>
+          <w:shd w:fill="auto" w:val="clear"/>
+        </w:rPr>
+        <w:t xml:space="preserve"> (solved)</w:t>
+      </w:r>
+    </w:p>
+    <w:p>
+      <w:pPr>
+        <w:numPr>
+          <w:ilvl w:val="0"/>
+          <w:numId w:val="6"/>
+        </w:numPr>
+        <w:spacing w:before="0" w:after="0" w:line="276"/>
+        <w:ind w:right="0" w:left="1440" w:hanging="360"/>
+        <w:jc w:val="left"/>
+        <w:rPr>
+          <w:rFonts w:ascii="Arial" w:hAnsi="Arial" w:cs="Arial" w:eastAsia="Arial"/>
+          <w:color w:val="auto"/>
+          <w:spacing w:val="0"/>
+          <w:position w:val="0"/>
+          <w:sz w:val="22"/>
+          <w:shd w:fill="auto" w:val="clear"/>
+        </w:rPr>
+      </w:pPr>
+      <w:hyperlink xmlns:r="http://schemas.openxmlformats.org/officeDocument/2006/relationships" r:id="docRId19">
+        <w:r>
+          <w:rPr>
+            <w:rFonts w:ascii="Trebuchet MS" w:hAnsi="Trebuchet MS" w:cs="Trebuchet MS" w:eastAsia="Trebuchet MS"/>
+            <w:color w:val="1155CC"/>
+            <w:spacing w:val="0"/>
+            <w:position w:val="0"/>
+            <w:sz w:val="22"/>
+            <w:u w:val="single"/>
+            <w:shd w:fill="auto" w:val="clear"/>
+          </w:rPr>
+          <w:t xml:space="preserve">Kth Largest Element in a Stream</w:t>
+        </w:r>
+      </w:hyperlink>
+      <w:r>
+        <w:rPr>
+          <w:rFonts w:ascii="Arial" w:hAnsi="Arial" w:cs="Arial" w:eastAsia="Arial"/>
+          <w:color w:val="auto"/>
+          <w:spacing w:val="0"/>
+          <w:position w:val="0"/>
+          <w:sz w:val="22"/>
+          <w:shd w:fill="auto" w:val="clear"/>
+        </w:rPr>
+        <w:t xml:space="preserve"> (solved)</w:t>
+      </w:r>
+    </w:p>
+    <w:p>
+      <w:pPr>
+        <w:numPr>
+          <w:ilvl w:val="0"/>
+          <w:numId w:val="6"/>
+        </w:numPr>
+        <w:spacing w:before="0" w:after="0" w:line="276"/>
+        <w:ind w:right="0" w:left="720" w:hanging="360"/>
+        <w:jc w:val="left"/>
+        <w:rPr>
+          <w:rFonts w:ascii="Trebuchet MS" w:hAnsi="Trebuchet MS" w:cs="Trebuchet MS" w:eastAsia="Trebuchet MS"/>
+          <w:color w:val="auto"/>
+          <w:spacing w:val="0"/>
+          <w:position w:val="0"/>
+          <w:sz w:val="22"/>
+          <w:shd w:fill="auto" w:val="clear"/>
+        </w:rPr>
+      </w:pPr>
+      <w:r>
+        <w:rPr>
+          <w:rFonts w:ascii="Trebuchet MS" w:hAnsi="Trebuchet MS" w:cs="Trebuchet MS" w:eastAsia="Trebuchet MS"/>
+          <w:color w:val="auto"/>
+          <w:spacing w:val="0"/>
+          <w:position w:val="0"/>
+          <w:sz w:val="22"/>
+          <w:shd w:fill="auto" w:val="clear"/>
+        </w:rPr>
+        <w:t xml:space="preserve">Fibonacci Heaps</w:t>
+      </w:r>
+    </w:p>
+    <w:p>
+      <w:pPr>
+        <w:numPr>
+          <w:ilvl w:val="0"/>
+          <w:numId w:val="6"/>
+        </w:numPr>
+        <w:spacing w:before="0" w:after="0" w:line="276"/>
+        <w:ind w:right="0" w:left="1440" w:hanging="360"/>
+        <w:jc w:val="left"/>
+        <w:rPr>
+          <w:rFonts w:ascii="Arial" w:hAnsi="Arial" w:cs="Arial" w:eastAsia="Arial"/>
+          <w:color w:val="auto"/>
+          <w:spacing w:val="0"/>
+          <w:position w:val="0"/>
+          <w:sz w:val="22"/>
+          <w:shd w:fill="auto" w:val="clear"/>
+        </w:rPr>
+      </w:pPr>
+      <w:hyperlink xmlns:r="http://schemas.openxmlformats.org/officeDocument/2006/relationships" r:id="docRId20">
+        <w:r>
+          <w:rPr>
+            <w:rFonts w:ascii="Trebuchet MS" w:hAnsi="Trebuchet MS" w:cs="Trebuchet MS" w:eastAsia="Trebuchet MS"/>
+            <w:color w:val="1155CC"/>
+            <w:spacing w:val="0"/>
+            <w:position w:val="0"/>
+            <w:sz w:val="22"/>
+            <w:u w:val="single"/>
+            <w:shd w:fill="auto" w:val="clear"/>
+          </w:rPr>
+          <w:t xml:space="preserve">Fibonacci Heaps</w:t>
+        </w:r>
+      </w:hyperlink>
+      <w:r>
+        <w:rPr>
+          <w:rFonts w:ascii="Arial" w:hAnsi="Arial" w:cs="Arial" w:eastAsia="Arial"/>
+          <w:color w:val="auto"/>
+          <w:spacing w:val="0"/>
+          <w:position w:val="0"/>
+          <w:sz w:val="22"/>
+          <w:shd w:fill="auto" w:val="clear"/>
+        </w:rPr>
         <w:t xml:space="preserve"> (todo)</w:t>
       </w:r>
     </w:p>
@@ -224,31 +1182,28 @@
           <w:numId w:val="6"/>
         </w:numPr>
         <w:spacing w:before="0" w:after="0" w:line="276"/>
-        <w:ind w:right="0" w:left="1440" w:hanging="360"/>
-        <w:jc w:val="left"/>
-        <w:rPr>
-          <w:rFonts w:ascii="Arial" w:hAnsi="Arial" w:cs="Arial" w:eastAsia="Arial"/>
-          <w:color w:val="auto"/>
-          <w:spacing w:val="0"/>
-          <w:position w:val="0"/>
-          <w:sz w:val="22"/>
-          <w:shd w:fill="auto" w:val="clear"/>
-        </w:rPr>
-      </w:pPr>
-      <w:hyperlink xmlns:r="http://schemas.openxmlformats.org/officeDocument/2006/relationships" r:id="docRId3">
-        <w:r>
-          <w:rPr>
-            <w:rFonts w:ascii="Trebuchet MS" w:hAnsi="Trebuchet MS" w:cs="Trebuchet MS" w:eastAsia="Trebuchet MS"/>
-            <w:color w:val="1155CC"/>
-            <w:spacing w:val="0"/>
-            <w:position w:val="0"/>
-            <w:sz w:val="22"/>
-            <w:u w:val="single"/>
-            <w:shd w:fill="auto" w:val="clear"/>
-          </w:rPr>
-          <w:t xml:space="preserve">Design Skiplist</w:t>
-        </w:r>
-      </w:hyperlink>
+        <w:ind w:right="0" w:left="720" w:hanging="360"/>
+        <w:jc w:val="left"/>
+        <w:rPr>
+          <w:rFonts w:ascii="Trebuchet MS" w:hAnsi="Trebuchet MS" w:cs="Trebuchet MS" w:eastAsia="Trebuchet MS"/>
+          <w:color w:val="auto"/>
+          <w:spacing w:val="0"/>
+          <w:position w:val="0"/>
+          <w:sz w:val="22"/>
+          <w:shd w:fill="auto" w:val="clear"/>
+        </w:rPr>
+      </w:pPr>
+      <w:r>
+        <w:rPr>
+          <w:rFonts w:ascii="Trebuchet MS" w:hAnsi="Trebuchet MS" w:cs="Trebuchet MS" w:eastAsia="Trebuchet MS"/>
+          <w:color w:val="auto"/>
+          <w:spacing w:val="0"/>
+          <w:position w:val="0"/>
+          <w:sz w:val="22"/>
+          <w:shd w:fill="auto" w:val="clear"/>
+        </w:rPr>
+        <w:t xml:space="preserve">Disjoint Sets</w:t>
+      </w:r>
     </w:p>
     <w:p>
       <w:pPr>
@@ -257,6 +1212,50 @@
           <w:numId w:val="6"/>
         </w:numPr>
         <w:spacing w:before="0" w:after="0" w:line="276"/>
+        <w:ind w:right="0" w:left="1440" w:hanging="360"/>
+        <w:jc w:val="left"/>
+        <w:rPr>
+          <w:rFonts w:ascii="Arial" w:hAnsi="Arial" w:cs="Arial" w:eastAsia="Arial"/>
+          <w:color w:val="auto"/>
+          <w:spacing w:val="0"/>
+          <w:position w:val="0"/>
+          <w:sz w:val="22"/>
+          <w:shd w:fill="auto" w:val="clear"/>
+        </w:rPr>
+      </w:pPr>
+      <w:hyperlink xmlns:r="http://schemas.openxmlformats.org/officeDocument/2006/relationships" r:id="docRId21">
+        <w:r>
+          <w:rPr>
+            <w:rFonts w:ascii="Trebuchet MS" w:hAnsi="Trebuchet MS" w:cs="Trebuchet MS" w:eastAsia="Trebuchet MS"/>
+            <w:color w:val="1155CC"/>
+            <w:spacing w:val="0"/>
+            <w:position w:val="0"/>
+            <w:sz w:val="22"/>
+            <w:u w:val="single"/>
+            <w:shd w:fill="auto" w:val="clear"/>
+          </w:rPr>
+          <w:t xml:space="preserve">Review of two popular approaches, Disjoint Sets and DFS</w:t>
+        </w:r>
+      </w:hyperlink>
+      <w:r>
+        <w:rPr>
+          <w:rFonts w:ascii="Arial" w:hAnsi="Arial" w:cs="Arial" w:eastAsia="Arial"/>
+          <w:color w:val="auto"/>
+          <w:spacing w:val="0"/>
+          <w:position w:val="0"/>
+          <w:sz w:val="22"/>
+          <w:shd w:fill="auto" w:val="clear"/>
+        </w:rPr>
+        <w:t xml:space="preserve"> (reviewed)</w:t>
+      </w:r>
+    </w:p>
+    <w:p>
+      <w:pPr>
+        <w:numPr>
+          <w:ilvl w:val="0"/>
+          <w:numId w:val="6"/>
+        </w:numPr>
+        <w:spacing w:before="0" w:after="0" w:line="276"/>
         <w:ind w:right="0" w:left="720" w:hanging="360"/>
         <w:jc w:val="left"/>
         <w:rPr>
@@ -277,7 +1276,7 @@
           <w:sz w:val="22"/>
           <w:shd w:fill="auto" w:val="clear"/>
         </w:rPr>
-        <w:t xml:space="preserve">Stacks</w:t>
+        <w:t xml:space="preserve">Tries (PrefixTree, suffixTree)</w:t>
       </w:r>
     </w:p>
     <w:p>
@@ -298,18 +1297,18 @@
           <w:shd w:fill="auto" w:val="clear"/>
         </w:rPr>
       </w:pPr>
-      <w:hyperlink xmlns:r="http://schemas.openxmlformats.org/officeDocument/2006/relationships" r:id="docRId4">
-        <w:r>
-          <w:rPr>
-            <w:rFonts w:ascii="Trebuchet MS" w:hAnsi="Trebuchet MS" w:cs="Trebuchet MS" w:eastAsia="Trebuchet MS"/>
-            <w:color w:val="1155CC"/>
-            <w:spacing w:val="0"/>
-            <w:position w:val="0"/>
-            <w:sz w:val="22"/>
-            <w:u w:val="single"/>
-            <w:shd w:fill="auto" w:val="clear"/>
-          </w:rPr>
-          <w:t xml:space="preserve">Implement Stack using Queues</w:t>
+      <w:hyperlink xmlns:r="http://schemas.openxmlformats.org/officeDocument/2006/relationships" r:id="docRId22">
+        <w:r>
+          <w:rPr>
+            <w:rFonts w:ascii="Trebuchet MS" w:hAnsi="Trebuchet MS" w:cs="Trebuchet MS" w:eastAsia="Trebuchet MS"/>
+            <w:color w:val="1155CC"/>
+            <w:spacing w:val="0"/>
+            <w:position w:val="0"/>
+            <w:sz w:val="22"/>
+            <w:u w:val="single"/>
+            <w:shd w:fill="auto" w:val="clear"/>
+          </w:rPr>
+          <w:t xml:space="preserve">Implement Trie (Prefix Tree)</w:t>
         </w:r>
       </w:hyperlink>
       <w:r>
@@ -342,31 +1341,20 @@
           <w:shd w:fill="auto" w:val="clear"/>
         </w:rPr>
       </w:pPr>
-      <w:hyperlink xmlns:r="http://schemas.openxmlformats.org/officeDocument/2006/relationships" r:id="docRId5">
-        <w:r>
-          <w:rPr>
-            <w:rFonts w:ascii="Trebuchet MS" w:hAnsi="Trebuchet MS" w:cs="Trebuchet MS" w:eastAsia="Trebuchet MS"/>
-            <w:color w:val="1155CC"/>
-            <w:spacing w:val="0"/>
-            <w:position w:val="0"/>
-            <w:sz w:val="22"/>
-            <w:u w:val="single"/>
-            <w:shd w:fill="auto" w:val="clear"/>
-          </w:rPr>
-          <w:t xml:space="preserve">Design a Stack With Increment Operation</w:t>
-        </w:r>
-      </w:hyperlink>
-      <w:r>
-        <w:rPr>
-          <w:rFonts w:ascii="Arial" w:hAnsi="Arial" w:cs="Arial" w:eastAsia="Arial"/>
-          <w:color w:val="auto"/>
-          <w:spacing w:val="0"/>
-          <w:position w:val="0"/>
-          <w:sz w:val="22"/>
-          <w:shd w:fill="auto" w:val="clear"/>
-        </w:rPr>
-        <w:t xml:space="preserve"> (solved)</w:t>
-      </w:r>
+      <w:hyperlink xmlns:r="http://schemas.openxmlformats.org/officeDocument/2006/relationships" r:id="docRId23">
+        <w:r>
+          <w:rPr>
+            <w:rFonts w:ascii="Trebuchet MS" w:hAnsi="Trebuchet MS" w:cs="Trebuchet MS" w:eastAsia="Trebuchet MS"/>
+            <w:color w:val="1155CC"/>
+            <w:spacing w:val="0"/>
+            <w:position w:val="0"/>
+            <w:sz w:val="22"/>
+            <w:u w:val="single"/>
+            <w:shd w:fill="auto" w:val="clear"/>
+          </w:rPr>
+          <w:t xml:space="preserve">Add and Search Word - Data structure design</w:t>
+        </w:r>
+      </w:hyperlink>
     </w:p>
     <w:p>
       <w:pPr>
@@ -375,41 +1363,27 @@
           <w:numId w:val="6"/>
         </w:numPr>
         <w:spacing w:before="0" w:after="0" w:line="276"/>
-        <w:ind w:right="0" w:left="1440" w:hanging="360"/>
-        <w:jc w:val="left"/>
-        <w:rPr>
-          <w:rFonts w:ascii="Arial" w:hAnsi="Arial" w:cs="Arial" w:eastAsia="Arial"/>
-          <w:color w:val="auto"/>
-          <w:spacing w:val="0"/>
-          <w:position w:val="0"/>
-          <w:sz w:val="22"/>
-          <w:shd w:fill="auto" w:val="clear"/>
-        </w:rPr>
-      </w:pPr>
-      <w:hyperlink xmlns:r="http://schemas.openxmlformats.org/officeDocument/2006/relationships" r:id="docRId6">
-        <w:r>
-          <w:rPr>
-            <w:rFonts w:ascii="Trebuchet MS" w:hAnsi="Trebuchet MS" w:cs="Trebuchet MS" w:eastAsia="Trebuchet MS"/>
-            <w:color w:val="1155CC"/>
-            <w:spacing w:val="0"/>
-            <w:position w:val="0"/>
-            <w:sz w:val="22"/>
-            <w:u w:val="single"/>
-            <w:shd w:fill="auto" w:val="clear"/>
-          </w:rPr>
-          <w:t xml:space="preserve">LRU Cache</w:t>
-        </w:r>
-      </w:hyperlink>
-      <w:r>
-        <w:rPr>
-          <w:rFonts w:ascii="Arial" w:hAnsi="Arial" w:cs="Arial" w:eastAsia="Arial"/>
-          <w:color w:val="auto"/>
-          <w:spacing w:val="0"/>
-          <w:position w:val="0"/>
-          <w:sz w:val="22"/>
-          <w:shd w:fill="auto" w:val="clear"/>
-        </w:rPr>
-        <w:t xml:space="preserve"> (Solved)</w:t>
+        <w:ind w:right="0" w:left="720" w:hanging="360"/>
+        <w:jc w:val="left"/>
+        <w:rPr>
+          <w:rFonts w:ascii="Trebuchet MS" w:hAnsi="Trebuchet MS" w:cs="Trebuchet MS" w:eastAsia="Trebuchet MS"/>
+          <w:color w:val="auto"/>
+          <w:spacing w:val="0"/>
+          <w:position w:val="0"/>
+          <w:sz w:val="22"/>
+          <w:shd w:fill="auto" w:val="clear"/>
+        </w:rPr>
+      </w:pPr>
+      <w:r>
+        <w:rPr>
+          <w:rFonts w:ascii="Trebuchet MS" w:hAnsi="Trebuchet MS" w:cs="Trebuchet MS" w:eastAsia="Trebuchet MS"/>
+          <w:color w:val="auto"/>
+          <w:spacing w:val="0"/>
+          <w:position w:val="0"/>
+          <w:sz w:val="22"/>
+          <w:shd w:fill="auto" w:val="clear"/>
+        </w:rPr>
+        <w:t xml:space="preserve">Interval Trees/Segment Tree (read, but further clarification is required)</w:t>
       </w:r>
     </w:p>
     <w:p>
@@ -430,31 +1404,20 @@
           <w:shd w:fill="auto" w:val="clear"/>
         </w:rPr>
       </w:pPr>
-      <w:hyperlink xmlns:r="http://schemas.openxmlformats.org/officeDocument/2006/relationships" r:id="docRId7">
-        <w:r>
-          <w:rPr>
-            <w:rFonts w:ascii="Trebuchet MS" w:hAnsi="Trebuchet MS" w:cs="Trebuchet MS" w:eastAsia="Trebuchet MS"/>
-            <w:color w:val="1155CC"/>
-            <w:spacing w:val="0"/>
-            <w:position w:val="0"/>
-            <w:sz w:val="22"/>
-            <w:u w:val="single"/>
-            <w:shd w:fill="auto" w:val="clear"/>
-          </w:rPr>
-          <w:t xml:space="preserve">Min Stack</w:t>
-        </w:r>
-      </w:hyperlink>
-      <w:r>
-        <w:rPr>
-          <w:rFonts w:ascii="Arial" w:hAnsi="Arial" w:cs="Arial" w:eastAsia="Arial"/>
-          <w:color w:val="auto"/>
-          <w:spacing w:val="0"/>
-          <w:position w:val="0"/>
-          <w:sz w:val="22"/>
-          <w:shd w:fill="auto" w:val="clear"/>
-        </w:rPr>
-        <w:t xml:space="preserve"> (Solved)</w:t>
-      </w:r>
+      <w:hyperlink xmlns:r="http://schemas.openxmlformats.org/officeDocument/2006/relationships" r:id="docRId24">
+        <w:r>
+          <w:rPr>
+            <w:rFonts w:ascii="Trebuchet MS" w:hAnsi="Trebuchet MS" w:cs="Trebuchet MS" w:eastAsia="Trebuchet MS"/>
+            <w:color w:val="1155CC"/>
+            <w:spacing w:val="0"/>
+            <w:position w:val="0"/>
+            <w:sz w:val="22"/>
+            <w:u w:val="single"/>
+            <w:shd w:fill="auto" w:val="clear"/>
+          </w:rPr>
+          <w:t xml:space="preserve">Lazy Dynamic Segment Tree - A general template</w:t>
+        </w:r>
+      </w:hyperlink>
     </w:p>
     <w:p>
       <w:pPr>
@@ -474,947 +1437,6 @@
           <w:shd w:fill="auto" w:val="clear"/>
         </w:rPr>
       </w:pPr>
-      <w:hyperlink xmlns:r="http://schemas.openxmlformats.org/officeDocument/2006/relationships" r:id="docRId8">
-        <w:r>
-          <w:rPr>
-            <w:rFonts w:ascii="Trebuchet MS" w:hAnsi="Trebuchet MS" w:cs="Trebuchet MS" w:eastAsia="Trebuchet MS"/>
-            <w:color w:val="1155CC"/>
-            <w:spacing w:val="0"/>
-            <w:position w:val="0"/>
-            <w:sz w:val="22"/>
-            <w:u w:val="single"/>
-            <w:shd w:fill="auto" w:val="clear"/>
-          </w:rPr>
-          <w:t xml:space="preserve">Max Stack</w:t>
-        </w:r>
-      </w:hyperlink>
-      <w:r>
-        <w:rPr>
-          <w:rFonts w:ascii="Arial" w:hAnsi="Arial" w:cs="Arial" w:eastAsia="Arial"/>
-          <w:color w:val="auto"/>
-          <w:spacing w:val="0"/>
-          <w:position w:val="0"/>
-          <w:sz w:val="22"/>
-          <w:shd w:fill="auto" w:val="clear"/>
-        </w:rPr>
-        <w:t xml:space="preserve"> (Solved)</w:t>
-      </w:r>
-    </w:p>
-    <w:p>
-      <w:pPr>
-        <w:numPr>
-          <w:ilvl w:val="0"/>
-          <w:numId w:val="6"/>
-        </w:numPr>
-        <w:spacing w:before="0" w:after="0" w:line="276"/>
-        <w:ind w:right="0" w:left="1440" w:hanging="360"/>
-        <w:jc w:val="left"/>
-        <w:rPr>
-          <w:rFonts w:ascii="Arial" w:hAnsi="Arial" w:cs="Arial" w:eastAsia="Arial"/>
-          <w:color w:val="auto"/>
-          <w:spacing w:val="0"/>
-          <w:position w:val="0"/>
-          <w:sz w:val="22"/>
-          <w:shd w:fill="auto" w:val="clear"/>
-        </w:rPr>
-      </w:pPr>
-      <w:hyperlink xmlns:r="http://schemas.openxmlformats.org/officeDocument/2006/relationships" r:id="docRId9">
-        <w:r>
-          <w:rPr>
-            <w:rFonts w:ascii="Trebuchet MS" w:hAnsi="Trebuchet MS" w:cs="Trebuchet MS" w:eastAsia="Trebuchet MS"/>
-            <w:color w:val="1155CC"/>
-            <w:spacing w:val="0"/>
-            <w:position w:val="0"/>
-            <w:sz w:val="22"/>
-            <w:u w:val="single"/>
-            <w:shd w:fill="auto" w:val="clear"/>
-          </w:rPr>
-          <w:t xml:space="preserve">Dinner Plate Stacks</w:t>
-        </w:r>
-      </w:hyperlink>
-    </w:p>
-    <w:p>
-      <w:pPr>
-        <w:numPr>
-          <w:ilvl w:val="0"/>
-          <w:numId w:val="6"/>
-        </w:numPr>
-        <w:spacing w:before="0" w:after="0" w:line="276"/>
-        <w:ind w:right="0" w:left="1440" w:hanging="360"/>
-        <w:jc w:val="left"/>
-        <w:rPr>
-          <w:rFonts w:ascii="Arial" w:hAnsi="Arial" w:cs="Arial" w:eastAsia="Arial"/>
-          <w:color w:val="auto"/>
-          <w:spacing w:val="0"/>
-          <w:position w:val="0"/>
-          <w:sz w:val="22"/>
-          <w:shd w:fill="auto" w:val="clear"/>
-        </w:rPr>
-      </w:pPr>
-      <w:hyperlink xmlns:r="http://schemas.openxmlformats.org/officeDocument/2006/relationships" r:id="docRId10">
-        <w:r>
-          <w:rPr>
-            <w:rFonts w:ascii="Trebuchet MS" w:hAnsi="Trebuchet MS" w:cs="Trebuchet MS" w:eastAsia="Trebuchet MS"/>
-            <w:color w:val="1155CC"/>
-            <w:spacing w:val="0"/>
-            <w:position w:val="0"/>
-            <w:sz w:val="22"/>
-            <w:u w:val="single"/>
-            <w:shd w:fill="auto" w:val="clear"/>
-          </w:rPr>
-          <w:t xml:space="preserve">Implement Queue using Stacks</w:t>
-        </w:r>
-      </w:hyperlink>
-      <w:r>
-        <w:rPr>
-          <w:rFonts w:ascii="Arial" w:hAnsi="Arial" w:cs="Arial" w:eastAsia="Arial"/>
-          <w:color w:val="auto"/>
-          <w:spacing w:val="0"/>
-          <w:position w:val="0"/>
-          <w:sz w:val="22"/>
-          <w:shd w:fill="auto" w:val="clear"/>
-        </w:rPr>
-        <w:t xml:space="preserve"> (solved)</w:t>
-      </w:r>
-    </w:p>
-    <w:p>
-      <w:pPr>
-        <w:numPr>
-          <w:ilvl w:val="0"/>
-          <w:numId w:val="6"/>
-        </w:numPr>
-        <w:spacing w:before="0" w:after="0" w:line="276"/>
-        <w:ind w:right="0" w:left="720" w:hanging="360"/>
-        <w:jc w:val="left"/>
-        <w:rPr>
-          <w:rFonts w:ascii="Trebuchet MS" w:hAnsi="Trebuchet MS" w:cs="Trebuchet MS" w:eastAsia="Trebuchet MS"/>
-          <w:color w:val="auto"/>
-          <w:spacing w:val="0"/>
-          <w:position w:val="0"/>
-          <w:sz w:val="22"/>
-          <w:shd w:fill="auto" w:val="clear"/>
-        </w:rPr>
-      </w:pPr>
-      <w:r>
-        <w:rPr>
-          <w:rFonts w:ascii="Trebuchet MS" w:hAnsi="Trebuchet MS" w:cs="Trebuchet MS" w:eastAsia="Trebuchet MS"/>
-          <w:color w:val="auto"/>
-          <w:spacing w:val="0"/>
-          <w:position w:val="0"/>
-          <w:sz w:val="22"/>
-          <w:shd w:fill="auto" w:val="clear"/>
-        </w:rPr>
-        <w:t xml:space="preserve">Queue</w:t>
-      </w:r>
-    </w:p>
-    <w:p>
-      <w:pPr>
-        <w:numPr>
-          <w:ilvl w:val="0"/>
-          <w:numId w:val="6"/>
-        </w:numPr>
-        <w:spacing w:before="0" w:after="0" w:line="276"/>
-        <w:ind w:right="0" w:left="1440" w:hanging="360"/>
-        <w:jc w:val="left"/>
-        <w:rPr>
-          <w:rFonts w:ascii="Arial" w:hAnsi="Arial" w:cs="Arial" w:eastAsia="Arial"/>
-          <w:color w:val="auto"/>
-          <w:spacing w:val="0"/>
-          <w:position w:val="0"/>
-          <w:sz w:val="22"/>
-          <w:shd w:fill="auto" w:val="clear"/>
-        </w:rPr>
-      </w:pPr>
-      <w:hyperlink xmlns:r="http://schemas.openxmlformats.org/officeDocument/2006/relationships" r:id="docRId11">
-        <w:r>
-          <w:rPr>
-            <w:rFonts w:ascii="Trebuchet MS" w:hAnsi="Trebuchet MS" w:cs="Trebuchet MS" w:eastAsia="Trebuchet MS"/>
-            <w:color w:val="1155CC"/>
-            <w:spacing w:val="0"/>
-            <w:position w:val="0"/>
-            <w:sz w:val="22"/>
-            <w:u w:val="single"/>
-            <w:shd w:fill="auto" w:val="clear"/>
-          </w:rPr>
-          <w:t xml:space="preserve">Design Circular Queue</w:t>
-        </w:r>
-      </w:hyperlink>
-    </w:p>
-    <w:p>
-      <w:pPr>
-        <w:numPr>
-          <w:ilvl w:val="0"/>
-          <w:numId w:val="6"/>
-        </w:numPr>
-        <w:spacing w:before="0" w:after="0" w:line="276"/>
-        <w:ind w:right="0" w:left="720" w:hanging="360"/>
-        <w:jc w:val="left"/>
-        <w:rPr>
-          <w:rFonts w:ascii="Trebuchet MS" w:hAnsi="Trebuchet MS" w:cs="Trebuchet MS" w:eastAsia="Trebuchet MS"/>
-          <w:color w:val="auto"/>
-          <w:spacing w:val="0"/>
-          <w:position w:val="0"/>
-          <w:sz w:val="22"/>
-          <w:shd w:fill="auto" w:val="clear"/>
-        </w:rPr>
-      </w:pPr>
-      <w:r>
-        <w:rPr>
-          <w:rFonts w:ascii="Trebuchet MS" w:hAnsi="Trebuchet MS" w:cs="Trebuchet MS" w:eastAsia="Trebuchet MS"/>
-          <w:color w:val="auto"/>
-          <w:spacing w:val="0"/>
-          <w:position w:val="0"/>
-          <w:sz w:val="22"/>
-          <w:shd w:fill="auto" w:val="clear"/>
-        </w:rPr>
-        <w:t xml:space="preserve">Hashtable</w:t>
-      </w:r>
-    </w:p>
-    <w:p>
-      <w:pPr>
-        <w:numPr>
-          <w:ilvl w:val="0"/>
-          <w:numId w:val="6"/>
-        </w:numPr>
-        <w:spacing w:before="0" w:after="0" w:line="276"/>
-        <w:ind w:right="0" w:left="1440" w:hanging="360"/>
-        <w:jc w:val="left"/>
-        <w:rPr>
-          <w:rFonts w:ascii="Arial" w:hAnsi="Arial" w:cs="Arial" w:eastAsia="Arial"/>
-          <w:color w:val="auto"/>
-          <w:spacing w:val="0"/>
-          <w:position w:val="0"/>
-          <w:sz w:val="22"/>
-          <w:shd w:fill="auto" w:val="clear"/>
-        </w:rPr>
-      </w:pPr>
-      <w:hyperlink xmlns:r="http://schemas.openxmlformats.org/officeDocument/2006/relationships" r:id="docRId12">
-        <w:r>
-          <w:rPr>
-            <w:rFonts w:ascii="Trebuchet MS" w:hAnsi="Trebuchet MS" w:cs="Trebuchet MS" w:eastAsia="Trebuchet MS"/>
-            <w:color w:val="1155CC"/>
-            <w:spacing w:val="0"/>
-            <w:position w:val="0"/>
-            <w:sz w:val="22"/>
-            <w:u w:val="single"/>
-            <w:shd w:fill="auto" w:val="clear"/>
-          </w:rPr>
-          <w:t xml:space="preserve">Design HashMap</w:t>
-        </w:r>
-      </w:hyperlink>
-      <w:r>
-        <w:rPr>
-          <w:rFonts w:ascii="Arial" w:hAnsi="Arial" w:cs="Arial" w:eastAsia="Arial"/>
-          <w:color w:val="auto"/>
-          <w:spacing w:val="0"/>
-          <w:position w:val="0"/>
-          <w:sz w:val="22"/>
-          <w:shd w:fill="auto" w:val="clear"/>
-        </w:rPr>
-        <w:t xml:space="preserve"> (solved)</w:t>
-      </w:r>
-    </w:p>
-    <w:p>
-      <w:pPr>
-        <w:numPr>
-          <w:ilvl w:val="0"/>
-          <w:numId w:val="6"/>
-        </w:numPr>
-        <w:spacing w:before="0" w:after="0" w:line="276"/>
-        <w:ind w:right="0" w:left="1440" w:hanging="360"/>
-        <w:jc w:val="left"/>
-        <w:rPr>
-          <w:rFonts w:ascii="Arial" w:hAnsi="Arial" w:cs="Arial" w:eastAsia="Arial"/>
-          <w:color w:val="auto"/>
-          <w:spacing w:val="0"/>
-          <w:position w:val="0"/>
-          <w:sz w:val="22"/>
-          <w:shd w:fill="auto" w:val="clear"/>
-        </w:rPr>
-      </w:pPr>
-      <w:hyperlink xmlns:r="http://schemas.openxmlformats.org/officeDocument/2006/relationships" r:id="docRId13">
-        <w:r>
-          <w:rPr>
-            <w:rFonts w:ascii="Trebuchet MS" w:hAnsi="Trebuchet MS" w:cs="Trebuchet MS" w:eastAsia="Trebuchet MS"/>
-            <w:color w:val="1155CC"/>
-            <w:spacing w:val="0"/>
-            <w:position w:val="0"/>
-            <w:sz w:val="22"/>
-            <w:u w:val="single"/>
-            <w:shd w:fill="auto" w:val="clear"/>
-          </w:rPr>
-          <w:t xml:space="preserve">Design HashSet</w:t>
-        </w:r>
-      </w:hyperlink>
-      <w:r>
-        <w:rPr>
-          <w:rFonts w:ascii="Arial" w:hAnsi="Arial" w:cs="Arial" w:eastAsia="Arial"/>
-          <w:color w:val="auto"/>
-          <w:spacing w:val="0"/>
-          <w:position w:val="0"/>
-          <w:sz w:val="22"/>
-          <w:shd w:fill="auto" w:val="clear"/>
-        </w:rPr>
-        <w:t xml:space="preserve"> (solved)</w:t>
-      </w:r>
-    </w:p>
-    <w:p>
-      <w:pPr>
-        <w:numPr>
-          <w:ilvl w:val="0"/>
-          <w:numId w:val="6"/>
-        </w:numPr>
-        <w:spacing w:before="0" w:after="0" w:line="276"/>
-        <w:ind w:right="0" w:left="720" w:hanging="360"/>
-        <w:jc w:val="left"/>
-        <w:rPr>
-          <w:rFonts w:ascii="Trebuchet MS" w:hAnsi="Trebuchet MS" w:cs="Trebuchet MS" w:eastAsia="Trebuchet MS"/>
-          <w:color w:val="auto"/>
-          <w:spacing w:val="0"/>
-          <w:position w:val="0"/>
-          <w:sz w:val="22"/>
-          <w:shd w:fill="auto" w:val="clear"/>
-        </w:rPr>
-      </w:pPr>
-      <w:r>
-        <w:rPr>
-          <w:rFonts w:ascii="Trebuchet MS" w:hAnsi="Trebuchet MS" w:cs="Trebuchet MS" w:eastAsia="Trebuchet MS"/>
-          <w:color w:val="auto"/>
-          <w:spacing w:val="0"/>
-          <w:position w:val="0"/>
-          <w:sz w:val="22"/>
-          <w:shd w:fill="auto" w:val="clear"/>
-        </w:rPr>
-        <w:t xml:space="preserve">BST </w:t>
-      </w:r>
-    </w:p>
-    <w:p>
-      <w:pPr>
-        <w:numPr>
-          <w:ilvl w:val="0"/>
-          <w:numId w:val="6"/>
-        </w:numPr>
-        <w:spacing w:before="0" w:after="0" w:line="276"/>
-        <w:ind w:right="0" w:left="1440" w:hanging="360"/>
-        <w:jc w:val="left"/>
-        <w:rPr>
-          <w:rFonts w:ascii="Arial" w:hAnsi="Arial" w:cs="Arial" w:eastAsia="Arial"/>
-          <w:color w:val="auto"/>
-          <w:spacing w:val="0"/>
-          <w:position w:val="0"/>
-          <w:sz w:val="22"/>
-          <w:shd w:fill="auto" w:val="clear"/>
-        </w:rPr>
-      </w:pPr>
-      <w:hyperlink xmlns:r="http://schemas.openxmlformats.org/officeDocument/2006/relationships" r:id="docRId14">
-        <w:r>
-          <w:rPr>
-            <w:rFonts w:ascii="Trebuchet MS" w:hAnsi="Trebuchet MS" w:cs="Trebuchet MS" w:eastAsia="Trebuchet MS"/>
-            <w:color w:val="1155CC"/>
-            <w:spacing w:val="0"/>
-            <w:position w:val="0"/>
-            <w:sz w:val="22"/>
-            <w:u w:val="single"/>
-            <w:shd w:fill="auto" w:val="clear"/>
-          </w:rPr>
-          <w:t xml:space="preserve">Binary Search Tree Iterator</w:t>
-        </w:r>
-      </w:hyperlink>
-      <w:r>
-        <w:rPr>
-          <w:rFonts w:ascii="Arial" w:hAnsi="Arial" w:cs="Arial" w:eastAsia="Arial"/>
-          <w:color w:val="auto"/>
-          <w:spacing w:val="0"/>
-          <w:position w:val="0"/>
-          <w:sz w:val="22"/>
-          <w:shd w:fill="auto" w:val="clear"/>
-        </w:rPr>
-        <w:t xml:space="preserve"> (solved)</w:t>
-      </w:r>
-    </w:p>
-    <w:p>
-      <w:pPr>
-        <w:numPr>
-          <w:ilvl w:val="0"/>
-          <w:numId w:val="6"/>
-        </w:numPr>
-        <w:spacing w:before="0" w:after="0" w:line="276"/>
-        <w:ind w:right="0" w:left="1440" w:hanging="360"/>
-        <w:jc w:val="left"/>
-        <w:rPr>
-          <w:rFonts w:ascii="Arial" w:hAnsi="Arial" w:cs="Arial" w:eastAsia="Arial"/>
-          <w:color w:val="auto"/>
-          <w:spacing w:val="0"/>
-          <w:position w:val="0"/>
-          <w:sz w:val="22"/>
-          <w:shd w:fill="auto" w:val="clear"/>
-        </w:rPr>
-      </w:pPr>
-      <w:hyperlink xmlns:r="http://schemas.openxmlformats.org/officeDocument/2006/relationships" r:id="docRId15">
-        <w:r>
-          <w:rPr>
-            <w:rFonts w:ascii="Trebuchet MS" w:hAnsi="Trebuchet MS" w:cs="Trebuchet MS" w:eastAsia="Trebuchet MS"/>
-            <w:color w:val="1155CC"/>
-            <w:spacing w:val="0"/>
-            <w:position w:val="0"/>
-            <w:sz w:val="22"/>
-            <w:u w:val="single"/>
-            <w:shd w:fill="auto" w:val="clear"/>
-          </w:rPr>
-          <w:t xml:space="preserve">Serialize and Deserialize BST</w:t>
-        </w:r>
-      </w:hyperlink>
-    </w:p>
-    <w:p>
-      <w:pPr>
-        <w:numPr>
-          <w:ilvl w:val="0"/>
-          <w:numId w:val="6"/>
-        </w:numPr>
-        <w:spacing w:before="0" w:after="0" w:line="276"/>
-        <w:ind w:right="0" w:left="720" w:hanging="360"/>
-        <w:jc w:val="left"/>
-        <w:rPr>
-          <w:rFonts w:ascii="Trebuchet MS" w:hAnsi="Trebuchet MS" w:cs="Trebuchet MS" w:eastAsia="Trebuchet MS"/>
-          <w:color w:val="auto"/>
-          <w:spacing w:val="0"/>
-          <w:position w:val="0"/>
-          <w:sz w:val="22"/>
-          <w:shd w:fill="auto" w:val="clear"/>
-        </w:rPr>
-      </w:pPr>
-      <w:r>
-        <w:rPr>
-          <w:rFonts w:ascii="Trebuchet MS" w:hAnsi="Trebuchet MS" w:cs="Trebuchet MS" w:eastAsia="Trebuchet MS"/>
-          <w:color w:val="auto"/>
-          <w:spacing w:val="0"/>
-          <w:position w:val="0"/>
-          <w:sz w:val="22"/>
-          <w:shd w:fill="auto" w:val="clear"/>
-        </w:rPr>
-        <w:t xml:space="preserve">Red Black Tree</w:t>
-      </w:r>
-    </w:p>
-    <w:p>
-      <w:pPr>
-        <w:numPr>
-          <w:ilvl w:val="0"/>
-          <w:numId w:val="6"/>
-        </w:numPr>
-        <w:spacing w:before="0" w:after="0" w:line="276"/>
-        <w:ind w:right="0" w:left="1440" w:hanging="360"/>
-        <w:jc w:val="left"/>
-        <w:rPr>
-          <w:rFonts w:ascii="Arial" w:hAnsi="Arial" w:cs="Arial" w:eastAsia="Arial"/>
-          <w:color w:val="auto"/>
-          <w:spacing w:val="0"/>
-          <w:position w:val="0"/>
-          <w:sz w:val="22"/>
-          <w:shd w:fill="auto" w:val="clear"/>
-        </w:rPr>
-      </w:pPr>
-      <w:hyperlink xmlns:r="http://schemas.openxmlformats.org/officeDocument/2006/relationships" r:id="docRId16">
-        <w:r>
-          <w:rPr>
-            <w:rFonts w:ascii="Trebuchet MS" w:hAnsi="Trebuchet MS" w:cs="Trebuchet MS" w:eastAsia="Trebuchet MS"/>
-            <w:color w:val="1155CC"/>
-            <w:spacing w:val="0"/>
-            <w:position w:val="0"/>
-            <w:sz w:val="22"/>
-            <w:u w:val="single"/>
-            <w:shd w:fill="auto" w:val="clear"/>
-          </w:rPr>
-          <w:t xml:space="preserve">Find Median from Data Stream</w:t>
-        </w:r>
-      </w:hyperlink>
-    </w:p>
-    <w:p>
-      <w:pPr>
-        <w:numPr>
-          <w:ilvl w:val="0"/>
-          <w:numId w:val="6"/>
-        </w:numPr>
-        <w:spacing w:before="0" w:after="0" w:line="276"/>
-        <w:ind w:right="0" w:left="1440" w:hanging="360"/>
-        <w:jc w:val="left"/>
-        <w:rPr>
-          <w:rFonts w:ascii="Arial" w:hAnsi="Arial" w:cs="Arial" w:eastAsia="Arial"/>
-          <w:color w:val="auto"/>
-          <w:spacing w:val="0"/>
-          <w:position w:val="0"/>
-          <w:sz w:val="22"/>
-          <w:shd w:fill="auto" w:val="clear"/>
-        </w:rPr>
-      </w:pPr>
-      <w:hyperlink xmlns:r="http://schemas.openxmlformats.org/officeDocument/2006/relationships" r:id="docRId17">
-        <w:r>
-          <w:rPr>
-            <w:rFonts w:ascii="Trebuchet MS" w:hAnsi="Trebuchet MS" w:cs="Trebuchet MS" w:eastAsia="Trebuchet MS"/>
-            <w:color w:val="1155CC"/>
-            <w:spacing w:val="0"/>
-            <w:position w:val="0"/>
-            <w:sz w:val="22"/>
-            <w:u w:val="single"/>
-            <w:shd w:fill="auto" w:val="clear"/>
-          </w:rPr>
-          <w:t xml:space="preserve">Count of Range Sum</w:t>
-        </w:r>
-      </w:hyperlink>
-    </w:p>
-    <w:p>
-      <w:pPr>
-        <w:numPr>
-          <w:ilvl w:val="0"/>
-          <w:numId w:val="6"/>
-        </w:numPr>
-        <w:spacing w:before="0" w:after="0" w:line="276"/>
-        <w:ind w:right="0" w:left="720" w:hanging="360"/>
-        <w:jc w:val="left"/>
-        <w:rPr>
-          <w:rFonts w:ascii="Trebuchet MS" w:hAnsi="Trebuchet MS" w:cs="Trebuchet MS" w:eastAsia="Trebuchet MS"/>
-          <w:color w:val="auto"/>
-          <w:spacing w:val="0"/>
-          <w:position w:val="0"/>
-          <w:sz w:val="22"/>
-          <w:shd w:fill="auto" w:val="clear"/>
-        </w:rPr>
-      </w:pPr>
-      <w:r>
-        <w:rPr>
-          <w:rFonts w:ascii="Trebuchet MS" w:hAnsi="Trebuchet MS" w:cs="Trebuchet MS" w:eastAsia="Trebuchet MS"/>
-          <w:color w:val="auto"/>
-          <w:spacing w:val="0"/>
-          <w:position w:val="0"/>
-          <w:sz w:val="22"/>
-          <w:shd w:fill="auto" w:val="clear"/>
-        </w:rPr>
-        <w:t xml:space="preserve">Heaps </w:t>
-      </w:r>
-    </w:p>
-    <w:p>
-      <w:pPr>
-        <w:numPr>
-          <w:ilvl w:val="0"/>
-          <w:numId w:val="6"/>
-        </w:numPr>
-        <w:spacing w:before="0" w:after="0" w:line="276"/>
-        <w:ind w:right="0" w:left="1440" w:hanging="360"/>
-        <w:jc w:val="left"/>
-        <w:rPr>
-          <w:rFonts w:ascii="Arial" w:hAnsi="Arial" w:cs="Arial" w:eastAsia="Arial"/>
-          <w:color w:val="auto"/>
-          <w:spacing w:val="0"/>
-          <w:position w:val="0"/>
-          <w:sz w:val="22"/>
-          <w:shd w:fill="auto" w:val="clear"/>
-        </w:rPr>
-      </w:pPr>
-      <w:hyperlink xmlns:r="http://schemas.openxmlformats.org/officeDocument/2006/relationships" r:id="docRId18">
-        <w:r>
-          <w:rPr>
-            <w:rFonts w:ascii="Trebuchet MS" w:hAnsi="Trebuchet MS" w:cs="Trebuchet MS" w:eastAsia="Trebuchet MS"/>
-            <w:color w:val="1155CC"/>
-            <w:spacing w:val="0"/>
-            <w:position w:val="0"/>
-            <w:sz w:val="22"/>
-            <w:u w:val="single"/>
-            <w:shd w:fill="auto" w:val="clear"/>
-          </w:rPr>
-          <w:t xml:space="preserve">Design Twitter</w:t>
-        </w:r>
-      </w:hyperlink>
-      <w:r>
-        <w:rPr>
-          <w:rFonts w:ascii="Arial" w:hAnsi="Arial" w:cs="Arial" w:eastAsia="Arial"/>
-          <w:color w:val="auto"/>
-          <w:spacing w:val="0"/>
-          <w:position w:val="0"/>
-          <w:sz w:val="22"/>
-          <w:shd w:fill="auto" w:val="clear"/>
-        </w:rPr>
-        <w:t xml:space="preserve"> (solved)</w:t>
-      </w:r>
-    </w:p>
-    <w:p>
-      <w:pPr>
-        <w:numPr>
-          <w:ilvl w:val="0"/>
-          <w:numId w:val="6"/>
-        </w:numPr>
-        <w:spacing w:before="0" w:after="0" w:line="276"/>
-        <w:ind w:right="0" w:left="1440" w:hanging="360"/>
-        <w:jc w:val="left"/>
-        <w:rPr>
-          <w:rFonts w:ascii="Arial" w:hAnsi="Arial" w:cs="Arial" w:eastAsia="Arial"/>
-          <w:color w:val="auto"/>
-          <w:spacing w:val="0"/>
-          <w:position w:val="0"/>
-          <w:sz w:val="22"/>
-          <w:shd w:fill="auto" w:val="clear"/>
-        </w:rPr>
-      </w:pPr>
-      <w:hyperlink xmlns:r="http://schemas.openxmlformats.org/officeDocument/2006/relationships" r:id="docRId19">
-        <w:r>
-          <w:rPr>
-            <w:rFonts w:ascii="Trebuchet MS" w:hAnsi="Trebuchet MS" w:cs="Trebuchet MS" w:eastAsia="Trebuchet MS"/>
-            <w:color w:val="1155CC"/>
-            <w:spacing w:val="0"/>
-            <w:position w:val="0"/>
-            <w:sz w:val="22"/>
-            <w:u w:val="single"/>
-            <w:shd w:fill="auto" w:val="clear"/>
-          </w:rPr>
-          <w:t xml:space="preserve">Kth Largest Element in a Stream</w:t>
-        </w:r>
-      </w:hyperlink>
-      <w:r>
-        <w:rPr>
-          <w:rFonts w:ascii="Arial" w:hAnsi="Arial" w:cs="Arial" w:eastAsia="Arial"/>
-          <w:color w:val="auto"/>
-          <w:spacing w:val="0"/>
-          <w:position w:val="0"/>
-          <w:sz w:val="22"/>
-          <w:shd w:fill="auto" w:val="clear"/>
-        </w:rPr>
-        <w:t xml:space="preserve"> (solved)</w:t>
-      </w:r>
-    </w:p>
-    <w:p>
-      <w:pPr>
-        <w:numPr>
-          <w:ilvl w:val="0"/>
-          <w:numId w:val="6"/>
-        </w:numPr>
-        <w:spacing w:before="0" w:after="0" w:line="276"/>
-        <w:ind w:right="0" w:left="720" w:hanging="360"/>
-        <w:jc w:val="left"/>
-        <w:rPr>
-          <w:rFonts w:ascii="Trebuchet MS" w:hAnsi="Trebuchet MS" w:cs="Trebuchet MS" w:eastAsia="Trebuchet MS"/>
-          <w:color w:val="auto"/>
-          <w:spacing w:val="0"/>
-          <w:position w:val="0"/>
-          <w:sz w:val="22"/>
-          <w:shd w:fill="auto" w:val="clear"/>
-        </w:rPr>
-      </w:pPr>
-      <w:r>
-        <w:rPr>
-          <w:rFonts w:ascii="Trebuchet MS" w:hAnsi="Trebuchet MS" w:cs="Trebuchet MS" w:eastAsia="Trebuchet MS"/>
-          <w:color w:val="auto"/>
-          <w:spacing w:val="0"/>
-          <w:position w:val="0"/>
-          <w:sz w:val="22"/>
-          <w:shd w:fill="auto" w:val="clear"/>
-        </w:rPr>
-        <w:t xml:space="preserve">Fibonacci Heaps</w:t>
-      </w:r>
-    </w:p>
-    <w:p>
-      <w:pPr>
-        <w:numPr>
-          <w:ilvl w:val="0"/>
-          <w:numId w:val="6"/>
-        </w:numPr>
-        <w:spacing w:before="0" w:after="0" w:line="276"/>
-        <w:ind w:right="0" w:left="1440" w:hanging="360"/>
-        <w:jc w:val="left"/>
-        <w:rPr>
-          <w:rFonts w:ascii="Arial" w:hAnsi="Arial" w:cs="Arial" w:eastAsia="Arial"/>
-          <w:color w:val="auto"/>
-          <w:spacing w:val="0"/>
-          <w:position w:val="0"/>
-          <w:sz w:val="22"/>
-          <w:shd w:fill="auto" w:val="clear"/>
-        </w:rPr>
-      </w:pPr>
-      <w:hyperlink xmlns:r="http://schemas.openxmlformats.org/officeDocument/2006/relationships" r:id="docRId20">
-        <w:r>
-          <w:rPr>
-            <w:rFonts w:ascii="Trebuchet MS" w:hAnsi="Trebuchet MS" w:cs="Trebuchet MS" w:eastAsia="Trebuchet MS"/>
-            <w:color w:val="1155CC"/>
-            <w:spacing w:val="0"/>
-            <w:position w:val="0"/>
-            <w:sz w:val="22"/>
-            <w:u w:val="single"/>
-            <w:shd w:fill="auto" w:val="clear"/>
-          </w:rPr>
-          <w:t xml:space="preserve">Fibonacci Heaps</w:t>
-        </w:r>
-      </w:hyperlink>
-      <w:r>
-        <w:rPr>
-          <w:rFonts w:ascii="Arial" w:hAnsi="Arial" w:cs="Arial" w:eastAsia="Arial"/>
-          <w:color w:val="auto"/>
-          <w:spacing w:val="0"/>
-          <w:position w:val="0"/>
-          <w:sz w:val="22"/>
-          <w:shd w:fill="auto" w:val="clear"/>
-        </w:rPr>
-        <w:t xml:space="preserve"> (todo)</w:t>
-      </w:r>
-    </w:p>
-    <w:p>
-      <w:pPr>
-        <w:numPr>
-          <w:ilvl w:val="0"/>
-          <w:numId w:val="6"/>
-        </w:numPr>
-        <w:spacing w:before="0" w:after="0" w:line="276"/>
-        <w:ind w:right="0" w:left="720" w:hanging="360"/>
-        <w:jc w:val="left"/>
-        <w:rPr>
-          <w:rFonts w:ascii="Trebuchet MS" w:hAnsi="Trebuchet MS" w:cs="Trebuchet MS" w:eastAsia="Trebuchet MS"/>
-          <w:color w:val="auto"/>
-          <w:spacing w:val="0"/>
-          <w:position w:val="0"/>
-          <w:sz w:val="22"/>
-          <w:shd w:fill="auto" w:val="clear"/>
-        </w:rPr>
-      </w:pPr>
-      <w:r>
-        <w:rPr>
-          <w:rFonts w:ascii="Trebuchet MS" w:hAnsi="Trebuchet MS" w:cs="Trebuchet MS" w:eastAsia="Trebuchet MS"/>
-          <w:color w:val="auto"/>
-          <w:spacing w:val="0"/>
-          <w:position w:val="0"/>
-          <w:sz w:val="22"/>
-          <w:shd w:fill="auto" w:val="clear"/>
-        </w:rPr>
-        <w:t xml:space="preserve">Disjoint Sets</w:t>
-      </w:r>
-    </w:p>
-    <w:p>
-      <w:pPr>
-        <w:numPr>
-          <w:ilvl w:val="0"/>
-          <w:numId w:val="6"/>
-        </w:numPr>
-        <w:spacing w:before="0" w:after="0" w:line="276"/>
-        <w:ind w:right="0" w:left="1440" w:hanging="360"/>
-        <w:jc w:val="left"/>
-        <w:rPr>
-          <w:rFonts w:ascii="Arial" w:hAnsi="Arial" w:cs="Arial" w:eastAsia="Arial"/>
-          <w:color w:val="auto"/>
-          <w:spacing w:val="0"/>
-          <w:position w:val="0"/>
-          <w:sz w:val="22"/>
-          <w:shd w:fill="auto" w:val="clear"/>
-        </w:rPr>
-      </w:pPr>
-      <w:hyperlink xmlns:r="http://schemas.openxmlformats.org/officeDocument/2006/relationships" r:id="docRId21">
-        <w:r>
-          <w:rPr>
-            <w:rFonts w:ascii="Trebuchet MS" w:hAnsi="Trebuchet MS" w:cs="Trebuchet MS" w:eastAsia="Trebuchet MS"/>
-            <w:color w:val="1155CC"/>
-            <w:spacing w:val="0"/>
-            <w:position w:val="0"/>
-            <w:sz w:val="22"/>
-            <w:u w:val="single"/>
-            <w:shd w:fill="auto" w:val="clear"/>
-          </w:rPr>
-          <w:t xml:space="preserve">Review of two popular approaches, Disjoint Sets and DFS</w:t>
-        </w:r>
-      </w:hyperlink>
-      <w:r>
-        <w:rPr>
-          <w:rFonts w:ascii="Arial" w:hAnsi="Arial" w:cs="Arial" w:eastAsia="Arial"/>
-          <w:color w:val="auto"/>
-          <w:spacing w:val="0"/>
-          <w:position w:val="0"/>
-          <w:sz w:val="22"/>
-          <w:shd w:fill="auto" w:val="clear"/>
-        </w:rPr>
-        <w:t xml:space="preserve"> (reviewed)</w:t>
-      </w:r>
-    </w:p>
-    <w:p>
-      <w:pPr>
-        <w:numPr>
-          <w:ilvl w:val="0"/>
-          <w:numId w:val="6"/>
-        </w:numPr>
-        <w:spacing w:before="0" w:after="0" w:line="276"/>
-        <w:ind w:right="0" w:left="720" w:hanging="360"/>
-        <w:jc w:val="left"/>
-        <w:rPr>
-          <w:rFonts w:ascii="Trebuchet MS" w:hAnsi="Trebuchet MS" w:cs="Trebuchet MS" w:eastAsia="Trebuchet MS"/>
-          <w:color w:val="auto"/>
-          <w:spacing w:val="0"/>
-          <w:position w:val="0"/>
-          <w:sz w:val="22"/>
-          <w:shd w:fill="auto" w:val="clear"/>
-        </w:rPr>
-      </w:pPr>
-      <w:r>
-        <w:rPr>
-          <w:rFonts w:ascii="Trebuchet MS" w:hAnsi="Trebuchet MS" w:cs="Trebuchet MS" w:eastAsia="Trebuchet MS"/>
-          <w:color w:val="auto"/>
-          <w:spacing w:val="0"/>
-          <w:position w:val="0"/>
-          <w:sz w:val="22"/>
-          <w:shd w:fill="auto" w:val="clear"/>
-        </w:rPr>
-        <w:t xml:space="preserve">Tries (PrefixTree, suffixTree)</w:t>
-      </w:r>
-    </w:p>
-    <w:p>
-      <w:pPr>
-        <w:numPr>
-          <w:ilvl w:val="0"/>
-          <w:numId w:val="6"/>
-        </w:numPr>
-        <w:spacing w:before="0" w:after="0" w:line="276"/>
-        <w:ind w:right="0" w:left="1440" w:hanging="360"/>
-        <w:jc w:val="left"/>
-        <w:rPr>
-          <w:rFonts w:ascii="Arial" w:hAnsi="Arial" w:cs="Arial" w:eastAsia="Arial"/>
-          <w:color w:val="auto"/>
-          <w:spacing w:val="0"/>
-          <w:position w:val="0"/>
-          <w:sz w:val="22"/>
-          <w:shd w:fill="auto" w:val="clear"/>
-        </w:rPr>
-      </w:pPr>
-      <w:hyperlink xmlns:r="http://schemas.openxmlformats.org/officeDocument/2006/relationships" r:id="docRId22">
-        <w:r>
-          <w:rPr>
-            <w:rFonts w:ascii="Trebuchet MS" w:hAnsi="Trebuchet MS" w:cs="Trebuchet MS" w:eastAsia="Trebuchet MS"/>
-            <w:color w:val="1155CC"/>
-            <w:spacing w:val="0"/>
-            <w:position w:val="0"/>
-            <w:sz w:val="22"/>
-            <w:u w:val="single"/>
-            <w:shd w:fill="auto" w:val="clear"/>
-          </w:rPr>
-          <w:t xml:space="preserve">Implement Trie (Prefix Tree)</w:t>
-        </w:r>
-      </w:hyperlink>
-      <w:r>
-        <w:rPr>
-          <w:rFonts w:ascii="Arial" w:hAnsi="Arial" w:cs="Arial" w:eastAsia="Arial"/>
-          <w:color w:val="auto"/>
-          <w:spacing w:val="0"/>
-          <w:position w:val="0"/>
-          <w:sz w:val="22"/>
-          <w:shd w:fill="auto" w:val="clear"/>
-        </w:rPr>
-        <w:t xml:space="preserve"> (solved)</w:t>
-      </w:r>
-    </w:p>
-    <w:p>
-      <w:pPr>
-        <w:numPr>
-          <w:ilvl w:val="0"/>
-          <w:numId w:val="6"/>
-        </w:numPr>
-        <w:spacing w:before="0" w:after="0" w:line="276"/>
-        <w:ind w:right="0" w:left="1440" w:hanging="360"/>
-        <w:jc w:val="left"/>
-        <w:rPr>
-          <w:rFonts w:ascii="Arial" w:hAnsi="Arial" w:cs="Arial" w:eastAsia="Arial"/>
-          <w:color w:val="auto"/>
-          <w:spacing w:val="0"/>
-          <w:position w:val="0"/>
-          <w:sz w:val="22"/>
-          <w:shd w:fill="auto" w:val="clear"/>
-        </w:rPr>
-      </w:pPr>
-      <w:hyperlink xmlns:r="http://schemas.openxmlformats.org/officeDocument/2006/relationships" r:id="docRId23">
-        <w:r>
-          <w:rPr>
-            <w:rFonts w:ascii="Trebuchet MS" w:hAnsi="Trebuchet MS" w:cs="Trebuchet MS" w:eastAsia="Trebuchet MS"/>
-            <w:color w:val="1155CC"/>
-            <w:spacing w:val="0"/>
-            <w:position w:val="0"/>
-            <w:sz w:val="22"/>
-            <w:u w:val="single"/>
-            <w:shd w:fill="auto" w:val="clear"/>
-          </w:rPr>
-          <w:t xml:space="preserve">Add and Search Word - Data structure design</w:t>
-        </w:r>
-      </w:hyperlink>
-    </w:p>
-    <w:p>
-      <w:pPr>
-        <w:numPr>
-          <w:ilvl w:val="0"/>
-          <w:numId w:val="6"/>
-        </w:numPr>
-        <w:spacing w:before="0" w:after="0" w:line="276"/>
-        <w:ind w:right="0" w:left="720" w:hanging="360"/>
-        <w:jc w:val="left"/>
-        <w:rPr>
-          <w:rFonts w:ascii="Trebuchet MS" w:hAnsi="Trebuchet MS" w:cs="Trebuchet MS" w:eastAsia="Trebuchet MS"/>
-          <w:color w:val="auto"/>
-          <w:spacing w:val="0"/>
-          <w:position w:val="0"/>
-          <w:sz w:val="22"/>
-          <w:shd w:fill="auto" w:val="clear"/>
-        </w:rPr>
-      </w:pPr>
-      <w:r>
-        <w:rPr>
-          <w:rFonts w:ascii="Trebuchet MS" w:hAnsi="Trebuchet MS" w:cs="Trebuchet MS" w:eastAsia="Trebuchet MS"/>
-          <w:color w:val="auto"/>
-          <w:spacing w:val="0"/>
-          <w:position w:val="0"/>
-          <w:sz w:val="22"/>
-          <w:shd w:fill="auto" w:val="clear"/>
-        </w:rPr>
-        <w:t xml:space="preserve">Interval Trees/Segment Tree (read, but further clarification is required)</w:t>
-      </w:r>
-    </w:p>
-    <w:p>
-      <w:pPr>
-        <w:numPr>
-          <w:ilvl w:val="0"/>
-          <w:numId w:val="6"/>
-        </w:numPr>
-        <w:spacing w:before="0" w:after="0" w:line="276"/>
-        <w:ind w:right="0" w:left="1440" w:hanging="360"/>
-        <w:jc w:val="left"/>
-        <w:rPr>
-          <w:rFonts w:ascii="Arial" w:hAnsi="Arial" w:cs="Arial" w:eastAsia="Arial"/>
-          <w:color w:val="auto"/>
-          <w:spacing w:val="0"/>
-          <w:position w:val="0"/>
-          <w:sz w:val="22"/>
-          <w:shd w:fill="auto" w:val="clear"/>
-        </w:rPr>
-      </w:pPr>
-      <w:hyperlink xmlns:r="http://schemas.openxmlformats.org/officeDocument/2006/relationships" r:id="docRId24">
-        <w:r>
-          <w:rPr>
-            <w:rFonts w:ascii="Trebuchet MS" w:hAnsi="Trebuchet MS" w:cs="Trebuchet MS" w:eastAsia="Trebuchet MS"/>
-            <w:color w:val="1155CC"/>
-            <w:spacing w:val="0"/>
-            <w:position w:val="0"/>
-            <w:sz w:val="22"/>
-            <w:u w:val="single"/>
-            <w:shd w:fill="auto" w:val="clear"/>
-          </w:rPr>
-          <w:t xml:space="preserve">Lazy Dynamic Segment Tree - A general template</w:t>
-        </w:r>
-      </w:hyperlink>
-    </w:p>
-    <w:p>
-      <w:pPr>
-        <w:numPr>
-          <w:ilvl w:val="0"/>
-          <w:numId w:val="6"/>
-        </w:numPr>
-        <w:spacing w:before="0" w:after="0" w:line="276"/>
-        <w:ind w:right="0" w:left="1440" w:hanging="360"/>
-        <w:jc w:val="left"/>
-        <w:rPr>
-          <w:rFonts w:ascii="Arial" w:hAnsi="Arial" w:cs="Arial" w:eastAsia="Arial"/>
-          <w:color w:val="auto"/>
-          <w:spacing w:val="0"/>
-          <w:position w:val="0"/>
-          <w:sz w:val="22"/>
-          <w:shd w:fill="auto" w:val="clear"/>
-        </w:rPr>
-      </w:pPr>
       <w:hyperlink xmlns:r="http://schemas.openxmlformats.org/officeDocument/2006/relationships" r:id="docRId25">
         <w:r>
           <w:rPr>
@@ -1427,6 +1449,54 @@
             <w:shd w:fill="auto" w:val="clear"/>
           </w:rPr>
           <w:t xml:space="preserve">A Recursive approach to Segment Trees, Range Sum Queries </w:t>
+        </w:r>
+        <w:r>
+          <w:rPr>
+            <w:rFonts w:ascii="Trebuchet MS" w:hAnsi="Trebuchet MS" w:cs="Trebuchet MS" w:eastAsia="Trebuchet MS"/>
+            <w:color w:val="1155CC"/>
+            <w:spacing w:val="0"/>
+            <w:position w:val="0"/>
+            <w:sz w:val="22"/>
+            <w:u w:val="single"/>
+            <w:shd w:fill="auto" w:val="clear"/>
+          </w:rPr>
+          <w:t xml:space="preserve"> HYPERLINK "https://leetcode.com/articles/a-recursive-approach-to-segment-trees-range-sum-queries-lazy-propagation/"</w:t>
+        </w:r>
+        <w:r>
+          <w:rPr>
+            <w:rFonts w:ascii="Trebuchet MS" w:hAnsi="Trebuchet MS" w:cs="Trebuchet MS" w:eastAsia="Trebuchet MS"/>
+            <w:color w:val="1155CC"/>
+            <w:spacing w:val="0"/>
+            <w:position w:val="0"/>
+            <w:sz w:val="22"/>
+            <w:u w:val="single"/>
+            <w:shd w:fill="auto" w:val="clear"/>
+          </w:rPr>
+          <w:t xml:space="preserve"> HYPERLINK "https://leetcode.com/articles/a-recursive-approach-to-segment-trees-range-sum-queries-lazy-propagation/"</w:t>
+        </w:r>
+        <w:r>
+          <w:rPr>
+            <w:rFonts w:ascii="Trebuchet MS" w:hAnsi="Trebuchet MS" w:cs="Trebuchet MS" w:eastAsia="Trebuchet MS"/>
+            <w:color w:val="1155CC"/>
+            <w:spacing w:val="0"/>
+            <w:position w:val="0"/>
+            <w:sz w:val="22"/>
+            <w:u w:val="single"/>
+            <w:shd w:fill="auto" w:val="clear"/>
+          </w:rPr>
+          <w:t xml:space="preserve"> HYPERLINK "https://leetcode.com/articles/a-recursive-approach-to-segment-trees-range-sum-queries-lazy-propagation/"</w:t>
+        </w:r>
+        <w:r>
+          <w:rPr>
+            <w:rFonts w:ascii="Trebuchet MS" w:hAnsi="Trebuchet MS" w:cs="Trebuchet MS" w:eastAsia="Trebuchet MS"/>
+            <w:color w:val="1155CC"/>
+            <w:spacing w:val="0"/>
+            <w:position w:val="0"/>
+            <w:sz w:val="22"/>
+            <w:u w:val="single"/>
+            <w:shd w:fill="auto" w:val="clear"/>
+          </w:rPr>
+          <w:t xml:space="preserve"> HYPERLINK "https://leetcode.com/articles/a-recursive-approach-to-segment-trees-range-sum-queries-lazy-propagation/"</w:t>
         </w:r>
         <w:r>
           <w:rPr>
@@ -2524,7 +2594,136 @@
           </w:rPr>
           <w:t xml:space="preserve"> HYPERLINK "https://www.geeksforgeeks.org/strassens-matrix-multiplication/"</w:t>
         </w:r>
-      </w:hyperlink>
+        <w:r>
+          <w:rPr>
+            <w:rFonts w:ascii="Trebuchet MS" w:hAnsi="Trebuchet MS" w:cs="Trebuchet MS" w:eastAsia="Trebuchet MS"/>
+            <w:color w:val="1155CC"/>
+            <w:spacing w:val="0"/>
+            <w:position w:val="0"/>
+            <w:sz w:val="22"/>
+            <w:u w:val="single"/>
+            <w:shd w:fill="auto" w:val="clear"/>
+          </w:rPr>
+          <w:t xml:space="preserve"> HYPERLINK "https://www.geeksforgeeks.org/strassens-matrix-multiplication/"</w:t>
+        </w:r>
+        <w:r>
+          <w:rPr>
+            <w:rFonts w:ascii="Trebuchet MS" w:hAnsi="Trebuchet MS" w:cs="Trebuchet MS" w:eastAsia="Trebuchet MS"/>
+            <w:color w:val="1155CC"/>
+            <w:spacing w:val="0"/>
+            <w:position w:val="0"/>
+            <w:sz w:val="22"/>
+            <w:u w:val="single"/>
+            <w:shd w:fill="auto" w:val="clear"/>
+          </w:rPr>
+          <w:t xml:space="preserve"> HYPERLINK "https://www.geeksforgeeks.org/strassens-matrix-multiplication/"</w:t>
+        </w:r>
+        <w:r>
+          <w:rPr>
+            <w:rFonts w:ascii="Trebuchet MS" w:hAnsi="Trebuchet MS" w:cs="Trebuchet MS" w:eastAsia="Trebuchet MS"/>
+            <w:color w:val="1155CC"/>
+            <w:spacing w:val="0"/>
+            <w:position w:val="0"/>
+            <w:sz w:val="22"/>
+            <w:u w:val="single"/>
+            <w:shd w:fill="auto" w:val="clear"/>
+          </w:rPr>
+          <w:t xml:space="preserve"> HYPERLINK "https://www.geeksforgeeks.org/strassens-matrix-multiplication/"</w:t>
+        </w:r>
+        <w:r>
+          <w:rPr>
+            <w:rFonts w:ascii="Trebuchet MS" w:hAnsi="Trebuchet MS" w:cs="Trebuchet MS" w:eastAsia="Trebuchet MS"/>
+            <w:color w:val="1155CC"/>
+            <w:spacing w:val="0"/>
+            <w:position w:val="0"/>
+            <w:sz w:val="22"/>
+            <w:u w:val="single"/>
+            <w:shd w:fill="auto" w:val="clear"/>
+          </w:rPr>
+          <w:t xml:space="preserve"> HYPERLINK "https://www.geeksforgeeks.org/strassens-matrix-multiplication/"</w:t>
+        </w:r>
+        <w:r>
+          <w:rPr>
+            <w:rFonts w:ascii="Trebuchet MS" w:hAnsi="Trebuchet MS" w:cs="Trebuchet MS" w:eastAsia="Trebuchet MS"/>
+            <w:color w:val="1155CC"/>
+            <w:spacing w:val="0"/>
+            <w:position w:val="0"/>
+            <w:sz w:val="22"/>
+            <w:u w:val="single"/>
+            <w:shd w:fill="auto" w:val="clear"/>
+          </w:rPr>
+          <w:t xml:space="preserve"> HYPERLINK "https://www.geeksforgeeks.org/strassens-matrix-multiplication/"</w:t>
+        </w:r>
+        <w:r>
+          <w:rPr>
+            <w:rFonts w:ascii="Trebuchet MS" w:hAnsi="Trebuchet MS" w:cs="Trebuchet MS" w:eastAsia="Trebuchet MS"/>
+            <w:color w:val="1155CC"/>
+            <w:spacing w:val="0"/>
+            <w:position w:val="0"/>
+            <w:sz w:val="22"/>
+            <w:u w:val="single"/>
+            <w:shd w:fill="auto" w:val="clear"/>
+          </w:rPr>
+          <w:t xml:space="preserve"> HYPERLINK "https://www.geeksforgeeks.org/strassens-matrix-multiplication/"</w:t>
+        </w:r>
+        <w:r>
+          <w:rPr>
+            <w:rFonts w:ascii="Trebuchet MS" w:hAnsi="Trebuchet MS" w:cs="Trebuchet MS" w:eastAsia="Trebuchet MS"/>
+            <w:color w:val="1155CC"/>
+            <w:spacing w:val="0"/>
+            <w:position w:val="0"/>
+            <w:sz w:val="22"/>
+            <w:u w:val="single"/>
+            <w:shd w:fill="auto" w:val="clear"/>
+          </w:rPr>
+          <w:t xml:space="preserve"> HYPERLINK "https://www.geeksforgeeks.org/strassens-matrix-multiplication/"</w:t>
+        </w:r>
+        <w:r>
+          <w:rPr>
+            <w:rFonts w:ascii="Trebuchet MS" w:hAnsi="Trebuchet MS" w:cs="Trebuchet MS" w:eastAsia="Trebuchet MS"/>
+            <w:color w:val="1155CC"/>
+            <w:spacing w:val="0"/>
+            <w:position w:val="0"/>
+            <w:sz w:val="22"/>
+            <w:u w:val="single"/>
+            <w:shd w:fill="auto" w:val="clear"/>
+          </w:rPr>
+          <w:t xml:space="preserve"> HYPERLINK "https://www.geeksforgeeks.org/strassens-matrix-multiplication/"</w:t>
+        </w:r>
+      </w:hyperlink>
+      <w:r>
+        <w:rPr>
+          <w:rFonts w:ascii="Arial" w:hAnsi="Arial" w:cs="Arial" w:eastAsia="Arial"/>
+          <w:color w:val="auto"/>
+          <w:spacing w:val="0"/>
+          <w:position w:val="0"/>
+          <w:sz w:val="22"/>
+          <w:shd w:fill="auto" w:val="clear"/>
+        </w:rPr>
+        <w:t xml:space="preserve"> (</w:t>
+      </w:r>
+      <w:r>
+        <w:rPr>
+          <w:rFonts w:ascii="Arial" w:hAnsi="Arial" w:cs="Arial" w:eastAsia="Arial"/>
+          <w:color w:val="auto"/>
+          <w:spacing w:val="0"/>
+          <w:position w:val="0"/>
+          <w:sz w:val="22"/>
+          <w:shd w:fill="auto" w:val="clear"/>
+        </w:rPr>
+        <w:t xml:space="preserve">read</w:t>
+      </w:r>
+      <w:r>
+        <w:rPr>
+          <w:rFonts w:ascii="Arial" w:hAnsi="Arial" w:cs="Arial" w:eastAsia="Arial"/>
+          <w:color w:val="auto"/>
+          <w:spacing w:val="0"/>
+          <w:position w:val="0"/>
+          <w:sz w:val="22"/>
+          <w:shd w:fill="auto" w:val="clear"/>
+        </w:rPr>
+        <w:t xml:space="preserve">)</w:t>
+      </w:r>
     </w:p>
     <w:p>
       <w:pPr>
@@ -4795,6 +4994,54 @@
           </w:rPr>
           <w:t xml:space="preserve"> HYPERLINK "https://massivealgorithms.blogspot.com/2014/09/johnsons-algorithm-for-all-pairs.html"</w:t>
         </w:r>
+        <w:r>
+          <w:rPr>
+            <w:rFonts w:ascii="Trebuchet MS" w:hAnsi="Trebuchet MS" w:cs="Trebuchet MS" w:eastAsia="Trebuchet MS"/>
+            <w:color w:val="1155CC"/>
+            <w:spacing w:val="0"/>
+            <w:position w:val="0"/>
+            <w:sz w:val="22"/>
+            <w:u w:val="single"/>
+            <w:shd w:fill="auto" w:val="clear"/>
+          </w:rPr>
+          <w:t xml:space="preserve"> HYPERLINK "https://massivealgorithms.blogspot.com/2014/09/johnsons-algorithm-for-all-pairs.html"</w:t>
+        </w:r>
+        <w:r>
+          <w:rPr>
+            <w:rFonts w:ascii="Trebuchet MS" w:hAnsi="Trebuchet MS" w:cs="Trebuchet MS" w:eastAsia="Trebuchet MS"/>
+            <w:color w:val="1155CC"/>
+            <w:spacing w:val="0"/>
+            <w:position w:val="0"/>
+            <w:sz w:val="22"/>
+            <w:u w:val="single"/>
+            <w:shd w:fill="auto" w:val="clear"/>
+          </w:rPr>
+          <w:t xml:space="preserve"> HYPERLINK "https://massivealgorithms.blogspot.com/2014/09/johnsons-algorithm-for-all-pairs.html"</w:t>
+        </w:r>
+        <w:r>
+          <w:rPr>
+            <w:rFonts w:ascii="Trebuchet MS" w:hAnsi="Trebuchet MS" w:cs="Trebuchet MS" w:eastAsia="Trebuchet MS"/>
+            <w:color w:val="1155CC"/>
+            <w:spacing w:val="0"/>
+            <w:position w:val="0"/>
+            <w:sz w:val="22"/>
+            <w:u w:val="single"/>
+            <w:shd w:fill="auto" w:val="clear"/>
+          </w:rPr>
+          <w:t xml:space="preserve"> HYPERLINK "https://massivealgorithms.blogspot.com/2014/09/johnsons-algorithm-for-all-pairs.html"</w:t>
+        </w:r>
+        <w:r>
+          <w:rPr>
+            <w:rFonts w:ascii="Trebuchet MS" w:hAnsi="Trebuchet MS" w:cs="Trebuchet MS" w:eastAsia="Trebuchet MS"/>
+            <w:color w:val="1155CC"/>
+            <w:spacing w:val="0"/>
+            <w:position w:val="0"/>
+            <w:sz w:val="22"/>
+            <w:u w:val="single"/>
+            <w:shd w:fill="auto" w:val="clear"/>
+          </w:rPr>
+          <w:t xml:space="preserve"> HYPERLINK "https://massivealgorithms.blogspot.com/2014/09/johnsons-algorithm-for-all-pairs.html"</w:t>
+        </w:r>
       </w:hyperlink>
     </w:p>
     <w:p>
@@ -8944,6 +9191,58 @@
         <w:r>
           <w:rPr>
             <w:rFonts w:ascii="Calibri" w:hAnsi="Calibri" w:cs="Calibri" w:eastAsia="Calibri"/>
+            <w:b/>
+            <w:color w:val="1155CC"/>
+            <w:spacing w:val="0"/>
+            <w:position w:val="0"/>
+            <w:sz w:val="22"/>
+            <w:u w:val="single"/>
+            <w:shd w:fill="auto" w:val="clear"/>
+          </w:rPr>
+          <w:t xml:space="preserve"> HYPERLINK "https://medium.com/platform-engineer/microservices-design-guide-eca0b799a7e8"</w:t>
+        </w:r>
+        <w:r>
+          <w:rPr>
+            <w:rFonts w:ascii="Calibri" w:hAnsi="Calibri" w:cs="Calibri" w:eastAsia="Calibri"/>
+            <w:b/>
+            <w:color w:val="1155CC"/>
+            <w:spacing w:val="0"/>
+            <w:position w:val="0"/>
+            <w:sz w:val="22"/>
+            <w:u w:val="single"/>
+            <w:shd w:fill="auto" w:val="clear"/>
+          </w:rPr>
+          <w:t xml:space="preserve"> HYPERLINK "https://medium.com/platform-engineer/microservices-design-guide-eca0b799a7e8"</w:t>
+        </w:r>
+        <w:r>
+          <w:rPr>
+            <w:rFonts w:ascii="Calibri" w:hAnsi="Calibri" w:cs="Calibri" w:eastAsia="Calibri"/>
+            <w:b/>
+            <w:color w:val="1155CC"/>
+            <w:spacing w:val="0"/>
+            <w:position w:val="0"/>
+            <w:sz w:val="22"/>
+            <w:u w:val="single"/>
+            <w:shd w:fill="auto" w:val="clear"/>
+          </w:rPr>
+          <w:t xml:space="preserve"> HYPERLINK "https://medium.com/platform-engineer/microservices-design-guide-eca0b799a7e8"</w:t>
+        </w:r>
+        <w:r>
+          <w:rPr>
+            <w:rFonts w:ascii="Trebuchet MS" w:hAnsi="Trebuchet MS" w:cs="Trebuchet MS" w:eastAsia="Trebuchet MS"/>
+            <w:b/>
+            <w:color w:val="1155CC"/>
+            <w:spacing w:val="0"/>
+            <w:position w:val="0"/>
+            <w:sz w:val="22"/>
+            <w:u w:val="single"/>
+            <w:shd w:fill="auto" w:val="clear"/>
+          </w:rPr>
+          <w:t xml:space="preserve"> HYPERLINK "https://medium.com/platform-engineer/microservices-design-guide-eca0b799a7e8"</w:t>
+        </w:r>
+        <w:r>
+          <w:rPr>
+            <w:rFonts w:ascii="Trebuchet MS" w:hAnsi="Trebuchet MS" w:cs="Trebuchet MS" w:eastAsia="Trebuchet MS"/>
             <w:b/>
             <w:color w:val="1155CC"/>
             <w:spacing w:val="0"/>

</xml_diff>

<commit_message>
622. Design Circular Queue
</commit_message>
<xml_diff>
--- a/12 Week Programme - Leetcode.docx
+++ b/12 Week Programme - Leetcode.docx
@@ -214,29 +214,7 @@
           <w:sz w:val="22"/>
           <w:shd w:fill="auto" w:val="clear"/>
         </w:rPr>
-        <w:t xml:space="preserve"> (</w:t>
-      </w:r>
-      <w:r>
-        <w:rPr>
-          <w:rFonts w:ascii="Arial" w:hAnsi="Arial" w:cs="Arial" w:eastAsia="Arial"/>
-          <w:color w:val="auto"/>
-          <w:spacing w:val="0"/>
-          <w:position w:val="0"/>
-          <w:sz w:val="22"/>
-          <w:shd w:fill="auto" w:val="clear"/>
-        </w:rPr>
-        <w:t xml:space="preserve">solved</w:t>
-      </w:r>
-      <w:r>
-        <w:rPr>
-          <w:rFonts w:ascii="Arial" w:hAnsi="Arial" w:cs="Arial" w:eastAsia="Arial"/>
-          <w:color w:val="auto"/>
-          <w:spacing w:val="0"/>
-          <w:position w:val="0"/>
-          <w:sz w:val="22"/>
-          <w:shd w:fill="auto" w:val="clear"/>
-        </w:rPr>
-        <w:t xml:space="preserve">)</w:t>
+        <w:t xml:space="preserve"> (solved)</w:t>
       </w:r>
     </w:p>
     <w:p>
@@ -661,6 +639,17 @@
           <w:t xml:space="preserve">Design Circular Queue</w:t>
         </w:r>
       </w:hyperlink>
+      <w:r>
+        <w:rPr>
+          <w:rFonts w:ascii="Arial" w:hAnsi="Arial" w:cs="Arial" w:eastAsia="Arial"/>
+          <w:color w:val="auto"/>
+          <w:spacing w:val="0"/>
+          <w:position w:val="0"/>
+          <w:sz w:val="22"/>
+          <w:shd w:fill="auto" w:val="clear"/>
+        </w:rPr>
+        <w:t xml:space="preserve"> (solved)</w:t>
+      </w:r>
     </w:p>
     <w:p>
       <w:pPr>
@@ -1449,6 +1438,102 @@
             <w:shd w:fill="auto" w:val="clear"/>
           </w:rPr>
           <w:t xml:space="preserve">A Recursive approach to Segment Trees, Range Sum Queries </w:t>
+        </w:r>
+        <w:r>
+          <w:rPr>
+            <w:rFonts w:ascii="Trebuchet MS" w:hAnsi="Trebuchet MS" w:cs="Trebuchet MS" w:eastAsia="Trebuchet MS"/>
+            <w:color w:val="1155CC"/>
+            <w:spacing w:val="0"/>
+            <w:position w:val="0"/>
+            <w:sz w:val="22"/>
+            <w:u w:val="single"/>
+            <w:shd w:fill="auto" w:val="clear"/>
+          </w:rPr>
+          <w:t xml:space="preserve"> HYPERLINK "https://leetcode.com/articles/a-recursive-approach-to-segment-trees-range-sum-queries-lazy-propagation/"</w:t>
+        </w:r>
+        <w:r>
+          <w:rPr>
+            <w:rFonts w:ascii="Trebuchet MS" w:hAnsi="Trebuchet MS" w:cs="Trebuchet MS" w:eastAsia="Trebuchet MS"/>
+            <w:color w:val="1155CC"/>
+            <w:spacing w:val="0"/>
+            <w:position w:val="0"/>
+            <w:sz w:val="22"/>
+            <w:u w:val="single"/>
+            <w:shd w:fill="auto" w:val="clear"/>
+          </w:rPr>
+          <w:t xml:space="preserve"> HYPERLINK "https://leetcode.com/articles/a-recursive-approach-to-segment-trees-range-sum-queries-lazy-propagation/"</w:t>
+        </w:r>
+        <w:r>
+          <w:rPr>
+            <w:rFonts w:ascii="Trebuchet MS" w:hAnsi="Trebuchet MS" w:cs="Trebuchet MS" w:eastAsia="Trebuchet MS"/>
+            <w:color w:val="1155CC"/>
+            <w:spacing w:val="0"/>
+            <w:position w:val="0"/>
+            <w:sz w:val="22"/>
+            <w:u w:val="single"/>
+            <w:shd w:fill="auto" w:val="clear"/>
+          </w:rPr>
+          <w:t xml:space="preserve"> HYPERLINK "https://leetcode.com/articles/a-recursive-approach-to-segment-trees-range-sum-queries-lazy-propagation/"</w:t>
+        </w:r>
+        <w:r>
+          <w:rPr>
+            <w:rFonts w:ascii="Trebuchet MS" w:hAnsi="Trebuchet MS" w:cs="Trebuchet MS" w:eastAsia="Trebuchet MS"/>
+            <w:color w:val="1155CC"/>
+            <w:spacing w:val="0"/>
+            <w:position w:val="0"/>
+            <w:sz w:val="22"/>
+            <w:u w:val="single"/>
+            <w:shd w:fill="auto" w:val="clear"/>
+          </w:rPr>
+          <w:t xml:space="preserve"> HYPERLINK "https://leetcode.com/articles/a-recursive-approach-to-segment-trees-range-sum-queries-lazy-propagation/"</w:t>
+        </w:r>
+        <w:r>
+          <w:rPr>
+            <w:rFonts w:ascii="Trebuchet MS" w:hAnsi="Trebuchet MS" w:cs="Trebuchet MS" w:eastAsia="Trebuchet MS"/>
+            <w:color w:val="1155CC"/>
+            <w:spacing w:val="0"/>
+            <w:position w:val="0"/>
+            <w:sz w:val="22"/>
+            <w:u w:val="single"/>
+            <w:shd w:fill="auto" w:val="clear"/>
+          </w:rPr>
+          <w:t xml:space="preserve"> HYPERLINK "https://leetcode.com/articles/a-recursive-approach-to-segment-trees-range-sum-queries-lazy-propagation/"</w:t>
+        </w:r>
+        <w:r>
+          <w:rPr>
+            <w:rFonts w:ascii="Trebuchet MS" w:hAnsi="Trebuchet MS" w:cs="Trebuchet MS" w:eastAsia="Trebuchet MS"/>
+            <w:color w:val="1155CC"/>
+            <w:spacing w:val="0"/>
+            <w:position w:val="0"/>
+            <w:sz w:val="22"/>
+            <w:u w:val="single"/>
+            <w:shd w:fill="auto" w:val="clear"/>
+          </w:rPr>
+          <w:t xml:space="preserve"> HYPERLINK "https://leetcode.com/articles/a-recursive-approach-to-segment-trees-range-sum-queries-lazy-propagation/"</w:t>
+        </w:r>
+        <w:r>
+          <w:rPr>
+            <w:rFonts w:ascii="Trebuchet MS" w:hAnsi="Trebuchet MS" w:cs="Trebuchet MS" w:eastAsia="Trebuchet MS"/>
+            <w:color w:val="1155CC"/>
+            <w:spacing w:val="0"/>
+            <w:position w:val="0"/>
+            <w:sz w:val="22"/>
+            <w:u w:val="single"/>
+            <w:shd w:fill="auto" w:val="clear"/>
+          </w:rPr>
+          <w:t xml:space="preserve"> HYPERLINK "https://leetcode.com/articles/a-recursive-approach-to-segment-trees-range-sum-queries-lazy-propagation/"</w:t>
+        </w:r>
+        <w:r>
+          <w:rPr>
+            <w:rFonts w:ascii="Trebuchet MS" w:hAnsi="Trebuchet MS" w:cs="Trebuchet MS" w:eastAsia="Trebuchet MS"/>
+            <w:color w:val="1155CC"/>
+            <w:spacing w:val="0"/>
+            <w:position w:val="0"/>
+            <w:sz w:val="22"/>
+            <w:u w:val="single"/>
+            <w:shd w:fill="auto" w:val="clear"/>
+          </w:rPr>
+          <w:t xml:space="preserve"> HYPERLINK "https://leetcode.com/articles/a-recursive-approach-to-segment-trees-range-sum-queries-lazy-propagation/"</w:t>
         </w:r>
         <w:r>
           <w:rPr>
@@ -2690,39 +2775,209 @@
           </w:rPr>
           <w:t xml:space="preserve"> HYPERLINK "https://www.geeksforgeeks.org/strassens-matrix-multiplication/"</w:t>
         </w:r>
-      </w:hyperlink>
-      <w:r>
-        <w:rPr>
-          <w:rFonts w:ascii="Arial" w:hAnsi="Arial" w:cs="Arial" w:eastAsia="Arial"/>
-          <w:color w:val="auto"/>
-          <w:spacing w:val="0"/>
-          <w:position w:val="0"/>
-          <w:sz w:val="22"/>
-          <w:shd w:fill="auto" w:val="clear"/>
-        </w:rPr>
-        <w:t xml:space="preserve"> (</w:t>
-      </w:r>
-      <w:r>
-        <w:rPr>
-          <w:rFonts w:ascii="Arial" w:hAnsi="Arial" w:cs="Arial" w:eastAsia="Arial"/>
-          <w:color w:val="auto"/>
-          <w:spacing w:val="0"/>
-          <w:position w:val="0"/>
-          <w:sz w:val="22"/>
-          <w:shd w:fill="auto" w:val="clear"/>
-        </w:rPr>
-        <w:t xml:space="preserve">read</w:t>
-      </w:r>
-      <w:r>
-        <w:rPr>
-          <w:rFonts w:ascii="Arial" w:hAnsi="Arial" w:cs="Arial" w:eastAsia="Arial"/>
-          <w:color w:val="auto"/>
-          <w:spacing w:val="0"/>
-          <w:position w:val="0"/>
-          <w:sz w:val="22"/>
-          <w:shd w:fill="auto" w:val="clear"/>
-        </w:rPr>
-        <w:t xml:space="preserve">)</w:t>
+        <w:r>
+          <w:rPr>
+            <w:rFonts w:ascii="Trebuchet MS" w:hAnsi="Trebuchet MS" w:cs="Trebuchet MS" w:eastAsia="Trebuchet MS"/>
+            <w:color w:val="1155CC"/>
+            <w:spacing w:val="0"/>
+            <w:position w:val="0"/>
+            <w:sz w:val="22"/>
+            <w:u w:val="single"/>
+            <w:shd w:fill="auto" w:val="clear"/>
+          </w:rPr>
+          <w:t xml:space="preserve"> HYPERLINK "https://www.geeksforgeeks.org/strassens-matrix-multiplication/"</w:t>
+        </w:r>
+        <w:r>
+          <w:rPr>
+            <w:rFonts w:ascii="Trebuchet MS" w:hAnsi="Trebuchet MS" w:cs="Trebuchet MS" w:eastAsia="Trebuchet MS"/>
+            <w:color w:val="1155CC"/>
+            <w:spacing w:val="0"/>
+            <w:position w:val="0"/>
+            <w:sz w:val="22"/>
+            <w:u w:val="single"/>
+            <w:shd w:fill="auto" w:val="clear"/>
+          </w:rPr>
+          <w:t xml:space="preserve"> HYPERLINK "https://www.geeksforgeeks.org/strassens-matrix-multiplication/"</w:t>
+        </w:r>
+        <w:r>
+          <w:rPr>
+            <w:rFonts w:ascii="Trebuchet MS" w:hAnsi="Trebuchet MS" w:cs="Trebuchet MS" w:eastAsia="Trebuchet MS"/>
+            <w:color w:val="1155CC"/>
+            <w:spacing w:val="0"/>
+            <w:position w:val="0"/>
+            <w:sz w:val="22"/>
+            <w:u w:val="single"/>
+            <w:shd w:fill="auto" w:val="clear"/>
+          </w:rPr>
+          <w:t xml:space="preserve"> HYPERLINK "https://www.geeksforgeeks.org/strassens-matrix-multiplication/"</w:t>
+        </w:r>
+        <w:r>
+          <w:rPr>
+            <w:rFonts w:ascii="Trebuchet MS" w:hAnsi="Trebuchet MS" w:cs="Trebuchet MS" w:eastAsia="Trebuchet MS"/>
+            <w:color w:val="1155CC"/>
+            <w:spacing w:val="0"/>
+            <w:position w:val="0"/>
+            <w:sz w:val="22"/>
+            <w:u w:val="single"/>
+            <w:shd w:fill="auto" w:val="clear"/>
+          </w:rPr>
+          <w:t xml:space="preserve"> HYPERLINK "https://www.geeksforgeeks.org/strassens-matrix-multiplication/"</w:t>
+        </w:r>
+        <w:r>
+          <w:rPr>
+            <w:rFonts w:ascii="Trebuchet MS" w:hAnsi="Trebuchet MS" w:cs="Trebuchet MS" w:eastAsia="Trebuchet MS"/>
+            <w:color w:val="1155CC"/>
+            <w:spacing w:val="0"/>
+            <w:position w:val="0"/>
+            <w:sz w:val="22"/>
+            <w:u w:val="single"/>
+            <w:shd w:fill="auto" w:val="clear"/>
+          </w:rPr>
+          <w:t xml:space="preserve"> HYPERLINK "https://www.geeksforgeeks.org/strassens-matrix-multiplication/"</w:t>
+        </w:r>
+        <w:r>
+          <w:rPr>
+            <w:rFonts w:ascii="Trebuchet MS" w:hAnsi="Trebuchet MS" w:cs="Trebuchet MS" w:eastAsia="Trebuchet MS"/>
+            <w:color w:val="1155CC"/>
+            <w:spacing w:val="0"/>
+            <w:position w:val="0"/>
+            <w:sz w:val="22"/>
+            <w:u w:val="single"/>
+            <w:shd w:fill="auto" w:val="clear"/>
+          </w:rPr>
+          <w:t xml:space="preserve"> HYPERLINK "https://www.geeksforgeeks.org/strassens-matrix-multiplication/"</w:t>
+        </w:r>
+        <w:r>
+          <w:rPr>
+            <w:rFonts w:ascii="Trebuchet MS" w:hAnsi="Trebuchet MS" w:cs="Trebuchet MS" w:eastAsia="Trebuchet MS"/>
+            <w:color w:val="1155CC"/>
+            <w:spacing w:val="0"/>
+            <w:position w:val="0"/>
+            <w:sz w:val="22"/>
+            <w:u w:val="single"/>
+            <w:shd w:fill="auto" w:val="clear"/>
+          </w:rPr>
+          <w:t xml:space="preserve"> HYPERLINK "https://www.geeksforgeeks.org/strassens-matrix-multiplication/"</w:t>
+        </w:r>
+        <w:r>
+          <w:rPr>
+            <w:rFonts w:ascii="Trebuchet MS" w:hAnsi="Trebuchet MS" w:cs="Trebuchet MS" w:eastAsia="Trebuchet MS"/>
+            <w:color w:val="1155CC"/>
+            <w:spacing w:val="0"/>
+            <w:position w:val="0"/>
+            <w:sz w:val="22"/>
+            <w:u w:val="single"/>
+            <w:shd w:fill="auto" w:val="clear"/>
+          </w:rPr>
+          <w:t xml:space="preserve"> HYPERLINK "https://www.geeksforgeeks.org/strassens-matrix-multiplication/"</w:t>
+        </w:r>
+        <w:r>
+          <w:rPr>
+            <w:rFonts w:ascii="Trebuchet MS" w:hAnsi="Trebuchet MS" w:cs="Trebuchet MS" w:eastAsia="Trebuchet MS"/>
+            <w:color w:val="1155CC"/>
+            <w:spacing w:val="0"/>
+            <w:position w:val="0"/>
+            <w:sz w:val="22"/>
+            <w:u w:val="single"/>
+            <w:shd w:fill="auto" w:val="clear"/>
+          </w:rPr>
+          <w:t xml:space="preserve"> HYPERLINK "https://www.geeksforgeeks.org/strassens-matrix-multiplication/"</w:t>
+        </w:r>
+        <w:r>
+          <w:rPr>
+            <w:rFonts w:ascii="Trebuchet MS" w:hAnsi="Trebuchet MS" w:cs="Trebuchet MS" w:eastAsia="Trebuchet MS"/>
+            <w:color w:val="1155CC"/>
+            <w:spacing w:val="0"/>
+            <w:position w:val="0"/>
+            <w:sz w:val="22"/>
+            <w:u w:val="single"/>
+            <w:shd w:fill="auto" w:val="clear"/>
+          </w:rPr>
+          <w:t xml:space="preserve"> HYPERLINK "https://www.geeksforgeeks.org/strassens-matrix-multiplication/"</w:t>
+        </w:r>
+        <w:r>
+          <w:rPr>
+            <w:rFonts w:ascii="Trebuchet MS" w:hAnsi="Trebuchet MS" w:cs="Trebuchet MS" w:eastAsia="Trebuchet MS"/>
+            <w:color w:val="1155CC"/>
+            <w:spacing w:val="0"/>
+            <w:position w:val="0"/>
+            <w:sz w:val="22"/>
+            <w:u w:val="single"/>
+            <w:shd w:fill="auto" w:val="clear"/>
+          </w:rPr>
+          <w:t xml:space="preserve"> HYPERLINK "https://www.geeksforgeeks.org/strassens-matrix-multiplication/"</w:t>
+        </w:r>
+        <w:r>
+          <w:rPr>
+            <w:rFonts w:ascii="Trebuchet MS" w:hAnsi="Trebuchet MS" w:cs="Trebuchet MS" w:eastAsia="Trebuchet MS"/>
+            <w:color w:val="1155CC"/>
+            <w:spacing w:val="0"/>
+            <w:position w:val="0"/>
+            <w:sz w:val="22"/>
+            <w:u w:val="single"/>
+            <w:shd w:fill="auto" w:val="clear"/>
+          </w:rPr>
+          <w:t xml:space="preserve"> HYPERLINK "https://www.geeksforgeeks.org/strassens-matrix-multiplication/"</w:t>
+        </w:r>
+        <w:r>
+          <w:rPr>
+            <w:rFonts w:ascii="Trebuchet MS" w:hAnsi="Trebuchet MS" w:cs="Trebuchet MS" w:eastAsia="Trebuchet MS"/>
+            <w:color w:val="1155CC"/>
+            <w:spacing w:val="0"/>
+            <w:position w:val="0"/>
+            <w:sz w:val="22"/>
+            <w:u w:val="single"/>
+            <w:shd w:fill="auto" w:val="clear"/>
+          </w:rPr>
+          <w:t xml:space="preserve"> HYPERLINK "https://www.geeksforgeeks.org/strassens-matrix-multiplication/"</w:t>
+        </w:r>
+        <w:r>
+          <w:rPr>
+            <w:rFonts w:ascii="Trebuchet MS" w:hAnsi="Trebuchet MS" w:cs="Trebuchet MS" w:eastAsia="Trebuchet MS"/>
+            <w:color w:val="1155CC"/>
+            <w:spacing w:val="0"/>
+            <w:position w:val="0"/>
+            <w:sz w:val="22"/>
+            <w:u w:val="single"/>
+            <w:shd w:fill="auto" w:val="clear"/>
+          </w:rPr>
+          <w:t xml:space="preserve"> HYPERLINK "https://www.geeksforgeeks.org/strassens-matrix-multiplication/"</w:t>
+        </w:r>
+        <w:r>
+          <w:rPr>
+            <w:rFonts w:ascii="Trebuchet MS" w:hAnsi="Trebuchet MS" w:cs="Trebuchet MS" w:eastAsia="Trebuchet MS"/>
+            <w:color w:val="1155CC"/>
+            <w:spacing w:val="0"/>
+            <w:position w:val="0"/>
+            <w:sz w:val="22"/>
+            <w:u w:val="single"/>
+            <w:shd w:fill="auto" w:val="clear"/>
+          </w:rPr>
+          <w:t xml:space="preserve"> HYPERLINK "https://www.geeksforgeeks.org/strassens-matrix-multiplication/"</w:t>
+        </w:r>
+        <w:r>
+          <w:rPr>
+            <w:rFonts w:ascii="Trebuchet MS" w:hAnsi="Trebuchet MS" w:cs="Trebuchet MS" w:eastAsia="Trebuchet MS"/>
+            <w:color w:val="1155CC"/>
+            <w:spacing w:val="0"/>
+            <w:position w:val="0"/>
+            <w:sz w:val="22"/>
+            <w:u w:val="single"/>
+            <w:shd w:fill="auto" w:val="clear"/>
+          </w:rPr>
+          <w:t xml:space="preserve"> HYPERLINK "https://www.geeksforgeeks.org/strassens-matrix-multiplication/"</w:t>
+        </w:r>
+      </w:hyperlink>
+      <w:r>
+        <w:rPr>
+          <w:rFonts w:ascii="Arial" w:hAnsi="Arial" w:cs="Arial" w:eastAsia="Arial"/>
+          <w:color w:val="auto"/>
+          <w:spacing w:val="0"/>
+          <w:position w:val="0"/>
+          <w:sz w:val="22"/>
+          <w:shd w:fill="auto" w:val="clear"/>
+        </w:rPr>
+        <w:t xml:space="preserve"> (read)</w:t>
       </w:r>
     </w:p>
     <w:p>
@@ -5042,6 +5297,102 @@
           </w:rPr>
           <w:t xml:space="preserve"> HYPERLINK "https://massivealgorithms.blogspot.com/2014/09/johnsons-algorithm-for-all-pairs.html"</w:t>
         </w:r>
+        <w:r>
+          <w:rPr>
+            <w:rFonts w:ascii="Trebuchet MS" w:hAnsi="Trebuchet MS" w:cs="Trebuchet MS" w:eastAsia="Trebuchet MS"/>
+            <w:color w:val="1155CC"/>
+            <w:spacing w:val="0"/>
+            <w:position w:val="0"/>
+            <w:sz w:val="22"/>
+            <w:u w:val="single"/>
+            <w:shd w:fill="auto" w:val="clear"/>
+          </w:rPr>
+          <w:t xml:space="preserve"> HYPERLINK "https://massivealgorithms.blogspot.com/2014/09/johnsons-algorithm-for-all-pairs.html"</w:t>
+        </w:r>
+        <w:r>
+          <w:rPr>
+            <w:rFonts w:ascii="Trebuchet MS" w:hAnsi="Trebuchet MS" w:cs="Trebuchet MS" w:eastAsia="Trebuchet MS"/>
+            <w:color w:val="1155CC"/>
+            <w:spacing w:val="0"/>
+            <w:position w:val="0"/>
+            <w:sz w:val="22"/>
+            <w:u w:val="single"/>
+            <w:shd w:fill="auto" w:val="clear"/>
+          </w:rPr>
+          <w:t xml:space="preserve"> HYPERLINK "https://massivealgorithms.blogspot.com/2014/09/johnsons-algorithm-for-all-pairs.html"</w:t>
+        </w:r>
+        <w:r>
+          <w:rPr>
+            <w:rFonts w:ascii="Trebuchet MS" w:hAnsi="Trebuchet MS" w:cs="Trebuchet MS" w:eastAsia="Trebuchet MS"/>
+            <w:color w:val="1155CC"/>
+            <w:spacing w:val="0"/>
+            <w:position w:val="0"/>
+            <w:sz w:val="22"/>
+            <w:u w:val="single"/>
+            <w:shd w:fill="auto" w:val="clear"/>
+          </w:rPr>
+          <w:t xml:space="preserve"> HYPERLINK "https://massivealgorithms.blogspot.com/2014/09/johnsons-algorithm-for-all-pairs.html"</w:t>
+        </w:r>
+        <w:r>
+          <w:rPr>
+            <w:rFonts w:ascii="Trebuchet MS" w:hAnsi="Trebuchet MS" w:cs="Trebuchet MS" w:eastAsia="Trebuchet MS"/>
+            <w:color w:val="1155CC"/>
+            <w:spacing w:val="0"/>
+            <w:position w:val="0"/>
+            <w:sz w:val="22"/>
+            <w:u w:val="single"/>
+            <w:shd w:fill="auto" w:val="clear"/>
+          </w:rPr>
+          <w:t xml:space="preserve"> HYPERLINK "https://massivealgorithms.blogspot.com/2014/09/johnsons-algorithm-for-all-pairs.html"</w:t>
+        </w:r>
+        <w:r>
+          <w:rPr>
+            <w:rFonts w:ascii="Trebuchet MS" w:hAnsi="Trebuchet MS" w:cs="Trebuchet MS" w:eastAsia="Trebuchet MS"/>
+            <w:color w:val="1155CC"/>
+            <w:spacing w:val="0"/>
+            <w:position w:val="0"/>
+            <w:sz w:val="22"/>
+            <w:u w:val="single"/>
+            <w:shd w:fill="auto" w:val="clear"/>
+          </w:rPr>
+          <w:t xml:space="preserve"> HYPERLINK "https://massivealgorithms.blogspot.com/2014/09/johnsons-algorithm-for-all-pairs.html"</w:t>
+        </w:r>
+        <w:r>
+          <w:rPr>
+            <w:rFonts w:ascii="Trebuchet MS" w:hAnsi="Trebuchet MS" w:cs="Trebuchet MS" w:eastAsia="Trebuchet MS"/>
+            <w:color w:val="1155CC"/>
+            <w:spacing w:val="0"/>
+            <w:position w:val="0"/>
+            <w:sz w:val="22"/>
+            <w:u w:val="single"/>
+            <w:shd w:fill="auto" w:val="clear"/>
+          </w:rPr>
+          <w:t xml:space="preserve"> HYPERLINK "https://massivealgorithms.blogspot.com/2014/09/johnsons-algorithm-for-all-pairs.html"</w:t>
+        </w:r>
+        <w:r>
+          <w:rPr>
+            <w:rFonts w:ascii="Trebuchet MS" w:hAnsi="Trebuchet MS" w:cs="Trebuchet MS" w:eastAsia="Trebuchet MS"/>
+            <w:color w:val="1155CC"/>
+            <w:spacing w:val="0"/>
+            <w:position w:val="0"/>
+            <w:sz w:val="22"/>
+            <w:u w:val="single"/>
+            <w:shd w:fill="auto" w:val="clear"/>
+          </w:rPr>
+          <w:t xml:space="preserve"> HYPERLINK "https://massivealgorithms.blogspot.com/2014/09/johnsons-algorithm-for-all-pairs.html"</w:t>
+        </w:r>
+        <w:r>
+          <w:rPr>
+            <w:rFonts w:ascii="Trebuchet MS" w:hAnsi="Trebuchet MS" w:cs="Trebuchet MS" w:eastAsia="Trebuchet MS"/>
+            <w:color w:val="1155CC"/>
+            <w:spacing w:val="0"/>
+            <w:position w:val="0"/>
+            <w:sz w:val="22"/>
+            <w:u w:val="single"/>
+            <w:shd w:fill="auto" w:val="clear"/>
+          </w:rPr>
+          <w:t xml:space="preserve"> HYPERLINK "https://massivealgorithms.blogspot.com/2014/09/johnsons-algorithm-for-all-pairs.html"</w:t>
+        </w:r>
       </w:hyperlink>
     </w:p>
     <w:p>
@@ -9217,6 +9568,110 @@
         <w:r>
           <w:rPr>
             <w:rFonts w:ascii="Calibri" w:hAnsi="Calibri" w:cs="Calibri" w:eastAsia="Calibri"/>
+            <w:b/>
+            <w:color w:val="1155CC"/>
+            <w:spacing w:val="0"/>
+            <w:position w:val="0"/>
+            <w:sz w:val="22"/>
+            <w:u w:val="single"/>
+            <w:shd w:fill="auto" w:val="clear"/>
+          </w:rPr>
+          <w:t xml:space="preserve"> HYPERLINK "https://medium.com/platform-engineer/microservices-design-guide-eca0b799a7e8"</w:t>
+        </w:r>
+        <w:r>
+          <w:rPr>
+            <w:rFonts w:ascii="Calibri" w:hAnsi="Calibri" w:cs="Calibri" w:eastAsia="Calibri"/>
+            <w:b/>
+            <w:color w:val="1155CC"/>
+            <w:spacing w:val="0"/>
+            <w:position w:val="0"/>
+            <w:sz w:val="22"/>
+            <w:u w:val="single"/>
+            <w:shd w:fill="auto" w:val="clear"/>
+          </w:rPr>
+          <w:t xml:space="preserve"> HYPERLINK "https://medium.com/platform-engineer/microservices-design-guide-eca0b799a7e8"</w:t>
+        </w:r>
+        <w:r>
+          <w:rPr>
+            <w:rFonts w:ascii="Calibri" w:hAnsi="Calibri" w:cs="Calibri" w:eastAsia="Calibri"/>
+            <w:b/>
+            <w:color w:val="1155CC"/>
+            <w:spacing w:val="0"/>
+            <w:position w:val="0"/>
+            <w:sz w:val="22"/>
+            <w:u w:val="single"/>
+            <w:shd w:fill="auto" w:val="clear"/>
+          </w:rPr>
+          <w:t xml:space="preserve"> HYPERLINK "https://medium.com/platform-engineer/microservices-design-guide-eca0b799a7e8"</w:t>
+        </w:r>
+        <w:r>
+          <w:rPr>
+            <w:rFonts w:ascii="Calibri" w:hAnsi="Calibri" w:cs="Calibri" w:eastAsia="Calibri"/>
+            <w:b/>
+            <w:color w:val="1155CC"/>
+            <w:spacing w:val="0"/>
+            <w:position w:val="0"/>
+            <w:sz w:val="22"/>
+            <w:u w:val="single"/>
+            <w:shd w:fill="auto" w:val="clear"/>
+          </w:rPr>
+          <w:t xml:space="preserve"> HYPERLINK "https://medium.com/platform-engineer/microservices-design-guide-eca0b799a7e8"</w:t>
+        </w:r>
+        <w:r>
+          <w:rPr>
+            <w:rFonts w:ascii="Calibri" w:hAnsi="Calibri" w:cs="Calibri" w:eastAsia="Calibri"/>
+            <w:b/>
+            <w:color w:val="1155CC"/>
+            <w:spacing w:val="0"/>
+            <w:position w:val="0"/>
+            <w:sz w:val="22"/>
+            <w:u w:val="single"/>
+            <w:shd w:fill="auto" w:val="clear"/>
+          </w:rPr>
+          <w:t xml:space="preserve"> HYPERLINK "https://medium.com/platform-engineer/microservices-design-guide-eca0b799a7e8"</w:t>
+        </w:r>
+        <w:r>
+          <w:rPr>
+            <w:rFonts w:ascii="Trebuchet MS" w:hAnsi="Trebuchet MS" w:cs="Trebuchet MS" w:eastAsia="Trebuchet MS"/>
+            <w:b/>
+            <w:color w:val="1155CC"/>
+            <w:spacing w:val="0"/>
+            <w:position w:val="0"/>
+            <w:sz w:val="22"/>
+            <w:u w:val="single"/>
+            <w:shd w:fill="auto" w:val="clear"/>
+          </w:rPr>
+          <w:t xml:space="preserve"> HYPERLINK "https://medium.com/platform-engineer/microservices-design-guide-eca0b799a7e8"</w:t>
+        </w:r>
+        <w:r>
+          <w:rPr>
+            <w:rFonts w:ascii="Trebuchet MS" w:hAnsi="Trebuchet MS" w:cs="Trebuchet MS" w:eastAsia="Trebuchet MS"/>
+            <w:b/>
+            <w:color w:val="1155CC"/>
+            <w:spacing w:val="0"/>
+            <w:position w:val="0"/>
+            <w:sz w:val="22"/>
+            <w:u w:val="single"/>
+            <w:shd w:fill="auto" w:val="clear"/>
+          </w:rPr>
+          <w:t xml:space="preserve"> HYPERLINK "https://medium.com/platform-engineer/microservices-design-guide-eca0b799a7e8"</w:t>
+        </w:r>
+        <w:r>
+          <w:rPr>
+            <w:rFonts w:ascii="Trebuchet MS" w:hAnsi="Trebuchet MS" w:cs="Trebuchet MS" w:eastAsia="Trebuchet MS"/>
+            <w:b/>
+            <w:color w:val="1155CC"/>
+            <w:spacing w:val="0"/>
+            <w:position w:val="0"/>
+            <w:sz w:val="22"/>
+            <w:u w:val="single"/>
+            <w:shd w:fill="auto" w:val="clear"/>
+          </w:rPr>
+          <w:t xml:space="preserve"> HYPERLINK "https://medium.com/platform-engineer/microservices-design-guide-eca0b799a7e8"</w:t>
+        </w:r>
+        <w:r>
+          <w:rPr>
+            <w:rFonts w:ascii="Trebuchet MS" w:hAnsi="Trebuchet MS" w:cs="Trebuchet MS" w:eastAsia="Trebuchet MS"/>
             <w:b/>
             <w:color w:val="1155CC"/>
             <w:spacing w:val="0"/>

</xml_diff>

<commit_message>
12 week programme update
</commit_message>
<xml_diff>
--- a/12 Week Programme - Leetcode.docx
+++ b/12 Week Programme - Leetcode.docx
@@ -249,6 +249,17 @@
           <w:t xml:space="preserve">Design Skiplist</w:t>
         </w:r>
       </w:hyperlink>
+      <w:r>
+        <w:rPr>
+          <w:rFonts w:ascii="Arial" w:hAnsi="Arial" w:cs="Arial" w:eastAsia="Arial"/>
+          <w:color w:val="auto"/>
+          <w:spacing w:val="0"/>
+          <w:position w:val="0"/>
+          <w:sz w:val="22"/>
+          <w:shd w:fill="auto" w:val="clear"/>
+        </w:rPr>
+        <w:t xml:space="preserve"> - hard1</w:t>
+      </w:r>
     </w:p>
     <w:p>
       <w:pPr>

</xml_diff>

<commit_message>
Contests/Biweekly Contest 46/1/ConsoleApp1/ConsoleApp1.sln + some new staff
</commit_message>
<xml_diff>
--- a/12 Week Programme - Leetcode.docx
+++ b/12 Week Programme - Leetcode.docx
@@ -258,7 +258,7 @@
           <w:sz w:val="22"/>
           <w:shd w:fill="auto" w:val="clear"/>
         </w:rPr>
-        <w:t xml:space="preserve"> - hard1</w:t>
+        <w:t xml:space="preserve"> - hard</w:t>
       </w:r>
     </w:p>
     <w:p>
@@ -543,6 +543,17 @@
           <w:t xml:space="preserve">Dinner Plate Stacks</w:t>
         </w:r>
       </w:hyperlink>
+      <w:r>
+        <w:rPr>
+          <w:rFonts w:ascii="Arial" w:hAnsi="Arial" w:cs="Arial" w:eastAsia="Arial"/>
+          <w:color w:val="auto"/>
+          <w:spacing w:val="0"/>
+          <w:position w:val="0"/>
+          <w:sz w:val="22"/>
+          <w:shd w:fill="auto" w:val="clear"/>
+        </w:rPr>
+        <w:t xml:space="preserve"> - hard</w:t>
+      </w:r>
     </w:p>
     <w:p>
       <w:pPr>
@@ -1520,6 +1531,54 @@
           </w:rPr>
           <w:t xml:space="preserve"> HYPERLINK "https://leetcode.com/articles/a-recursive-approach-to-segment-trees-range-sum-queries-lazy-propagation/"</w:t>
         </w:r>
+        <w:r>
+          <w:rPr>
+            <w:rFonts w:ascii="Trebuchet MS" w:hAnsi="Trebuchet MS" w:cs="Trebuchet MS" w:eastAsia="Trebuchet MS"/>
+            <w:color w:val="1155CC"/>
+            <w:spacing w:val="0"/>
+            <w:position w:val="0"/>
+            <w:sz w:val="22"/>
+            <w:u w:val="single"/>
+            <w:shd w:fill="auto" w:val="clear"/>
+          </w:rPr>
+          <w:t xml:space="preserve"> HYPERLINK "https://leetcode.com/articles/a-recursive-approach-to-segment-trees-range-sum-queries-lazy-propagation/"</w:t>
+        </w:r>
+        <w:r>
+          <w:rPr>
+            <w:rFonts w:ascii="Trebuchet MS" w:hAnsi="Trebuchet MS" w:cs="Trebuchet MS" w:eastAsia="Trebuchet MS"/>
+            <w:color w:val="1155CC"/>
+            <w:spacing w:val="0"/>
+            <w:position w:val="0"/>
+            <w:sz w:val="22"/>
+            <w:u w:val="single"/>
+            <w:shd w:fill="auto" w:val="clear"/>
+          </w:rPr>
+          <w:t xml:space="preserve"> HYPERLINK "https://leetcode.com/articles/a-recursive-approach-to-segment-trees-range-sum-queries-lazy-propagation/"</w:t>
+        </w:r>
+        <w:r>
+          <w:rPr>
+            <w:rFonts w:ascii="Trebuchet MS" w:hAnsi="Trebuchet MS" w:cs="Trebuchet MS" w:eastAsia="Trebuchet MS"/>
+            <w:color w:val="1155CC"/>
+            <w:spacing w:val="0"/>
+            <w:position w:val="0"/>
+            <w:sz w:val="22"/>
+            <w:u w:val="single"/>
+            <w:shd w:fill="auto" w:val="clear"/>
+          </w:rPr>
+          <w:t xml:space="preserve"> HYPERLINK "https://leetcode.com/articles/a-recursive-approach-to-segment-trees-range-sum-queries-lazy-propagation/"</w:t>
+        </w:r>
+        <w:r>
+          <w:rPr>
+            <w:rFonts w:ascii="Trebuchet MS" w:hAnsi="Trebuchet MS" w:cs="Trebuchet MS" w:eastAsia="Trebuchet MS"/>
+            <w:color w:val="1155CC"/>
+            <w:spacing w:val="0"/>
+            <w:position w:val="0"/>
+            <w:sz w:val="22"/>
+            <w:u w:val="single"/>
+            <w:shd w:fill="auto" w:val="clear"/>
+          </w:rPr>
+          <w:t xml:space="preserve"> HYPERLINK "https://leetcode.com/articles/a-recursive-approach-to-segment-trees-range-sum-queries-lazy-propagation/"</w:t>
+        </w:r>
       </w:hyperlink>
     </w:p>
     <w:p>
@@ -1584,6 +1643,17 @@
           <w:t xml:space="preserve">Serialize and Deserialize N-ary Tree</w:t>
         </w:r>
       </w:hyperlink>
+      <w:r>
+        <w:rPr>
+          <w:rFonts w:ascii="Arial" w:hAnsi="Arial" w:cs="Arial" w:eastAsia="Arial"/>
+          <w:color w:val="auto"/>
+          <w:spacing w:val="0"/>
+          <w:position w:val="0"/>
+          <w:sz w:val="22"/>
+          <w:shd w:fill="auto" w:val="clear"/>
+        </w:rPr>
+        <w:t xml:space="preserve"> - hard</w:t>
+      </w:r>
     </w:p>
     <w:p>
       <w:pPr>
@@ -1617,6 +1687,17 @@
           <w:t xml:space="preserve">Encode N-ary Tree to Binary Tree</w:t>
         </w:r>
       </w:hyperlink>
+      <w:r>
+        <w:rPr>
+          <w:rFonts w:ascii="Arial" w:hAnsi="Arial" w:cs="Arial" w:eastAsia="Arial"/>
+          <w:color w:val="auto"/>
+          <w:spacing w:val="0"/>
+          <w:position w:val="0"/>
+          <w:sz w:val="22"/>
+          <w:shd w:fill="auto" w:val="clear"/>
+        </w:rPr>
+        <w:t xml:space="preserve"> - hard</w:t>
+      </w:r>
     </w:p>
     <w:p>
       <w:pPr>
@@ -2579,6 +2660,102 @@
           </w:rPr>
           <w:t xml:space="preserve"> HYPERLINK "https://www.geeksforgeeks.org/strassens-matrix-multiplication/"</w:t>
         </w:r>
+        <w:r>
+          <w:rPr>
+            <w:rFonts w:ascii="Trebuchet MS" w:hAnsi="Trebuchet MS" w:cs="Trebuchet MS" w:eastAsia="Trebuchet MS"/>
+            <w:color w:val="1155CC"/>
+            <w:spacing w:val="0"/>
+            <w:position w:val="0"/>
+            <w:sz w:val="22"/>
+            <w:u w:val="single"/>
+            <w:shd w:fill="auto" w:val="clear"/>
+          </w:rPr>
+          <w:t xml:space="preserve"> HYPERLINK "https://www.geeksforgeeks.org/strassens-matrix-multiplication/"</w:t>
+        </w:r>
+        <w:r>
+          <w:rPr>
+            <w:rFonts w:ascii="Trebuchet MS" w:hAnsi="Trebuchet MS" w:cs="Trebuchet MS" w:eastAsia="Trebuchet MS"/>
+            <w:color w:val="1155CC"/>
+            <w:spacing w:val="0"/>
+            <w:position w:val="0"/>
+            <w:sz w:val="22"/>
+            <w:u w:val="single"/>
+            <w:shd w:fill="auto" w:val="clear"/>
+          </w:rPr>
+          <w:t xml:space="preserve"> HYPERLINK "https://www.geeksforgeeks.org/strassens-matrix-multiplication/"</w:t>
+        </w:r>
+        <w:r>
+          <w:rPr>
+            <w:rFonts w:ascii="Trebuchet MS" w:hAnsi="Trebuchet MS" w:cs="Trebuchet MS" w:eastAsia="Trebuchet MS"/>
+            <w:color w:val="1155CC"/>
+            <w:spacing w:val="0"/>
+            <w:position w:val="0"/>
+            <w:sz w:val="22"/>
+            <w:u w:val="single"/>
+            <w:shd w:fill="auto" w:val="clear"/>
+          </w:rPr>
+          <w:t xml:space="preserve"> HYPERLINK "https://www.geeksforgeeks.org/strassens-matrix-multiplication/"</w:t>
+        </w:r>
+        <w:r>
+          <w:rPr>
+            <w:rFonts w:ascii="Trebuchet MS" w:hAnsi="Trebuchet MS" w:cs="Trebuchet MS" w:eastAsia="Trebuchet MS"/>
+            <w:color w:val="1155CC"/>
+            <w:spacing w:val="0"/>
+            <w:position w:val="0"/>
+            <w:sz w:val="22"/>
+            <w:u w:val="single"/>
+            <w:shd w:fill="auto" w:val="clear"/>
+          </w:rPr>
+          <w:t xml:space="preserve"> HYPERLINK "https://www.geeksforgeeks.org/strassens-matrix-multiplication/"</w:t>
+        </w:r>
+        <w:r>
+          <w:rPr>
+            <w:rFonts w:ascii="Trebuchet MS" w:hAnsi="Trebuchet MS" w:cs="Trebuchet MS" w:eastAsia="Trebuchet MS"/>
+            <w:color w:val="1155CC"/>
+            <w:spacing w:val="0"/>
+            <w:position w:val="0"/>
+            <w:sz w:val="22"/>
+            <w:u w:val="single"/>
+            <w:shd w:fill="auto" w:val="clear"/>
+          </w:rPr>
+          <w:t xml:space="preserve"> HYPERLINK "https://www.geeksforgeeks.org/strassens-matrix-multiplication/"</w:t>
+        </w:r>
+        <w:r>
+          <w:rPr>
+            <w:rFonts w:ascii="Trebuchet MS" w:hAnsi="Trebuchet MS" w:cs="Trebuchet MS" w:eastAsia="Trebuchet MS"/>
+            <w:color w:val="1155CC"/>
+            <w:spacing w:val="0"/>
+            <w:position w:val="0"/>
+            <w:sz w:val="22"/>
+            <w:u w:val="single"/>
+            <w:shd w:fill="auto" w:val="clear"/>
+          </w:rPr>
+          <w:t xml:space="preserve"> HYPERLINK "https://www.geeksforgeeks.org/strassens-matrix-multiplication/"</w:t>
+        </w:r>
+        <w:r>
+          <w:rPr>
+            <w:rFonts w:ascii="Trebuchet MS" w:hAnsi="Trebuchet MS" w:cs="Trebuchet MS" w:eastAsia="Trebuchet MS"/>
+            <w:color w:val="1155CC"/>
+            <w:spacing w:val="0"/>
+            <w:position w:val="0"/>
+            <w:sz w:val="22"/>
+            <w:u w:val="single"/>
+            <w:shd w:fill="auto" w:val="clear"/>
+          </w:rPr>
+          <w:t xml:space="preserve"> HYPERLINK "https://www.geeksforgeeks.org/strassens-matrix-multiplication/"</w:t>
+        </w:r>
+        <w:r>
+          <w:rPr>
+            <w:rFonts w:ascii="Trebuchet MS" w:hAnsi="Trebuchet MS" w:cs="Trebuchet MS" w:eastAsia="Trebuchet MS"/>
+            <w:color w:val="1155CC"/>
+            <w:spacing w:val="0"/>
+            <w:position w:val="0"/>
+            <w:sz w:val="22"/>
+            <w:u w:val="single"/>
+            <w:shd w:fill="auto" w:val="clear"/>
+          </w:rPr>
+          <w:t xml:space="preserve"> HYPERLINK "https://www.geeksforgeeks.org/strassens-matrix-multiplication/"</w:t>
+        </w:r>
       </w:hyperlink>
       <w:r>
         <w:rPr>
@@ -2876,6 +3053,17 @@
           <w:t xml:space="preserve">Burst Balloons</w:t>
         </w:r>
       </w:hyperlink>
+      <w:r>
+        <w:rPr>
+          <w:rFonts w:ascii="Arial" w:hAnsi="Arial" w:cs="Arial" w:eastAsia="Arial"/>
+          <w:color w:val="auto"/>
+          <w:spacing w:val="0"/>
+          <w:position w:val="0"/>
+          <w:sz w:val="22"/>
+          <w:shd w:fill="auto" w:val="clear"/>
+        </w:rPr>
+        <w:t xml:space="preserve"> - hard</w:t>
+      </w:r>
     </w:p>
     <w:p>
       <w:pPr>
@@ -3377,6 +3565,17 @@
           <w:t xml:space="preserve">Task Scheduler</w:t>
         </w:r>
       </w:hyperlink>
+      <w:r>
+        <w:rPr>
+          <w:rFonts w:ascii="Arial" w:hAnsi="Arial" w:cs="Arial" w:eastAsia="Arial"/>
+          <w:color w:val="auto"/>
+          <w:spacing w:val="0"/>
+          <w:position w:val="0"/>
+          <w:sz w:val="22"/>
+          <w:shd w:fill="auto" w:val="clear"/>
+        </w:rPr>
+        <w:t xml:space="preserve"> (solved)</w:t>
+      </w:r>
     </w:p>
     <w:p>
       <w:pPr>
@@ -3874,6 +4073,17 @@
           <w:t xml:space="preserve">Course Schedule</w:t>
         </w:r>
       </w:hyperlink>
+      <w:r>
+        <w:rPr>
+          <w:rFonts w:ascii="Arial" w:hAnsi="Arial" w:cs="Arial" w:eastAsia="Arial"/>
+          <w:color w:val="auto"/>
+          <w:spacing w:val="0"/>
+          <w:position w:val="0"/>
+          <w:sz w:val="22"/>
+          <w:shd w:fill="auto" w:val="clear"/>
+        </w:rPr>
+        <w:t xml:space="preserve"> (solved)</w:t>
+      </w:r>
     </w:p>
     <w:p>
       <w:pPr>
@@ -4102,6 +4312,17 @@
           <w:t xml:space="preserve">Remove Invalid Parentheses</w:t>
         </w:r>
       </w:hyperlink>
+      <w:r>
+        <w:rPr>
+          <w:rFonts w:ascii="Arial" w:hAnsi="Arial" w:cs="Arial" w:eastAsia="Arial"/>
+          <w:color w:val="auto"/>
+          <w:spacing w:val="0"/>
+          <w:position w:val="0"/>
+          <w:sz w:val="22"/>
+          <w:shd w:fill="auto" w:val="clear"/>
+        </w:rPr>
+        <w:t xml:space="preserve"> - hard</w:t>
+      </w:r>
     </w:p>
     <w:p>
       <w:pPr>
@@ -4243,8 +4464,22 @@
           <w:sz w:val="22"/>
           <w:shd w:fill="auto" w:val="clear"/>
         </w:rPr>
-        <w:t xml:space="preserve"> (solved)</w:t>
-      </w:r>
+        <w:t xml:space="preserve"> (solved), </w:t>
+      </w:r>
+      <w:hyperlink xmlns:r="http://schemas.openxmlformats.org/officeDocument/2006/relationships" r:id="docRId70">
+        <w:r>
+          <w:rPr>
+            <w:rFonts w:ascii="Trebuchet MS" w:hAnsi="Trebuchet MS" w:cs="Trebuchet MS" w:eastAsia="Trebuchet MS"/>
+            <w:color w:val="1155CC"/>
+            <w:spacing w:val="0"/>
+            <w:position w:val="0"/>
+            <w:sz w:val="22"/>
+            <w:u w:val="single"/>
+            <w:shd w:fill="auto" w:val="clear"/>
+          </w:rPr>
+          <w:t xml:space="preserve">Facebook | Minimum number of people to spread a message</w:t>
+        </w:r>
+      </w:hyperlink>
       <w:r>
         <w:rPr>
           <w:rFonts w:ascii="Trebuchet MS" w:hAnsi="Trebuchet MS" w:cs="Trebuchet MS" w:eastAsia="Trebuchet MS"/>
@@ -4256,18 +4491,18 @@
         </w:rPr>
         <w:t xml:space="preserve">, </w:t>
       </w:r>
-      <w:hyperlink xmlns:r="http://schemas.openxmlformats.org/officeDocument/2006/relationships" r:id="docRId70">
-        <w:r>
-          <w:rPr>
-            <w:rFonts w:ascii="Trebuchet MS" w:hAnsi="Trebuchet MS" w:cs="Trebuchet MS" w:eastAsia="Trebuchet MS"/>
-            <w:color w:val="1155CC"/>
-            <w:spacing w:val="0"/>
-            <w:position w:val="0"/>
-            <w:sz w:val="22"/>
-            <w:u w:val="single"/>
-            <w:shd w:fill="auto" w:val="clear"/>
-          </w:rPr>
-          <w:t xml:space="preserve">Facebook | Minimum number of people to spread a message</w:t>
+      <w:hyperlink xmlns:r="http://schemas.openxmlformats.org/officeDocument/2006/relationships" r:id="docRId71">
+        <w:r>
+          <w:rPr>
+            <w:rFonts w:ascii="Trebuchet MS" w:hAnsi="Trebuchet MS" w:cs="Trebuchet MS" w:eastAsia="Trebuchet MS"/>
+            <w:color w:val="1155CC"/>
+            <w:spacing w:val="0"/>
+            <w:position w:val="0"/>
+            <w:sz w:val="22"/>
+            <w:u w:val="single"/>
+            <w:shd w:fill="auto" w:val="clear"/>
+          </w:rPr>
+          <w:t xml:space="preserve">Airbnb | Cover all vertices with the least number of vertices</w:t>
         </w:r>
       </w:hyperlink>
       <w:r>
@@ -4281,31 +4516,6 @@
         </w:rPr>
         <w:t xml:space="preserve">, </w:t>
       </w:r>
-      <w:hyperlink xmlns:r="http://schemas.openxmlformats.org/officeDocument/2006/relationships" r:id="docRId71">
-        <w:r>
-          <w:rPr>
-            <w:rFonts w:ascii="Trebuchet MS" w:hAnsi="Trebuchet MS" w:cs="Trebuchet MS" w:eastAsia="Trebuchet MS"/>
-            <w:color w:val="1155CC"/>
-            <w:spacing w:val="0"/>
-            <w:position w:val="0"/>
-            <w:sz w:val="22"/>
-            <w:u w:val="single"/>
-            <w:shd w:fill="auto" w:val="clear"/>
-          </w:rPr>
-          <w:t xml:space="preserve">Airbnb | Cover all vertices with the least number of vertices</w:t>
-        </w:r>
-      </w:hyperlink>
-      <w:r>
-        <w:rPr>
-          <w:rFonts w:ascii="Trebuchet MS" w:hAnsi="Trebuchet MS" w:cs="Trebuchet MS" w:eastAsia="Trebuchet MS"/>
-          <w:color w:val="auto"/>
-          <w:spacing w:val="0"/>
-          <w:position w:val="0"/>
-          <w:sz w:val="22"/>
-          <w:shd w:fill="auto" w:val="clear"/>
-        </w:rPr>
-        <w:t xml:space="preserve">, </w:t>
-      </w:r>
       <w:hyperlink xmlns:r="http://schemas.openxmlformats.org/officeDocument/2006/relationships" r:id="docRId72">
         <w:r>
           <w:rPr>
@@ -4348,8 +4558,22 @@
           <w:sz w:val="22"/>
           <w:shd w:fill="auto" w:val="clear"/>
         </w:rPr>
-        <w:t xml:space="preserve">Minimum spanning Tree - Prim's Algorithm</w:t>
-      </w:r>
+        <w:t xml:space="preserve">Minimum spanning Tree - Prim's Algorithm vs Kruskal's algorithms: </w:t>
+      </w:r>
+      <w:hyperlink xmlns:r="http://schemas.openxmlformats.org/officeDocument/2006/relationships" r:id="docRId73">
+        <w:r>
+          <w:rPr>
+            <w:rFonts w:ascii="Trebuchet MS" w:hAnsi="Trebuchet MS" w:cs="Trebuchet MS" w:eastAsia="Trebuchet MS"/>
+            <w:color w:val="0000FF"/>
+            <w:spacing w:val="0"/>
+            <w:position w:val="0"/>
+            <w:sz w:val="22"/>
+            <w:u w:val="single"/>
+            <w:shd w:fill="auto" w:val="clear"/>
+          </w:rPr>
+          <w:t xml:space="preserve">https://www.youtube.com/watch?v=4ZlRH0eK-qQ&amp;t=10s</w:t>
+        </w:r>
+      </w:hyperlink>
     </w:p>
     <w:p>
       <w:pPr>
@@ -4369,7 +4593,7 @@
           <w:shd w:fill="auto" w:val="clear"/>
         </w:rPr>
       </w:pPr>
-      <w:hyperlink xmlns:r="http://schemas.openxmlformats.org/officeDocument/2006/relationships" r:id="docRId73">
+      <w:hyperlink xmlns:r="http://schemas.openxmlformats.org/officeDocument/2006/relationships" r:id="docRId74">
         <w:r>
           <w:rPr>
             <w:rFonts w:ascii="Trebuchet MS" w:hAnsi="Trebuchet MS" w:cs="Trebuchet MS" w:eastAsia="Trebuchet MS"/>
@@ -4402,7 +4626,7 @@
           <w:shd w:fill="auto" w:val="clear"/>
         </w:rPr>
       </w:pPr>
-      <w:hyperlink xmlns:r="http://schemas.openxmlformats.org/officeDocument/2006/relationships" r:id="docRId74">
+      <w:hyperlink xmlns:r="http://schemas.openxmlformats.org/officeDocument/2006/relationships" r:id="docRId75">
         <w:r>
           <w:rPr>
             <w:rFonts w:ascii="Trebuchet MS" w:hAnsi="Trebuchet MS" w:cs="Trebuchet MS" w:eastAsia="Trebuchet MS"/>
@@ -4435,7 +4659,7 @@
           <w:shd w:fill="auto" w:val="clear"/>
         </w:rPr>
       </w:pPr>
-      <w:hyperlink xmlns:r="http://schemas.openxmlformats.org/officeDocument/2006/relationships" r:id="docRId75">
+      <w:hyperlink xmlns:r="http://schemas.openxmlformats.org/officeDocument/2006/relationships" r:id="docRId76">
         <w:r>
           <w:rPr>
             <w:rFonts w:ascii="Trebuchet MS" w:hAnsi="Trebuchet MS" w:cs="Trebuchet MS" w:eastAsia="Trebuchet MS"/>
@@ -4468,7 +4692,7 @@
           <w:shd w:fill="auto" w:val="clear"/>
         </w:rPr>
       </w:pPr>
-      <w:hyperlink xmlns:r="http://schemas.openxmlformats.org/officeDocument/2006/relationships" r:id="docRId76">
+      <w:hyperlink xmlns:r="http://schemas.openxmlformats.org/officeDocument/2006/relationships" r:id="docRId77">
         <w:r>
           <w:rPr>
             <w:rFonts w:ascii="Trebuchet MS" w:hAnsi="Trebuchet MS" w:cs="Trebuchet MS" w:eastAsia="Trebuchet MS"/>
@@ -4542,7 +4766,7 @@
         </w:rPr>
         <w:t xml:space="preserve">Bellman-Ford - </w:t>
       </w:r>
-      <w:hyperlink xmlns:r="http://schemas.openxmlformats.org/officeDocument/2006/relationships" r:id="docRId77">
+      <w:hyperlink xmlns:r="http://schemas.openxmlformats.org/officeDocument/2006/relationships" r:id="docRId78">
         <w:r>
           <w:rPr>
             <w:rFonts w:ascii="Trebuchet MS" w:hAnsi="Trebuchet MS" w:cs="Trebuchet MS" w:eastAsia="Trebuchet MS"/>
@@ -4567,7 +4791,7 @@
         </w:rPr>
         <w:t xml:space="preserve"> (solved) </w:t>
       </w:r>
-      <w:hyperlink xmlns:r="http://schemas.openxmlformats.org/officeDocument/2006/relationships" r:id="docRId78">
+      <w:hyperlink xmlns:r="http://schemas.openxmlformats.org/officeDocument/2006/relationships" r:id="docRId79">
         <w:r>
           <w:rPr>
             <w:rFonts w:ascii="Trebuchet MS" w:hAnsi="Trebuchet MS" w:cs="Trebuchet MS" w:eastAsia="Trebuchet MS"/>
@@ -4630,7 +4854,7 @@
           <w:shd w:fill="auto" w:val="clear"/>
         </w:rPr>
       </w:pPr>
-      <w:hyperlink xmlns:r="http://schemas.openxmlformats.org/officeDocument/2006/relationships" r:id="docRId79">
+      <w:hyperlink xmlns:r="http://schemas.openxmlformats.org/officeDocument/2006/relationships" r:id="docRId80">
         <w:r>
           <w:rPr>
             <w:rFonts w:ascii="Trebuchet MS" w:hAnsi="Trebuchet MS" w:cs="Trebuchet MS" w:eastAsia="Trebuchet MS"/>
@@ -4644,6 +4868,17 @@
           <w:t xml:space="preserve">Reachable Nodes In Subdivided Graph</w:t>
         </w:r>
       </w:hyperlink>
+      <w:r>
+        <w:rPr>
+          <w:rFonts w:ascii="Arial" w:hAnsi="Arial" w:cs="Arial" w:eastAsia="Arial"/>
+          <w:color w:val="auto"/>
+          <w:spacing w:val="0"/>
+          <w:position w:val="0"/>
+          <w:sz w:val="22"/>
+          <w:shd w:fill="auto" w:val="clear"/>
+        </w:rPr>
+        <w:t xml:space="preserve"> - hard</w:t>
+      </w:r>
     </w:p>
     <w:p>
       <w:pPr>
@@ -4663,7 +4898,7 @@
           <w:shd w:fill="auto" w:val="clear"/>
         </w:rPr>
       </w:pPr>
-      <w:hyperlink xmlns:r="http://schemas.openxmlformats.org/officeDocument/2006/relationships" r:id="docRId80">
+      <w:hyperlink xmlns:r="http://schemas.openxmlformats.org/officeDocument/2006/relationships" r:id="docRId81">
         <w:r>
           <w:rPr>
             <w:rFonts w:ascii="Trebuchet MS" w:hAnsi="Trebuchet MS" w:cs="Trebuchet MS" w:eastAsia="Trebuchet MS"/>
@@ -4677,6 +4912,17 @@
           <w:t xml:space="preserve">Shortest Path Visiting All Nodes</w:t>
         </w:r>
       </w:hyperlink>
+      <w:r>
+        <w:rPr>
+          <w:rFonts w:ascii="Arial" w:hAnsi="Arial" w:cs="Arial" w:eastAsia="Arial"/>
+          <w:color w:val="auto"/>
+          <w:spacing w:val="0"/>
+          <w:position w:val="0"/>
+          <w:sz w:val="22"/>
+          <w:shd w:fill="auto" w:val="clear"/>
+        </w:rPr>
+        <w:t xml:space="preserve"> - hard</w:t>
+      </w:r>
     </w:p>
     <w:p>
       <w:pPr>
@@ -4726,7 +4972,7 @@
           <w:shd w:fill="auto" w:val="clear"/>
         </w:rPr>
       </w:pPr>
-      <w:hyperlink xmlns:r="http://schemas.openxmlformats.org/officeDocument/2006/relationships" r:id="docRId81">
+      <w:hyperlink xmlns:r="http://schemas.openxmlformats.org/officeDocument/2006/relationships" r:id="docRId82">
         <w:r>
           <w:rPr>
             <w:rFonts w:ascii="Trebuchet MS" w:hAnsi="Trebuchet MS" w:cs="Trebuchet MS" w:eastAsia="Trebuchet MS"/>
@@ -4759,7 +5005,7 @@
           <w:shd w:fill="auto" w:val="clear"/>
         </w:rPr>
       </w:pPr>
-      <w:hyperlink xmlns:r="http://schemas.openxmlformats.org/officeDocument/2006/relationships" r:id="docRId82">
+      <w:hyperlink xmlns:r="http://schemas.openxmlformats.org/officeDocument/2006/relationships" r:id="docRId83">
         <w:r>
           <w:rPr>
             <w:rFonts w:ascii="Trebuchet MS" w:hAnsi="Trebuchet MS" w:cs="Trebuchet MS" w:eastAsia="Trebuchet MS"/>
@@ -4822,7 +5068,7 @@
           <w:shd w:fill="auto" w:val="clear"/>
         </w:rPr>
       </w:pPr>
-      <w:hyperlink xmlns:r="http://schemas.openxmlformats.org/officeDocument/2006/relationships" r:id="docRId83">
+      <w:hyperlink xmlns:r="http://schemas.openxmlformats.org/officeDocument/2006/relationships" r:id="docRId84">
         <w:r>
           <w:rPr>
             <w:rFonts w:ascii="Trebuchet MS" w:hAnsi="Trebuchet MS" w:cs="Trebuchet MS" w:eastAsia="Trebuchet MS"/>
@@ -4883,6 +5129,54 @@
           </w:rPr>
           <w:t xml:space="preserve"> HYPERLINK "https://massivealgorithms.blogspot.com/2014/09/johnsons-algorithm-for-all-pairs.html"</w:t>
         </w:r>
+        <w:r>
+          <w:rPr>
+            <w:rFonts w:ascii="Trebuchet MS" w:hAnsi="Trebuchet MS" w:cs="Trebuchet MS" w:eastAsia="Trebuchet MS"/>
+            <w:color w:val="1155CC"/>
+            <w:spacing w:val="0"/>
+            <w:position w:val="0"/>
+            <w:sz w:val="22"/>
+            <w:u w:val="single"/>
+            <w:shd w:fill="auto" w:val="clear"/>
+          </w:rPr>
+          <w:t xml:space="preserve"> HYPERLINK "https://massivealgorithms.blogspot.com/2014/09/johnsons-algorithm-for-all-pairs.html"</w:t>
+        </w:r>
+        <w:r>
+          <w:rPr>
+            <w:rFonts w:ascii="Trebuchet MS" w:hAnsi="Trebuchet MS" w:cs="Trebuchet MS" w:eastAsia="Trebuchet MS"/>
+            <w:color w:val="1155CC"/>
+            <w:spacing w:val="0"/>
+            <w:position w:val="0"/>
+            <w:sz w:val="22"/>
+            <w:u w:val="single"/>
+            <w:shd w:fill="auto" w:val="clear"/>
+          </w:rPr>
+          <w:t xml:space="preserve"> HYPERLINK "https://massivealgorithms.blogspot.com/2014/09/johnsons-algorithm-for-all-pairs.html"</w:t>
+        </w:r>
+        <w:r>
+          <w:rPr>
+            <w:rFonts w:ascii="Trebuchet MS" w:hAnsi="Trebuchet MS" w:cs="Trebuchet MS" w:eastAsia="Trebuchet MS"/>
+            <w:color w:val="1155CC"/>
+            <w:spacing w:val="0"/>
+            <w:position w:val="0"/>
+            <w:sz w:val="22"/>
+            <w:u w:val="single"/>
+            <w:shd w:fill="auto" w:val="clear"/>
+          </w:rPr>
+          <w:t xml:space="preserve"> HYPERLINK "https://massivealgorithms.blogspot.com/2014/09/johnsons-algorithm-for-all-pairs.html"</w:t>
+        </w:r>
+        <w:r>
+          <w:rPr>
+            <w:rFonts w:ascii="Trebuchet MS" w:hAnsi="Trebuchet MS" w:cs="Trebuchet MS" w:eastAsia="Trebuchet MS"/>
+            <w:color w:val="1155CC"/>
+            <w:spacing w:val="0"/>
+            <w:position w:val="0"/>
+            <w:sz w:val="22"/>
+            <w:u w:val="single"/>
+            <w:shd w:fill="auto" w:val="clear"/>
+          </w:rPr>
+          <w:t xml:space="preserve"> HYPERLINK "https://massivealgorithms.blogspot.com/2014/09/johnsons-algorithm-for-all-pairs.html"</w:t>
+        </w:r>
       </w:hyperlink>
     </w:p>
     <w:p>
@@ -4933,7 +5227,7 @@
           <w:shd w:fill="auto" w:val="clear"/>
         </w:rPr>
       </w:pPr>
-      <w:hyperlink xmlns:r="http://schemas.openxmlformats.org/officeDocument/2006/relationships" r:id="docRId84">
+      <w:hyperlink xmlns:r="http://schemas.openxmlformats.org/officeDocument/2006/relationships" r:id="docRId85">
         <w:r>
           <w:rPr>
             <w:rFonts w:ascii="Trebuchet MS" w:hAnsi="Trebuchet MS" w:cs="Trebuchet MS" w:eastAsia="Trebuchet MS"/>
@@ -4966,7 +5260,7 @@
           <w:shd w:fill="auto" w:val="clear"/>
         </w:rPr>
       </w:pPr>
-      <w:hyperlink xmlns:r="http://schemas.openxmlformats.org/officeDocument/2006/relationships" r:id="docRId85">
+      <w:hyperlink xmlns:r="http://schemas.openxmlformats.org/officeDocument/2006/relationships" r:id="docRId86">
         <w:r>
           <w:rPr>
             <w:rFonts w:ascii="Trebuchet MS" w:hAnsi="Trebuchet MS" w:cs="Trebuchet MS" w:eastAsia="Trebuchet MS"/>
@@ -5083,7 +5377,7 @@
         </w:rPr>
         <w:t xml:space="preserve">The Chinese remainder theorem - </w:t>
       </w:r>
-      <w:hyperlink xmlns:r="http://schemas.openxmlformats.org/officeDocument/2006/relationships" r:id="docRId86">
+      <w:hyperlink xmlns:r="http://schemas.openxmlformats.org/officeDocument/2006/relationships" r:id="docRId87">
         <w:r>
           <w:rPr>
             <w:rFonts w:ascii="Trebuchet MS" w:hAnsi="Trebuchet MS" w:cs="Trebuchet MS" w:eastAsia="Trebuchet MS"/>
@@ -5097,6 +5391,17 @@
           <w:t xml:space="preserve">Check If It Is a Good Array</w:t>
         </w:r>
       </w:hyperlink>
+      <w:r>
+        <w:rPr>
+          <w:rFonts w:ascii="Arial" w:hAnsi="Arial" w:cs="Arial" w:eastAsia="Arial"/>
+          <w:color w:val="auto"/>
+          <w:spacing w:val="0"/>
+          <w:position w:val="0"/>
+          <w:sz w:val="22"/>
+          <w:shd w:fill="auto" w:val="clear"/>
+        </w:rPr>
+        <w:t xml:space="preserve"> - hard</w:t>
+      </w:r>
     </w:p>
     <w:p>
       <w:pPr>
@@ -5146,7 +5451,7 @@
           <w:shd w:fill="auto" w:val="clear"/>
         </w:rPr>
       </w:pPr>
-      <w:hyperlink xmlns:r="http://schemas.openxmlformats.org/officeDocument/2006/relationships" r:id="docRId87">
+      <w:hyperlink xmlns:r="http://schemas.openxmlformats.org/officeDocument/2006/relationships" r:id="docRId88">
         <w:r>
           <w:rPr>
             <w:rFonts w:ascii="Trebuchet MS" w:hAnsi="Trebuchet MS" w:cs="Trebuchet MS" w:eastAsia="Trebuchet MS"/>
@@ -5160,6 +5465,17 @@
           <w:t xml:space="preserve">Greatest Common Divisor of Strings</w:t>
         </w:r>
       </w:hyperlink>
+      <w:r>
+        <w:rPr>
+          <w:rFonts w:ascii="Arial" w:hAnsi="Arial" w:cs="Arial" w:eastAsia="Arial"/>
+          <w:color w:val="auto"/>
+          <w:spacing w:val="0"/>
+          <w:position w:val="0"/>
+          <w:sz w:val="22"/>
+          <w:shd w:fill="auto" w:val="clear"/>
+        </w:rPr>
+        <w:t xml:space="preserve"> (solved)</w:t>
+      </w:r>
     </w:p>
     <w:p>
       <w:pPr>
@@ -5179,7 +5495,7 @@
           <w:shd w:fill="auto" w:val="clear"/>
         </w:rPr>
       </w:pPr>
-      <w:hyperlink xmlns:r="http://schemas.openxmlformats.org/officeDocument/2006/relationships" r:id="docRId88">
+      <w:hyperlink xmlns:r="http://schemas.openxmlformats.org/officeDocument/2006/relationships" r:id="docRId89">
         <w:r>
           <w:rPr>
             <w:rFonts w:ascii="Trebuchet MS" w:hAnsi="Trebuchet MS" w:cs="Trebuchet MS" w:eastAsia="Trebuchet MS"/>
@@ -5212,7 +5528,7 @@
           <w:shd w:fill="auto" w:val="clear"/>
         </w:rPr>
       </w:pPr>
-      <w:hyperlink xmlns:r="http://schemas.openxmlformats.org/officeDocument/2006/relationships" r:id="docRId89">
+      <w:hyperlink xmlns:r="http://schemas.openxmlformats.org/officeDocument/2006/relationships" r:id="docRId90">
         <w:r>
           <w:rPr>
             <w:rFonts w:ascii="Trebuchet MS" w:hAnsi="Trebuchet MS" w:cs="Trebuchet MS" w:eastAsia="Trebuchet MS"/>
@@ -5226,6 +5542,17 @@
           <w:t xml:space="preserve">Google | OA Summer Intern 2020 | Greatest Common Divisor</w:t>
         </w:r>
       </w:hyperlink>
+      <w:r>
+        <w:rPr>
+          <w:rFonts w:ascii="Arial" w:hAnsi="Arial" w:cs="Arial" w:eastAsia="Arial"/>
+          <w:color w:val="auto"/>
+          <w:spacing w:val="0"/>
+          <w:position w:val="0"/>
+          <w:sz w:val="22"/>
+          <w:shd w:fill="auto" w:val="clear"/>
+        </w:rPr>
+        <w:t xml:space="preserve"> (read)</w:t>
+      </w:r>
     </w:p>
     <w:p>
       <w:pPr>
@@ -5275,7 +5602,7 @@
           <w:shd w:fill="auto" w:val="clear"/>
         </w:rPr>
       </w:pPr>
-      <w:hyperlink xmlns:r="http://schemas.openxmlformats.org/officeDocument/2006/relationships" r:id="docRId90">
+      <w:hyperlink xmlns:r="http://schemas.openxmlformats.org/officeDocument/2006/relationships" r:id="docRId91">
         <w:r>
           <w:rPr>
             <w:rFonts w:ascii="Trebuchet MS" w:hAnsi="Trebuchet MS" w:cs="Trebuchet MS" w:eastAsia="Trebuchet MS"/>
@@ -5319,7 +5646,7 @@
           <w:shd w:fill="auto" w:val="clear"/>
         </w:rPr>
       </w:pPr>
-      <w:hyperlink xmlns:r="http://schemas.openxmlformats.org/officeDocument/2006/relationships" r:id="docRId91">
+      <w:hyperlink xmlns:r="http://schemas.openxmlformats.org/officeDocument/2006/relationships" r:id="docRId92">
         <w:r>
           <w:rPr>
             <w:rFonts w:ascii="Trebuchet MS" w:hAnsi="Trebuchet MS" w:cs="Trebuchet MS" w:eastAsia="Trebuchet MS"/>
@@ -5382,7 +5709,7 @@
           <w:shd w:fill="auto" w:val="clear"/>
         </w:rPr>
       </w:pPr>
-      <w:hyperlink xmlns:r="http://schemas.openxmlformats.org/officeDocument/2006/relationships" r:id="docRId92">
+      <w:hyperlink xmlns:r="http://schemas.openxmlformats.org/officeDocument/2006/relationships" r:id="docRId93">
         <w:r>
           <w:rPr>
             <w:rFonts w:ascii="Trebuchet MS" w:hAnsi="Trebuchet MS" w:cs="Trebuchet MS" w:eastAsia="Trebuchet MS"/>
@@ -5415,7 +5742,7 @@
           <w:shd w:fill="auto" w:val="clear"/>
         </w:rPr>
       </w:pPr>
-      <w:hyperlink xmlns:r="http://schemas.openxmlformats.org/officeDocument/2006/relationships" r:id="docRId93">
+      <w:hyperlink xmlns:r="http://schemas.openxmlformats.org/officeDocument/2006/relationships" r:id="docRId94">
         <w:r>
           <w:rPr>
             <w:rFonts w:ascii="Trebuchet MS" w:hAnsi="Trebuchet MS" w:cs="Trebuchet MS" w:eastAsia="Trebuchet MS"/>
@@ -5429,6 +5756,17 @@
           <w:t xml:space="preserve">Shortest Path to Get All Keys</w:t>
         </w:r>
       </w:hyperlink>
+      <w:r>
+        <w:rPr>
+          <w:rFonts w:ascii="Arial" w:hAnsi="Arial" w:cs="Arial" w:eastAsia="Arial"/>
+          <w:color w:val="auto"/>
+          <w:spacing w:val="0"/>
+          <w:position w:val="0"/>
+          <w:sz w:val="22"/>
+          <w:shd w:fill="auto" w:val="clear"/>
+        </w:rPr>
+        <w:t xml:space="preserve"> - hard</w:t>
+      </w:r>
     </w:p>
     <w:p>
       <w:pPr>
@@ -5478,7 +5816,7 @@
           <w:shd w:fill="auto" w:val="clear"/>
         </w:rPr>
       </w:pPr>
-      <w:hyperlink xmlns:r="http://schemas.openxmlformats.org/officeDocument/2006/relationships" r:id="docRId94">
+      <w:hyperlink xmlns:r="http://schemas.openxmlformats.org/officeDocument/2006/relationships" r:id="docRId95">
         <w:r>
           <w:rPr>
             <w:rFonts w:ascii="Trebuchet MS" w:hAnsi="Trebuchet MS" w:cs="Trebuchet MS" w:eastAsia="Trebuchet MS"/>
@@ -5511,7 +5849,7 @@
           <w:shd w:fill="auto" w:val="clear"/>
         </w:rPr>
       </w:pPr>
-      <w:hyperlink xmlns:r="http://schemas.openxmlformats.org/officeDocument/2006/relationships" r:id="docRId95">
+      <w:hyperlink xmlns:r="http://schemas.openxmlformats.org/officeDocument/2006/relationships" r:id="docRId96">
         <w:r>
           <w:rPr>
             <w:rFonts w:ascii="Trebuchet MS" w:hAnsi="Trebuchet MS" w:cs="Trebuchet MS" w:eastAsia="Trebuchet MS"/>
@@ -5544,7 +5882,7 @@
           <w:shd w:fill="auto" w:val="clear"/>
         </w:rPr>
       </w:pPr>
-      <w:hyperlink xmlns:r="http://schemas.openxmlformats.org/officeDocument/2006/relationships" r:id="docRId96">
+      <w:hyperlink xmlns:r="http://schemas.openxmlformats.org/officeDocument/2006/relationships" r:id="docRId97">
         <w:r>
           <w:rPr>
             <w:rFonts w:ascii="Trebuchet MS" w:hAnsi="Trebuchet MS" w:cs="Trebuchet MS" w:eastAsia="Trebuchet MS"/>
@@ -5577,7 +5915,7 @@
           <w:shd w:fill="auto" w:val="clear"/>
         </w:rPr>
       </w:pPr>
-      <w:hyperlink xmlns:r="http://schemas.openxmlformats.org/officeDocument/2006/relationships" r:id="docRId97">
+      <w:hyperlink xmlns:r="http://schemas.openxmlformats.org/officeDocument/2006/relationships" r:id="docRId98">
         <w:r>
           <w:rPr>
             <w:rFonts w:ascii="Trebuchet MS" w:hAnsi="Trebuchet MS" w:cs="Trebuchet MS" w:eastAsia="Trebuchet MS"/>
@@ -5716,7 +6054,7 @@
           <w:shd w:fill="auto" w:val="clear"/>
         </w:rPr>
       </w:pPr>
-      <w:hyperlink xmlns:r="http://schemas.openxmlformats.org/officeDocument/2006/relationships" r:id="docRId98">
+      <w:hyperlink xmlns:r="http://schemas.openxmlformats.org/officeDocument/2006/relationships" r:id="docRId99">
         <w:r>
           <w:rPr>
             <w:rFonts w:ascii="Trebuchet MS" w:hAnsi="Trebuchet MS" w:cs="Trebuchet MS" w:eastAsia="Trebuchet MS"/>
@@ -5760,7 +6098,7 @@
           <w:shd w:fill="auto" w:val="clear"/>
         </w:rPr>
       </w:pPr>
-      <w:hyperlink xmlns:r="http://schemas.openxmlformats.org/officeDocument/2006/relationships" r:id="docRId99">
+      <w:hyperlink xmlns:r="http://schemas.openxmlformats.org/officeDocument/2006/relationships" r:id="docRId100">
         <w:r>
           <w:rPr>
             <w:rFonts w:ascii="Trebuchet MS" w:hAnsi="Trebuchet MS" w:cs="Trebuchet MS" w:eastAsia="Trebuchet MS"/>
@@ -5793,7 +6131,7 @@
           <w:shd w:fill="auto" w:val="clear"/>
         </w:rPr>
       </w:pPr>
-      <w:hyperlink xmlns:r="http://schemas.openxmlformats.org/officeDocument/2006/relationships" r:id="docRId100">
+      <w:hyperlink xmlns:r="http://schemas.openxmlformats.org/officeDocument/2006/relationships" r:id="docRId101">
         <w:r>
           <w:rPr>
             <w:rFonts w:ascii="Trebuchet MS" w:hAnsi="Trebuchet MS" w:cs="Trebuchet MS" w:eastAsia="Trebuchet MS"/>
@@ -5807,6 +6145,17 @@
           <w:t xml:space="preserve">Shortest Palindrome</w:t>
         </w:r>
       </w:hyperlink>
+      <w:r>
+        <w:rPr>
+          <w:rFonts w:ascii="Arial" w:hAnsi="Arial" w:cs="Arial" w:eastAsia="Arial"/>
+          <w:color w:val="auto"/>
+          <w:spacing w:val="0"/>
+          <w:position w:val="0"/>
+          <w:sz w:val="22"/>
+          <w:shd w:fill="auto" w:val="clear"/>
+        </w:rPr>
+        <w:t xml:space="preserve"> - hard</w:t>
+      </w:r>
     </w:p>
     <w:p>
       <w:pPr>
@@ -5826,7 +6175,7 @@
           <w:shd w:fill="auto" w:val="clear"/>
         </w:rPr>
       </w:pPr>
-      <w:hyperlink xmlns:r="http://schemas.openxmlformats.org/officeDocument/2006/relationships" r:id="docRId101">
+      <w:hyperlink xmlns:r="http://schemas.openxmlformats.org/officeDocument/2006/relationships" r:id="docRId102">
         <w:r>
           <w:rPr>
             <w:rFonts w:ascii="Trebuchet MS" w:hAnsi="Trebuchet MS" w:cs="Trebuchet MS" w:eastAsia="Trebuchet MS"/>
@@ -5840,6 +6189,17 @@
           <w:t xml:space="preserve">Find All Anagrams in a String</w:t>
         </w:r>
       </w:hyperlink>
+      <w:r>
+        <w:rPr>
+          <w:rFonts w:ascii="Arial" w:hAnsi="Arial" w:cs="Arial" w:eastAsia="Arial"/>
+          <w:color w:val="auto"/>
+          <w:spacing w:val="0"/>
+          <w:position w:val="0"/>
+          <w:sz w:val="22"/>
+          <w:shd w:fill="auto" w:val="clear"/>
+        </w:rPr>
+        <w:t xml:space="preserve"> (solved)</w:t>
+      </w:r>
     </w:p>
     <w:p>
       <w:pPr>
@@ -5919,7 +6279,7 @@
           <w:shd w:fill="auto" w:val="clear"/>
         </w:rPr>
       </w:pPr>
-      <w:hyperlink xmlns:r="http://schemas.openxmlformats.org/officeDocument/2006/relationships" r:id="docRId102">
+      <w:hyperlink xmlns:r="http://schemas.openxmlformats.org/officeDocument/2006/relationships" r:id="docRId103">
         <w:r>
           <w:rPr>
             <w:rFonts w:ascii="Trebuchet MS" w:hAnsi="Trebuchet MS" w:cs="Trebuchet MS" w:eastAsia="Trebuchet MS"/>
@@ -5933,6 +6293,17 @@
           <w:t xml:space="preserve">Shortest Palindrome</w:t>
         </w:r>
       </w:hyperlink>
+      <w:r>
+        <w:rPr>
+          <w:rFonts w:ascii="Arial" w:hAnsi="Arial" w:cs="Arial" w:eastAsia="Arial"/>
+          <w:color w:val="auto"/>
+          <w:spacing w:val="0"/>
+          <w:position w:val="0"/>
+          <w:sz w:val="22"/>
+          <w:shd w:fill="auto" w:val="clear"/>
+        </w:rPr>
+        <w:t xml:space="preserve"> - hard</w:t>
+      </w:r>
     </w:p>
     <w:p>
       <w:pPr>
@@ -5952,7 +6323,7 @@
           <w:shd w:fill="auto" w:val="clear"/>
         </w:rPr>
       </w:pPr>
-      <w:hyperlink xmlns:r="http://schemas.openxmlformats.org/officeDocument/2006/relationships" r:id="docRId103">
+      <w:hyperlink xmlns:r="http://schemas.openxmlformats.org/officeDocument/2006/relationships" r:id="docRId104">
         <w:r>
           <w:rPr>
             <w:rFonts w:ascii="Trebuchet MS" w:hAnsi="Trebuchet MS" w:cs="Trebuchet MS" w:eastAsia="Trebuchet MS"/>
@@ -5985,7 +6356,7 @@
           <w:shd w:fill="auto" w:val="clear"/>
         </w:rPr>
       </w:pPr>
-      <w:hyperlink xmlns:r="http://schemas.openxmlformats.org/officeDocument/2006/relationships" r:id="docRId104">
+      <w:hyperlink xmlns:r="http://schemas.openxmlformats.org/officeDocument/2006/relationships" r:id="docRId105">
         <w:r>
           <w:rPr>
             <w:rFonts w:ascii="Trebuchet MS" w:hAnsi="Trebuchet MS" w:cs="Trebuchet MS" w:eastAsia="Trebuchet MS"/>
@@ -6122,7 +6493,7 @@
           <w:shd w:fill="auto" w:val="clear"/>
         </w:rPr>
       </w:pPr>
-      <w:hyperlink xmlns:r="http://schemas.openxmlformats.org/officeDocument/2006/relationships" r:id="docRId105">
+      <w:hyperlink xmlns:r="http://schemas.openxmlformats.org/officeDocument/2006/relationships" r:id="docRId106">
         <w:r>
           <w:rPr>
             <w:rFonts w:ascii="Trebuchet MS" w:hAnsi="Trebuchet MS" w:cs="Trebuchet MS" w:eastAsia="Trebuchet MS"/>
@@ -6155,7 +6526,7 @@
           <w:shd w:fill="auto" w:val="clear"/>
         </w:rPr>
       </w:pPr>
-      <w:hyperlink xmlns:r="http://schemas.openxmlformats.org/officeDocument/2006/relationships" r:id="docRId106">
+      <w:hyperlink xmlns:r="http://schemas.openxmlformats.org/officeDocument/2006/relationships" r:id="docRId107">
         <w:r>
           <w:rPr>
             <w:rFonts w:ascii="Trebuchet MS" w:hAnsi="Trebuchet MS" w:cs="Trebuchet MS" w:eastAsia="Trebuchet MS"/>
@@ -6188,7 +6559,7 @@
           <w:shd w:fill="auto" w:val="clear"/>
         </w:rPr>
       </w:pPr>
-      <w:hyperlink xmlns:r="http://schemas.openxmlformats.org/officeDocument/2006/relationships" r:id="docRId107">
+      <w:hyperlink xmlns:r="http://schemas.openxmlformats.org/officeDocument/2006/relationships" r:id="docRId108">
         <w:r>
           <w:rPr>
             <w:rFonts w:ascii="Trebuchet MS" w:hAnsi="Trebuchet MS" w:cs="Trebuchet MS" w:eastAsia="Trebuchet MS"/>
@@ -6232,7 +6603,7 @@
         </w:rPr>
         <w:t xml:space="preserve">The traveling-salesman problem </w:t>
       </w:r>
-      <w:hyperlink xmlns:r="http://schemas.openxmlformats.org/officeDocument/2006/relationships" r:id="docRId108">
+      <w:hyperlink xmlns:r="http://schemas.openxmlformats.org/officeDocument/2006/relationships" r:id="docRId109">
         <w:r>
           <w:rPr>
             <w:rFonts w:ascii="Trebuchet MS" w:hAnsi="Trebuchet MS" w:cs="Trebuchet MS" w:eastAsia="Trebuchet MS"/>
@@ -6295,7 +6666,7 @@
           <w:shd w:fill="auto" w:val="clear"/>
         </w:rPr>
       </w:pPr>
-      <w:hyperlink xmlns:r="http://schemas.openxmlformats.org/officeDocument/2006/relationships" r:id="docRId109">
+      <w:hyperlink xmlns:r="http://schemas.openxmlformats.org/officeDocument/2006/relationships" r:id="docRId110">
         <w:r>
           <w:rPr>
             <w:rFonts w:ascii="Trebuchet MS" w:hAnsi="Trebuchet MS" w:cs="Trebuchet MS" w:eastAsia="Trebuchet MS"/>
@@ -6328,7 +6699,7 @@
           <w:shd w:fill="auto" w:val="clear"/>
         </w:rPr>
       </w:pPr>
-      <w:hyperlink xmlns:r="http://schemas.openxmlformats.org/officeDocument/2006/relationships" r:id="docRId110">
+      <w:hyperlink xmlns:r="http://schemas.openxmlformats.org/officeDocument/2006/relationships" r:id="docRId111">
         <w:r>
           <w:rPr>
             <w:rFonts w:ascii="Trebuchet MS" w:hAnsi="Trebuchet MS" w:cs="Trebuchet MS" w:eastAsia="Trebuchet MS"/>
@@ -6361,7 +6732,7 @@
           <w:shd w:fill="auto" w:val="clear"/>
         </w:rPr>
       </w:pPr>
-      <w:hyperlink xmlns:r="http://schemas.openxmlformats.org/officeDocument/2006/relationships" r:id="docRId111">
+      <w:hyperlink xmlns:r="http://schemas.openxmlformats.org/officeDocument/2006/relationships" r:id="docRId112">
         <w:r>
           <w:rPr>
             <w:rFonts w:ascii="Trebuchet MS" w:hAnsi="Trebuchet MS" w:cs="Trebuchet MS" w:eastAsia="Trebuchet MS"/>
@@ -6454,7 +6825,7 @@
           <w:shd w:fill="auto" w:val="clear"/>
         </w:rPr>
       </w:pPr>
-      <w:hyperlink xmlns:r="http://schemas.openxmlformats.org/officeDocument/2006/relationships" r:id="docRId112">
+      <w:hyperlink xmlns:r="http://schemas.openxmlformats.org/officeDocument/2006/relationships" r:id="docRId113">
         <w:r>
           <w:rPr>
             <w:rFonts w:ascii="Trebuchet MS" w:hAnsi="Trebuchet MS" w:cs="Trebuchet MS" w:eastAsia="Trebuchet MS"/>
@@ -6487,7 +6858,7 @@
           <w:shd w:fill="auto" w:val="clear"/>
         </w:rPr>
       </w:pPr>
-      <w:hyperlink xmlns:r="http://schemas.openxmlformats.org/officeDocument/2006/relationships" r:id="docRId113">
+      <w:hyperlink xmlns:r="http://schemas.openxmlformats.org/officeDocument/2006/relationships" r:id="docRId114">
         <w:r>
           <w:rPr>
             <w:rFonts w:ascii="Trebuchet MS" w:hAnsi="Trebuchet MS" w:cs="Trebuchet MS" w:eastAsia="Trebuchet MS"/>
@@ -6635,7 +7006,7 @@
         </w:rPr>
         <w:t xml:space="preserve">Min Cut </w:t>
       </w:r>
-      <w:hyperlink xmlns:r="http://schemas.openxmlformats.org/officeDocument/2006/relationships" r:id="docRId114">
+      <w:hyperlink xmlns:r="http://schemas.openxmlformats.org/officeDocument/2006/relationships" r:id="docRId115">
         <w:r>
           <w:rPr>
             <w:rFonts w:ascii="Trebuchet MS" w:hAnsi="Trebuchet MS" w:cs="Trebuchet MS" w:eastAsia="Trebuchet MS"/>
@@ -6917,7 +7288,7 @@
         </w:rPr>
         <w:t xml:space="preserve">Finding the convex hull - </w:t>
       </w:r>
-      <w:hyperlink xmlns:r="http://schemas.openxmlformats.org/officeDocument/2006/relationships" r:id="docRId115">
+      <w:hyperlink xmlns:r="http://schemas.openxmlformats.org/officeDocument/2006/relationships" r:id="docRId116">
         <w:r>
           <w:rPr>
             <w:rFonts w:ascii="Trebuchet MS" w:hAnsi="Trebuchet MS" w:cs="Trebuchet MS" w:eastAsia="Trebuchet MS"/>
@@ -6942,7 +7313,7 @@
         </w:rPr>
         <w:t xml:space="preserve">, </w:t>
       </w:r>
-      <w:hyperlink xmlns:r="http://schemas.openxmlformats.org/officeDocument/2006/relationships" r:id="docRId116">
+      <w:hyperlink xmlns:r="http://schemas.openxmlformats.org/officeDocument/2006/relationships" r:id="docRId117">
         <w:r>
           <w:rPr>
             <w:rFonts w:ascii="Trebuchet MS" w:hAnsi="Trebuchet MS" w:cs="Trebuchet MS" w:eastAsia="Trebuchet MS"/>
@@ -6986,7 +7357,7 @@
         </w:rPr>
         <w:t xml:space="preserve">Finding the closest pair of points - </w:t>
       </w:r>
-      <w:hyperlink xmlns:r="http://schemas.openxmlformats.org/officeDocument/2006/relationships" r:id="docRId117">
+      <w:hyperlink xmlns:r="http://schemas.openxmlformats.org/officeDocument/2006/relationships" r:id="docRId118">
         <w:r>
           <w:rPr>
             <w:rFonts w:ascii="Trebuchet MS" w:hAnsi="Trebuchet MS" w:cs="Trebuchet MS" w:eastAsia="Trebuchet MS"/>
@@ -7049,7 +7420,7 @@
           <w:shd w:fill="auto" w:val="clear"/>
         </w:rPr>
       </w:pPr>
-      <w:hyperlink xmlns:r="http://schemas.openxmlformats.org/officeDocument/2006/relationships" r:id="docRId118">
+      <w:hyperlink xmlns:r="http://schemas.openxmlformats.org/officeDocument/2006/relationships" r:id="docRId119">
         <w:r>
           <w:rPr>
             <w:rFonts w:ascii="Trebuchet MS" w:hAnsi="Trebuchet MS" w:cs="Trebuchet MS" w:eastAsia="Trebuchet MS"/>
@@ -7082,7 +7453,7 @@
           <w:shd w:fill="auto" w:val="clear"/>
         </w:rPr>
       </w:pPr>
-      <w:hyperlink xmlns:r="http://schemas.openxmlformats.org/officeDocument/2006/relationships" r:id="docRId119">
+      <w:hyperlink xmlns:r="http://schemas.openxmlformats.org/officeDocument/2006/relationships" r:id="docRId120">
         <w:r>
           <w:rPr>
             <w:rFonts w:ascii="Trebuchet MS" w:hAnsi="Trebuchet MS" w:cs="Trebuchet MS" w:eastAsia="Trebuchet MS"/>
@@ -7115,7 +7486,7 @@
           <w:shd w:fill="auto" w:val="clear"/>
         </w:rPr>
       </w:pPr>
-      <w:hyperlink xmlns:r="http://schemas.openxmlformats.org/officeDocument/2006/relationships" r:id="docRId120">
+      <w:hyperlink xmlns:r="http://schemas.openxmlformats.org/officeDocument/2006/relationships" r:id="docRId121">
         <w:r>
           <w:rPr>
             <w:rFonts w:ascii="Trebuchet MS" w:hAnsi="Trebuchet MS" w:cs="Trebuchet MS" w:eastAsia="Trebuchet MS"/>
@@ -7148,7 +7519,7 @@
           <w:shd w:fill="auto" w:val="clear"/>
         </w:rPr>
       </w:pPr>
-      <w:hyperlink xmlns:r="http://schemas.openxmlformats.org/officeDocument/2006/relationships" r:id="docRId121">
+      <w:hyperlink xmlns:r="http://schemas.openxmlformats.org/officeDocument/2006/relationships" r:id="docRId122">
         <w:r>
           <w:rPr>
             <w:rFonts w:ascii="Trebuchet MS" w:hAnsi="Trebuchet MS" w:cs="Trebuchet MS" w:eastAsia="Trebuchet MS"/>
@@ -7211,7 +7582,7 @@
           <w:shd w:fill="auto" w:val="clear"/>
         </w:rPr>
       </w:pPr>
-      <w:hyperlink xmlns:r="http://schemas.openxmlformats.org/officeDocument/2006/relationships" r:id="docRId122">
+      <w:hyperlink xmlns:r="http://schemas.openxmlformats.org/officeDocument/2006/relationships" r:id="docRId123">
         <w:r>
           <w:rPr>
             <w:rFonts w:ascii="Trebuchet MS" w:hAnsi="Trebuchet MS" w:cs="Trebuchet MS" w:eastAsia="Trebuchet MS"/>
@@ -7244,7 +7615,7 @@
           <w:shd w:fill="auto" w:val="clear"/>
         </w:rPr>
       </w:pPr>
-      <w:hyperlink xmlns:r="http://schemas.openxmlformats.org/officeDocument/2006/relationships" r:id="docRId123">
+      <w:hyperlink xmlns:r="http://schemas.openxmlformats.org/officeDocument/2006/relationships" r:id="docRId124">
         <w:r>
           <w:rPr>
             <w:rFonts w:ascii="Trebuchet MS" w:hAnsi="Trebuchet MS" w:cs="Trebuchet MS" w:eastAsia="Trebuchet MS"/>
@@ -7307,7 +7678,7 @@
           <w:shd w:fill="auto" w:val="clear"/>
         </w:rPr>
       </w:pPr>
-      <w:hyperlink xmlns:r="http://schemas.openxmlformats.org/officeDocument/2006/relationships" r:id="docRId124">
+      <w:hyperlink xmlns:r="http://schemas.openxmlformats.org/officeDocument/2006/relationships" r:id="docRId125">
         <w:r>
           <w:rPr>
             <w:rFonts w:ascii="Trebuchet MS" w:hAnsi="Trebuchet MS" w:cs="Trebuchet MS" w:eastAsia="Trebuchet MS"/>
@@ -7340,7 +7711,7 @@
           <w:shd w:fill="auto" w:val="clear"/>
         </w:rPr>
       </w:pPr>
-      <w:hyperlink xmlns:r="http://schemas.openxmlformats.org/officeDocument/2006/relationships" r:id="docRId125">
+      <w:hyperlink xmlns:r="http://schemas.openxmlformats.org/officeDocument/2006/relationships" r:id="docRId126">
         <w:r>
           <w:rPr>
             <w:rFonts w:ascii="Trebuchet MS" w:hAnsi="Trebuchet MS" w:cs="Trebuchet MS" w:eastAsia="Trebuchet MS"/>
@@ -7373,7 +7744,7 @@
           <w:shd w:fill="auto" w:val="clear"/>
         </w:rPr>
       </w:pPr>
-      <w:hyperlink xmlns:r="http://schemas.openxmlformats.org/officeDocument/2006/relationships" r:id="docRId126">
+      <w:hyperlink xmlns:r="http://schemas.openxmlformats.org/officeDocument/2006/relationships" r:id="docRId127">
         <w:r>
           <w:rPr>
             <w:rFonts w:ascii="Trebuchet MS" w:hAnsi="Trebuchet MS" w:cs="Trebuchet MS" w:eastAsia="Trebuchet MS"/>
@@ -7417,7 +7788,7 @@
         </w:rPr>
         <w:t xml:space="preserve">Catalan Numbers - </w:t>
       </w:r>
-      <w:hyperlink xmlns:r="http://schemas.openxmlformats.org/officeDocument/2006/relationships" r:id="docRId127">
+      <w:hyperlink xmlns:r="http://schemas.openxmlformats.org/officeDocument/2006/relationships" r:id="docRId128">
         <w:r>
           <w:rPr>
             <w:rFonts w:ascii="Trebuchet MS" w:hAnsi="Trebuchet MS" w:cs="Trebuchet MS" w:eastAsia="Trebuchet MS"/>
@@ -7600,7 +7971,7 @@
           <w:shd w:fill="auto" w:val="clear"/>
         </w:rPr>
       </w:pPr>
-      <w:hyperlink xmlns:r="http://schemas.openxmlformats.org/officeDocument/2006/relationships" r:id="docRId128">
+      <w:hyperlink xmlns:r="http://schemas.openxmlformats.org/officeDocument/2006/relationships" r:id="docRId129">
         <w:r>
           <w:rPr>
             <w:rFonts w:ascii="Trebuchet MS" w:hAnsi="Trebuchet MS" w:cs="Trebuchet MS" w:eastAsia="Trebuchet MS"/>
@@ -7633,7 +8004,7 @@
           <w:shd w:fill="auto" w:val="clear"/>
         </w:rPr>
       </w:pPr>
-      <w:hyperlink xmlns:r="http://schemas.openxmlformats.org/officeDocument/2006/relationships" r:id="docRId129">
+      <w:hyperlink xmlns:r="http://schemas.openxmlformats.org/officeDocument/2006/relationships" r:id="docRId130">
         <w:r>
           <w:rPr>
             <w:rFonts w:ascii="Trebuchet MS" w:hAnsi="Trebuchet MS" w:cs="Trebuchet MS" w:eastAsia="Trebuchet MS"/>
@@ -7666,7 +8037,7 @@
           <w:shd w:fill="auto" w:val="clear"/>
         </w:rPr>
       </w:pPr>
-      <w:hyperlink xmlns:r="http://schemas.openxmlformats.org/officeDocument/2006/relationships" r:id="docRId130">
+      <w:hyperlink xmlns:r="http://schemas.openxmlformats.org/officeDocument/2006/relationships" r:id="docRId131">
         <w:r>
           <w:rPr>
             <w:rFonts w:ascii="Trebuchet MS" w:hAnsi="Trebuchet MS" w:cs="Trebuchet MS" w:eastAsia="Trebuchet MS"/>
@@ -7699,7 +8070,7 @@
           <w:shd w:fill="auto" w:val="clear"/>
         </w:rPr>
       </w:pPr>
-      <w:hyperlink xmlns:r="http://schemas.openxmlformats.org/officeDocument/2006/relationships" r:id="docRId131">
+      <w:hyperlink xmlns:r="http://schemas.openxmlformats.org/officeDocument/2006/relationships" r:id="docRId132">
         <w:r>
           <w:rPr>
             <w:rFonts w:ascii="Trebuchet MS" w:hAnsi="Trebuchet MS" w:cs="Trebuchet MS" w:eastAsia="Trebuchet MS"/>
@@ -7732,7 +8103,7 @@
           <w:shd w:fill="auto" w:val="clear"/>
         </w:rPr>
       </w:pPr>
-      <w:hyperlink xmlns:r="http://schemas.openxmlformats.org/officeDocument/2006/relationships" r:id="docRId132">
+      <w:hyperlink xmlns:r="http://schemas.openxmlformats.org/officeDocument/2006/relationships" r:id="docRId133">
         <w:r>
           <w:rPr>
             <w:rFonts w:ascii="Trebuchet MS" w:hAnsi="Trebuchet MS" w:cs="Trebuchet MS" w:eastAsia="Trebuchet MS"/>
@@ -7795,7 +8166,7 @@
           <w:shd w:fill="auto" w:val="clear"/>
         </w:rPr>
       </w:pPr>
-      <w:hyperlink xmlns:r="http://schemas.openxmlformats.org/officeDocument/2006/relationships" r:id="docRId133">
+      <w:hyperlink xmlns:r="http://schemas.openxmlformats.org/officeDocument/2006/relationships" r:id="docRId134">
         <w:r>
           <w:rPr>
             <w:rFonts w:ascii="Trebuchet MS" w:hAnsi="Trebuchet MS" w:cs="Trebuchet MS" w:eastAsia="Trebuchet MS"/>
@@ -7828,7 +8199,7 @@
           <w:shd w:fill="auto" w:val="clear"/>
         </w:rPr>
       </w:pPr>
-      <w:hyperlink xmlns:r="http://schemas.openxmlformats.org/officeDocument/2006/relationships" r:id="docRId134">
+      <w:hyperlink xmlns:r="http://schemas.openxmlformats.org/officeDocument/2006/relationships" r:id="docRId135">
         <w:r>
           <w:rPr>
             <w:rFonts w:ascii="Trebuchet MS" w:hAnsi="Trebuchet MS" w:cs="Trebuchet MS" w:eastAsia="Trebuchet MS"/>
@@ -7891,7 +8262,7 @@
           <w:shd w:fill="auto" w:val="clear"/>
         </w:rPr>
       </w:pPr>
-      <w:hyperlink xmlns:r="http://schemas.openxmlformats.org/officeDocument/2006/relationships" r:id="docRId135">
+      <w:hyperlink xmlns:r="http://schemas.openxmlformats.org/officeDocument/2006/relationships" r:id="docRId136">
         <w:r>
           <w:rPr>
             <w:rFonts w:ascii="Trebuchet MS" w:hAnsi="Trebuchet MS" w:cs="Trebuchet MS" w:eastAsia="Trebuchet MS"/>
@@ -8044,7 +8415,7 @@
           <w:shd w:fill="auto" w:val="clear"/>
         </w:rPr>
       </w:pPr>
-      <w:hyperlink xmlns:r="http://schemas.openxmlformats.org/officeDocument/2006/relationships" r:id="docRId136">
+      <w:hyperlink xmlns:r="http://schemas.openxmlformats.org/officeDocument/2006/relationships" r:id="docRId137">
         <w:r>
           <w:rPr>
             <w:rFonts w:ascii="Trebuchet MS" w:hAnsi="Trebuchet MS" w:cs="Trebuchet MS" w:eastAsia="Trebuchet MS"/>
@@ -8077,7 +8448,7 @@
           <w:shd w:fill="auto" w:val="clear"/>
         </w:rPr>
       </w:pPr>
-      <w:hyperlink xmlns:r="http://schemas.openxmlformats.org/officeDocument/2006/relationships" r:id="docRId137">
+      <w:hyperlink xmlns:r="http://schemas.openxmlformats.org/officeDocument/2006/relationships" r:id="docRId138">
         <w:r>
           <w:rPr>
             <w:rFonts w:ascii="Trebuchet MS" w:hAnsi="Trebuchet MS" w:cs="Trebuchet MS" w:eastAsia="Trebuchet MS"/>
@@ -8166,7 +8537,7 @@
           <w:shd w:fill="auto" w:val="clear"/>
         </w:rPr>
       </w:pPr>
-      <w:hyperlink xmlns:r="http://schemas.openxmlformats.org/officeDocument/2006/relationships" r:id="docRId138">
+      <w:hyperlink xmlns:r="http://schemas.openxmlformats.org/officeDocument/2006/relationships" r:id="docRId139">
         <w:r>
           <w:rPr>
             <w:rFonts w:ascii="Trebuchet MS" w:hAnsi="Trebuchet MS" w:cs="Trebuchet MS" w:eastAsia="Trebuchet MS"/>
@@ -8388,7 +8759,7 @@
           <w:shd w:fill="auto" w:val="clear"/>
         </w:rPr>
       </w:pPr>
-      <w:hyperlink xmlns:r="http://schemas.openxmlformats.org/officeDocument/2006/relationships" r:id="docRId139">
+      <w:hyperlink xmlns:r="http://schemas.openxmlformats.org/officeDocument/2006/relationships" r:id="docRId140">
         <w:r>
           <w:rPr>
             <w:rFonts w:ascii="Trebuchet MS" w:hAnsi="Trebuchet MS" w:cs="Trebuchet MS" w:eastAsia="Trebuchet MS"/>
@@ -8413,7 +8784,7 @@
         </w:rPr>
         <w:br/>
       </w:r>
-      <w:hyperlink xmlns:r="http://schemas.openxmlformats.org/officeDocument/2006/relationships" r:id="docRId140">
+      <w:hyperlink xmlns:r="http://schemas.openxmlformats.org/officeDocument/2006/relationships" r:id="docRId141">
         <w:r>
           <w:rPr>
             <w:rFonts w:ascii="Trebuchet MS" w:hAnsi="Trebuchet MS" w:cs="Trebuchet MS" w:eastAsia="Trebuchet MS"/>
@@ -8663,7 +9034,7 @@
           <w:shd w:fill="auto" w:val="clear"/>
         </w:rPr>
       </w:pPr>
-      <w:hyperlink xmlns:r="http://schemas.openxmlformats.org/officeDocument/2006/relationships" r:id="docRId141">
+      <w:hyperlink xmlns:r="http://schemas.openxmlformats.org/officeDocument/2006/relationships" r:id="docRId142">
         <w:r>
           <w:rPr>
             <w:rFonts w:ascii="Trebuchet MS" w:hAnsi="Trebuchet MS" w:cs="Trebuchet MS" w:eastAsia="Trebuchet MS"/>
@@ -8900,7 +9271,7 @@
           <w:shd w:fill="auto" w:val="clear"/>
         </w:rPr>
       </w:pPr>
-      <w:hyperlink xmlns:r="http://schemas.openxmlformats.org/officeDocument/2006/relationships" r:id="docRId142">
+      <w:hyperlink xmlns:r="http://schemas.openxmlformats.org/officeDocument/2006/relationships" r:id="docRId143">
         <w:r>
           <w:rPr>
             <w:rFonts w:ascii="Trebuchet MS" w:hAnsi="Trebuchet MS" w:cs="Trebuchet MS" w:eastAsia="Trebuchet MS"/>
@@ -8944,7 +9315,7 @@
           <w:shd w:fill="auto" w:val="clear"/>
         </w:rPr>
       </w:pPr>
-      <w:hyperlink xmlns:r="http://schemas.openxmlformats.org/officeDocument/2006/relationships" r:id="docRId143">
+      <w:hyperlink xmlns:r="http://schemas.openxmlformats.org/officeDocument/2006/relationships" r:id="docRId144">
         <w:r>
           <w:rPr>
             <w:rFonts w:ascii="Trebuchet MS" w:hAnsi="Trebuchet MS" w:cs="Trebuchet MS" w:eastAsia="Trebuchet MS"/>
@@ -8973,7 +9344,7 @@
           <w:shd w:fill="auto" w:val="clear"/>
         </w:rPr>
       </w:pPr>
-      <w:hyperlink xmlns:r="http://schemas.openxmlformats.org/officeDocument/2006/relationships" r:id="docRId144">
+      <w:hyperlink xmlns:r="http://schemas.openxmlformats.org/officeDocument/2006/relationships" r:id="docRId145">
         <w:r>
           <w:rPr>
             <w:rFonts w:ascii="Trebuchet MS" w:hAnsi="Trebuchet MS" w:cs="Trebuchet MS" w:eastAsia="Trebuchet MS"/>
@@ -9002,7 +9373,7 @@
           <w:shd w:fill="auto" w:val="clear"/>
         </w:rPr>
       </w:pPr>
-      <w:hyperlink xmlns:r="http://schemas.openxmlformats.org/officeDocument/2006/relationships" r:id="docRId145">
+      <w:hyperlink xmlns:r="http://schemas.openxmlformats.org/officeDocument/2006/relationships" r:id="docRId146">
         <w:r>
           <w:rPr>
             <w:rFonts w:ascii="Trebuchet MS" w:hAnsi="Trebuchet MS" w:cs="Trebuchet MS" w:eastAsia="Trebuchet MS"/>
@@ -9434,6 +9805,838 @@
         </w:r>
         <w:r>
           <w:rPr>
+            <w:rFonts w:ascii="Calibri" w:hAnsi="Calibri" w:cs="Calibri" w:eastAsia="Calibri"/>
+            <w:b/>
+            <w:color w:val="1155CC"/>
+            <w:spacing w:val="0"/>
+            <w:position w:val="0"/>
+            <w:sz w:val="22"/>
+            <w:u w:val="single"/>
+            <w:shd w:fill="auto" w:val="clear"/>
+          </w:rPr>
+          <w:t xml:space="preserve"> HYPERLINK "https://medium.com/platform-engineer/microservices-design-guide-eca0b799a7e8"</w:t>
+        </w:r>
+        <w:r>
+          <w:rPr>
+            <w:rFonts w:ascii="Calibri" w:hAnsi="Calibri" w:cs="Calibri" w:eastAsia="Calibri"/>
+            <w:b/>
+            <w:color w:val="1155CC"/>
+            <w:spacing w:val="0"/>
+            <w:position w:val="0"/>
+            <w:sz w:val="22"/>
+            <w:u w:val="single"/>
+            <w:shd w:fill="auto" w:val="clear"/>
+          </w:rPr>
+          <w:t xml:space="preserve"> HYPERLINK "https://medium.com/platform-engineer/microservices-design-guide-eca0b799a7e8"</w:t>
+        </w:r>
+        <w:r>
+          <w:rPr>
+            <w:rFonts w:ascii="Calibri" w:hAnsi="Calibri" w:cs="Calibri" w:eastAsia="Calibri"/>
+            <w:b/>
+            <w:color w:val="1155CC"/>
+            <w:spacing w:val="0"/>
+            <w:position w:val="0"/>
+            <w:sz w:val="22"/>
+            <w:u w:val="single"/>
+            <w:shd w:fill="auto" w:val="clear"/>
+          </w:rPr>
+          <w:t xml:space="preserve"> HYPERLINK "https://medium.com/platform-engineer/microservices-design-guide-eca0b799a7e8"</w:t>
+        </w:r>
+        <w:r>
+          <w:rPr>
+            <w:rFonts w:ascii="Calibri" w:hAnsi="Calibri" w:cs="Calibri" w:eastAsia="Calibri"/>
+            <w:b/>
+            <w:color w:val="1155CC"/>
+            <w:spacing w:val="0"/>
+            <w:position w:val="0"/>
+            <w:sz w:val="22"/>
+            <w:u w:val="single"/>
+            <w:shd w:fill="auto" w:val="clear"/>
+          </w:rPr>
+          <w:t xml:space="preserve"> HYPERLINK "https://medium.com/platform-engineer/microservices-design-guide-eca0b799a7e8"</w:t>
+        </w:r>
+        <w:r>
+          <w:rPr>
+            <w:rFonts w:ascii="Calibri" w:hAnsi="Calibri" w:cs="Calibri" w:eastAsia="Calibri"/>
+            <w:b/>
+            <w:color w:val="1155CC"/>
+            <w:spacing w:val="0"/>
+            <w:position w:val="0"/>
+            <w:sz w:val="22"/>
+            <w:u w:val="single"/>
+            <w:shd w:fill="auto" w:val="clear"/>
+          </w:rPr>
+          <w:t xml:space="preserve"> HYPERLINK "https://medium.com/platform-engineer/microservices-design-guide-eca0b799a7e8"</w:t>
+        </w:r>
+        <w:r>
+          <w:rPr>
+            <w:rFonts w:ascii="Calibri" w:hAnsi="Calibri" w:cs="Calibri" w:eastAsia="Calibri"/>
+            <w:b/>
+            <w:color w:val="1155CC"/>
+            <w:spacing w:val="0"/>
+            <w:position w:val="0"/>
+            <w:sz w:val="22"/>
+            <w:u w:val="single"/>
+            <w:shd w:fill="auto" w:val="clear"/>
+          </w:rPr>
+          <w:t xml:space="preserve"> HYPERLINK "https://medium.com/platform-engineer/microservices-design-guide-eca0b799a7e8"</w:t>
+        </w:r>
+        <w:r>
+          <w:rPr>
+            <w:rFonts w:ascii="Calibri" w:hAnsi="Calibri" w:cs="Calibri" w:eastAsia="Calibri"/>
+            <w:b/>
+            <w:color w:val="1155CC"/>
+            <w:spacing w:val="0"/>
+            <w:position w:val="0"/>
+            <w:sz w:val="22"/>
+            <w:u w:val="single"/>
+            <w:shd w:fill="auto" w:val="clear"/>
+          </w:rPr>
+          <w:t xml:space="preserve"> HYPERLINK "https://medium.com/platform-engineer/microservices-design-guide-eca0b799a7e8"</w:t>
+        </w:r>
+        <w:r>
+          <w:rPr>
+            <w:rFonts w:ascii="Calibri" w:hAnsi="Calibri" w:cs="Calibri" w:eastAsia="Calibri"/>
+            <w:b/>
+            <w:color w:val="1155CC"/>
+            <w:spacing w:val="0"/>
+            <w:position w:val="0"/>
+            <w:sz w:val="22"/>
+            <w:u w:val="single"/>
+            <w:shd w:fill="auto" w:val="clear"/>
+          </w:rPr>
+          <w:t xml:space="preserve"> HYPERLINK "https://medium.com/platform-engineer/microservices-design-guide-eca0b799a7e8"</w:t>
+        </w:r>
+        <w:r>
+          <w:rPr>
+            <w:rFonts w:ascii="Calibri" w:hAnsi="Calibri" w:cs="Calibri" w:eastAsia="Calibri"/>
+            <w:b/>
+            <w:color w:val="1155CC"/>
+            <w:spacing w:val="0"/>
+            <w:position w:val="0"/>
+            <w:sz w:val="22"/>
+            <w:u w:val="single"/>
+            <w:shd w:fill="auto" w:val="clear"/>
+          </w:rPr>
+          <w:t xml:space="preserve"> HYPERLINK "https://medium.com/platform-engineer/microservices-design-guide-eca0b799a7e8"</w:t>
+        </w:r>
+        <w:r>
+          <w:rPr>
+            <w:rFonts w:ascii="Calibri" w:hAnsi="Calibri" w:cs="Calibri" w:eastAsia="Calibri"/>
+            <w:b/>
+            <w:color w:val="1155CC"/>
+            <w:spacing w:val="0"/>
+            <w:position w:val="0"/>
+            <w:sz w:val="22"/>
+            <w:u w:val="single"/>
+            <w:shd w:fill="auto" w:val="clear"/>
+          </w:rPr>
+          <w:t xml:space="preserve"> HYPERLINK "https://medium.com/platform-engineer/microservices-design-guide-eca0b799a7e8"</w:t>
+        </w:r>
+        <w:r>
+          <w:rPr>
+            <w:rFonts w:ascii="Calibri" w:hAnsi="Calibri" w:cs="Calibri" w:eastAsia="Calibri"/>
+            <w:b/>
+            <w:color w:val="1155CC"/>
+            <w:spacing w:val="0"/>
+            <w:position w:val="0"/>
+            <w:sz w:val="22"/>
+            <w:u w:val="single"/>
+            <w:shd w:fill="auto" w:val="clear"/>
+          </w:rPr>
+          <w:t xml:space="preserve"> HYPERLINK "https://medium.com/platform-engineer/microservices-design-guide-eca0b799a7e8"</w:t>
+        </w:r>
+        <w:r>
+          <w:rPr>
+            <w:rFonts w:ascii="Calibri" w:hAnsi="Calibri" w:cs="Calibri" w:eastAsia="Calibri"/>
+            <w:b/>
+            <w:color w:val="1155CC"/>
+            <w:spacing w:val="0"/>
+            <w:position w:val="0"/>
+            <w:sz w:val="22"/>
+            <w:u w:val="single"/>
+            <w:shd w:fill="auto" w:val="clear"/>
+          </w:rPr>
+          <w:t xml:space="preserve"> HYPERLINK "https://medium.com/platform-engineer/microservices-design-guide-eca0b799a7e8"</w:t>
+        </w:r>
+        <w:r>
+          <w:rPr>
+            <w:rFonts w:ascii="Calibri" w:hAnsi="Calibri" w:cs="Calibri" w:eastAsia="Calibri"/>
+            <w:b/>
+            <w:color w:val="1155CC"/>
+            <w:spacing w:val="0"/>
+            <w:position w:val="0"/>
+            <w:sz w:val="22"/>
+            <w:u w:val="single"/>
+            <w:shd w:fill="auto" w:val="clear"/>
+          </w:rPr>
+          <w:t xml:space="preserve"> HYPERLINK "https://medium.com/platform-engineer/microservices-design-guide-eca0b799a7e8"</w:t>
+        </w:r>
+        <w:r>
+          <w:rPr>
+            <w:rFonts w:ascii="Calibri" w:hAnsi="Calibri" w:cs="Calibri" w:eastAsia="Calibri"/>
+            <w:b/>
+            <w:color w:val="1155CC"/>
+            <w:spacing w:val="0"/>
+            <w:position w:val="0"/>
+            <w:sz w:val="22"/>
+            <w:u w:val="single"/>
+            <w:shd w:fill="auto" w:val="clear"/>
+          </w:rPr>
+          <w:t xml:space="preserve"> HYPERLINK "https://medium.com/platform-engineer/microservices-design-guide-eca0b799a7e8"</w:t>
+        </w:r>
+        <w:r>
+          <w:rPr>
+            <w:rFonts w:ascii="Calibri" w:hAnsi="Calibri" w:cs="Calibri" w:eastAsia="Calibri"/>
+            <w:b/>
+            <w:color w:val="1155CC"/>
+            <w:spacing w:val="0"/>
+            <w:position w:val="0"/>
+            <w:sz w:val="22"/>
+            <w:u w:val="single"/>
+            <w:shd w:fill="auto" w:val="clear"/>
+          </w:rPr>
+          <w:t xml:space="preserve"> HYPERLINK "https://medium.com/platform-engineer/microservices-design-guide-eca0b799a7e8"</w:t>
+        </w:r>
+        <w:r>
+          <w:rPr>
+            <w:rFonts w:ascii="Calibri" w:hAnsi="Calibri" w:cs="Calibri" w:eastAsia="Calibri"/>
+            <w:b/>
+            <w:color w:val="1155CC"/>
+            <w:spacing w:val="0"/>
+            <w:position w:val="0"/>
+            <w:sz w:val="22"/>
+            <w:u w:val="single"/>
+            <w:shd w:fill="auto" w:val="clear"/>
+          </w:rPr>
+          <w:t xml:space="preserve"> HYPERLINK "https://medium.com/platform-engineer/microservices-design-guide-eca0b799a7e8"</w:t>
+        </w:r>
+        <w:r>
+          <w:rPr>
+            <w:rFonts w:ascii="Calibri" w:hAnsi="Calibri" w:cs="Calibri" w:eastAsia="Calibri"/>
+            <w:b/>
+            <w:color w:val="1155CC"/>
+            <w:spacing w:val="0"/>
+            <w:position w:val="0"/>
+            <w:sz w:val="22"/>
+            <w:u w:val="single"/>
+            <w:shd w:fill="auto" w:val="clear"/>
+          </w:rPr>
+          <w:t xml:space="preserve"> HYPERLINK "https://medium.com/platform-engineer/microservices-design-guide-eca0b799a7e8"</w:t>
+        </w:r>
+        <w:r>
+          <w:rPr>
+            <w:rFonts w:ascii="Calibri" w:hAnsi="Calibri" w:cs="Calibri" w:eastAsia="Calibri"/>
+            <w:b/>
+            <w:color w:val="1155CC"/>
+            <w:spacing w:val="0"/>
+            <w:position w:val="0"/>
+            <w:sz w:val="22"/>
+            <w:u w:val="single"/>
+            <w:shd w:fill="auto" w:val="clear"/>
+          </w:rPr>
+          <w:t xml:space="preserve"> HYPERLINK "https://medium.com/platform-engineer/microservices-design-guide-eca0b799a7e8"</w:t>
+        </w:r>
+        <w:r>
+          <w:rPr>
+            <w:rFonts w:ascii="Calibri" w:hAnsi="Calibri" w:cs="Calibri" w:eastAsia="Calibri"/>
+            <w:b/>
+            <w:color w:val="1155CC"/>
+            <w:spacing w:val="0"/>
+            <w:position w:val="0"/>
+            <w:sz w:val="22"/>
+            <w:u w:val="single"/>
+            <w:shd w:fill="auto" w:val="clear"/>
+          </w:rPr>
+          <w:t xml:space="preserve"> HYPERLINK "https://medium.com/platform-engineer/microservices-design-guide-eca0b799a7e8"</w:t>
+        </w:r>
+        <w:r>
+          <w:rPr>
+            <w:rFonts w:ascii="Calibri" w:hAnsi="Calibri" w:cs="Calibri" w:eastAsia="Calibri"/>
+            <w:b/>
+            <w:color w:val="1155CC"/>
+            <w:spacing w:val="0"/>
+            <w:position w:val="0"/>
+            <w:sz w:val="22"/>
+            <w:u w:val="single"/>
+            <w:shd w:fill="auto" w:val="clear"/>
+          </w:rPr>
+          <w:t xml:space="preserve"> HYPERLINK "https://medium.com/platform-engineer/microservices-design-guide-eca0b799a7e8"</w:t>
+        </w:r>
+        <w:r>
+          <w:rPr>
+            <w:rFonts w:ascii="Calibri" w:hAnsi="Calibri" w:cs="Calibri" w:eastAsia="Calibri"/>
+            <w:b/>
+            <w:color w:val="1155CC"/>
+            <w:spacing w:val="0"/>
+            <w:position w:val="0"/>
+            <w:sz w:val="22"/>
+            <w:u w:val="single"/>
+            <w:shd w:fill="auto" w:val="clear"/>
+          </w:rPr>
+          <w:t xml:space="preserve"> HYPERLINK "https://medium.com/platform-engineer/microservices-design-guide-eca0b799a7e8"</w:t>
+        </w:r>
+        <w:r>
+          <w:rPr>
+            <w:rFonts w:ascii="Calibri" w:hAnsi="Calibri" w:cs="Calibri" w:eastAsia="Calibri"/>
+            <w:b/>
+            <w:color w:val="1155CC"/>
+            <w:spacing w:val="0"/>
+            <w:position w:val="0"/>
+            <w:sz w:val="22"/>
+            <w:u w:val="single"/>
+            <w:shd w:fill="auto" w:val="clear"/>
+          </w:rPr>
+          <w:t xml:space="preserve"> HYPERLINK "https://medium.com/platform-engineer/microservices-design-guide-eca0b799a7e8"</w:t>
+        </w:r>
+        <w:r>
+          <w:rPr>
+            <w:rFonts w:ascii="Calibri" w:hAnsi="Calibri" w:cs="Calibri" w:eastAsia="Calibri"/>
+            <w:b/>
+            <w:color w:val="1155CC"/>
+            <w:spacing w:val="0"/>
+            <w:position w:val="0"/>
+            <w:sz w:val="22"/>
+            <w:u w:val="single"/>
+            <w:shd w:fill="auto" w:val="clear"/>
+          </w:rPr>
+          <w:t xml:space="preserve"> HYPERLINK "https://medium.com/platform-engineer/microservices-design-guide-eca0b799a7e8"</w:t>
+        </w:r>
+        <w:r>
+          <w:rPr>
+            <w:rFonts w:ascii="Calibri" w:hAnsi="Calibri" w:cs="Calibri" w:eastAsia="Calibri"/>
+            <w:b/>
+            <w:color w:val="1155CC"/>
+            <w:spacing w:val="0"/>
+            <w:position w:val="0"/>
+            <w:sz w:val="22"/>
+            <w:u w:val="single"/>
+            <w:shd w:fill="auto" w:val="clear"/>
+          </w:rPr>
+          <w:t xml:space="preserve"> HYPERLINK "https://medium.com/platform-engineer/microservices-design-guide-eca0b799a7e8"</w:t>
+        </w:r>
+        <w:r>
+          <w:rPr>
+            <w:rFonts w:ascii="Calibri" w:hAnsi="Calibri" w:cs="Calibri" w:eastAsia="Calibri"/>
+            <w:b/>
+            <w:color w:val="1155CC"/>
+            <w:spacing w:val="0"/>
+            <w:position w:val="0"/>
+            <w:sz w:val="22"/>
+            <w:u w:val="single"/>
+            <w:shd w:fill="auto" w:val="clear"/>
+          </w:rPr>
+          <w:t xml:space="preserve"> HYPERLINK "https://medium.com/platform-engineer/microservices-design-guide-eca0b799a7e8"</w:t>
+        </w:r>
+        <w:r>
+          <w:rPr>
+            <w:rFonts w:ascii="Calibri" w:hAnsi="Calibri" w:cs="Calibri" w:eastAsia="Calibri"/>
+            <w:b/>
+            <w:color w:val="1155CC"/>
+            <w:spacing w:val="0"/>
+            <w:position w:val="0"/>
+            <w:sz w:val="22"/>
+            <w:u w:val="single"/>
+            <w:shd w:fill="auto" w:val="clear"/>
+          </w:rPr>
+          <w:t xml:space="preserve"> HYPERLINK "https://medium.com/platform-engineer/microservices-design-guide-eca0b799a7e8"</w:t>
+        </w:r>
+        <w:r>
+          <w:rPr>
+            <w:rFonts w:ascii="Calibri" w:hAnsi="Calibri" w:cs="Calibri" w:eastAsia="Calibri"/>
+            <w:b/>
+            <w:color w:val="1155CC"/>
+            <w:spacing w:val="0"/>
+            <w:position w:val="0"/>
+            <w:sz w:val="22"/>
+            <w:u w:val="single"/>
+            <w:shd w:fill="auto" w:val="clear"/>
+          </w:rPr>
+          <w:t xml:space="preserve"> HYPERLINK "https://medium.com/platform-engineer/microservices-design-guide-eca0b799a7e8"</w:t>
+        </w:r>
+        <w:r>
+          <w:rPr>
+            <w:rFonts w:ascii="Calibri" w:hAnsi="Calibri" w:cs="Calibri" w:eastAsia="Calibri"/>
+            <w:b/>
+            <w:color w:val="1155CC"/>
+            <w:spacing w:val="0"/>
+            <w:position w:val="0"/>
+            <w:sz w:val="22"/>
+            <w:u w:val="single"/>
+            <w:shd w:fill="auto" w:val="clear"/>
+          </w:rPr>
+          <w:t xml:space="preserve"> HYPERLINK "https://medium.com/platform-engineer/microservices-design-guide-eca0b799a7e8"</w:t>
+        </w:r>
+        <w:r>
+          <w:rPr>
+            <w:rFonts w:ascii="Calibri" w:hAnsi="Calibri" w:cs="Calibri" w:eastAsia="Calibri"/>
+            <w:b/>
+            <w:color w:val="1155CC"/>
+            <w:spacing w:val="0"/>
+            <w:position w:val="0"/>
+            <w:sz w:val="22"/>
+            <w:u w:val="single"/>
+            <w:shd w:fill="auto" w:val="clear"/>
+          </w:rPr>
+          <w:t xml:space="preserve"> HYPERLINK "https://medium.com/platform-engineer/microservices-design-guide-eca0b799a7e8"</w:t>
+        </w:r>
+        <w:r>
+          <w:rPr>
+            <w:rFonts w:ascii="Calibri" w:hAnsi="Calibri" w:cs="Calibri" w:eastAsia="Calibri"/>
+            <w:b/>
+            <w:color w:val="1155CC"/>
+            <w:spacing w:val="0"/>
+            <w:position w:val="0"/>
+            <w:sz w:val="22"/>
+            <w:u w:val="single"/>
+            <w:shd w:fill="auto" w:val="clear"/>
+          </w:rPr>
+          <w:t xml:space="preserve"> HYPERLINK "https://medium.com/platform-engineer/microservices-design-guide-eca0b799a7e8"</w:t>
+        </w:r>
+        <w:r>
+          <w:rPr>
+            <w:rFonts w:ascii="Calibri" w:hAnsi="Calibri" w:cs="Calibri" w:eastAsia="Calibri"/>
+            <w:b/>
+            <w:color w:val="1155CC"/>
+            <w:spacing w:val="0"/>
+            <w:position w:val="0"/>
+            <w:sz w:val="22"/>
+            <w:u w:val="single"/>
+            <w:shd w:fill="auto" w:val="clear"/>
+          </w:rPr>
+          <w:t xml:space="preserve"> HYPERLINK "https://medium.com/platform-engineer/microservices-design-guide-eca0b799a7e8"</w:t>
+        </w:r>
+        <w:r>
+          <w:rPr>
+            <w:rFonts w:ascii="Calibri" w:hAnsi="Calibri" w:cs="Calibri" w:eastAsia="Calibri"/>
+            <w:b/>
+            <w:color w:val="1155CC"/>
+            <w:spacing w:val="0"/>
+            <w:position w:val="0"/>
+            <w:sz w:val="22"/>
+            <w:u w:val="single"/>
+            <w:shd w:fill="auto" w:val="clear"/>
+          </w:rPr>
+          <w:t xml:space="preserve"> HYPERLINK "https://medium.com/platform-engineer/microservices-design-guide-eca0b799a7e8"</w:t>
+        </w:r>
+        <w:r>
+          <w:rPr>
+            <w:rFonts w:ascii="Trebuchet MS" w:hAnsi="Trebuchet MS" w:cs="Trebuchet MS" w:eastAsia="Trebuchet MS"/>
+            <w:b/>
+            <w:color w:val="1155CC"/>
+            <w:spacing w:val="0"/>
+            <w:position w:val="0"/>
+            <w:sz w:val="22"/>
+            <w:u w:val="single"/>
+            <w:shd w:fill="auto" w:val="clear"/>
+          </w:rPr>
+          <w:t xml:space="preserve"> HYPERLINK "https://medium.com/platform-engineer/microservices-design-guide-eca0b799a7e8"</w:t>
+        </w:r>
+        <w:r>
+          <w:rPr>
+            <w:rFonts w:ascii="Trebuchet MS" w:hAnsi="Trebuchet MS" w:cs="Trebuchet MS" w:eastAsia="Trebuchet MS"/>
+            <w:b/>
+            <w:color w:val="1155CC"/>
+            <w:spacing w:val="0"/>
+            <w:position w:val="0"/>
+            <w:sz w:val="22"/>
+            <w:u w:val="single"/>
+            <w:shd w:fill="auto" w:val="clear"/>
+          </w:rPr>
+          <w:t xml:space="preserve"> HYPERLINK "https://medium.com/platform-engineer/microservices-design-guide-eca0b799a7e8"</w:t>
+        </w:r>
+        <w:r>
+          <w:rPr>
+            <w:rFonts w:ascii="Trebuchet MS" w:hAnsi="Trebuchet MS" w:cs="Trebuchet MS" w:eastAsia="Trebuchet MS"/>
+            <w:b/>
+            <w:color w:val="1155CC"/>
+            <w:spacing w:val="0"/>
+            <w:position w:val="0"/>
+            <w:sz w:val="22"/>
+            <w:u w:val="single"/>
+            <w:shd w:fill="auto" w:val="clear"/>
+          </w:rPr>
+          <w:t xml:space="preserve"> HYPERLINK "https://medium.com/platform-engineer/microservices-design-guide-eca0b799a7e8"</w:t>
+        </w:r>
+        <w:r>
+          <w:rPr>
+            <w:rFonts w:ascii="Trebuchet MS" w:hAnsi="Trebuchet MS" w:cs="Trebuchet MS" w:eastAsia="Trebuchet MS"/>
+            <w:b/>
+            <w:color w:val="1155CC"/>
+            <w:spacing w:val="0"/>
+            <w:position w:val="0"/>
+            <w:sz w:val="22"/>
+            <w:u w:val="single"/>
+            <w:shd w:fill="auto" w:val="clear"/>
+          </w:rPr>
+          <w:t xml:space="preserve"> HYPERLINK "https://medium.com/platform-engineer/microservices-design-guide-eca0b799a7e8"</w:t>
+        </w:r>
+        <w:r>
+          <w:rPr>
+            <w:rFonts w:ascii="Trebuchet MS" w:hAnsi="Trebuchet MS" w:cs="Trebuchet MS" w:eastAsia="Trebuchet MS"/>
+            <w:b/>
+            <w:color w:val="1155CC"/>
+            <w:spacing w:val="0"/>
+            <w:position w:val="0"/>
+            <w:sz w:val="22"/>
+            <w:u w:val="single"/>
+            <w:shd w:fill="auto" w:val="clear"/>
+          </w:rPr>
+          <w:t xml:space="preserve"> HYPERLINK "https://medium.com/platform-engineer/microservices-design-guide-eca0b799a7e8"</w:t>
+        </w:r>
+        <w:r>
+          <w:rPr>
+            <w:rFonts w:ascii="Trebuchet MS" w:hAnsi="Trebuchet MS" w:cs="Trebuchet MS" w:eastAsia="Trebuchet MS"/>
+            <w:b/>
+            <w:color w:val="1155CC"/>
+            <w:spacing w:val="0"/>
+            <w:position w:val="0"/>
+            <w:sz w:val="22"/>
+            <w:u w:val="single"/>
+            <w:shd w:fill="auto" w:val="clear"/>
+          </w:rPr>
+          <w:t xml:space="preserve"> HYPERLINK "https://medium.com/platform-engineer/microservices-design-guide-eca0b799a7e8"</w:t>
+        </w:r>
+        <w:r>
+          <w:rPr>
+            <w:rFonts w:ascii="Trebuchet MS" w:hAnsi="Trebuchet MS" w:cs="Trebuchet MS" w:eastAsia="Trebuchet MS"/>
+            <w:b/>
+            <w:color w:val="1155CC"/>
+            <w:spacing w:val="0"/>
+            <w:position w:val="0"/>
+            <w:sz w:val="22"/>
+            <w:u w:val="single"/>
+            <w:shd w:fill="auto" w:val="clear"/>
+          </w:rPr>
+          <w:t xml:space="preserve"> HYPERLINK "https://medium.com/platform-engineer/microservices-design-guide-eca0b799a7e8"</w:t>
+        </w:r>
+        <w:r>
+          <w:rPr>
+            <w:rFonts w:ascii="Trebuchet MS" w:hAnsi="Trebuchet MS" w:cs="Trebuchet MS" w:eastAsia="Trebuchet MS"/>
+            <w:b/>
+            <w:color w:val="1155CC"/>
+            <w:spacing w:val="0"/>
+            <w:position w:val="0"/>
+            <w:sz w:val="22"/>
+            <w:u w:val="single"/>
+            <w:shd w:fill="auto" w:val="clear"/>
+          </w:rPr>
+          <w:t xml:space="preserve"> HYPERLINK "https://medium.com/platform-engineer/microservices-design-guide-eca0b799a7e8"</w:t>
+        </w:r>
+        <w:r>
+          <w:rPr>
+            <w:rFonts w:ascii="Trebuchet MS" w:hAnsi="Trebuchet MS" w:cs="Trebuchet MS" w:eastAsia="Trebuchet MS"/>
+            <w:b/>
+            <w:color w:val="1155CC"/>
+            <w:spacing w:val="0"/>
+            <w:position w:val="0"/>
+            <w:sz w:val="22"/>
+            <w:u w:val="single"/>
+            <w:shd w:fill="auto" w:val="clear"/>
+          </w:rPr>
+          <w:t xml:space="preserve"> HYPERLINK "https://medium.com/platform-engineer/microservices-design-guide-eca0b799a7e8"</w:t>
+        </w:r>
+        <w:r>
+          <w:rPr>
+            <w:rFonts w:ascii="Trebuchet MS" w:hAnsi="Trebuchet MS" w:cs="Trebuchet MS" w:eastAsia="Trebuchet MS"/>
+            <w:b/>
+            <w:color w:val="1155CC"/>
+            <w:spacing w:val="0"/>
+            <w:position w:val="0"/>
+            <w:sz w:val="22"/>
+            <w:u w:val="single"/>
+            <w:shd w:fill="auto" w:val="clear"/>
+          </w:rPr>
+          <w:t xml:space="preserve"> HYPERLINK "https://medium.com/platform-engineer/microservices-design-guide-eca0b799a7e8"</w:t>
+        </w:r>
+        <w:r>
+          <w:rPr>
+            <w:rFonts w:ascii="Trebuchet MS" w:hAnsi="Trebuchet MS" w:cs="Trebuchet MS" w:eastAsia="Trebuchet MS"/>
+            <w:b/>
+            <w:color w:val="1155CC"/>
+            <w:spacing w:val="0"/>
+            <w:position w:val="0"/>
+            <w:sz w:val="22"/>
+            <w:u w:val="single"/>
+            <w:shd w:fill="auto" w:val="clear"/>
+          </w:rPr>
+          <w:t xml:space="preserve"> HYPERLINK "https://medium.com/platform-engineer/microservices-design-guide-eca0b799a7e8"</w:t>
+        </w:r>
+        <w:r>
+          <w:rPr>
+            <w:rFonts w:ascii="Trebuchet MS" w:hAnsi="Trebuchet MS" w:cs="Trebuchet MS" w:eastAsia="Trebuchet MS"/>
+            <w:b/>
+            <w:color w:val="1155CC"/>
+            <w:spacing w:val="0"/>
+            <w:position w:val="0"/>
+            <w:sz w:val="22"/>
+            <w:u w:val="single"/>
+            <w:shd w:fill="auto" w:val="clear"/>
+          </w:rPr>
+          <w:t xml:space="preserve"> HYPERLINK "https://medium.com/platform-engineer/microservices-design-guide-eca0b799a7e8"</w:t>
+        </w:r>
+        <w:r>
+          <w:rPr>
+            <w:rFonts w:ascii="Trebuchet MS" w:hAnsi="Trebuchet MS" w:cs="Trebuchet MS" w:eastAsia="Trebuchet MS"/>
+            <w:b/>
+            <w:color w:val="1155CC"/>
+            <w:spacing w:val="0"/>
+            <w:position w:val="0"/>
+            <w:sz w:val="22"/>
+            <w:u w:val="single"/>
+            <w:shd w:fill="auto" w:val="clear"/>
+          </w:rPr>
+          <w:t xml:space="preserve"> HYPERLINK "https://medium.com/platform-engineer/microservices-design-guide-eca0b799a7e8"</w:t>
+        </w:r>
+        <w:r>
+          <w:rPr>
+            <w:rFonts w:ascii="Trebuchet MS" w:hAnsi="Trebuchet MS" w:cs="Trebuchet MS" w:eastAsia="Trebuchet MS"/>
+            <w:b/>
+            <w:color w:val="1155CC"/>
+            <w:spacing w:val="0"/>
+            <w:position w:val="0"/>
+            <w:sz w:val="22"/>
+            <w:u w:val="single"/>
+            <w:shd w:fill="auto" w:val="clear"/>
+          </w:rPr>
+          <w:t xml:space="preserve"> HYPERLINK "https://medium.com/platform-engineer/microservices-design-guide-eca0b799a7e8"</w:t>
+        </w:r>
+        <w:r>
+          <w:rPr>
+            <w:rFonts w:ascii="Trebuchet MS" w:hAnsi="Trebuchet MS" w:cs="Trebuchet MS" w:eastAsia="Trebuchet MS"/>
+            <w:b/>
+            <w:color w:val="1155CC"/>
+            <w:spacing w:val="0"/>
+            <w:position w:val="0"/>
+            <w:sz w:val="22"/>
+            <w:u w:val="single"/>
+            <w:shd w:fill="auto" w:val="clear"/>
+          </w:rPr>
+          <w:t xml:space="preserve"> HYPERLINK "https://medium.com/platform-engineer/microservices-design-guide-eca0b799a7e8"</w:t>
+        </w:r>
+        <w:r>
+          <w:rPr>
+            <w:rFonts w:ascii="Trebuchet MS" w:hAnsi="Trebuchet MS" w:cs="Trebuchet MS" w:eastAsia="Trebuchet MS"/>
+            <w:b/>
+            <w:color w:val="1155CC"/>
+            <w:spacing w:val="0"/>
+            <w:position w:val="0"/>
+            <w:sz w:val="22"/>
+            <w:u w:val="single"/>
+            <w:shd w:fill="auto" w:val="clear"/>
+          </w:rPr>
+          <w:t xml:space="preserve"> HYPERLINK "https://medium.com/platform-engineer/microservices-design-guide-eca0b799a7e8"</w:t>
+        </w:r>
+        <w:r>
+          <w:rPr>
+            <w:rFonts w:ascii="Trebuchet MS" w:hAnsi="Trebuchet MS" w:cs="Trebuchet MS" w:eastAsia="Trebuchet MS"/>
+            <w:b/>
+            <w:color w:val="1155CC"/>
+            <w:spacing w:val="0"/>
+            <w:position w:val="0"/>
+            <w:sz w:val="22"/>
+            <w:u w:val="single"/>
+            <w:shd w:fill="auto" w:val="clear"/>
+          </w:rPr>
+          <w:t xml:space="preserve"> HYPERLINK "https://medium.com/platform-engineer/microservices-design-guide-eca0b799a7e8"</w:t>
+        </w:r>
+        <w:r>
+          <w:rPr>
+            <w:rFonts w:ascii="Trebuchet MS" w:hAnsi="Trebuchet MS" w:cs="Trebuchet MS" w:eastAsia="Trebuchet MS"/>
+            <w:b/>
+            <w:color w:val="1155CC"/>
+            <w:spacing w:val="0"/>
+            <w:position w:val="0"/>
+            <w:sz w:val="22"/>
+            <w:u w:val="single"/>
+            <w:shd w:fill="auto" w:val="clear"/>
+          </w:rPr>
+          <w:t xml:space="preserve"> HYPERLINK "https://medium.com/platform-engineer/microservices-design-guide-eca0b799a7e8"</w:t>
+        </w:r>
+        <w:r>
+          <w:rPr>
+            <w:rFonts w:ascii="Trebuchet MS" w:hAnsi="Trebuchet MS" w:cs="Trebuchet MS" w:eastAsia="Trebuchet MS"/>
+            <w:b/>
+            <w:color w:val="1155CC"/>
+            <w:spacing w:val="0"/>
+            <w:position w:val="0"/>
+            <w:sz w:val="22"/>
+            <w:u w:val="single"/>
+            <w:shd w:fill="auto" w:val="clear"/>
+          </w:rPr>
+          <w:t xml:space="preserve"> HYPERLINK "https://medium.com/platform-engineer/microservices-design-guide-eca0b799a7e8"</w:t>
+        </w:r>
+        <w:r>
+          <w:rPr>
+            <w:rFonts w:ascii="Trebuchet MS" w:hAnsi="Trebuchet MS" w:cs="Trebuchet MS" w:eastAsia="Trebuchet MS"/>
+            <w:b/>
+            <w:color w:val="1155CC"/>
+            <w:spacing w:val="0"/>
+            <w:position w:val="0"/>
+            <w:sz w:val="22"/>
+            <w:u w:val="single"/>
+            <w:shd w:fill="auto" w:val="clear"/>
+          </w:rPr>
+          <w:t xml:space="preserve"> HYPERLINK "https://medium.com/platform-engineer/microservices-design-guide-eca0b799a7e8"</w:t>
+        </w:r>
+        <w:r>
+          <w:rPr>
+            <w:rFonts w:ascii="Trebuchet MS" w:hAnsi="Trebuchet MS" w:cs="Trebuchet MS" w:eastAsia="Trebuchet MS"/>
+            <w:b/>
+            <w:color w:val="1155CC"/>
+            <w:spacing w:val="0"/>
+            <w:position w:val="0"/>
+            <w:sz w:val="22"/>
+            <w:u w:val="single"/>
+            <w:shd w:fill="auto" w:val="clear"/>
+          </w:rPr>
+          <w:t xml:space="preserve"> HYPERLINK "https://medium.com/platform-engineer/microservices-design-guide-eca0b799a7e8"</w:t>
+        </w:r>
+        <w:r>
+          <w:rPr>
+            <w:rFonts w:ascii="Trebuchet MS" w:hAnsi="Trebuchet MS" w:cs="Trebuchet MS" w:eastAsia="Trebuchet MS"/>
+            <w:b/>
+            <w:color w:val="1155CC"/>
+            <w:spacing w:val="0"/>
+            <w:position w:val="0"/>
+            <w:sz w:val="22"/>
+            <w:u w:val="single"/>
+            <w:shd w:fill="auto" w:val="clear"/>
+          </w:rPr>
+          <w:t xml:space="preserve"> HYPERLINK "https://medium.com/platform-engineer/microservices-design-guide-eca0b799a7e8"</w:t>
+        </w:r>
+        <w:r>
+          <w:rPr>
+            <w:rFonts w:ascii="Trebuchet MS" w:hAnsi="Trebuchet MS" w:cs="Trebuchet MS" w:eastAsia="Trebuchet MS"/>
+            <w:b/>
+            <w:color w:val="1155CC"/>
+            <w:spacing w:val="0"/>
+            <w:position w:val="0"/>
+            <w:sz w:val="22"/>
+            <w:u w:val="single"/>
+            <w:shd w:fill="auto" w:val="clear"/>
+          </w:rPr>
+          <w:t xml:space="preserve"> HYPERLINK "https://medium.com/platform-engineer/microservices-design-guide-eca0b799a7e8"</w:t>
+        </w:r>
+        <w:r>
+          <w:rPr>
+            <w:rFonts w:ascii="Trebuchet MS" w:hAnsi="Trebuchet MS" w:cs="Trebuchet MS" w:eastAsia="Trebuchet MS"/>
+            <w:b/>
+            <w:color w:val="1155CC"/>
+            <w:spacing w:val="0"/>
+            <w:position w:val="0"/>
+            <w:sz w:val="22"/>
+            <w:u w:val="single"/>
+            <w:shd w:fill="auto" w:val="clear"/>
+          </w:rPr>
+          <w:t xml:space="preserve"> HYPERLINK "https://medium.com/platform-engineer/microservices-design-guide-eca0b799a7e8"</w:t>
+        </w:r>
+        <w:r>
+          <w:rPr>
+            <w:rFonts w:ascii="Trebuchet MS" w:hAnsi="Trebuchet MS" w:cs="Trebuchet MS" w:eastAsia="Trebuchet MS"/>
+            <w:b/>
+            <w:color w:val="1155CC"/>
+            <w:spacing w:val="0"/>
+            <w:position w:val="0"/>
+            <w:sz w:val="22"/>
+            <w:u w:val="single"/>
+            <w:shd w:fill="auto" w:val="clear"/>
+          </w:rPr>
+          <w:t xml:space="preserve"> HYPERLINK "https://medium.com/platform-engineer/microservices-design-guide-eca0b799a7e8"</w:t>
+        </w:r>
+        <w:r>
+          <w:rPr>
+            <w:rFonts w:ascii="Trebuchet MS" w:hAnsi="Trebuchet MS" w:cs="Trebuchet MS" w:eastAsia="Trebuchet MS"/>
+            <w:b/>
+            <w:color w:val="1155CC"/>
+            <w:spacing w:val="0"/>
+            <w:position w:val="0"/>
+            <w:sz w:val="22"/>
+            <w:u w:val="single"/>
+            <w:shd w:fill="auto" w:val="clear"/>
+          </w:rPr>
+          <w:t xml:space="preserve"> HYPERLINK "https://medium.com/platform-engineer/microservices-design-guide-eca0b799a7e8"</w:t>
+        </w:r>
+        <w:r>
+          <w:rPr>
+            <w:rFonts w:ascii="Trebuchet MS" w:hAnsi="Trebuchet MS" w:cs="Trebuchet MS" w:eastAsia="Trebuchet MS"/>
+            <w:b/>
+            <w:color w:val="1155CC"/>
+            <w:spacing w:val="0"/>
+            <w:position w:val="0"/>
+            <w:sz w:val="22"/>
+            <w:u w:val="single"/>
+            <w:shd w:fill="auto" w:val="clear"/>
+          </w:rPr>
+          <w:t xml:space="preserve"> HYPERLINK "https://medium.com/platform-engineer/microservices-design-guide-eca0b799a7e8"</w:t>
+        </w:r>
+        <w:r>
+          <w:rPr>
+            <w:rFonts w:ascii="Trebuchet MS" w:hAnsi="Trebuchet MS" w:cs="Trebuchet MS" w:eastAsia="Trebuchet MS"/>
+            <w:b/>
+            <w:color w:val="1155CC"/>
+            <w:spacing w:val="0"/>
+            <w:position w:val="0"/>
+            <w:sz w:val="22"/>
+            <w:u w:val="single"/>
+            <w:shd w:fill="auto" w:val="clear"/>
+          </w:rPr>
+          <w:t xml:space="preserve"> HYPERLINK "https://medium.com/platform-engineer/microservices-design-guide-eca0b799a7e8"</w:t>
+        </w:r>
+        <w:r>
+          <w:rPr>
+            <w:rFonts w:ascii="Trebuchet MS" w:hAnsi="Trebuchet MS" w:cs="Trebuchet MS" w:eastAsia="Trebuchet MS"/>
+            <w:b/>
+            <w:color w:val="1155CC"/>
+            <w:spacing w:val="0"/>
+            <w:position w:val="0"/>
+            <w:sz w:val="22"/>
+            <w:u w:val="single"/>
+            <w:shd w:fill="auto" w:val="clear"/>
+          </w:rPr>
+          <w:t xml:space="preserve"> HYPERLINK "https://medium.com/platform-engineer/microservices-design-guide-eca0b799a7e8"</w:t>
+        </w:r>
+        <w:r>
+          <w:rPr>
+            <w:rFonts w:ascii="Trebuchet MS" w:hAnsi="Trebuchet MS" w:cs="Trebuchet MS" w:eastAsia="Trebuchet MS"/>
+            <w:b/>
+            <w:color w:val="1155CC"/>
+            <w:spacing w:val="0"/>
+            <w:position w:val="0"/>
+            <w:sz w:val="22"/>
+            <w:u w:val="single"/>
+            <w:shd w:fill="auto" w:val="clear"/>
+          </w:rPr>
+          <w:t xml:space="preserve"> HYPERLINK "https://medium.com/platform-engineer/microservices-design-guide-eca0b799a7e8"</w:t>
+        </w:r>
+        <w:r>
+          <w:rPr>
+            <w:rFonts w:ascii="Trebuchet MS" w:hAnsi="Trebuchet MS" w:cs="Trebuchet MS" w:eastAsia="Trebuchet MS"/>
+            <w:b/>
+            <w:color w:val="1155CC"/>
+            <w:spacing w:val="0"/>
+            <w:position w:val="0"/>
+            <w:sz w:val="22"/>
+            <w:u w:val="single"/>
+            <w:shd w:fill="auto" w:val="clear"/>
+          </w:rPr>
+          <w:t xml:space="preserve"> HYPERLINK "https://medium.com/platform-engineer/microservices-design-guide-eca0b799a7e8"</w:t>
+        </w:r>
+        <w:r>
+          <w:rPr>
+            <w:rFonts w:ascii="Trebuchet MS" w:hAnsi="Trebuchet MS" w:cs="Trebuchet MS" w:eastAsia="Trebuchet MS"/>
+            <w:b/>
+            <w:color w:val="1155CC"/>
+            <w:spacing w:val="0"/>
+            <w:position w:val="0"/>
+            <w:sz w:val="22"/>
+            <w:u w:val="single"/>
+            <w:shd w:fill="auto" w:val="clear"/>
+          </w:rPr>
+          <w:t xml:space="preserve"> HYPERLINK "https://medium.com/platform-engineer/microservices-design-guide-eca0b799a7e8"</w:t>
+        </w:r>
+        <w:r>
+          <w:rPr>
             <w:rFonts w:ascii="Trebuchet MS" w:hAnsi="Trebuchet MS" w:cs="Trebuchet MS" w:eastAsia="Trebuchet MS"/>
             <w:b/>
             <w:color w:val="1155CC"/>
@@ -9880,7 +11083,7 @@
           <w:shd w:fill="auto" w:val="clear"/>
         </w:rPr>
       </w:pPr>
-      <w:hyperlink xmlns:r="http://schemas.openxmlformats.org/officeDocument/2006/relationships" r:id="docRId146">
+      <w:hyperlink xmlns:r="http://schemas.openxmlformats.org/officeDocument/2006/relationships" r:id="docRId147">
         <w:r>
           <w:rPr>
             <w:rFonts w:ascii="Trebuchet MS" w:hAnsi="Trebuchet MS" w:cs="Trebuchet MS" w:eastAsia="Trebuchet MS"/>
@@ -9909,7 +11112,7 @@
           <w:shd w:fill="auto" w:val="clear"/>
         </w:rPr>
       </w:pPr>
-      <w:hyperlink xmlns:r="http://schemas.openxmlformats.org/officeDocument/2006/relationships" r:id="docRId147">
+      <w:hyperlink xmlns:r="http://schemas.openxmlformats.org/officeDocument/2006/relationships" r:id="docRId148">
         <w:r>
           <w:rPr>
             <w:rFonts w:ascii="Trebuchet MS" w:hAnsi="Trebuchet MS" w:cs="Trebuchet MS" w:eastAsia="Trebuchet MS"/>

</xml_diff>

<commit_message>
914. X of a Kind in a Deck of Cards 153. Find Minimum in Rotated Sorted Array
</commit_message>
<xml_diff>
--- a/12 Week Programme - Leetcode.docx
+++ b/12 Week Programme - Leetcode.docx
@@ -5376,6 +5376,17 @@
           <w:t xml:space="preserve">X of a Kind in a Deck of Cards</w:t>
         </w:r>
       </w:hyperlink>
+      <w:r>
+        <w:rPr>
+          <w:rFonts w:ascii="Arial" w:hAnsi="Arial" w:cs="Arial" w:eastAsia="Arial"/>
+          <w:color w:val="auto"/>
+          <w:spacing w:val="0"/>
+          <w:position w:val="0"/>
+          <w:sz w:val="22"/>
+          <w:shd w:fill="auto" w:val="clear"/>
+        </w:rPr>
+        <w:t xml:space="preserve"> (solved)</w:t>
+      </w:r>
     </w:p>
     <w:p>
       <w:pPr>

</xml_diff>

<commit_message>
152. Maximum Product Subarray 852. Peak Index in a Mountain Array
</commit_message>
<xml_diff>
--- a/12 Week Programme - Leetcode.docx
+++ b/12 Week Programme - Leetcode.docx
@@ -1482,6 +1482,294 @@
             <w:shd w:fill="auto" w:val="clear"/>
           </w:rPr>
           <w:t xml:space="preserve">A Recursive approach to Segment Trees, Range Sum Queries </w:t>
+        </w:r>
+        <w:r>
+          <w:rPr>
+            <w:rFonts w:ascii="Trebuchet MS" w:hAnsi="Trebuchet MS" w:cs="Trebuchet MS" w:eastAsia="Trebuchet MS"/>
+            <w:color w:val="1155CC"/>
+            <w:spacing w:val="0"/>
+            <w:position w:val="0"/>
+            <w:sz w:val="22"/>
+            <w:u w:val="single"/>
+            <w:shd w:fill="auto" w:val="clear"/>
+          </w:rPr>
+          <w:t xml:space="preserve"> HYPERLINK "https://leetcode.com/articles/a-recursive-approach-to-segment-trees-range-sum-queries-lazy-propagation/"</w:t>
+        </w:r>
+        <w:r>
+          <w:rPr>
+            <w:rFonts w:ascii="Trebuchet MS" w:hAnsi="Trebuchet MS" w:cs="Trebuchet MS" w:eastAsia="Trebuchet MS"/>
+            <w:color w:val="1155CC"/>
+            <w:spacing w:val="0"/>
+            <w:position w:val="0"/>
+            <w:sz w:val="22"/>
+            <w:u w:val="single"/>
+            <w:shd w:fill="auto" w:val="clear"/>
+          </w:rPr>
+          <w:t xml:space="preserve"> HYPERLINK "https://leetcode.com/articles/a-recursive-approach-to-segment-trees-range-sum-queries-lazy-propagation/"</w:t>
+        </w:r>
+        <w:r>
+          <w:rPr>
+            <w:rFonts w:ascii="Trebuchet MS" w:hAnsi="Trebuchet MS" w:cs="Trebuchet MS" w:eastAsia="Trebuchet MS"/>
+            <w:color w:val="1155CC"/>
+            <w:spacing w:val="0"/>
+            <w:position w:val="0"/>
+            <w:sz w:val="22"/>
+            <w:u w:val="single"/>
+            <w:shd w:fill="auto" w:val="clear"/>
+          </w:rPr>
+          <w:t xml:space="preserve"> HYPERLINK "https://leetcode.com/articles/a-recursive-approach-to-segment-trees-range-sum-queries-lazy-propagation/"</w:t>
+        </w:r>
+        <w:r>
+          <w:rPr>
+            <w:rFonts w:ascii="Trebuchet MS" w:hAnsi="Trebuchet MS" w:cs="Trebuchet MS" w:eastAsia="Trebuchet MS"/>
+            <w:color w:val="1155CC"/>
+            <w:spacing w:val="0"/>
+            <w:position w:val="0"/>
+            <w:sz w:val="22"/>
+            <w:u w:val="single"/>
+            <w:shd w:fill="auto" w:val="clear"/>
+          </w:rPr>
+          <w:t xml:space="preserve"> HYPERLINK "https://leetcode.com/articles/a-recursive-approach-to-segment-trees-range-sum-queries-lazy-propagation/"</w:t>
+        </w:r>
+        <w:r>
+          <w:rPr>
+            <w:rFonts w:ascii="Trebuchet MS" w:hAnsi="Trebuchet MS" w:cs="Trebuchet MS" w:eastAsia="Trebuchet MS"/>
+            <w:color w:val="1155CC"/>
+            <w:spacing w:val="0"/>
+            <w:position w:val="0"/>
+            <w:sz w:val="22"/>
+            <w:u w:val="single"/>
+            <w:shd w:fill="auto" w:val="clear"/>
+          </w:rPr>
+          <w:t xml:space="preserve"> HYPERLINK "https://leetcode.com/articles/a-recursive-approach-to-segment-trees-range-sum-queries-lazy-propagation/"</w:t>
+        </w:r>
+        <w:r>
+          <w:rPr>
+            <w:rFonts w:ascii="Trebuchet MS" w:hAnsi="Trebuchet MS" w:cs="Trebuchet MS" w:eastAsia="Trebuchet MS"/>
+            <w:color w:val="1155CC"/>
+            <w:spacing w:val="0"/>
+            <w:position w:val="0"/>
+            <w:sz w:val="22"/>
+            <w:u w:val="single"/>
+            <w:shd w:fill="auto" w:val="clear"/>
+          </w:rPr>
+          <w:t xml:space="preserve"> HYPERLINK "https://leetcode.com/articles/a-recursive-approach-to-segment-trees-range-sum-queries-lazy-propagation/"</w:t>
+        </w:r>
+        <w:r>
+          <w:rPr>
+            <w:rFonts w:ascii="Trebuchet MS" w:hAnsi="Trebuchet MS" w:cs="Trebuchet MS" w:eastAsia="Trebuchet MS"/>
+            <w:color w:val="1155CC"/>
+            <w:spacing w:val="0"/>
+            <w:position w:val="0"/>
+            <w:sz w:val="22"/>
+            <w:u w:val="single"/>
+            <w:shd w:fill="auto" w:val="clear"/>
+          </w:rPr>
+          <w:t xml:space="preserve"> HYPERLINK "https://leetcode.com/articles/a-recursive-approach-to-segment-trees-range-sum-queries-lazy-propagation/"</w:t>
+        </w:r>
+        <w:r>
+          <w:rPr>
+            <w:rFonts w:ascii="Trebuchet MS" w:hAnsi="Trebuchet MS" w:cs="Trebuchet MS" w:eastAsia="Trebuchet MS"/>
+            <w:color w:val="1155CC"/>
+            <w:spacing w:val="0"/>
+            <w:position w:val="0"/>
+            <w:sz w:val="22"/>
+            <w:u w:val="single"/>
+            <w:shd w:fill="auto" w:val="clear"/>
+          </w:rPr>
+          <w:t xml:space="preserve"> HYPERLINK "https://leetcode.com/articles/a-recursive-approach-to-segment-trees-range-sum-queries-lazy-propagation/"</w:t>
+        </w:r>
+        <w:r>
+          <w:rPr>
+            <w:rFonts w:ascii="Trebuchet MS" w:hAnsi="Trebuchet MS" w:cs="Trebuchet MS" w:eastAsia="Trebuchet MS"/>
+            <w:color w:val="1155CC"/>
+            <w:spacing w:val="0"/>
+            <w:position w:val="0"/>
+            <w:sz w:val="22"/>
+            <w:u w:val="single"/>
+            <w:shd w:fill="auto" w:val="clear"/>
+          </w:rPr>
+          <w:t xml:space="preserve"> HYPERLINK "https://leetcode.com/articles/a-recursive-approach-to-segment-trees-range-sum-queries-lazy-propagation/"</w:t>
+        </w:r>
+        <w:r>
+          <w:rPr>
+            <w:rFonts w:ascii="Trebuchet MS" w:hAnsi="Trebuchet MS" w:cs="Trebuchet MS" w:eastAsia="Trebuchet MS"/>
+            <w:color w:val="1155CC"/>
+            <w:spacing w:val="0"/>
+            <w:position w:val="0"/>
+            <w:sz w:val="22"/>
+            <w:u w:val="single"/>
+            <w:shd w:fill="auto" w:val="clear"/>
+          </w:rPr>
+          <w:t xml:space="preserve"> HYPERLINK "https://leetcode.com/articles/a-recursive-approach-to-segment-trees-range-sum-queries-lazy-propagation/"</w:t>
+        </w:r>
+        <w:r>
+          <w:rPr>
+            <w:rFonts w:ascii="Trebuchet MS" w:hAnsi="Trebuchet MS" w:cs="Trebuchet MS" w:eastAsia="Trebuchet MS"/>
+            <w:color w:val="1155CC"/>
+            <w:spacing w:val="0"/>
+            <w:position w:val="0"/>
+            <w:sz w:val="22"/>
+            <w:u w:val="single"/>
+            <w:shd w:fill="auto" w:val="clear"/>
+          </w:rPr>
+          <w:t xml:space="preserve"> HYPERLINK "https://leetcode.com/articles/a-recursive-approach-to-segment-trees-range-sum-queries-lazy-propagation/"</w:t>
+        </w:r>
+        <w:r>
+          <w:rPr>
+            <w:rFonts w:ascii="Trebuchet MS" w:hAnsi="Trebuchet MS" w:cs="Trebuchet MS" w:eastAsia="Trebuchet MS"/>
+            <w:color w:val="1155CC"/>
+            <w:spacing w:val="0"/>
+            <w:position w:val="0"/>
+            <w:sz w:val="22"/>
+            <w:u w:val="single"/>
+            <w:shd w:fill="auto" w:val="clear"/>
+          </w:rPr>
+          <w:t xml:space="preserve"> HYPERLINK "https://leetcode.com/articles/a-recursive-approach-to-segment-trees-range-sum-queries-lazy-propagation/"</w:t>
+        </w:r>
+        <w:r>
+          <w:rPr>
+            <w:rFonts w:ascii="Trebuchet MS" w:hAnsi="Trebuchet MS" w:cs="Trebuchet MS" w:eastAsia="Trebuchet MS"/>
+            <w:color w:val="1155CC"/>
+            <w:spacing w:val="0"/>
+            <w:position w:val="0"/>
+            <w:sz w:val="22"/>
+            <w:u w:val="single"/>
+            <w:shd w:fill="auto" w:val="clear"/>
+          </w:rPr>
+          <w:t xml:space="preserve"> HYPERLINK "https://leetcode.com/articles/a-recursive-approach-to-segment-trees-range-sum-queries-lazy-propagation/"</w:t>
+        </w:r>
+        <w:r>
+          <w:rPr>
+            <w:rFonts w:ascii="Trebuchet MS" w:hAnsi="Trebuchet MS" w:cs="Trebuchet MS" w:eastAsia="Trebuchet MS"/>
+            <w:color w:val="1155CC"/>
+            <w:spacing w:val="0"/>
+            <w:position w:val="0"/>
+            <w:sz w:val="22"/>
+            <w:u w:val="single"/>
+            <w:shd w:fill="auto" w:val="clear"/>
+          </w:rPr>
+          <w:t xml:space="preserve"> HYPERLINK "https://leetcode.com/articles/a-recursive-approach-to-segment-trees-range-sum-queries-lazy-propagation/"</w:t>
+        </w:r>
+        <w:r>
+          <w:rPr>
+            <w:rFonts w:ascii="Trebuchet MS" w:hAnsi="Trebuchet MS" w:cs="Trebuchet MS" w:eastAsia="Trebuchet MS"/>
+            <w:color w:val="1155CC"/>
+            <w:spacing w:val="0"/>
+            <w:position w:val="0"/>
+            <w:sz w:val="22"/>
+            <w:u w:val="single"/>
+            <w:shd w:fill="auto" w:val="clear"/>
+          </w:rPr>
+          <w:t xml:space="preserve"> HYPERLINK "https://leetcode.com/articles/a-recursive-approach-to-segment-trees-range-sum-queries-lazy-propagation/"</w:t>
+        </w:r>
+        <w:r>
+          <w:rPr>
+            <w:rFonts w:ascii="Trebuchet MS" w:hAnsi="Trebuchet MS" w:cs="Trebuchet MS" w:eastAsia="Trebuchet MS"/>
+            <w:color w:val="1155CC"/>
+            <w:spacing w:val="0"/>
+            <w:position w:val="0"/>
+            <w:sz w:val="22"/>
+            <w:u w:val="single"/>
+            <w:shd w:fill="auto" w:val="clear"/>
+          </w:rPr>
+          <w:t xml:space="preserve"> HYPERLINK "https://leetcode.com/articles/a-recursive-approach-to-segment-trees-range-sum-queries-lazy-propagation/"</w:t>
+        </w:r>
+        <w:r>
+          <w:rPr>
+            <w:rFonts w:ascii="Trebuchet MS" w:hAnsi="Trebuchet MS" w:cs="Trebuchet MS" w:eastAsia="Trebuchet MS"/>
+            <w:color w:val="1155CC"/>
+            <w:spacing w:val="0"/>
+            <w:position w:val="0"/>
+            <w:sz w:val="22"/>
+            <w:u w:val="single"/>
+            <w:shd w:fill="auto" w:val="clear"/>
+          </w:rPr>
+          <w:t xml:space="preserve"> HYPERLINK "https://leetcode.com/articles/a-recursive-approach-to-segment-trees-range-sum-queries-lazy-propagation/"</w:t>
+        </w:r>
+        <w:r>
+          <w:rPr>
+            <w:rFonts w:ascii="Trebuchet MS" w:hAnsi="Trebuchet MS" w:cs="Trebuchet MS" w:eastAsia="Trebuchet MS"/>
+            <w:color w:val="1155CC"/>
+            <w:spacing w:val="0"/>
+            <w:position w:val="0"/>
+            <w:sz w:val="22"/>
+            <w:u w:val="single"/>
+            <w:shd w:fill="auto" w:val="clear"/>
+          </w:rPr>
+          <w:t xml:space="preserve"> HYPERLINK "https://leetcode.com/articles/a-recursive-approach-to-segment-trees-range-sum-queries-lazy-propagation/"</w:t>
+        </w:r>
+        <w:r>
+          <w:rPr>
+            <w:rFonts w:ascii="Trebuchet MS" w:hAnsi="Trebuchet MS" w:cs="Trebuchet MS" w:eastAsia="Trebuchet MS"/>
+            <w:color w:val="1155CC"/>
+            <w:spacing w:val="0"/>
+            <w:position w:val="0"/>
+            <w:sz w:val="22"/>
+            <w:u w:val="single"/>
+            <w:shd w:fill="auto" w:val="clear"/>
+          </w:rPr>
+          <w:t xml:space="preserve"> HYPERLINK "https://leetcode.com/articles/a-recursive-approach-to-segment-trees-range-sum-queries-lazy-propagation/"</w:t>
+        </w:r>
+        <w:r>
+          <w:rPr>
+            <w:rFonts w:ascii="Trebuchet MS" w:hAnsi="Trebuchet MS" w:cs="Trebuchet MS" w:eastAsia="Trebuchet MS"/>
+            <w:color w:val="1155CC"/>
+            <w:spacing w:val="0"/>
+            <w:position w:val="0"/>
+            <w:sz w:val="22"/>
+            <w:u w:val="single"/>
+            <w:shd w:fill="auto" w:val="clear"/>
+          </w:rPr>
+          <w:t xml:space="preserve"> HYPERLINK "https://leetcode.com/articles/a-recursive-approach-to-segment-trees-range-sum-queries-lazy-propagation/"</w:t>
+        </w:r>
+        <w:r>
+          <w:rPr>
+            <w:rFonts w:ascii="Trebuchet MS" w:hAnsi="Trebuchet MS" w:cs="Trebuchet MS" w:eastAsia="Trebuchet MS"/>
+            <w:color w:val="1155CC"/>
+            <w:spacing w:val="0"/>
+            <w:position w:val="0"/>
+            <w:sz w:val="22"/>
+            <w:u w:val="single"/>
+            <w:shd w:fill="auto" w:val="clear"/>
+          </w:rPr>
+          <w:t xml:space="preserve"> HYPERLINK "https://leetcode.com/articles/a-recursive-approach-to-segment-trees-range-sum-queries-lazy-propagation/"</w:t>
+        </w:r>
+        <w:r>
+          <w:rPr>
+            <w:rFonts w:ascii="Trebuchet MS" w:hAnsi="Trebuchet MS" w:cs="Trebuchet MS" w:eastAsia="Trebuchet MS"/>
+            <w:color w:val="1155CC"/>
+            <w:spacing w:val="0"/>
+            <w:position w:val="0"/>
+            <w:sz w:val="22"/>
+            <w:u w:val="single"/>
+            <w:shd w:fill="auto" w:val="clear"/>
+          </w:rPr>
+          <w:t xml:space="preserve"> HYPERLINK "https://leetcode.com/articles/a-recursive-approach-to-segment-trees-range-sum-queries-lazy-propagation/"</w:t>
+        </w:r>
+        <w:r>
+          <w:rPr>
+            <w:rFonts w:ascii="Trebuchet MS" w:hAnsi="Trebuchet MS" w:cs="Trebuchet MS" w:eastAsia="Trebuchet MS"/>
+            <w:color w:val="1155CC"/>
+            <w:spacing w:val="0"/>
+            <w:position w:val="0"/>
+            <w:sz w:val="22"/>
+            <w:u w:val="single"/>
+            <w:shd w:fill="auto" w:val="clear"/>
+          </w:rPr>
+          <w:t xml:space="preserve"> HYPERLINK "https://leetcode.com/articles/a-recursive-approach-to-segment-trees-range-sum-queries-lazy-propagation/"</w:t>
+        </w:r>
+        <w:r>
+          <w:rPr>
+            <w:rFonts w:ascii="Trebuchet MS" w:hAnsi="Trebuchet MS" w:cs="Trebuchet MS" w:eastAsia="Trebuchet MS"/>
+            <w:color w:val="1155CC"/>
+            <w:spacing w:val="0"/>
+            <w:position w:val="0"/>
+            <w:sz w:val="22"/>
+            <w:u w:val="single"/>
+            <w:shd w:fill="auto" w:val="clear"/>
+          </w:rPr>
+          <w:t xml:space="preserve"> HYPERLINK "https://leetcode.com/articles/a-recursive-approach-to-segment-trees-range-sum-queries-lazy-propagation/"</w:t>
         </w:r>
         <w:r>
           <w:rPr>
@@ -2612,28 +2900,161 @@
           </w:rPr>
           <w:t xml:space="preserve"> HYPERLINK "https://www.geeksforgeeks.org/strassens-matrix-multiplication/"</w:t>
         </w:r>
-      </w:hyperlink>
-      <w:r>
-        <w:rPr>
-          <w:rFonts w:ascii="Arial" w:hAnsi="Arial" w:cs="Arial" w:eastAsia="Arial"/>
-          <w:color w:val="auto"/>
-          <w:spacing w:val="0"/>
-          <w:position w:val="0"/>
-          <w:sz w:val="22"/>
-          <w:shd w:fill="auto" w:val="clear"/>
-        </w:rPr>
-        <w:t xml:space="preserve"> </w:t>
-      </w:r>
-      <w:r>
-        <w:rPr>
-          <w:rFonts w:ascii="Arial" w:hAnsi="Arial" w:cs="Arial" w:eastAsia="Arial"/>
-          <w:color w:val="auto"/>
-          <w:spacing w:val="0"/>
-          <w:position w:val="0"/>
-          <w:sz w:val="22"/>
-          <w:shd w:fill="auto" w:val="clear"/>
-        </w:rPr>
-        <w:t xml:space="preserve">read)</w:t>
+        <w:r>
+          <w:rPr>
+            <w:rFonts w:ascii="Trebuchet MS" w:hAnsi="Trebuchet MS" w:cs="Trebuchet MS" w:eastAsia="Trebuchet MS"/>
+            <w:color w:val="1155CC"/>
+            <w:spacing w:val="0"/>
+            <w:position w:val="0"/>
+            <w:sz w:val="22"/>
+            <w:u w:val="single"/>
+            <w:shd w:fill="auto" w:val="clear"/>
+          </w:rPr>
+          <w:t xml:space="preserve"> HYPERLINK "https://www.geeksforgeeks.org/strassens-matrix-multiplication/"</w:t>
+        </w:r>
+        <w:r>
+          <w:rPr>
+            <w:rFonts w:ascii="Trebuchet MS" w:hAnsi="Trebuchet MS" w:cs="Trebuchet MS" w:eastAsia="Trebuchet MS"/>
+            <w:color w:val="1155CC"/>
+            <w:spacing w:val="0"/>
+            <w:position w:val="0"/>
+            <w:sz w:val="22"/>
+            <w:u w:val="single"/>
+            <w:shd w:fill="auto" w:val="clear"/>
+          </w:rPr>
+          <w:t xml:space="preserve"> HYPERLINK "https://www.geeksforgeeks.org/strassens-matrix-multiplication/"</w:t>
+        </w:r>
+        <w:r>
+          <w:rPr>
+            <w:rFonts w:ascii="Trebuchet MS" w:hAnsi="Trebuchet MS" w:cs="Trebuchet MS" w:eastAsia="Trebuchet MS"/>
+            <w:color w:val="1155CC"/>
+            <w:spacing w:val="0"/>
+            <w:position w:val="0"/>
+            <w:sz w:val="22"/>
+            <w:u w:val="single"/>
+            <w:shd w:fill="auto" w:val="clear"/>
+          </w:rPr>
+          <w:t xml:space="preserve"> HYPERLINK "https://www.geeksforgeeks.org/strassens-matrix-multiplication/"</w:t>
+        </w:r>
+        <w:r>
+          <w:rPr>
+            <w:rFonts w:ascii="Trebuchet MS" w:hAnsi="Trebuchet MS" w:cs="Trebuchet MS" w:eastAsia="Trebuchet MS"/>
+            <w:color w:val="1155CC"/>
+            <w:spacing w:val="0"/>
+            <w:position w:val="0"/>
+            <w:sz w:val="22"/>
+            <w:u w:val="single"/>
+            <w:shd w:fill="auto" w:val="clear"/>
+          </w:rPr>
+          <w:t xml:space="preserve"> HYPERLINK "https://www.geeksforgeeks.org/strassens-matrix-multiplication/"</w:t>
+        </w:r>
+        <w:r>
+          <w:rPr>
+            <w:rFonts w:ascii="Trebuchet MS" w:hAnsi="Trebuchet MS" w:cs="Trebuchet MS" w:eastAsia="Trebuchet MS"/>
+            <w:color w:val="1155CC"/>
+            <w:spacing w:val="0"/>
+            <w:position w:val="0"/>
+            <w:sz w:val="22"/>
+            <w:u w:val="single"/>
+            <w:shd w:fill="auto" w:val="clear"/>
+          </w:rPr>
+          <w:t xml:space="preserve"> HYPERLINK "https://www.geeksforgeeks.org/strassens-matrix-multiplication/"</w:t>
+        </w:r>
+        <w:r>
+          <w:rPr>
+            <w:rFonts w:ascii="Trebuchet MS" w:hAnsi="Trebuchet MS" w:cs="Trebuchet MS" w:eastAsia="Trebuchet MS"/>
+            <w:color w:val="1155CC"/>
+            <w:spacing w:val="0"/>
+            <w:position w:val="0"/>
+            <w:sz w:val="22"/>
+            <w:u w:val="single"/>
+            <w:shd w:fill="auto" w:val="clear"/>
+          </w:rPr>
+          <w:t xml:space="preserve"> HYPERLINK "https://www.geeksforgeeks.org/strassens-matrix-multiplication/"</w:t>
+        </w:r>
+        <w:r>
+          <w:rPr>
+            <w:rFonts w:ascii="Trebuchet MS" w:hAnsi="Trebuchet MS" w:cs="Trebuchet MS" w:eastAsia="Trebuchet MS"/>
+            <w:color w:val="1155CC"/>
+            <w:spacing w:val="0"/>
+            <w:position w:val="0"/>
+            <w:sz w:val="22"/>
+            <w:u w:val="single"/>
+            <w:shd w:fill="auto" w:val="clear"/>
+          </w:rPr>
+          <w:t xml:space="preserve"> HYPERLINK "https://www.geeksforgeeks.org/strassens-matrix-multiplication/"</w:t>
+        </w:r>
+        <w:r>
+          <w:rPr>
+            <w:rFonts w:ascii="Trebuchet MS" w:hAnsi="Trebuchet MS" w:cs="Trebuchet MS" w:eastAsia="Trebuchet MS"/>
+            <w:color w:val="1155CC"/>
+            <w:spacing w:val="0"/>
+            <w:position w:val="0"/>
+            <w:sz w:val="22"/>
+            <w:u w:val="single"/>
+            <w:shd w:fill="auto" w:val="clear"/>
+          </w:rPr>
+          <w:t xml:space="preserve"> HYPERLINK "https://www.geeksforgeeks.org/strassens-matrix-multiplication/"</w:t>
+        </w:r>
+        <w:r>
+          <w:rPr>
+            <w:rFonts w:ascii="Trebuchet MS" w:hAnsi="Trebuchet MS" w:cs="Trebuchet MS" w:eastAsia="Trebuchet MS"/>
+            <w:color w:val="1155CC"/>
+            <w:spacing w:val="0"/>
+            <w:position w:val="0"/>
+            <w:sz w:val="22"/>
+            <w:u w:val="single"/>
+            <w:shd w:fill="auto" w:val="clear"/>
+          </w:rPr>
+          <w:t xml:space="preserve"> HYPERLINK "https://www.geeksforgeeks.org/strassens-matrix-multiplication/"</w:t>
+        </w:r>
+        <w:r>
+          <w:rPr>
+            <w:rFonts w:ascii="Trebuchet MS" w:hAnsi="Trebuchet MS" w:cs="Trebuchet MS" w:eastAsia="Trebuchet MS"/>
+            <w:color w:val="1155CC"/>
+            <w:spacing w:val="0"/>
+            <w:position w:val="0"/>
+            <w:sz w:val="22"/>
+            <w:u w:val="single"/>
+            <w:shd w:fill="auto" w:val="clear"/>
+          </w:rPr>
+          <w:t xml:space="preserve"> HYPERLINK "https://www.geeksforgeeks.org/strassens-matrix-multiplication/"</w:t>
+        </w:r>
+        <w:r>
+          <w:rPr>
+            <w:rFonts w:ascii="Trebuchet MS" w:hAnsi="Trebuchet MS" w:cs="Trebuchet MS" w:eastAsia="Trebuchet MS"/>
+            <w:color w:val="1155CC"/>
+            <w:spacing w:val="0"/>
+            <w:position w:val="0"/>
+            <w:sz w:val="22"/>
+            <w:u w:val="single"/>
+            <w:shd w:fill="auto" w:val="clear"/>
+          </w:rPr>
+          <w:t xml:space="preserve"> HYPERLINK "https://www.geeksforgeeks.org/strassens-matrix-multiplication/"</w:t>
+        </w:r>
+        <w:r>
+          <w:rPr>
+            <w:rFonts w:ascii="Trebuchet MS" w:hAnsi="Trebuchet MS" w:cs="Trebuchet MS" w:eastAsia="Trebuchet MS"/>
+            <w:color w:val="1155CC"/>
+            <w:spacing w:val="0"/>
+            <w:position w:val="0"/>
+            <w:sz w:val="22"/>
+            <w:u w:val="single"/>
+            <w:shd w:fill="auto" w:val="clear"/>
+          </w:rPr>
+          <w:t xml:space="preserve"> HYPERLINK "https://www.geeksforgeeks.org/strassens-matrix-multiplication/"</w:t>
+        </w:r>
+      </w:hyperlink>
+      <w:r>
+        <w:rPr>
+          <w:rFonts w:ascii="Arial" w:hAnsi="Arial" w:cs="Arial" w:eastAsia="Arial"/>
+          <w:color w:val="auto"/>
+          <w:spacing w:val="0"/>
+          <w:position w:val="0"/>
+          <w:sz w:val="22"/>
+          <w:shd w:fill="auto" w:val="clear"/>
+        </w:rPr>
+        <w:t xml:space="preserve"> read)</w:t>
       </w:r>
     </w:p>
     <w:p>
@@ -3874,6 +4295,17 @@
           <w:t xml:space="preserve">Web Crawler</w:t>
         </w:r>
       </w:hyperlink>
+      <w:r>
+        <w:rPr>
+          <w:rFonts w:ascii="Arial" w:hAnsi="Arial" w:cs="Arial" w:eastAsia="Arial"/>
+          <w:color w:val="auto"/>
+          <w:spacing w:val="0"/>
+          <w:position w:val="0"/>
+          <w:sz w:val="22"/>
+          <w:shd w:fill="auto" w:val="clear"/>
+        </w:rPr>
+        <w:t xml:space="preserve"> (solved)</w:t>
+      </w:r>
     </w:p>
     <w:p>
       <w:pPr>
@@ -3907,6 +4339,17 @@
           <w:t xml:space="preserve">Cut Off Trees for Golf Event</w:t>
         </w:r>
       </w:hyperlink>
+      <w:r>
+        <w:rPr>
+          <w:rFonts w:ascii="Arial" w:hAnsi="Arial" w:cs="Arial" w:eastAsia="Arial"/>
+          <w:color w:val="auto"/>
+          <w:spacing w:val="0"/>
+          <w:position w:val="0"/>
+          <w:sz w:val="22"/>
+          <w:shd w:fill="auto" w:val="clear"/>
+        </w:rPr>
+        <w:t xml:space="preserve"> - hard</w:t>
+      </w:r>
     </w:p>
     <w:p>
       <w:pPr>
@@ -4438,7 +4881,199 @@
             <w:u w:val="single"/>
             <w:shd w:fill="auto" w:val="clear"/>
           </w:rPr>
-          <w:t xml:space="preserve">https://www.youtube.com/watch?v=4ZlRH0eK-qQ&amp;t=10s</w:t>
+          <w:t xml:space="preserve">https://www.youtube.com/watch?v=4ZlRH0eK-qQ</w:t>
+        </w:r>
+        <w:r>
+          <w:rPr>
+            <w:rFonts w:ascii="Trebuchet MS" w:hAnsi="Trebuchet MS" w:cs="Trebuchet MS" w:eastAsia="Trebuchet MS"/>
+            <w:color w:val="0000FF"/>
+            <w:spacing w:val="0"/>
+            <w:position w:val="0"/>
+            <w:sz w:val="22"/>
+            <w:u w:val="single"/>
+            <w:shd w:fill="auto" w:val="clear"/>
+          </w:rPr>
+          <w:t xml:space="preserve"> HYPERLINK "https://www.youtube.com/watch?v=4ZlRH0eK-qQ&amp;t=10s"</w:t>
+        </w:r>
+        <w:r>
+          <w:rPr>
+            <w:rFonts w:ascii="Trebuchet MS" w:hAnsi="Trebuchet MS" w:cs="Trebuchet MS" w:eastAsia="Trebuchet MS"/>
+            <w:color w:val="0000FF"/>
+            <w:spacing w:val="0"/>
+            <w:position w:val="0"/>
+            <w:sz w:val="22"/>
+            <w:u w:val="single"/>
+            <w:shd w:fill="auto" w:val="clear"/>
+          </w:rPr>
+          <w:t xml:space="preserve"> HYPERLINK "https://www.youtube.com/watch?v=4ZlRH0eK-qQ</w:t>
+        </w:r>
+        <w:r>
+          <w:rPr>
+            <w:rFonts w:ascii="Trebuchet MS" w:hAnsi="Trebuchet MS" w:cs="Trebuchet MS" w:eastAsia="Trebuchet MS"/>
+            <w:color w:val="0000FF"/>
+            <w:spacing w:val="0"/>
+            <w:position w:val="0"/>
+            <w:sz w:val="22"/>
+            <w:u w:val="single"/>
+            <w:shd w:fill="auto" w:val="clear"/>
+          </w:rPr>
+          <w:t xml:space="preserve"> HYPERLINK "https://www.youtube.com/watch?v=4ZlRH0eK-qQ&amp;t=10s"</w:t>
+        </w:r>
+        <w:r>
+          <w:rPr>
+            <w:rFonts w:ascii="Trebuchet MS" w:hAnsi="Trebuchet MS" w:cs="Trebuchet MS" w:eastAsia="Trebuchet MS"/>
+            <w:color w:val="0000FF"/>
+            <w:spacing w:val="0"/>
+            <w:position w:val="0"/>
+            <w:sz w:val="22"/>
+            <w:u w:val="single"/>
+            <w:shd w:fill="auto" w:val="clear"/>
+          </w:rPr>
+          <w:t xml:space="preserve">&amp;</w:t>
+        </w:r>
+        <w:r>
+          <w:rPr>
+            <w:rFonts w:ascii="Trebuchet MS" w:hAnsi="Trebuchet MS" w:cs="Trebuchet MS" w:eastAsia="Trebuchet MS"/>
+            <w:color w:val="0000FF"/>
+            <w:spacing w:val="0"/>
+            <w:position w:val="0"/>
+            <w:sz w:val="22"/>
+            <w:u w:val="single"/>
+            <w:shd w:fill="auto" w:val="clear"/>
+          </w:rPr>
+          <w:t xml:space="preserve"> HYPERLINK "https://www.youtube.com/watch?v=4ZlRH0eK-qQ&amp;t=10s"</w:t>
+        </w:r>
+        <w:r>
+          <w:rPr>
+            <w:rFonts w:ascii="Trebuchet MS" w:hAnsi="Trebuchet MS" w:cs="Trebuchet MS" w:eastAsia="Trebuchet MS"/>
+            <w:color w:val="0000FF"/>
+            <w:spacing w:val="0"/>
+            <w:position w:val="0"/>
+            <w:sz w:val="22"/>
+            <w:u w:val="single"/>
+            <w:shd w:fill="auto" w:val="clear"/>
+          </w:rPr>
+          <w:t xml:space="preserve">t=10s"</w:t>
+        </w:r>
+        <w:r>
+          <w:rPr>
+            <w:rFonts w:ascii="Trebuchet MS" w:hAnsi="Trebuchet MS" w:cs="Trebuchet MS" w:eastAsia="Trebuchet MS"/>
+            <w:color w:val="0000FF"/>
+            <w:spacing w:val="0"/>
+            <w:position w:val="0"/>
+            <w:sz w:val="22"/>
+            <w:u w:val="single"/>
+            <w:shd w:fill="auto" w:val="clear"/>
+          </w:rPr>
+          <w:t xml:space="preserve"> HYPERLINK "https://www.youtube.com/watch?v=4ZlRH0eK-qQ&amp;t=10s"</w:t>
+        </w:r>
+        <w:r>
+          <w:rPr>
+            <w:rFonts w:ascii="Trebuchet MS" w:hAnsi="Trebuchet MS" w:cs="Trebuchet MS" w:eastAsia="Trebuchet MS"/>
+            <w:color w:val="0000FF"/>
+            <w:spacing w:val="0"/>
+            <w:position w:val="0"/>
+            <w:sz w:val="22"/>
+            <w:u w:val="single"/>
+            <w:shd w:fill="auto" w:val="clear"/>
+          </w:rPr>
+          <w:t xml:space="preserve">&amp;</w:t>
+        </w:r>
+        <w:r>
+          <w:rPr>
+            <w:rFonts w:ascii="Trebuchet MS" w:hAnsi="Trebuchet MS" w:cs="Trebuchet MS" w:eastAsia="Trebuchet MS"/>
+            <w:color w:val="0000FF"/>
+            <w:spacing w:val="0"/>
+            <w:position w:val="0"/>
+            <w:sz w:val="22"/>
+            <w:u w:val="single"/>
+            <w:shd w:fill="auto" w:val="clear"/>
+          </w:rPr>
+          <w:t xml:space="preserve"> HYPERLINK "https://www.youtube.com/watch?v=4ZlRH0eK-qQ&amp;t=10s"</w:t>
+        </w:r>
+        <w:r>
+          <w:rPr>
+            <w:rFonts w:ascii="Trebuchet MS" w:hAnsi="Trebuchet MS" w:cs="Trebuchet MS" w:eastAsia="Trebuchet MS"/>
+            <w:color w:val="0000FF"/>
+            <w:spacing w:val="0"/>
+            <w:position w:val="0"/>
+            <w:sz w:val="22"/>
+            <w:u w:val="single"/>
+            <w:shd w:fill="auto" w:val="clear"/>
+          </w:rPr>
+          <w:t xml:space="preserve"> HYPERLINK "https://www.youtube.com/watch?v=4ZlRH0eK-qQ</w:t>
+        </w:r>
+        <w:r>
+          <w:rPr>
+            <w:rFonts w:ascii="Trebuchet MS" w:hAnsi="Trebuchet MS" w:cs="Trebuchet MS" w:eastAsia="Trebuchet MS"/>
+            <w:color w:val="0000FF"/>
+            <w:spacing w:val="0"/>
+            <w:position w:val="0"/>
+            <w:sz w:val="22"/>
+            <w:u w:val="single"/>
+            <w:shd w:fill="auto" w:val="clear"/>
+          </w:rPr>
+          <w:t xml:space="preserve"> HYPERLINK "https://www.youtube.com/watch?v=4ZlRH0eK-qQ&amp;t=10s"</w:t>
+        </w:r>
+        <w:r>
+          <w:rPr>
+            <w:rFonts w:ascii="Trebuchet MS" w:hAnsi="Trebuchet MS" w:cs="Trebuchet MS" w:eastAsia="Trebuchet MS"/>
+            <w:color w:val="0000FF"/>
+            <w:spacing w:val="0"/>
+            <w:position w:val="0"/>
+            <w:sz w:val="22"/>
+            <w:u w:val="single"/>
+            <w:shd w:fill="auto" w:val="clear"/>
+          </w:rPr>
+          <w:t xml:space="preserve">&amp;</w:t>
+        </w:r>
+        <w:r>
+          <w:rPr>
+            <w:rFonts w:ascii="Trebuchet MS" w:hAnsi="Trebuchet MS" w:cs="Trebuchet MS" w:eastAsia="Trebuchet MS"/>
+            <w:color w:val="0000FF"/>
+            <w:spacing w:val="0"/>
+            <w:position w:val="0"/>
+            <w:sz w:val="22"/>
+            <w:u w:val="single"/>
+            <w:shd w:fill="auto" w:val="clear"/>
+          </w:rPr>
+          <w:t xml:space="preserve"> HYPERLINK "https://www.youtube.com/watch?v=4ZlRH0eK-qQ&amp;t=10s"</w:t>
+        </w:r>
+        <w:r>
+          <w:rPr>
+            <w:rFonts w:ascii="Trebuchet MS" w:hAnsi="Trebuchet MS" w:cs="Trebuchet MS" w:eastAsia="Trebuchet MS"/>
+            <w:color w:val="0000FF"/>
+            <w:spacing w:val="0"/>
+            <w:position w:val="0"/>
+            <w:sz w:val="22"/>
+            <w:u w:val="single"/>
+            <w:shd w:fill="auto" w:val="clear"/>
+          </w:rPr>
+          <w:t xml:space="preserve">t=10s"</w:t>
+        </w:r>
+        <w:r>
+          <w:rPr>
+            <w:rFonts w:ascii="Trebuchet MS" w:hAnsi="Trebuchet MS" w:cs="Trebuchet MS" w:eastAsia="Trebuchet MS"/>
+            <w:color w:val="0000FF"/>
+            <w:spacing w:val="0"/>
+            <w:position w:val="0"/>
+            <w:sz w:val="22"/>
+            <w:u w:val="single"/>
+            <w:shd w:fill="auto" w:val="clear"/>
+          </w:rPr>
+          <w:t xml:space="preserve"> HYPERLINK "https://www.youtube.com/watch?v=4ZlRH0eK-qQ&amp;t=10s"</w:t>
+        </w:r>
+        <w:r>
+          <w:rPr>
+            <w:rFonts w:ascii="Trebuchet MS" w:hAnsi="Trebuchet MS" w:cs="Trebuchet MS" w:eastAsia="Trebuchet MS"/>
+            <w:color w:val="0000FF"/>
+            <w:spacing w:val="0"/>
+            <w:position w:val="0"/>
+            <w:sz w:val="22"/>
+            <w:u w:val="single"/>
+            <w:shd w:fill="auto" w:val="clear"/>
+          </w:rPr>
+          <w:t xml:space="preserve">t=10s</w:t>
         </w:r>
       </w:hyperlink>
     </w:p>
@@ -4947,78 +5582,6 @@
             <w:shd w:fill="auto" w:val="clear"/>
           </w:rPr>
           <w:t xml:space="preserve">All-pairs shortest paths - Johnson</w:t>
-        </w:r>
-        <w:r>
-          <w:rPr>
-            <w:rFonts w:ascii="Trebuchet MS" w:hAnsi="Trebuchet MS" w:cs="Trebuchet MS" w:eastAsia="Trebuchet MS"/>
-            <w:color w:val="1155CC"/>
-            <w:spacing w:val="0"/>
-            <w:position w:val="0"/>
-            <w:sz w:val="22"/>
-            <w:u w:val="single"/>
-            <w:shd w:fill="auto" w:val="clear"/>
-          </w:rPr>
-          <w:t xml:space="preserve"> HYPERLINK "https://massivealgorithms.blogspot.com/2014/09/johnsons-algorithm-for-all-pairs.html"</w:t>
-        </w:r>
-        <w:r>
-          <w:rPr>
-            <w:rFonts w:ascii="Trebuchet MS" w:hAnsi="Trebuchet MS" w:cs="Trebuchet MS" w:eastAsia="Trebuchet MS"/>
-            <w:color w:val="1155CC"/>
-            <w:spacing w:val="0"/>
-            <w:position w:val="0"/>
-            <w:sz w:val="22"/>
-            <w:u w:val="single"/>
-            <w:shd w:fill="auto" w:val="clear"/>
-          </w:rPr>
-          <w:t xml:space="preserve"> HYPERLINK "https://massivealgorithms.blogspot.com/2014/09/johnsons-algorithm-for-all-pairs.html"</w:t>
-        </w:r>
-        <w:r>
-          <w:rPr>
-            <w:rFonts w:ascii="Trebuchet MS" w:hAnsi="Trebuchet MS" w:cs="Trebuchet MS" w:eastAsia="Trebuchet MS"/>
-            <w:color w:val="1155CC"/>
-            <w:spacing w:val="0"/>
-            <w:position w:val="0"/>
-            <w:sz w:val="22"/>
-            <w:u w:val="single"/>
-            <w:shd w:fill="auto" w:val="clear"/>
-          </w:rPr>
-          <w:t xml:space="preserve"> HYPERLINK "https://massivealgorithms.blogspot.com/2014/09/johnsons-algorithm-for-all-pairs.html"</w:t>
-        </w:r>
-        <w:r>
-          <w:rPr>
-            <w:rFonts w:ascii="Trebuchet MS" w:hAnsi="Trebuchet MS" w:cs="Trebuchet MS" w:eastAsia="Trebuchet MS"/>
-            <w:color w:val="1155CC"/>
-            <w:spacing w:val="0"/>
-            <w:position w:val="0"/>
-            <w:sz w:val="22"/>
-            <w:u w:val="single"/>
-            <w:shd w:fill="auto" w:val="clear"/>
-          </w:rPr>
-          <w:t xml:space="preserve"> HYPERLINK "https://massivealgorithms.blogspot.com/2014/09/johnsons-algorithm-for-all-pairs.html"</w:t>
-        </w:r>
-        <w:r>
-          <w:rPr>
-            <w:rFonts w:ascii="Trebuchet MS" w:hAnsi="Trebuchet MS" w:cs="Trebuchet MS" w:eastAsia="Trebuchet MS"/>
-            <w:color w:val="1155CC"/>
-            <w:spacing w:val="0"/>
-            <w:position w:val="0"/>
-            <w:sz w:val="22"/>
-            <w:u w:val="single"/>
-            <w:shd w:fill="auto" w:val="clear"/>
-          </w:rPr>
-          <w:t xml:space="preserve"> HYPERLINK "https://massivealgorithms.blogspot.com/2014/09/johnsons-algorithm-for-all-pairs.html"</w:t>
-        </w:r>
-        <w:r>
-          <w:rPr>
-            <w:rFonts w:ascii="Trebuchet MS" w:hAnsi="Trebuchet MS" w:cs="Trebuchet MS" w:eastAsia="Trebuchet MS"/>
-            <w:color w:val="1155CC"/>
-            <w:spacing w:val="0"/>
-            <w:position w:val="0"/>
-            <w:sz w:val="22"/>
-            <w:u w:val="single"/>
-            <w:shd w:fill="auto" w:val="clear"/>
-          </w:rPr>
-          <w:t xml:space="preserve"> HYPERLINK "https://massivealgorithms.blogspot.com/2014/09/johnsons-algorithm-for-all-pairs.html"</w:t>
         </w:r>
         <w:r>
           <w:rPr>
@@ -5717,18 +6280,7 @@
           <w:sz w:val="22"/>
           <w:shd w:fill="auto" w:val="clear"/>
         </w:rPr>
-        <w:t xml:space="preserve"> - </w:t>
-      </w:r>
-      <w:r>
-        <w:rPr>
-          <w:rFonts w:ascii="Arial" w:hAnsi="Arial" w:cs="Arial" w:eastAsia="Arial"/>
-          <w:color w:val="auto"/>
-          <w:spacing w:val="0"/>
-          <w:position w:val="0"/>
-          <w:sz w:val="22"/>
-          <w:shd w:fill="auto" w:val="clear"/>
-        </w:rPr>
-        <w:t xml:space="preserve">hard</w:t>
+        <w:t xml:space="preserve"> - hard</w:t>
       </w:r>
     </w:p>
     <w:p>
@@ -9297,6 +9849,84 @@
             <w:shd w:fill="auto" w:val="clear"/>
           </w:rPr>
           <w:t xml:space="preserve">Microservices Design Guide </w:t>
+        </w:r>
+        <w:r>
+          <w:rPr>
+            <w:rFonts w:ascii="Calibri" w:hAnsi="Calibri" w:cs="Calibri" w:eastAsia="Calibri"/>
+            <w:b/>
+            <w:color w:val="1155CC"/>
+            <w:spacing w:val="0"/>
+            <w:position w:val="0"/>
+            <w:sz w:val="22"/>
+            <w:u w:val="single"/>
+            <w:shd w:fill="auto" w:val="clear"/>
+          </w:rPr>
+          <w:t xml:space="preserve"> HYPERLINK "https://medium.com/platform-engineer/microservices-design-guide-eca0b799a7e8"</w:t>
+        </w:r>
+        <w:r>
+          <w:rPr>
+            <w:rFonts w:ascii="Calibri" w:hAnsi="Calibri" w:cs="Calibri" w:eastAsia="Calibri"/>
+            <w:b/>
+            <w:color w:val="1155CC"/>
+            <w:spacing w:val="0"/>
+            <w:position w:val="0"/>
+            <w:sz w:val="22"/>
+            <w:u w:val="single"/>
+            <w:shd w:fill="auto" w:val="clear"/>
+          </w:rPr>
+          <w:t xml:space="preserve"> HYPERLINK "https://medium.com/platform-engineer/microservices-design-guide-eca0b799a7e8"</w:t>
+        </w:r>
+        <w:r>
+          <w:rPr>
+            <w:rFonts w:ascii="Calibri" w:hAnsi="Calibri" w:cs="Calibri" w:eastAsia="Calibri"/>
+            <w:b/>
+            <w:color w:val="1155CC"/>
+            <w:spacing w:val="0"/>
+            <w:position w:val="0"/>
+            <w:sz w:val="22"/>
+            <w:u w:val="single"/>
+            <w:shd w:fill="auto" w:val="clear"/>
+          </w:rPr>
+          <w:t xml:space="preserve"> HYPERLINK "https://medium.com/platform-engineer/microservices-design-guide-eca0b799a7e8"</w:t>
+        </w:r>
+        <w:r>
+          <w:rPr>
+            <w:rFonts w:ascii="Calibri" w:hAnsi="Calibri" w:cs="Calibri" w:eastAsia="Calibri"/>
+            <w:b/>
+            <w:color w:val="1155CC"/>
+            <w:spacing w:val="0"/>
+            <w:position w:val="0"/>
+            <w:sz w:val="22"/>
+            <w:u w:val="single"/>
+            <w:shd w:fill="auto" w:val="clear"/>
+          </w:rPr>
+          <w:t xml:space="preserve"> HYPERLINK "https://medium.com/platform-engineer/microservices-design-guide-eca0b799a7e8"</w:t>
+        </w:r>
+        <w:r>
+          <w:rPr>
+            <w:rFonts w:ascii="Calibri" w:hAnsi="Calibri" w:cs="Calibri" w:eastAsia="Calibri"/>
+            <w:b/>
+            <w:color w:val="1155CC"/>
+            <w:spacing w:val="0"/>
+            <w:position w:val="0"/>
+            <w:sz w:val="22"/>
+            <w:u w:val="single"/>
+            <w:shd w:fill="auto" w:val="clear"/>
+          </w:rPr>
+          <w:t xml:space="preserve"> HYPERLINK "https://medium.com/platform-engineer/microservices-design-guide-eca0b799a7e8"</w:t>
+        </w:r>
+        <w:r>
+          <w:rPr>
+            <w:rFonts w:ascii="Calibri" w:hAnsi="Calibri" w:cs="Calibri" w:eastAsia="Calibri"/>
+            <w:b/>
+            <w:color w:val="1155CC"/>
+            <w:spacing w:val="0"/>
+            <w:position w:val="0"/>
+            <w:sz w:val="22"/>
+            <w:u w:val="single"/>
+            <w:shd w:fill="auto" w:val="clear"/>
+          </w:rPr>
+          <w:t xml:space="preserve"> HYPERLINK "https://medium.com/platform-engineer/microservices-design-guide-eca0b799a7e8"</w:t>
         </w:r>
         <w:r>
           <w:rPr>

</xml_diff>

<commit_message>
452. Minimum Number of Arrows to Burst Balloons
</commit_message>
<xml_diff>
--- a/12 Week Programme - Leetcode.docx
+++ b/12 Week Programme - Leetcode.docx
@@ -1482,366 +1482,6 @@
             <w:shd w:fill="auto" w:val="clear"/>
           </w:rPr>
           <w:t xml:space="preserve">A Recursive approach to Segment Trees, Range Sum Queries </w:t>
-        </w:r>
-        <w:r>
-          <w:rPr>
-            <w:rFonts w:ascii="Trebuchet MS" w:hAnsi="Trebuchet MS" w:cs="Trebuchet MS" w:eastAsia="Trebuchet MS"/>
-            <w:color w:val="1155CC"/>
-            <w:spacing w:val="0"/>
-            <w:position w:val="0"/>
-            <w:sz w:val="22"/>
-            <w:u w:val="single"/>
-            <w:shd w:fill="auto" w:val="clear"/>
-          </w:rPr>
-          <w:t xml:space="preserve"> HYPERLINK "https://leetcode.com/articles/a-recursive-approach-to-segment-trees-range-sum-queries-lazy-propagation/"</w:t>
-        </w:r>
-        <w:r>
-          <w:rPr>
-            <w:rFonts w:ascii="Trebuchet MS" w:hAnsi="Trebuchet MS" w:cs="Trebuchet MS" w:eastAsia="Trebuchet MS"/>
-            <w:color w:val="1155CC"/>
-            <w:spacing w:val="0"/>
-            <w:position w:val="0"/>
-            <w:sz w:val="22"/>
-            <w:u w:val="single"/>
-            <w:shd w:fill="auto" w:val="clear"/>
-          </w:rPr>
-          <w:t xml:space="preserve"> HYPERLINK "https://leetcode.com/articles/a-recursive-approach-to-segment-trees-range-sum-queries-lazy-propagation/"</w:t>
-        </w:r>
-        <w:r>
-          <w:rPr>
-            <w:rFonts w:ascii="Trebuchet MS" w:hAnsi="Trebuchet MS" w:cs="Trebuchet MS" w:eastAsia="Trebuchet MS"/>
-            <w:color w:val="1155CC"/>
-            <w:spacing w:val="0"/>
-            <w:position w:val="0"/>
-            <w:sz w:val="22"/>
-            <w:u w:val="single"/>
-            <w:shd w:fill="auto" w:val="clear"/>
-          </w:rPr>
-          <w:t xml:space="preserve"> HYPERLINK "https://leetcode.com/articles/a-recursive-approach-to-segment-trees-range-sum-queries-lazy-propagation/"</w:t>
-        </w:r>
-        <w:r>
-          <w:rPr>
-            <w:rFonts w:ascii="Trebuchet MS" w:hAnsi="Trebuchet MS" w:cs="Trebuchet MS" w:eastAsia="Trebuchet MS"/>
-            <w:color w:val="1155CC"/>
-            <w:spacing w:val="0"/>
-            <w:position w:val="0"/>
-            <w:sz w:val="22"/>
-            <w:u w:val="single"/>
-            <w:shd w:fill="auto" w:val="clear"/>
-          </w:rPr>
-          <w:t xml:space="preserve"> HYPERLINK "https://leetcode.com/articles/a-recursive-approach-to-segment-trees-range-sum-queries-lazy-propagation/"</w:t>
-        </w:r>
-        <w:r>
-          <w:rPr>
-            <w:rFonts w:ascii="Trebuchet MS" w:hAnsi="Trebuchet MS" w:cs="Trebuchet MS" w:eastAsia="Trebuchet MS"/>
-            <w:color w:val="1155CC"/>
-            <w:spacing w:val="0"/>
-            <w:position w:val="0"/>
-            <w:sz w:val="22"/>
-            <w:u w:val="single"/>
-            <w:shd w:fill="auto" w:val="clear"/>
-          </w:rPr>
-          <w:t xml:space="preserve"> HYPERLINK "https://leetcode.com/articles/a-recursive-approach-to-segment-trees-range-sum-queries-lazy-propagation/"</w:t>
-        </w:r>
-        <w:r>
-          <w:rPr>
-            <w:rFonts w:ascii="Trebuchet MS" w:hAnsi="Trebuchet MS" w:cs="Trebuchet MS" w:eastAsia="Trebuchet MS"/>
-            <w:color w:val="1155CC"/>
-            <w:spacing w:val="0"/>
-            <w:position w:val="0"/>
-            <w:sz w:val="22"/>
-            <w:u w:val="single"/>
-            <w:shd w:fill="auto" w:val="clear"/>
-          </w:rPr>
-          <w:t xml:space="preserve"> HYPERLINK "https://leetcode.com/articles/a-recursive-approach-to-segment-trees-range-sum-queries-lazy-propagation/"</w:t>
-        </w:r>
-        <w:r>
-          <w:rPr>
-            <w:rFonts w:ascii="Trebuchet MS" w:hAnsi="Trebuchet MS" w:cs="Trebuchet MS" w:eastAsia="Trebuchet MS"/>
-            <w:color w:val="1155CC"/>
-            <w:spacing w:val="0"/>
-            <w:position w:val="0"/>
-            <w:sz w:val="22"/>
-            <w:u w:val="single"/>
-            <w:shd w:fill="auto" w:val="clear"/>
-          </w:rPr>
-          <w:t xml:space="preserve"> HYPERLINK "https://leetcode.com/articles/a-recursive-approach-to-segment-trees-range-sum-queries-lazy-propagation/"</w:t>
-        </w:r>
-        <w:r>
-          <w:rPr>
-            <w:rFonts w:ascii="Trebuchet MS" w:hAnsi="Trebuchet MS" w:cs="Trebuchet MS" w:eastAsia="Trebuchet MS"/>
-            <w:color w:val="1155CC"/>
-            <w:spacing w:val="0"/>
-            <w:position w:val="0"/>
-            <w:sz w:val="22"/>
-            <w:u w:val="single"/>
-            <w:shd w:fill="auto" w:val="clear"/>
-          </w:rPr>
-          <w:t xml:space="preserve"> HYPERLINK "https://leetcode.com/articles/a-recursive-approach-to-segment-trees-range-sum-queries-lazy-propagation/"</w:t>
-        </w:r>
-        <w:r>
-          <w:rPr>
-            <w:rFonts w:ascii="Trebuchet MS" w:hAnsi="Trebuchet MS" w:cs="Trebuchet MS" w:eastAsia="Trebuchet MS"/>
-            <w:color w:val="1155CC"/>
-            <w:spacing w:val="0"/>
-            <w:position w:val="0"/>
-            <w:sz w:val="22"/>
-            <w:u w:val="single"/>
-            <w:shd w:fill="auto" w:val="clear"/>
-          </w:rPr>
-          <w:t xml:space="preserve"> HYPERLINK "https://leetcode.com/articles/a-recursive-approach-to-segment-trees-range-sum-queries-lazy-propagation/"</w:t>
-        </w:r>
-        <w:r>
-          <w:rPr>
-            <w:rFonts w:ascii="Trebuchet MS" w:hAnsi="Trebuchet MS" w:cs="Trebuchet MS" w:eastAsia="Trebuchet MS"/>
-            <w:color w:val="1155CC"/>
-            <w:spacing w:val="0"/>
-            <w:position w:val="0"/>
-            <w:sz w:val="22"/>
-            <w:u w:val="single"/>
-            <w:shd w:fill="auto" w:val="clear"/>
-          </w:rPr>
-          <w:t xml:space="preserve"> HYPERLINK "https://leetcode.com/articles/a-recursive-approach-to-segment-trees-range-sum-queries-lazy-propagation/"</w:t>
-        </w:r>
-        <w:r>
-          <w:rPr>
-            <w:rFonts w:ascii="Trebuchet MS" w:hAnsi="Trebuchet MS" w:cs="Trebuchet MS" w:eastAsia="Trebuchet MS"/>
-            <w:color w:val="1155CC"/>
-            <w:spacing w:val="0"/>
-            <w:position w:val="0"/>
-            <w:sz w:val="22"/>
-            <w:u w:val="single"/>
-            <w:shd w:fill="auto" w:val="clear"/>
-          </w:rPr>
-          <w:t xml:space="preserve"> HYPERLINK "https://leetcode.com/articles/a-recursive-approach-to-segment-trees-range-sum-queries-lazy-propagation/"</w:t>
-        </w:r>
-        <w:r>
-          <w:rPr>
-            <w:rFonts w:ascii="Trebuchet MS" w:hAnsi="Trebuchet MS" w:cs="Trebuchet MS" w:eastAsia="Trebuchet MS"/>
-            <w:color w:val="1155CC"/>
-            <w:spacing w:val="0"/>
-            <w:position w:val="0"/>
-            <w:sz w:val="22"/>
-            <w:u w:val="single"/>
-            <w:shd w:fill="auto" w:val="clear"/>
-          </w:rPr>
-          <w:t xml:space="preserve"> HYPERLINK "https://leetcode.com/articles/a-recursive-approach-to-segment-trees-range-sum-queries-lazy-propagation/"</w:t>
-        </w:r>
-        <w:r>
-          <w:rPr>
-            <w:rFonts w:ascii="Trebuchet MS" w:hAnsi="Trebuchet MS" w:cs="Trebuchet MS" w:eastAsia="Trebuchet MS"/>
-            <w:color w:val="1155CC"/>
-            <w:spacing w:val="0"/>
-            <w:position w:val="0"/>
-            <w:sz w:val="22"/>
-            <w:u w:val="single"/>
-            <w:shd w:fill="auto" w:val="clear"/>
-          </w:rPr>
-          <w:t xml:space="preserve"> HYPERLINK "https://leetcode.com/articles/a-recursive-approach-to-segment-trees-range-sum-queries-lazy-propagation/"</w:t>
-        </w:r>
-        <w:r>
-          <w:rPr>
-            <w:rFonts w:ascii="Trebuchet MS" w:hAnsi="Trebuchet MS" w:cs="Trebuchet MS" w:eastAsia="Trebuchet MS"/>
-            <w:color w:val="1155CC"/>
-            <w:spacing w:val="0"/>
-            <w:position w:val="0"/>
-            <w:sz w:val="22"/>
-            <w:u w:val="single"/>
-            <w:shd w:fill="auto" w:val="clear"/>
-          </w:rPr>
-          <w:t xml:space="preserve"> HYPERLINK "https://leetcode.com/articles/a-recursive-approach-to-segment-trees-range-sum-queries-lazy-propagation/"</w:t>
-        </w:r>
-        <w:r>
-          <w:rPr>
-            <w:rFonts w:ascii="Trebuchet MS" w:hAnsi="Trebuchet MS" w:cs="Trebuchet MS" w:eastAsia="Trebuchet MS"/>
-            <w:color w:val="1155CC"/>
-            <w:spacing w:val="0"/>
-            <w:position w:val="0"/>
-            <w:sz w:val="22"/>
-            <w:u w:val="single"/>
-            <w:shd w:fill="auto" w:val="clear"/>
-          </w:rPr>
-          <w:t xml:space="preserve"> HYPERLINK "https://leetcode.com/articles/a-recursive-approach-to-segment-trees-range-sum-queries-lazy-propagation/"</w:t>
-        </w:r>
-        <w:r>
-          <w:rPr>
-            <w:rFonts w:ascii="Trebuchet MS" w:hAnsi="Trebuchet MS" w:cs="Trebuchet MS" w:eastAsia="Trebuchet MS"/>
-            <w:color w:val="1155CC"/>
-            <w:spacing w:val="0"/>
-            <w:position w:val="0"/>
-            <w:sz w:val="22"/>
-            <w:u w:val="single"/>
-            <w:shd w:fill="auto" w:val="clear"/>
-          </w:rPr>
-          <w:t xml:space="preserve"> HYPERLINK "https://leetcode.com/articles/a-recursive-approach-to-segment-trees-range-sum-queries-lazy-propagation/"</w:t>
-        </w:r>
-        <w:r>
-          <w:rPr>
-            <w:rFonts w:ascii="Trebuchet MS" w:hAnsi="Trebuchet MS" w:cs="Trebuchet MS" w:eastAsia="Trebuchet MS"/>
-            <w:color w:val="1155CC"/>
-            <w:spacing w:val="0"/>
-            <w:position w:val="0"/>
-            <w:sz w:val="22"/>
-            <w:u w:val="single"/>
-            <w:shd w:fill="auto" w:val="clear"/>
-          </w:rPr>
-          <w:t xml:space="preserve"> HYPERLINK "https://leetcode.com/articles/a-recursive-approach-to-segment-trees-range-sum-queries-lazy-propagation/"</w:t>
-        </w:r>
-        <w:r>
-          <w:rPr>
-            <w:rFonts w:ascii="Trebuchet MS" w:hAnsi="Trebuchet MS" w:cs="Trebuchet MS" w:eastAsia="Trebuchet MS"/>
-            <w:color w:val="1155CC"/>
-            <w:spacing w:val="0"/>
-            <w:position w:val="0"/>
-            <w:sz w:val="22"/>
-            <w:u w:val="single"/>
-            <w:shd w:fill="auto" w:val="clear"/>
-          </w:rPr>
-          <w:t xml:space="preserve"> HYPERLINK "https://leetcode.com/articles/a-recursive-approach-to-segment-trees-range-sum-queries-lazy-propagation/"</w:t>
-        </w:r>
-        <w:r>
-          <w:rPr>
-            <w:rFonts w:ascii="Trebuchet MS" w:hAnsi="Trebuchet MS" w:cs="Trebuchet MS" w:eastAsia="Trebuchet MS"/>
-            <w:color w:val="1155CC"/>
-            <w:spacing w:val="0"/>
-            <w:position w:val="0"/>
-            <w:sz w:val="22"/>
-            <w:u w:val="single"/>
-            <w:shd w:fill="auto" w:val="clear"/>
-          </w:rPr>
-          <w:t xml:space="preserve"> HYPERLINK "https://leetcode.com/articles/a-recursive-approach-to-segment-trees-range-sum-queries-lazy-propagation/"</w:t>
-        </w:r>
-        <w:r>
-          <w:rPr>
-            <w:rFonts w:ascii="Trebuchet MS" w:hAnsi="Trebuchet MS" w:cs="Trebuchet MS" w:eastAsia="Trebuchet MS"/>
-            <w:color w:val="1155CC"/>
-            <w:spacing w:val="0"/>
-            <w:position w:val="0"/>
-            <w:sz w:val="22"/>
-            <w:u w:val="single"/>
-            <w:shd w:fill="auto" w:val="clear"/>
-          </w:rPr>
-          <w:t xml:space="preserve"> HYPERLINK "https://leetcode.com/articles/a-recursive-approach-to-segment-trees-range-sum-queries-lazy-propagation/"</w:t>
-        </w:r>
-        <w:r>
-          <w:rPr>
-            <w:rFonts w:ascii="Trebuchet MS" w:hAnsi="Trebuchet MS" w:cs="Trebuchet MS" w:eastAsia="Trebuchet MS"/>
-            <w:color w:val="1155CC"/>
-            <w:spacing w:val="0"/>
-            <w:position w:val="0"/>
-            <w:sz w:val="22"/>
-            <w:u w:val="single"/>
-            <w:shd w:fill="auto" w:val="clear"/>
-          </w:rPr>
-          <w:t xml:space="preserve"> HYPERLINK "https://leetcode.com/articles/a-recursive-approach-to-segment-trees-range-sum-queries-lazy-propagation/"</w:t>
-        </w:r>
-        <w:r>
-          <w:rPr>
-            <w:rFonts w:ascii="Trebuchet MS" w:hAnsi="Trebuchet MS" w:cs="Trebuchet MS" w:eastAsia="Trebuchet MS"/>
-            <w:color w:val="1155CC"/>
-            <w:spacing w:val="0"/>
-            <w:position w:val="0"/>
-            <w:sz w:val="22"/>
-            <w:u w:val="single"/>
-            <w:shd w:fill="auto" w:val="clear"/>
-          </w:rPr>
-          <w:t xml:space="preserve"> HYPERLINK "https://leetcode.com/articles/a-recursive-approach-to-segment-trees-range-sum-queries-lazy-propagation/"</w:t>
-        </w:r>
-        <w:r>
-          <w:rPr>
-            <w:rFonts w:ascii="Trebuchet MS" w:hAnsi="Trebuchet MS" w:cs="Trebuchet MS" w:eastAsia="Trebuchet MS"/>
-            <w:color w:val="1155CC"/>
-            <w:spacing w:val="0"/>
-            <w:position w:val="0"/>
-            <w:sz w:val="22"/>
-            <w:u w:val="single"/>
-            <w:shd w:fill="auto" w:val="clear"/>
-          </w:rPr>
-          <w:t xml:space="preserve"> HYPERLINK "https://leetcode.com/articles/a-recursive-approach-to-segment-trees-range-sum-queries-lazy-propagation/"</w:t>
-        </w:r>
-        <w:r>
-          <w:rPr>
-            <w:rFonts w:ascii="Trebuchet MS" w:hAnsi="Trebuchet MS" w:cs="Trebuchet MS" w:eastAsia="Trebuchet MS"/>
-            <w:color w:val="1155CC"/>
-            <w:spacing w:val="0"/>
-            <w:position w:val="0"/>
-            <w:sz w:val="22"/>
-            <w:u w:val="single"/>
-            <w:shd w:fill="auto" w:val="clear"/>
-          </w:rPr>
-          <w:t xml:space="preserve"> HYPERLINK "https://leetcode.com/articles/a-recursive-approach-to-segment-trees-range-sum-queries-lazy-propagation/"</w:t>
-        </w:r>
-        <w:r>
-          <w:rPr>
-            <w:rFonts w:ascii="Trebuchet MS" w:hAnsi="Trebuchet MS" w:cs="Trebuchet MS" w:eastAsia="Trebuchet MS"/>
-            <w:color w:val="1155CC"/>
-            <w:spacing w:val="0"/>
-            <w:position w:val="0"/>
-            <w:sz w:val="22"/>
-            <w:u w:val="single"/>
-            <w:shd w:fill="auto" w:val="clear"/>
-          </w:rPr>
-          <w:t xml:space="preserve"> HYPERLINK "https://leetcode.com/articles/a-recursive-approach-to-segment-trees-range-sum-queries-lazy-propagation/"</w:t>
-        </w:r>
-        <w:r>
-          <w:rPr>
-            <w:rFonts w:ascii="Trebuchet MS" w:hAnsi="Trebuchet MS" w:cs="Trebuchet MS" w:eastAsia="Trebuchet MS"/>
-            <w:color w:val="1155CC"/>
-            <w:spacing w:val="0"/>
-            <w:position w:val="0"/>
-            <w:sz w:val="22"/>
-            <w:u w:val="single"/>
-            <w:shd w:fill="auto" w:val="clear"/>
-          </w:rPr>
-          <w:t xml:space="preserve"> HYPERLINK "https://leetcode.com/articles/a-recursive-approach-to-segment-trees-range-sum-queries-lazy-propagation/"</w:t>
-        </w:r>
-        <w:r>
-          <w:rPr>
-            <w:rFonts w:ascii="Trebuchet MS" w:hAnsi="Trebuchet MS" w:cs="Trebuchet MS" w:eastAsia="Trebuchet MS"/>
-            <w:color w:val="1155CC"/>
-            <w:spacing w:val="0"/>
-            <w:position w:val="0"/>
-            <w:sz w:val="22"/>
-            <w:u w:val="single"/>
-            <w:shd w:fill="auto" w:val="clear"/>
-          </w:rPr>
-          <w:t xml:space="preserve"> HYPERLINK "https://leetcode.com/articles/a-recursive-approach-to-segment-trees-range-sum-queries-lazy-propagation/"</w:t>
-        </w:r>
-        <w:r>
-          <w:rPr>
-            <w:rFonts w:ascii="Trebuchet MS" w:hAnsi="Trebuchet MS" w:cs="Trebuchet MS" w:eastAsia="Trebuchet MS"/>
-            <w:color w:val="1155CC"/>
-            <w:spacing w:val="0"/>
-            <w:position w:val="0"/>
-            <w:sz w:val="22"/>
-            <w:u w:val="single"/>
-            <w:shd w:fill="auto" w:val="clear"/>
-          </w:rPr>
-          <w:t xml:space="preserve"> HYPERLINK "https://leetcode.com/articles/a-recursive-approach-to-segment-trees-range-sum-queries-lazy-propagation/"</w:t>
-        </w:r>
-        <w:r>
-          <w:rPr>
-            <w:rFonts w:ascii="Trebuchet MS" w:hAnsi="Trebuchet MS" w:cs="Trebuchet MS" w:eastAsia="Trebuchet MS"/>
-            <w:color w:val="1155CC"/>
-            <w:spacing w:val="0"/>
-            <w:position w:val="0"/>
-            <w:sz w:val="22"/>
-            <w:u w:val="single"/>
-            <w:shd w:fill="auto" w:val="clear"/>
-          </w:rPr>
-          <w:t xml:space="preserve"> HYPERLINK "https://leetcode.com/articles/a-recursive-approach-to-segment-trees-range-sum-queries-lazy-propagation/"</w:t>
-        </w:r>
-        <w:r>
-          <w:rPr>
-            <w:rFonts w:ascii="Trebuchet MS" w:hAnsi="Trebuchet MS" w:cs="Trebuchet MS" w:eastAsia="Trebuchet MS"/>
-            <w:color w:val="1155CC"/>
-            <w:spacing w:val="0"/>
-            <w:position w:val="0"/>
-            <w:sz w:val="22"/>
-            <w:u w:val="single"/>
-            <w:shd w:fill="auto" w:val="clear"/>
-          </w:rPr>
-          <w:t xml:space="preserve"> HYPERLINK "https://leetcode.com/articles/a-recursive-approach-to-segment-trees-range-sum-queries-lazy-propagation/"</w:t>
         </w:r>
         <w:r>
           <w:rPr>
@@ -2900,161 +2540,17 @@
           </w:rPr>
           <w:t xml:space="preserve"> HYPERLINK "https://www.geeksforgeeks.org/strassens-matrix-multiplication/"</w:t>
         </w:r>
-        <w:r>
-          <w:rPr>
-            <w:rFonts w:ascii="Trebuchet MS" w:hAnsi="Trebuchet MS" w:cs="Trebuchet MS" w:eastAsia="Trebuchet MS"/>
-            <w:color w:val="1155CC"/>
-            <w:spacing w:val="0"/>
-            <w:position w:val="0"/>
-            <w:sz w:val="22"/>
-            <w:u w:val="single"/>
-            <w:shd w:fill="auto" w:val="clear"/>
-          </w:rPr>
-          <w:t xml:space="preserve"> HYPERLINK "https://www.geeksforgeeks.org/strassens-matrix-multiplication/"</w:t>
-        </w:r>
-        <w:r>
-          <w:rPr>
-            <w:rFonts w:ascii="Trebuchet MS" w:hAnsi="Trebuchet MS" w:cs="Trebuchet MS" w:eastAsia="Trebuchet MS"/>
-            <w:color w:val="1155CC"/>
-            <w:spacing w:val="0"/>
-            <w:position w:val="0"/>
-            <w:sz w:val="22"/>
-            <w:u w:val="single"/>
-            <w:shd w:fill="auto" w:val="clear"/>
-          </w:rPr>
-          <w:t xml:space="preserve"> HYPERLINK "https://www.geeksforgeeks.org/strassens-matrix-multiplication/"</w:t>
-        </w:r>
-        <w:r>
-          <w:rPr>
-            <w:rFonts w:ascii="Trebuchet MS" w:hAnsi="Trebuchet MS" w:cs="Trebuchet MS" w:eastAsia="Trebuchet MS"/>
-            <w:color w:val="1155CC"/>
-            <w:spacing w:val="0"/>
-            <w:position w:val="0"/>
-            <w:sz w:val="22"/>
-            <w:u w:val="single"/>
-            <w:shd w:fill="auto" w:val="clear"/>
-          </w:rPr>
-          <w:t xml:space="preserve"> HYPERLINK "https://www.geeksforgeeks.org/strassens-matrix-multiplication/"</w:t>
-        </w:r>
-        <w:r>
-          <w:rPr>
-            <w:rFonts w:ascii="Trebuchet MS" w:hAnsi="Trebuchet MS" w:cs="Trebuchet MS" w:eastAsia="Trebuchet MS"/>
-            <w:color w:val="1155CC"/>
-            <w:spacing w:val="0"/>
-            <w:position w:val="0"/>
-            <w:sz w:val="22"/>
-            <w:u w:val="single"/>
-            <w:shd w:fill="auto" w:val="clear"/>
-          </w:rPr>
-          <w:t xml:space="preserve"> HYPERLINK "https://www.geeksforgeeks.org/strassens-matrix-multiplication/"</w:t>
-        </w:r>
-        <w:r>
-          <w:rPr>
-            <w:rFonts w:ascii="Trebuchet MS" w:hAnsi="Trebuchet MS" w:cs="Trebuchet MS" w:eastAsia="Trebuchet MS"/>
-            <w:color w:val="1155CC"/>
-            <w:spacing w:val="0"/>
-            <w:position w:val="0"/>
-            <w:sz w:val="22"/>
-            <w:u w:val="single"/>
-            <w:shd w:fill="auto" w:val="clear"/>
-          </w:rPr>
-          <w:t xml:space="preserve"> HYPERLINK "https://www.geeksforgeeks.org/strassens-matrix-multiplication/"</w:t>
-        </w:r>
-        <w:r>
-          <w:rPr>
-            <w:rFonts w:ascii="Trebuchet MS" w:hAnsi="Trebuchet MS" w:cs="Trebuchet MS" w:eastAsia="Trebuchet MS"/>
-            <w:color w:val="1155CC"/>
-            <w:spacing w:val="0"/>
-            <w:position w:val="0"/>
-            <w:sz w:val="22"/>
-            <w:u w:val="single"/>
-            <w:shd w:fill="auto" w:val="clear"/>
-          </w:rPr>
-          <w:t xml:space="preserve"> HYPERLINK "https://www.geeksforgeeks.org/strassens-matrix-multiplication/"</w:t>
-        </w:r>
-        <w:r>
-          <w:rPr>
-            <w:rFonts w:ascii="Trebuchet MS" w:hAnsi="Trebuchet MS" w:cs="Trebuchet MS" w:eastAsia="Trebuchet MS"/>
-            <w:color w:val="1155CC"/>
-            <w:spacing w:val="0"/>
-            <w:position w:val="0"/>
-            <w:sz w:val="22"/>
-            <w:u w:val="single"/>
-            <w:shd w:fill="auto" w:val="clear"/>
-          </w:rPr>
-          <w:t xml:space="preserve"> HYPERLINK "https://www.geeksforgeeks.org/strassens-matrix-multiplication/"</w:t>
-        </w:r>
-        <w:r>
-          <w:rPr>
-            <w:rFonts w:ascii="Trebuchet MS" w:hAnsi="Trebuchet MS" w:cs="Trebuchet MS" w:eastAsia="Trebuchet MS"/>
-            <w:color w:val="1155CC"/>
-            <w:spacing w:val="0"/>
-            <w:position w:val="0"/>
-            <w:sz w:val="22"/>
-            <w:u w:val="single"/>
-            <w:shd w:fill="auto" w:val="clear"/>
-          </w:rPr>
-          <w:t xml:space="preserve"> HYPERLINK "https://www.geeksforgeeks.org/strassens-matrix-multiplication/"</w:t>
-        </w:r>
-        <w:r>
-          <w:rPr>
-            <w:rFonts w:ascii="Trebuchet MS" w:hAnsi="Trebuchet MS" w:cs="Trebuchet MS" w:eastAsia="Trebuchet MS"/>
-            <w:color w:val="1155CC"/>
-            <w:spacing w:val="0"/>
-            <w:position w:val="0"/>
-            <w:sz w:val="22"/>
-            <w:u w:val="single"/>
-            <w:shd w:fill="auto" w:val="clear"/>
-          </w:rPr>
-          <w:t xml:space="preserve"> HYPERLINK "https://www.geeksforgeeks.org/strassens-matrix-multiplication/"</w:t>
-        </w:r>
-        <w:r>
-          <w:rPr>
-            <w:rFonts w:ascii="Trebuchet MS" w:hAnsi="Trebuchet MS" w:cs="Trebuchet MS" w:eastAsia="Trebuchet MS"/>
-            <w:color w:val="1155CC"/>
-            <w:spacing w:val="0"/>
-            <w:position w:val="0"/>
-            <w:sz w:val="22"/>
-            <w:u w:val="single"/>
-            <w:shd w:fill="auto" w:val="clear"/>
-          </w:rPr>
-          <w:t xml:space="preserve"> HYPERLINK "https://www.geeksforgeeks.org/strassens-matrix-multiplication/"</w:t>
-        </w:r>
-        <w:r>
-          <w:rPr>
-            <w:rFonts w:ascii="Trebuchet MS" w:hAnsi="Trebuchet MS" w:cs="Trebuchet MS" w:eastAsia="Trebuchet MS"/>
-            <w:color w:val="1155CC"/>
-            <w:spacing w:val="0"/>
-            <w:position w:val="0"/>
-            <w:sz w:val="22"/>
-            <w:u w:val="single"/>
-            <w:shd w:fill="auto" w:val="clear"/>
-          </w:rPr>
-          <w:t xml:space="preserve"> HYPERLINK "https://www.geeksforgeeks.org/strassens-matrix-multiplication/"</w:t>
-        </w:r>
-        <w:r>
-          <w:rPr>
-            <w:rFonts w:ascii="Trebuchet MS" w:hAnsi="Trebuchet MS" w:cs="Trebuchet MS" w:eastAsia="Trebuchet MS"/>
-            <w:color w:val="1155CC"/>
-            <w:spacing w:val="0"/>
-            <w:position w:val="0"/>
-            <w:sz w:val="22"/>
-            <w:u w:val="single"/>
-            <w:shd w:fill="auto" w:val="clear"/>
-          </w:rPr>
-          <w:t xml:space="preserve"> HYPERLINK "https://www.geeksforgeeks.org/strassens-matrix-multiplication/"</w:t>
-        </w:r>
-      </w:hyperlink>
-      <w:r>
-        <w:rPr>
-          <w:rFonts w:ascii="Arial" w:hAnsi="Arial" w:cs="Arial" w:eastAsia="Arial"/>
-          <w:color w:val="auto"/>
-          <w:spacing w:val="0"/>
-          <w:position w:val="0"/>
-          <w:sz w:val="22"/>
-          <w:shd w:fill="auto" w:val="clear"/>
-        </w:rPr>
-        <w:t xml:space="preserve"> read)</w:t>
+      </w:hyperlink>
+      <w:r>
+        <w:rPr>
+          <w:rFonts w:ascii="Arial" w:hAnsi="Arial" w:cs="Arial" w:eastAsia="Arial"/>
+          <w:color w:val="auto"/>
+          <w:spacing w:val="0"/>
+          <w:position w:val="0"/>
+          <w:sz w:val="22"/>
+          <w:shd w:fill="auto" w:val="clear"/>
+        </w:rPr>
+        <w:t xml:space="preserve">read)</w:t>
       </w:r>
     </w:p>
     <w:p>
@@ -3641,6 +3137,17 @@
           <w:t xml:space="preserve">Minimum Number of Arrows to Burst Balloons</w:t>
         </w:r>
       </w:hyperlink>
+      <w:r>
+        <w:rPr>
+          <w:rFonts w:ascii="Arial" w:hAnsi="Arial" w:cs="Arial" w:eastAsia="Arial"/>
+          <w:color w:val="auto"/>
+          <w:spacing w:val="0"/>
+          <w:position w:val="0"/>
+          <w:sz w:val="22"/>
+          <w:shd w:fill="auto" w:val="clear"/>
+        </w:rPr>
+        <w:t xml:space="preserve"> (solved)</w:t>
+      </w:r>
     </w:p>
     <w:p>
       <w:pPr>
@@ -4977,6 +4484,54 @@
             <w:u w:val="single"/>
             <w:shd w:fill="auto" w:val="clear"/>
           </w:rPr>
+          <w:t xml:space="preserve"> HYPERLINK "https://www.youtube.com/watch?v=4ZlRH0eK-qQ</w:t>
+        </w:r>
+        <w:r>
+          <w:rPr>
+            <w:rFonts w:ascii="Trebuchet MS" w:hAnsi="Trebuchet MS" w:cs="Trebuchet MS" w:eastAsia="Trebuchet MS"/>
+            <w:color w:val="0000FF"/>
+            <w:spacing w:val="0"/>
+            <w:position w:val="0"/>
+            <w:sz w:val="22"/>
+            <w:u w:val="single"/>
+            <w:shd w:fill="auto" w:val="clear"/>
+          </w:rPr>
+          <w:t xml:space="preserve"> HYPERLINK "https://www.youtube.com/watch?v=4ZlRH0eK-qQ&amp;t=10s"</w:t>
+        </w:r>
+        <w:r>
+          <w:rPr>
+            <w:rFonts w:ascii="Trebuchet MS" w:hAnsi="Trebuchet MS" w:cs="Trebuchet MS" w:eastAsia="Trebuchet MS"/>
+            <w:color w:val="0000FF"/>
+            <w:spacing w:val="0"/>
+            <w:position w:val="0"/>
+            <w:sz w:val="22"/>
+            <w:u w:val="single"/>
+            <w:shd w:fill="auto" w:val="clear"/>
+          </w:rPr>
+          <w:t xml:space="preserve"> HYPERLINK "https://www.youtube.com/watch?v=4ZlRH0eK-qQ</w:t>
+        </w:r>
+        <w:r>
+          <w:rPr>
+            <w:rFonts w:ascii="Trebuchet MS" w:hAnsi="Trebuchet MS" w:cs="Trebuchet MS" w:eastAsia="Trebuchet MS"/>
+            <w:color w:val="0000FF"/>
+            <w:spacing w:val="0"/>
+            <w:position w:val="0"/>
+            <w:sz w:val="22"/>
+            <w:u w:val="single"/>
+            <w:shd w:fill="auto" w:val="clear"/>
+          </w:rPr>
+          <w:t xml:space="preserve"> HYPERLINK "https://www.youtube.com/watch?v=4ZlRH0eK-qQ&amp;t=10s"</w:t>
+        </w:r>
+        <w:r>
+          <w:rPr>
+            <w:rFonts w:ascii="Trebuchet MS" w:hAnsi="Trebuchet MS" w:cs="Trebuchet MS" w:eastAsia="Trebuchet MS"/>
+            <w:color w:val="0000FF"/>
+            <w:spacing w:val="0"/>
+            <w:position w:val="0"/>
+            <w:sz w:val="22"/>
+            <w:u w:val="single"/>
+            <w:shd w:fill="auto" w:val="clear"/>
+          </w:rPr>
           <w:t xml:space="preserve">&amp;</w:t>
         </w:r>
         <w:r>
@@ -5001,6 +4556,54 @@
             <w:u w:val="single"/>
             <w:shd w:fill="auto" w:val="clear"/>
           </w:rPr>
+          <w:t xml:space="preserve">t=10s"</w:t>
+        </w:r>
+        <w:r>
+          <w:rPr>
+            <w:rFonts w:ascii="Trebuchet MS" w:hAnsi="Trebuchet MS" w:cs="Trebuchet MS" w:eastAsia="Trebuchet MS"/>
+            <w:color w:val="0000FF"/>
+            <w:spacing w:val="0"/>
+            <w:position w:val="0"/>
+            <w:sz w:val="22"/>
+            <w:u w:val="single"/>
+            <w:shd w:fill="auto" w:val="clear"/>
+          </w:rPr>
+          <w:t xml:space="preserve"> HYPERLINK "https://www.youtube.com/watch?v=4ZlRH0eK-qQ&amp;t=10s"</w:t>
+        </w:r>
+        <w:r>
+          <w:rPr>
+            <w:rFonts w:ascii="Trebuchet MS" w:hAnsi="Trebuchet MS" w:cs="Trebuchet MS" w:eastAsia="Trebuchet MS"/>
+            <w:color w:val="0000FF"/>
+            <w:spacing w:val="0"/>
+            <w:position w:val="0"/>
+            <w:sz w:val="22"/>
+            <w:u w:val="single"/>
+            <w:shd w:fill="auto" w:val="clear"/>
+          </w:rPr>
+          <w:t xml:space="preserve">&amp;</w:t>
+        </w:r>
+        <w:r>
+          <w:rPr>
+            <w:rFonts w:ascii="Trebuchet MS" w:hAnsi="Trebuchet MS" w:cs="Trebuchet MS" w:eastAsia="Trebuchet MS"/>
+            <w:color w:val="0000FF"/>
+            <w:spacing w:val="0"/>
+            <w:position w:val="0"/>
+            <w:sz w:val="22"/>
+            <w:u w:val="single"/>
+            <w:shd w:fill="auto" w:val="clear"/>
+          </w:rPr>
+          <w:t xml:space="preserve"> HYPERLINK "https://www.youtube.com/watch?v=4ZlRH0eK-qQ&amp;t=10s"</w:t>
+        </w:r>
+        <w:r>
+          <w:rPr>
+            <w:rFonts w:ascii="Trebuchet MS" w:hAnsi="Trebuchet MS" w:cs="Trebuchet MS" w:eastAsia="Trebuchet MS"/>
+            <w:color w:val="0000FF"/>
+            <w:spacing w:val="0"/>
+            <w:position w:val="0"/>
+            <w:sz w:val="22"/>
+            <w:u w:val="single"/>
+            <w:shd w:fill="auto" w:val="clear"/>
+          </w:rPr>
           <w:t xml:space="preserve"> HYPERLINK "https://www.youtube.com/watch?v=4ZlRH0eK-qQ</w:t>
         </w:r>
         <w:r>
@@ -5073,6 +4676,486 @@
             <w:u w:val="single"/>
             <w:shd w:fill="auto" w:val="clear"/>
           </w:rPr>
+          <w:t xml:space="preserve">t=10s"</w:t>
+        </w:r>
+        <w:r>
+          <w:rPr>
+            <w:rFonts w:ascii="Trebuchet MS" w:hAnsi="Trebuchet MS" w:cs="Trebuchet MS" w:eastAsia="Trebuchet MS"/>
+            <w:color w:val="0000FF"/>
+            <w:spacing w:val="0"/>
+            <w:position w:val="0"/>
+            <w:sz w:val="22"/>
+            <w:u w:val="single"/>
+            <w:shd w:fill="auto" w:val="clear"/>
+          </w:rPr>
+          <w:t xml:space="preserve"> HYPERLINK "https://www.youtube.com/watch?v=4ZlRH0eK-qQ&amp;t=10s"</w:t>
+        </w:r>
+        <w:r>
+          <w:rPr>
+            <w:rFonts w:ascii="Trebuchet MS" w:hAnsi="Trebuchet MS" w:cs="Trebuchet MS" w:eastAsia="Trebuchet MS"/>
+            <w:color w:val="0000FF"/>
+            <w:spacing w:val="0"/>
+            <w:position w:val="0"/>
+            <w:sz w:val="22"/>
+            <w:u w:val="single"/>
+            <w:shd w:fill="auto" w:val="clear"/>
+          </w:rPr>
+          <w:t xml:space="preserve"> HYPERLINK "https://www.youtube.com/watch?v=4ZlRH0eK-qQ</w:t>
+        </w:r>
+        <w:r>
+          <w:rPr>
+            <w:rFonts w:ascii="Trebuchet MS" w:hAnsi="Trebuchet MS" w:cs="Trebuchet MS" w:eastAsia="Trebuchet MS"/>
+            <w:color w:val="0000FF"/>
+            <w:spacing w:val="0"/>
+            <w:position w:val="0"/>
+            <w:sz w:val="22"/>
+            <w:u w:val="single"/>
+            <w:shd w:fill="auto" w:val="clear"/>
+          </w:rPr>
+          <w:t xml:space="preserve"> HYPERLINK "https://www.youtube.com/watch?v=4ZlRH0eK-qQ&amp;t=10s"</w:t>
+        </w:r>
+        <w:r>
+          <w:rPr>
+            <w:rFonts w:ascii="Trebuchet MS" w:hAnsi="Trebuchet MS" w:cs="Trebuchet MS" w:eastAsia="Trebuchet MS"/>
+            <w:color w:val="0000FF"/>
+            <w:spacing w:val="0"/>
+            <w:position w:val="0"/>
+            <w:sz w:val="22"/>
+            <w:u w:val="single"/>
+            <w:shd w:fill="auto" w:val="clear"/>
+          </w:rPr>
+          <w:t xml:space="preserve">&amp;</w:t>
+        </w:r>
+        <w:r>
+          <w:rPr>
+            <w:rFonts w:ascii="Trebuchet MS" w:hAnsi="Trebuchet MS" w:cs="Trebuchet MS" w:eastAsia="Trebuchet MS"/>
+            <w:color w:val="0000FF"/>
+            <w:spacing w:val="0"/>
+            <w:position w:val="0"/>
+            <w:sz w:val="22"/>
+            <w:u w:val="single"/>
+            <w:shd w:fill="auto" w:val="clear"/>
+          </w:rPr>
+          <w:t xml:space="preserve"> HYPERLINK "https://www.youtube.com/watch?v=4ZlRH0eK-qQ&amp;t=10s"</w:t>
+        </w:r>
+        <w:r>
+          <w:rPr>
+            <w:rFonts w:ascii="Trebuchet MS" w:hAnsi="Trebuchet MS" w:cs="Trebuchet MS" w:eastAsia="Trebuchet MS"/>
+            <w:color w:val="0000FF"/>
+            <w:spacing w:val="0"/>
+            <w:position w:val="0"/>
+            <w:sz w:val="22"/>
+            <w:u w:val="single"/>
+            <w:shd w:fill="auto" w:val="clear"/>
+          </w:rPr>
+          <w:t xml:space="preserve">t=10s"</w:t>
+        </w:r>
+        <w:r>
+          <w:rPr>
+            <w:rFonts w:ascii="Trebuchet MS" w:hAnsi="Trebuchet MS" w:cs="Trebuchet MS" w:eastAsia="Trebuchet MS"/>
+            <w:color w:val="0000FF"/>
+            <w:spacing w:val="0"/>
+            <w:position w:val="0"/>
+            <w:sz w:val="22"/>
+            <w:u w:val="single"/>
+            <w:shd w:fill="auto" w:val="clear"/>
+          </w:rPr>
+          <w:t xml:space="preserve"> HYPERLINK "https://www.youtube.com/watch?v=4ZlRH0eK-qQ&amp;t=10s"</w:t>
+        </w:r>
+        <w:r>
+          <w:rPr>
+            <w:rFonts w:ascii="Trebuchet MS" w:hAnsi="Trebuchet MS" w:cs="Trebuchet MS" w:eastAsia="Trebuchet MS"/>
+            <w:color w:val="0000FF"/>
+            <w:spacing w:val="0"/>
+            <w:position w:val="0"/>
+            <w:sz w:val="22"/>
+            <w:u w:val="single"/>
+            <w:shd w:fill="auto" w:val="clear"/>
+          </w:rPr>
+          <w:t xml:space="preserve">&amp;</w:t>
+        </w:r>
+        <w:r>
+          <w:rPr>
+            <w:rFonts w:ascii="Trebuchet MS" w:hAnsi="Trebuchet MS" w:cs="Trebuchet MS" w:eastAsia="Trebuchet MS"/>
+            <w:color w:val="0000FF"/>
+            <w:spacing w:val="0"/>
+            <w:position w:val="0"/>
+            <w:sz w:val="22"/>
+            <w:u w:val="single"/>
+            <w:shd w:fill="auto" w:val="clear"/>
+          </w:rPr>
+          <w:t xml:space="preserve"> HYPERLINK "https://www.youtube.com/watch?v=4ZlRH0eK-qQ&amp;t=10s"</w:t>
+        </w:r>
+        <w:r>
+          <w:rPr>
+            <w:rFonts w:ascii="Trebuchet MS" w:hAnsi="Trebuchet MS" w:cs="Trebuchet MS" w:eastAsia="Trebuchet MS"/>
+            <w:color w:val="0000FF"/>
+            <w:spacing w:val="0"/>
+            <w:position w:val="0"/>
+            <w:sz w:val="22"/>
+            <w:u w:val="single"/>
+            <w:shd w:fill="auto" w:val="clear"/>
+          </w:rPr>
+          <w:t xml:space="preserve"> HYPERLINK "https://www.youtube.com/watch?v=4ZlRH0eK-qQ</w:t>
+        </w:r>
+        <w:r>
+          <w:rPr>
+            <w:rFonts w:ascii="Trebuchet MS" w:hAnsi="Trebuchet MS" w:cs="Trebuchet MS" w:eastAsia="Trebuchet MS"/>
+            <w:color w:val="0000FF"/>
+            <w:spacing w:val="0"/>
+            <w:position w:val="0"/>
+            <w:sz w:val="22"/>
+            <w:u w:val="single"/>
+            <w:shd w:fill="auto" w:val="clear"/>
+          </w:rPr>
+          <w:t xml:space="preserve"> HYPERLINK "https://www.youtube.com/watch?v=4ZlRH0eK-qQ&amp;t=10s"</w:t>
+        </w:r>
+        <w:r>
+          <w:rPr>
+            <w:rFonts w:ascii="Trebuchet MS" w:hAnsi="Trebuchet MS" w:cs="Trebuchet MS" w:eastAsia="Trebuchet MS"/>
+            <w:color w:val="0000FF"/>
+            <w:spacing w:val="0"/>
+            <w:position w:val="0"/>
+            <w:sz w:val="22"/>
+            <w:u w:val="single"/>
+            <w:shd w:fill="auto" w:val="clear"/>
+          </w:rPr>
+          <w:t xml:space="preserve">&amp;</w:t>
+        </w:r>
+        <w:r>
+          <w:rPr>
+            <w:rFonts w:ascii="Trebuchet MS" w:hAnsi="Trebuchet MS" w:cs="Trebuchet MS" w:eastAsia="Trebuchet MS"/>
+            <w:color w:val="0000FF"/>
+            <w:spacing w:val="0"/>
+            <w:position w:val="0"/>
+            <w:sz w:val="22"/>
+            <w:u w:val="single"/>
+            <w:shd w:fill="auto" w:val="clear"/>
+          </w:rPr>
+          <w:t xml:space="preserve"> HYPERLINK "https://www.youtube.com/watch?v=4ZlRH0eK-qQ&amp;t=10s"</w:t>
+        </w:r>
+        <w:r>
+          <w:rPr>
+            <w:rFonts w:ascii="Trebuchet MS" w:hAnsi="Trebuchet MS" w:cs="Trebuchet MS" w:eastAsia="Trebuchet MS"/>
+            <w:color w:val="0000FF"/>
+            <w:spacing w:val="0"/>
+            <w:position w:val="0"/>
+            <w:sz w:val="22"/>
+            <w:u w:val="single"/>
+            <w:shd w:fill="auto" w:val="clear"/>
+          </w:rPr>
+          <w:t xml:space="preserve">t=10s"</w:t>
+        </w:r>
+        <w:r>
+          <w:rPr>
+            <w:rFonts w:ascii="Trebuchet MS" w:hAnsi="Trebuchet MS" w:cs="Trebuchet MS" w:eastAsia="Trebuchet MS"/>
+            <w:color w:val="0000FF"/>
+            <w:spacing w:val="0"/>
+            <w:position w:val="0"/>
+            <w:sz w:val="22"/>
+            <w:u w:val="single"/>
+            <w:shd w:fill="auto" w:val="clear"/>
+          </w:rPr>
+          <w:t xml:space="preserve"> HYPERLINK "https://www.youtube.com/watch?v=4ZlRH0eK-qQ&amp;t=10s"</w:t>
+        </w:r>
+        <w:r>
+          <w:rPr>
+            <w:rFonts w:ascii="Trebuchet MS" w:hAnsi="Trebuchet MS" w:cs="Trebuchet MS" w:eastAsia="Trebuchet MS"/>
+            <w:color w:val="0000FF"/>
+            <w:spacing w:val="0"/>
+            <w:position w:val="0"/>
+            <w:sz w:val="22"/>
+            <w:u w:val="single"/>
+            <w:shd w:fill="auto" w:val="clear"/>
+          </w:rPr>
+          <w:t xml:space="preserve"> HYPERLINK "https://www.youtube.com/watch?v=4ZlRH0eK-qQ</w:t>
+        </w:r>
+        <w:r>
+          <w:rPr>
+            <w:rFonts w:ascii="Trebuchet MS" w:hAnsi="Trebuchet MS" w:cs="Trebuchet MS" w:eastAsia="Trebuchet MS"/>
+            <w:color w:val="0000FF"/>
+            <w:spacing w:val="0"/>
+            <w:position w:val="0"/>
+            <w:sz w:val="22"/>
+            <w:u w:val="single"/>
+            <w:shd w:fill="auto" w:val="clear"/>
+          </w:rPr>
+          <w:t xml:space="preserve"> HYPERLINK "https://www.youtube.com/watch?v=4ZlRH0eK-qQ&amp;t=10s"</w:t>
+        </w:r>
+        <w:r>
+          <w:rPr>
+            <w:rFonts w:ascii="Trebuchet MS" w:hAnsi="Trebuchet MS" w:cs="Trebuchet MS" w:eastAsia="Trebuchet MS"/>
+            <w:color w:val="0000FF"/>
+            <w:spacing w:val="0"/>
+            <w:position w:val="0"/>
+            <w:sz w:val="22"/>
+            <w:u w:val="single"/>
+            <w:shd w:fill="auto" w:val="clear"/>
+          </w:rPr>
+          <w:t xml:space="preserve"> HYPERLINK "https://www.youtube.com/watch?v=4ZlRH0eK-qQ</w:t>
+        </w:r>
+        <w:r>
+          <w:rPr>
+            <w:rFonts w:ascii="Trebuchet MS" w:hAnsi="Trebuchet MS" w:cs="Trebuchet MS" w:eastAsia="Trebuchet MS"/>
+            <w:color w:val="0000FF"/>
+            <w:spacing w:val="0"/>
+            <w:position w:val="0"/>
+            <w:sz w:val="22"/>
+            <w:u w:val="single"/>
+            <w:shd w:fill="auto" w:val="clear"/>
+          </w:rPr>
+          <w:t xml:space="preserve"> HYPERLINK "https://www.youtube.com/watch?v=4ZlRH0eK-qQ&amp;t=10s"</w:t>
+        </w:r>
+        <w:r>
+          <w:rPr>
+            <w:rFonts w:ascii="Trebuchet MS" w:hAnsi="Trebuchet MS" w:cs="Trebuchet MS" w:eastAsia="Trebuchet MS"/>
+            <w:color w:val="0000FF"/>
+            <w:spacing w:val="0"/>
+            <w:position w:val="0"/>
+            <w:sz w:val="22"/>
+            <w:u w:val="single"/>
+            <w:shd w:fill="auto" w:val="clear"/>
+          </w:rPr>
+          <w:t xml:space="preserve">&amp;</w:t>
+        </w:r>
+        <w:r>
+          <w:rPr>
+            <w:rFonts w:ascii="Trebuchet MS" w:hAnsi="Trebuchet MS" w:cs="Trebuchet MS" w:eastAsia="Trebuchet MS"/>
+            <w:color w:val="0000FF"/>
+            <w:spacing w:val="0"/>
+            <w:position w:val="0"/>
+            <w:sz w:val="22"/>
+            <w:u w:val="single"/>
+            <w:shd w:fill="auto" w:val="clear"/>
+          </w:rPr>
+          <w:t xml:space="preserve"> HYPERLINK "https://www.youtube.com/watch?v=4ZlRH0eK-qQ&amp;t=10s"</w:t>
+        </w:r>
+        <w:r>
+          <w:rPr>
+            <w:rFonts w:ascii="Trebuchet MS" w:hAnsi="Trebuchet MS" w:cs="Trebuchet MS" w:eastAsia="Trebuchet MS"/>
+            <w:color w:val="0000FF"/>
+            <w:spacing w:val="0"/>
+            <w:position w:val="0"/>
+            <w:sz w:val="22"/>
+            <w:u w:val="single"/>
+            <w:shd w:fill="auto" w:val="clear"/>
+          </w:rPr>
+          <w:t xml:space="preserve">t=10s"</w:t>
+        </w:r>
+        <w:r>
+          <w:rPr>
+            <w:rFonts w:ascii="Trebuchet MS" w:hAnsi="Trebuchet MS" w:cs="Trebuchet MS" w:eastAsia="Trebuchet MS"/>
+            <w:color w:val="0000FF"/>
+            <w:spacing w:val="0"/>
+            <w:position w:val="0"/>
+            <w:sz w:val="22"/>
+            <w:u w:val="single"/>
+            <w:shd w:fill="auto" w:val="clear"/>
+          </w:rPr>
+          <w:t xml:space="preserve"> HYPERLINK "https://www.youtube.com/watch?v=4ZlRH0eK-qQ&amp;t=10s"</w:t>
+        </w:r>
+        <w:r>
+          <w:rPr>
+            <w:rFonts w:ascii="Trebuchet MS" w:hAnsi="Trebuchet MS" w:cs="Trebuchet MS" w:eastAsia="Trebuchet MS"/>
+            <w:color w:val="0000FF"/>
+            <w:spacing w:val="0"/>
+            <w:position w:val="0"/>
+            <w:sz w:val="22"/>
+            <w:u w:val="single"/>
+            <w:shd w:fill="auto" w:val="clear"/>
+          </w:rPr>
+          <w:t xml:space="preserve">&amp;</w:t>
+        </w:r>
+        <w:r>
+          <w:rPr>
+            <w:rFonts w:ascii="Trebuchet MS" w:hAnsi="Trebuchet MS" w:cs="Trebuchet MS" w:eastAsia="Trebuchet MS"/>
+            <w:color w:val="0000FF"/>
+            <w:spacing w:val="0"/>
+            <w:position w:val="0"/>
+            <w:sz w:val="22"/>
+            <w:u w:val="single"/>
+            <w:shd w:fill="auto" w:val="clear"/>
+          </w:rPr>
+          <w:t xml:space="preserve"> HYPERLINK "https://www.youtube.com/watch?v=4ZlRH0eK-qQ&amp;t=10s"</w:t>
+        </w:r>
+        <w:r>
+          <w:rPr>
+            <w:rFonts w:ascii="Trebuchet MS" w:hAnsi="Trebuchet MS" w:cs="Trebuchet MS" w:eastAsia="Trebuchet MS"/>
+            <w:color w:val="0000FF"/>
+            <w:spacing w:val="0"/>
+            <w:position w:val="0"/>
+            <w:sz w:val="22"/>
+            <w:u w:val="single"/>
+            <w:shd w:fill="auto" w:val="clear"/>
+          </w:rPr>
+          <w:t xml:space="preserve"> HYPERLINK "https://www.youtube.com/watch?v=4ZlRH0eK-qQ</w:t>
+        </w:r>
+        <w:r>
+          <w:rPr>
+            <w:rFonts w:ascii="Trebuchet MS" w:hAnsi="Trebuchet MS" w:cs="Trebuchet MS" w:eastAsia="Trebuchet MS"/>
+            <w:color w:val="0000FF"/>
+            <w:spacing w:val="0"/>
+            <w:position w:val="0"/>
+            <w:sz w:val="22"/>
+            <w:u w:val="single"/>
+            <w:shd w:fill="auto" w:val="clear"/>
+          </w:rPr>
+          <w:t xml:space="preserve"> HYPERLINK "https://www.youtube.com/watch?v=4ZlRH0eK-qQ&amp;t=10s"</w:t>
+        </w:r>
+        <w:r>
+          <w:rPr>
+            <w:rFonts w:ascii="Trebuchet MS" w:hAnsi="Trebuchet MS" w:cs="Trebuchet MS" w:eastAsia="Trebuchet MS"/>
+            <w:color w:val="0000FF"/>
+            <w:spacing w:val="0"/>
+            <w:position w:val="0"/>
+            <w:sz w:val="22"/>
+            <w:u w:val="single"/>
+            <w:shd w:fill="auto" w:val="clear"/>
+          </w:rPr>
+          <w:t xml:space="preserve">&amp;</w:t>
+        </w:r>
+        <w:r>
+          <w:rPr>
+            <w:rFonts w:ascii="Trebuchet MS" w:hAnsi="Trebuchet MS" w:cs="Trebuchet MS" w:eastAsia="Trebuchet MS"/>
+            <w:color w:val="0000FF"/>
+            <w:spacing w:val="0"/>
+            <w:position w:val="0"/>
+            <w:sz w:val="22"/>
+            <w:u w:val="single"/>
+            <w:shd w:fill="auto" w:val="clear"/>
+          </w:rPr>
+          <w:t xml:space="preserve"> HYPERLINK "https://www.youtube.com/watch?v=4ZlRH0eK-qQ&amp;t=10s"</w:t>
+        </w:r>
+        <w:r>
+          <w:rPr>
+            <w:rFonts w:ascii="Trebuchet MS" w:hAnsi="Trebuchet MS" w:cs="Trebuchet MS" w:eastAsia="Trebuchet MS"/>
+            <w:color w:val="0000FF"/>
+            <w:spacing w:val="0"/>
+            <w:position w:val="0"/>
+            <w:sz w:val="22"/>
+            <w:u w:val="single"/>
+            <w:shd w:fill="auto" w:val="clear"/>
+          </w:rPr>
+          <w:t xml:space="preserve">t=10s"</w:t>
+        </w:r>
+        <w:r>
+          <w:rPr>
+            <w:rFonts w:ascii="Trebuchet MS" w:hAnsi="Trebuchet MS" w:cs="Trebuchet MS" w:eastAsia="Trebuchet MS"/>
+            <w:color w:val="0000FF"/>
+            <w:spacing w:val="0"/>
+            <w:position w:val="0"/>
+            <w:sz w:val="22"/>
+            <w:u w:val="single"/>
+            <w:shd w:fill="auto" w:val="clear"/>
+          </w:rPr>
+          <w:t xml:space="preserve"> HYPERLINK "https://www.youtube.com/watch?v=4ZlRH0eK-qQ&amp;t=10s"</w:t>
+        </w:r>
+        <w:r>
+          <w:rPr>
+            <w:rFonts w:ascii="Trebuchet MS" w:hAnsi="Trebuchet MS" w:cs="Trebuchet MS" w:eastAsia="Trebuchet MS"/>
+            <w:color w:val="0000FF"/>
+            <w:spacing w:val="0"/>
+            <w:position w:val="0"/>
+            <w:sz w:val="22"/>
+            <w:u w:val="single"/>
+            <w:shd w:fill="auto" w:val="clear"/>
+          </w:rPr>
+          <w:t xml:space="preserve">t=10s"</w:t>
+        </w:r>
+        <w:r>
+          <w:rPr>
+            <w:rFonts w:ascii="Trebuchet MS" w:hAnsi="Trebuchet MS" w:cs="Trebuchet MS" w:eastAsia="Trebuchet MS"/>
+            <w:color w:val="0000FF"/>
+            <w:spacing w:val="0"/>
+            <w:position w:val="0"/>
+            <w:sz w:val="22"/>
+            <w:u w:val="single"/>
+            <w:shd w:fill="auto" w:val="clear"/>
+          </w:rPr>
+          <w:t xml:space="preserve"> HYPERLINK "https://www.youtube.com/watch?v=4ZlRH0eK-qQ&amp;t=10s"</w:t>
+        </w:r>
+        <w:r>
+          <w:rPr>
+            <w:rFonts w:ascii="Trebuchet MS" w:hAnsi="Trebuchet MS" w:cs="Trebuchet MS" w:eastAsia="Trebuchet MS"/>
+            <w:color w:val="0000FF"/>
+            <w:spacing w:val="0"/>
+            <w:position w:val="0"/>
+            <w:sz w:val="22"/>
+            <w:u w:val="single"/>
+            <w:shd w:fill="auto" w:val="clear"/>
+          </w:rPr>
+          <w:t xml:space="preserve"> HYPERLINK "https://www.youtube.com/watch?v=4ZlRH0eK-qQ</w:t>
+        </w:r>
+        <w:r>
+          <w:rPr>
+            <w:rFonts w:ascii="Trebuchet MS" w:hAnsi="Trebuchet MS" w:cs="Trebuchet MS" w:eastAsia="Trebuchet MS"/>
+            <w:color w:val="0000FF"/>
+            <w:spacing w:val="0"/>
+            <w:position w:val="0"/>
+            <w:sz w:val="22"/>
+            <w:u w:val="single"/>
+            <w:shd w:fill="auto" w:val="clear"/>
+          </w:rPr>
+          <w:t xml:space="preserve"> HYPERLINK "https://www.youtube.com/watch?v=4ZlRH0eK-qQ&amp;t=10s"</w:t>
+        </w:r>
+        <w:r>
+          <w:rPr>
+            <w:rFonts w:ascii="Trebuchet MS" w:hAnsi="Trebuchet MS" w:cs="Trebuchet MS" w:eastAsia="Trebuchet MS"/>
+            <w:color w:val="0000FF"/>
+            <w:spacing w:val="0"/>
+            <w:position w:val="0"/>
+            <w:sz w:val="22"/>
+            <w:u w:val="single"/>
+            <w:shd w:fill="auto" w:val="clear"/>
+          </w:rPr>
+          <w:t xml:space="preserve">&amp;</w:t>
+        </w:r>
+        <w:r>
+          <w:rPr>
+            <w:rFonts w:ascii="Trebuchet MS" w:hAnsi="Trebuchet MS" w:cs="Trebuchet MS" w:eastAsia="Trebuchet MS"/>
+            <w:color w:val="0000FF"/>
+            <w:spacing w:val="0"/>
+            <w:position w:val="0"/>
+            <w:sz w:val="22"/>
+            <w:u w:val="single"/>
+            <w:shd w:fill="auto" w:val="clear"/>
+          </w:rPr>
+          <w:t xml:space="preserve"> HYPERLINK "https://www.youtube.com/watch?v=4ZlRH0eK-qQ&amp;t=10s"</w:t>
+        </w:r>
+        <w:r>
+          <w:rPr>
+            <w:rFonts w:ascii="Trebuchet MS" w:hAnsi="Trebuchet MS" w:cs="Trebuchet MS" w:eastAsia="Trebuchet MS"/>
+            <w:color w:val="0000FF"/>
+            <w:spacing w:val="0"/>
+            <w:position w:val="0"/>
+            <w:sz w:val="22"/>
+            <w:u w:val="single"/>
+            <w:shd w:fill="auto" w:val="clear"/>
+          </w:rPr>
+          <w:t xml:space="preserve">t=10s"</w:t>
+        </w:r>
+        <w:r>
+          <w:rPr>
+            <w:rFonts w:ascii="Trebuchet MS" w:hAnsi="Trebuchet MS" w:cs="Trebuchet MS" w:eastAsia="Trebuchet MS"/>
+            <w:color w:val="0000FF"/>
+            <w:spacing w:val="0"/>
+            <w:position w:val="0"/>
+            <w:sz w:val="22"/>
+            <w:u w:val="single"/>
+            <w:shd w:fill="auto" w:val="clear"/>
+          </w:rPr>
+          <w:t xml:space="preserve"> HYPERLINK "https://www.youtube.com/watch?v=4ZlRH0eK-qQ&amp;t=10s"</w:t>
+        </w:r>
+        <w:r>
+          <w:rPr>
+            <w:rFonts w:ascii="Trebuchet MS" w:hAnsi="Trebuchet MS" w:cs="Trebuchet MS" w:eastAsia="Trebuchet MS"/>
+            <w:color w:val="0000FF"/>
+            <w:spacing w:val="0"/>
+            <w:position w:val="0"/>
+            <w:sz w:val="22"/>
+            <w:u w:val="single"/>
+            <w:shd w:fill="auto" w:val="clear"/>
+          </w:rPr>
           <w:t xml:space="preserve">t=10s</w:t>
         </w:r>
       </w:hyperlink>
@@ -5582,6 +5665,30 @@
             <w:shd w:fill="auto" w:val="clear"/>
           </w:rPr>
           <w:t xml:space="preserve">All-pairs shortest paths - Johnson</w:t>
+        </w:r>
+        <w:r>
+          <w:rPr>
+            <w:rFonts w:ascii="Trebuchet MS" w:hAnsi="Trebuchet MS" w:cs="Trebuchet MS" w:eastAsia="Trebuchet MS"/>
+            <w:color w:val="1155CC"/>
+            <w:spacing w:val="0"/>
+            <w:position w:val="0"/>
+            <w:sz w:val="22"/>
+            <w:u w:val="single"/>
+            <w:shd w:fill="auto" w:val="clear"/>
+          </w:rPr>
+          <w:t xml:space="preserve"> HYPERLINK "https://massivealgorithms.blogspot.com/2014/09/johnsons-algorithm-for-all-pairs.html"</w:t>
+        </w:r>
+        <w:r>
+          <w:rPr>
+            <w:rFonts w:ascii="Trebuchet MS" w:hAnsi="Trebuchet MS" w:cs="Trebuchet MS" w:eastAsia="Trebuchet MS"/>
+            <w:color w:val="1155CC"/>
+            <w:spacing w:val="0"/>
+            <w:position w:val="0"/>
+            <w:sz w:val="22"/>
+            <w:u w:val="single"/>
+            <w:shd w:fill="auto" w:val="clear"/>
+          </w:rPr>
+          <w:t xml:space="preserve"> HYPERLINK "https://massivealgorithms.blogspot.com/2014/09/johnsons-algorithm-for-all-pairs.html"</w:t>
         </w:r>
         <w:r>
           <w:rPr>
@@ -9849,6 +9956,110 @@
             <w:shd w:fill="auto" w:val="clear"/>
           </w:rPr>
           <w:t xml:space="preserve">Microservices Design Guide </w:t>
+        </w:r>
+        <w:r>
+          <w:rPr>
+            <w:rFonts w:ascii="Calibri" w:hAnsi="Calibri" w:cs="Calibri" w:eastAsia="Calibri"/>
+            <w:b/>
+            <w:color w:val="1155CC"/>
+            <w:spacing w:val="0"/>
+            <w:position w:val="0"/>
+            <w:sz w:val="22"/>
+            <w:u w:val="single"/>
+            <w:shd w:fill="auto" w:val="clear"/>
+          </w:rPr>
+          <w:t xml:space="preserve"> HYPERLINK "https://medium.com/platform-engineer/microservices-design-guide-eca0b799a7e8"</w:t>
+        </w:r>
+        <w:r>
+          <w:rPr>
+            <w:rFonts w:ascii="Calibri" w:hAnsi="Calibri" w:cs="Calibri" w:eastAsia="Calibri"/>
+            <w:b/>
+            <w:color w:val="1155CC"/>
+            <w:spacing w:val="0"/>
+            <w:position w:val="0"/>
+            <w:sz w:val="22"/>
+            <w:u w:val="single"/>
+            <w:shd w:fill="auto" w:val="clear"/>
+          </w:rPr>
+          <w:t xml:space="preserve"> HYPERLINK "https://medium.com/platform-engineer/microservices-design-guide-eca0b799a7e8"</w:t>
+        </w:r>
+        <w:r>
+          <w:rPr>
+            <w:rFonts w:ascii="Calibri" w:hAnsi="Calibri" w:cs="Calibri" w:eastAsia="Calibri"/>
+            <w:b/>
+            <w:color w:val="1155CC"/>
+            <w:spacing w:val="0"/>
+            <w:position w:val="0"/>
+            <w:sz w:val="22"/>
+            <w:u w:val="single"/>
+            <w:shd w:fill="auto" w:val="clear"/>
+          </w:rPr>
+          <w:t xml:space="preserve"> HYPERLINK "https://medium.com/platform-engineer/microservices-design-guide-eca0b799a7e8"</w:t>
+        </w:r>
+        <w:r>
+          <w:rPr>
+            <w:rFonts w:ascii="Calibri" w:hAnsi="Calibri" w:cs="Calibri" w:eastAsia="Calibri"/>
+            <w:b/>
+            <w:color w:val="1155CC"/>
+            <w:spacing w:val="0"/>
+            <w:position w:val="0"/>
+            <w:sz w:val="22"/>
+            <w:u w:val="single"/>
+            <w:shd w:fill="auto" w:val="clear"/>
+          </w:rPr>
+          <w:t xml:space="preserve"> HYPERLINK "https://medium.com/platform-engineer/microservices-design-guide-eca0b799a7e8"</w:t>
+        </w:r>
+        <w:r>
+          <w:rPr>
+            <w:rFonts w:ascii="Calibri" w:hAnsi="Calibri" w:cs="Calibri" w:eastAsia="Calibri"/>
+            <w:b/>
+            <w:color w:val="1155CC"/>
+            <w:spacing w:val="0"/>
+            <w:position w:val="0"/>
+            <w:sz w:val="22"/>
+            <w:u w:val="single"/>
+            <w:shd w:fill="auto" w:val="clear"/>
+          </w:rPr>
+          <w:t xml:space="preserve"> HYPERLINK "https://medium.com/platform-engineer/microservices-design-guide-eca0b799a7e8"</w:t>
+        </w:r>
+        <w:r>
+          <w:rPr>
+            <w:rFonts w:ascii="Calibri" w:hAnsi="Calibri" w:cs="Calibri" w:eastAsia="Calibri"/>
+            <w:b/>
+            <w:color w:val="1155CC"/>
+            <w:spacing w:val="0"/>
+            <w:position w:val="0"/>
+            <w:sz w:val="22"/>
+            <w:u w:val="single"/>
+            <w:shd w:fill="auto" w:val="clear"/>
+          </w:rPr>
+          <w:t xml:space="preserve"> HYPERLINK "https://medium.com/platform-engineer/microservices-design-guide-eca0b799a7e8"</w:t>
+        </w:r>
+        <w:r>
+          <w:rPr>
+            <w:rFonts w:ascii="Calibri" w:hAnsi="Calibri" w:cs="Calibri" w:eastAsia="Calibri"/>
+            <w:b/>
+            <w:color w:val="1155CC"/>
+            <w:spacing w:val="0"/>
+            <w:position w:val="0"/>
+            <w:sz w:val="22"/>
+            <w:u w:val="single"/>
+            <w:shd w:fill="auto" w:val="clear"/>
+          </w:rPr>
+          <w:t xml:space="preserve"> HYPERLINK "https://medium.com/platform-engineer/microservices-design-guide-eca0b799a7e8"</w:t>
+        </w:r>
+        <w:r>
+          <w:rPr>
+            <w:rFonts w:ascii="Calibri" w:hAnsi="Calibri" w:cs="Calibri" w:eastAsia="Calibri"/>
+            <w:b/>
+            <w:color w:val="1155CC"/>
+            <w:spacing w:val="0"/>
+            <w:position w:val="0"/>
+            <w:sz w:val="22"/>
+            <w:u w:val="single"/>
+            <w:shd w:fill="auto" w:val="clear"/>
+          </w:rPr>
+          <w:t xml:space="preserve"> HYPERLINK "https://medium.com/platform-engineer/microservices-design-guide-eca0b799a7e8"</w:t>
         </w:r>
         <w:r>
           <w:rPr>

</xml_diff>

<commit_message>
1636, 1004, 1490, 75, Weekly Contest 277
</commit_message>
<xml_diff>
--- a/12 Week Programme - Leetcode.docx
+++ b/12 Week Programme - Leetcode.docx
@@ -807,6 +807,22 @@
           <w:t>Find Median from Data Stream</w:t>
         </w:r>
       </w:hyperlink>
+      <w:r>
+        <w:rPr>
+          <w:rFonts w:ascii="Trebuchet MS" w:eastAsia="Times New Roman" w:hAnsi="Trebuchet MS" w:cs="Times New Roman"/>
+          <w:color w:val="1155CC"/>
+          <w:u w:val="single"/>
+        </w:rPr>
+        <w:t xml:space="preserve"> - </w:t>
+      </w:r>
+      <w:r>
+        <w:rPr>
+          <w:rFonts w:ascii="Trebuchet MS" w:eastAsia="Times New Roman" w:hAnsi="Trebuchet MS" w:cs="Times New Roman"/>
+          <w:color w:val="FF0000"/>
+          <w:u w:val="single"/>
+        </w:rPr>
+        <w:t>hard</w:t>
+      </w:r>
     </w:p>
     <w:p>
       <w:pPr>
@@ -831,6 +847,22 @@
           <w:t>Count of Range Sum</w:t>
         </w:r>
       </w:hyperlink>
+      <w:r>
+        <w:rPr>
+          <w:rFonts w:ascii="Trebuchet MS" w:eastAsia="Times New Roman" w:hAnsi="Trebuchet MS" w:cs="Times New Roman"/>
+          <w:color w:val="1155CC"/>
+          <w:u w:val="single"/>
+        </w:rPr>
+        <w:t xml:space="preserve"> - </w:t>
+      </w:r>
+      <w:r>
+        <w:rPr>
+          <w:rFonts w:ascii="Trebuchet MS" w:eastAsia="Times New Roman" w:hAnsi="Trebuchet MS" w:cs="Times New Roman"/>
+          <w:color w:val="FF0000"/>
+          <w:u w:val="single"/>
+        </w:rPr>
+        <w:t>hard</w:t>
+      </w:r>
     </w:p>
     <w:p>
       <w:pPr>
@@ -876,6 +908,22 @@
           <w:t>Design Twitter</w:t>
         </w:r>
       </w:hyperlink>
+      <w:r>
+        <w:rPr>
+          <w:rFonts w:ascii="Trebuchet MS" w:eastAsia="Times New Roman" w:hAnsi="Trebuchet MS" w:cs="Times New Roman"/>
+          <w:color w:val="1155CC"/>
+          <w:u w:val="single"/>
+        </w:rPr>
+        <w:t xml:space="preserve"> - </w:t>
+      </w:r>
+      <w:r>
+        <w:rPr>
+          <w:rFonts w:ascii="Trebuchet MS" w:eastAsia="Times New Roman" w:hAnsi="Trebuchet MS" w:cs="Times New Roman"/>
+          <w:color w:val="538135" w:themeColor="accent6" w:themeShade="BF"/>
+          <w:u w:val="single"/>
+        </w:rPr>
+        <w:t>solved</w:t>
+      </w:r>
     </w:p>
     <w:p>
       <w:pPr>
@@ -900,6 +948,22 @@
           <w:t>Kth Largest Element in a Stream</w:t>
         </w:r>
       </w:hyperlink>
+      <w:r>
+        <w:rPr>
+          <w:rFonts w:ascii="Trebuchet MS" w:eastAsia="Times New Roman" w:hAnsi="Trebuchet MS" w:cs="Times New Roman"/>
+          <w:color w:val="1155CC"/>
+          <w:u w:val="single"/>
+        </w:rPr>
+        <w:t xml:space="preserve"> - </w:t>
+      </w:r>
+      <w:r>
+        <w:rPr>
+          <w:rFonts w:ascii="Trebuchet MS" w:eastAsia="Times New Roman" w:hAnsi="Trebuchet MS" w:cs="Times New Roman"/>
+          <w:color w:val="538135" w:themeColor="accent6" w:themeShade="BF"/>
+          <w:u w:val="single"/>
+        </w:rPr>
+        <w:t>solved</w:t>
+      </w:r>
     </w:p>
     <w:p>
       <w:pPr>
@@ -1085,6 +1149,22 @@
           <w:t xml:space="preserve"> (Prefix Tree)</w:t>
         </w:r>
       </w:hyperlink>
+      <w:r>
+        <w:rPr>
+          <w:rFonts w:ascii="Trebuchet MS" w:eastAsia="Times New Roman" w:hAnsi="Trebuchet MS" w:cs="Times New Roman"/>
+          <w:color w:val="1155CC"/>
+          <w:u w:val="single"/>
+        </w:rPr>
+        <w:t xml:space="preserve"> - </w:t>
+      </w:r>
+      <w:r>
+        <w:rPr>
+          <w:rFonts w:ascii="Trebuchet MS" w:eastAsia="Times New Roman" w:hAnsi="Trebuchet MS" w:cs="Times New Roman"/>
+          <w:color w:val="538135" w:themeColor="accent6" w:themeShade="BF"/>
+          <w:u w:val="single"/>
+        </w:rPr>
+        <w:t>solved</w:t>
+      </w:r>
     </w:p>
     <w:p>
       <w:pPr>
@@ -1109,6 +1189,14 @@
           <w:t>Add and Search Word - Data structure design</w:t>
         </w:r>
       </w:hyperlink>
+      <w:r>
+        <w:rPr>
+          <w:rFonts w:ascii="Trebuchet MS" w:eastAsia="Times New Roman" w:hAnsi="Trebuchet MS" w:cs="Times New Roman"/>
+          <w:color w:val="1155CC"/>
+          <w:u w:val="single"/>
+        </w:rPr>
+        <w:t xml:space="preserve"> </w:t>
+      </w:r>
     </w:p>
     <w:p>
       <w:pPr>
@@ -1257,6 +1345,22 @@
           <w:t xml:space="preserve"> Tree</w:t>
         </w:r>
       </w:hyperlink>
+      <w:r>
+        <w:rPr>
+          <w:rFonts w:ascii="Trebuchet MS" w:eastAsia="Times New Roman" w:hAnsi="Trebuchet MS" w:cs="Times New Roman"/>
+          <w:color w:val="1155CC"/>
+          <w:u w:val="single"/>
+        </w:rPr>
+        <w:t xml:space="preserve"> - </w:t>
+      </w:r>
+      <w:r>
+        <w:rPr>
+          <w:rFonts w:ascii="Trebuchet MS" w:eastAsia="Times New Roman" w:hAnsi="Trebuchet MS" w:cs="Times New Roman"/>
+          <w:color w:val="FF0000"/>
+          <w:u w:val="single"/>
+        </w:rPr>
+        <w:t>hard</w:t>
+      </w:r>
     </w:p>
     <w:p>
       <w:pPr>
@@ -1299,6 +1403,22 @@
           <w:t xml:space="preserve"> Tree to Binary Tree</w:t>
         </w:r>
       </w:hyperlink>
+      <w:r>
+        <w:rPr>
+          <w:rFonts w:ascii="Trebuchet MS" w:eastAsia="Times New Roman" w:hAnsi="Trebuchet MS" w:cs="Times New Roman"/>
+          <w:color w:val="1155CC"/>
+          <w:u w:val="single"/>
+        </w:rPr>
+        <w:t xml:space="preserve"> - </w:t>
+      </w:r>
+      <w:r>
+        <w:rPr>
+          <w:rFonts w:ascii="Trebuchet MS" w:eastAsia="Times New Roman" w:hAnsi="Trebuchet MS" w:cs="Times New Roman"/>
+          <w:color w:val="FF0000"/>
+          <w:u w:val="single"/>
+        </w:rPr>
+        <w:t>hard</w:t>
+      </w:r>
     </w:p>
     <w:p>
       <w:pPr>
@@ -1501,6 +1621,22 @@
           <w:t>Merge Sorted Array</w:t>
         </w:r>
       </w:hyperlink>
+      <w:r>
+        <w:rPr>
+          <w:rFonts w:ascii="Trebuchet MS" w:eastAsia="Times New Roman" w:hAnsi="Trebuchet MS" w:cs="Times New Roman"/>
+          <w:color w:val="1155CC"/>
+          <w:u w:val="single"/>
+        </w:rPr>
+        <w:t xml:space="preserve"> - </w:t>
+      </w:r>
+      <w:r>
+        <w:rPr>
+          <w:rFonts w:ascii="Trebuchet MS" w:eastAsia="Times New Roman" w:hAnsi="Trebuchet MS" w:cs="Times New Roman"/>
+          <w:color w:val="538135" w:themeColor="accent6" w:themeShade="BF"/>
+          <w:u w:val="single"/>
+        </w:rPr>
+        <w:t>solved</w:t>
+      </w:r>
     </w:p>
     <w:p>
       <w:pPr>
@@ -1543,6 +1679,22 @@
         </w:r>
         <w:proofErr w:type="spellEnd"/>
       </w:hyperlink>
+      <w:r>
+        <w:rPr>
+          <w:rFonts w:ascii="Trebuchet MS" w:eastAsia="Times New Roman" w:hAnsi="Trebuchet MS" w:cs="Times New Roman"/>
+          <w:color w:val="1155CC"/>
+          <w:u w:val="single"/>
+        </w:rPr>
+        <w:t xml:space="preserve"> - </w:t>
+      </w:r>
+      <w:r>
+        <w:rPr>
+          <w:rFonts w:ascii="Trebuchet MS" w:eastAsia="Times New Roman" w:hAnsi="Trebuchet MS" w:cs="Times New Roman"/>
+          <w:color w:val="538135" w:themeColor="accent6" w:themeShade="BF"/>
+          <w:u w:val="single"/>
+        </w:rPr>
+        <w:t>solved</w:t>
+      </w:r>
     </w:p>
     <w:p>
       <w:pPr>
@@ -1575,6 +1727,22 @@
           <w:t>Insertion Sort List</w:t>
         </w:r>
       </w:hyperlink>
+      <w:r>
+        <w:rPr>
+          <w:rFonts w:ascii="Trebuchet MS" w:eastAsia="Times New Roman" w:hAnsi="Trebuchet MS" w:cs="Times New Roman"/>
+          <w:color w:val="1155CC"/>
+          <w:u w:val="single"/>
+        </w:rPr>
+        <w:t xml:space="preserve"> - </w:t>
+      </w:r>
+      <w:r>
+        <w:rPr>
+          <w:rFonts w:ascii="Trebuchet MS" w:eastAsia="Times New Roman" w:hAnsi="Trebuchet MS" w:cs="Times New Roman"/>
+          <w:color w:val="538135" w:themeColor="accent6" w:themeShade="BF"/>
+          <w:u w:val="single"/>
+        </w:rPr>
+        <w:t>solved</w:t>
+      </w:r>
     </w:p>
     <w:p>
       <w:pPr>

</xml_diff>